<commit_message>
description - updated integration document User Story - PRA-212 Reviewer - Deepthi Comments - NA
</commit_message>
<xml_diff>
--- a/Documents/External/Product Registration_IntegrationGuidelines_Android_PI16.2_V1.0.0.docx
+++ b/Documents/External/Product Registration_IntegrationGuidelines_Android_PI16.2_V1.0.0.docx
@@ -2321,7 +2321,6 @@
         </w:rPr>
         <w:t xml:space="preserve">2.1 </w:t>
       </w:r>
-      <w:proofErr w:type="spellStart"/>
       <w:r>
         <w:rPr>
           <w:rFonts w:ascii="Times New Roman" w:hAnsi="Times New Roman"/>
@@ -2331,7 +2330,6 @@
         <w:t>Artifactory</w:t>
       </w:r>
       <w:bookmarkEnd w:id="4"/>
-      <w:proofErr w:type="spellEnd"/>
     </w:p>
     <w:p>
       <w:pPr>
@@ -2358,23 +2356,7 @@
           <w:sz w:val="24"/>
           <w:szCs w:val="24"/>
         </w:rPr>
-        <w:t xml:space="preserve">                       All dependent libraries should be downloaded from </w:t>
-      </w:r>
-      <w:proofErr w:type="spellStart"/>
-      <w:r>
-        <w:rPr>
-          <w:sz w:val="24"/>
-          <w:szCs w:val="24"/>
-        </w:rPr>
-        <w:t>artifactory</w:t>
-      </w:r>
-      <w:proofErr w:type="spellEnd"/>
-      <w:r>
-        <w:rPr>
-          <w:sz w:val="24"/>
-          <w:szCs w:val="24"/>
-        </w:rPr>
-        <w:t>.</w:t>
+        <w:t xml:space="preserve">                       All dependent libraries should be downloaded from artifactory.</w:t>
       </w:r>
     </w:p>
     <w:p>
@@ -2397,7 +2379,6 @@
           <w:szCs w:val="24"/>
         </w:rPr>
       </w:pPr>
-      <w:proofErr w:type="spellStart"/>
       <w:r>
         <w:rPr>
           <w:b/>
@@ -2405,17 +2386,7 @@
           <w:sz w:val="24"/>
           <w:szCs w:val="24"/>
         </w:rPr>
-        <w:t>Artifactory</w:t>
-      </w:r>
-      <w:proofErr w:type="spellEnd"/>
-      <w:r>
-        <w:rPr>
-          <w:b/>
-          <w:bCs/>
-          <w:sz w:val="24"/>
-          <w:szCs w:val="24"/>
-        </w:rPr>
-        <w:t xml:space="preserve"> path: </w:t>
+        <w:t xml:space="preserve">Artifactory path: </w:t>
       </w:r>
       <w:r>
         <w:rPr>
@@ -2522,7 +2493,6 @@
         </w:rPr>
         <w:t xml:space="preserve"> </w:t>
       </w:r>
-      <w:proofErr w:type="gramStart"/>
       <w:r>
         <w:rPr>
           <w:rStyle w:val="HTMLCode"/>
@@ -2532,31 +2502,29 @@
           <w:szCs w:val="24"/>
           <w:shd w:val="clear" w:color="auto" w:fill="FFFFFF"/>
         </w:rPr>
-        <w:t>compile(</w:t>
-      </w:r>
-      <w:proofErr w:type="gramEnd"/>
+        <w:t xml:space="preserve">compile(group: </w:t>
+      </w:r>
       <w:r>
         <w:rPr>
           <w:rStyle w:val="HTMLCode"/>
           <w:rFonts w:ascii="Times New Roman" w:eastAsiaTheme="minorEastAsia" w:hAnsi="Times New Roman" w:cs="Times New Roman"/>
-          <w:color w:val="000000"/>
           <w:sz w:val="24"/>
           <w:szCs w:val="24"/>
           <w:shd w:val="clear" w:color="auto" w:fill="FFFFFF"/>
         </w:rPr>
-        <w:t xml:space="preserve">group: </w:t>
+        <w:t>'com.philips.cdp'</w:t>
       </w:r>
       <w:r>
         <w:rPr>
           <w:rStyle w:val="HTMLCode"/>
           <w:rFonts w:ascii="Times New Roman" w:eastAsiaTheme="minorEastAsia" w:hAnsi="Times New Roman" w:cs="Times New Roman"/>
+          <w:color w:val="000000"/>
           <w:sz w:val="24"/>
           <w:szCs w:val="24"/>
           <w:shd w:val="clear" w:color="auto" w:fill="FFFFFF"/>
         </w:rPr>
-        <w:t>'</w:t>
-      </w:r>
-      <w:proofErr w:type="spellStart"/>
+        <w:t xml:space="preserve">, name: </w:t>
+      </w:r>
       <w:r>
         <w:rPr>
           <w:rStyle w:val="HTMLCode"/>
@@ -2565,18 +2533,18 @@
           <w:szCs w:val="24"/>
           <w:shd w:val="clear" w:color="auto" w:fill="FFFFFF"/>
         </w:rPr>
-        <w:t>com.philips.cdp</w:t>
-      </w:r>
-      <w:proofErr w:type="spellEnd"/>
+        <w:t>'product-registration-lib'</w:t>
+      </w:r>
       <w:r>
         <w:rPr>
           <w:rStyle w:val="HTMLCode"/>
           <w:rFonts w:ascii="Times New Roman" w:eastAsiaTheme="minorEastAsia" w:hAnsi="Times New Roman" w:cs="Times New Roman"/>
+          <w:color w:val="000000"/>
           <w:sz w:val="24"/>
           <w:szCs w:val="24"/>
           <w:shd w:val="clear" w:color="auto" w:fill="FFFFFF"/>
         </w:rPr>
-        <w:t>'</w:t>
+        <w:t xml:space="preserve">, version: </w:t>
       </w:r>
       <w:r>
         <w:rPr>
@@ -2587,7 +2555,7 @@
           <w:szCs w:val="24"/>
           <w:shd w:val="clear" w:color="auto" w:fill="FFFFFF"/>
         </w:rPr>
-        <w:t xml:space="preserve">, name: </w:t>
+        <w:t>‘</w:t>
       </w:r>
       <w:r>
         <w:rPr>
@@ -2597,18 +2565,17 @@
           <w:szCs w:val="24"/>
           <w:shd w:val="clear" w:color="auto" w:fill="FFFFFF"/>
         </w:rPr>
-        <w:t>'product-registration-lib'</w:t>
+        <w:t>1.0.0</w:t>
       </w:r>
       <w:r>
         <w:rPr>
           <w:rStyle w:val="HTMLCode"/>
           <w:rFonts w:ascii="Times New Roman" w:eastAsiaTheme="minorEastAsia" w:hAnsi="Times New Roman" w:cs="Times New Roman"/>
-          <w:color w:val="000000"/>
           <w:sz w:val="24"/>
           <w:szCs w:val="24"/>
           <w:shd w:val="clear" w:color="auto" w:fill="FFFFFF"/>
         </w:rPr>
-        <w:t xml:space="preserve">, version: </w:t>
+        <w:t>'</w:t>
       </w:r>
       <w:r>
         <w:rPr>
@@ -2619,7 +2586,7 @@
           <w:szCs w:val="24"/>
           <w:shd w:val="clear" w:color="auto" w:fill="FFFFFF"/>
         </w:rPr>
-        <w:t>‘</w:t>
+        <w:t xml:space="preserve">, ext: </w:t>
       </w:r>
       <w:r>
         <w:rPr>
@@ -2629,7 +2596,7 @@
           <w:szCs w:val="24"/>
           <w:shd w:val="clear" w:color="auto" w:fill="FFFFFF"/>
         </w:rPr>
-        <w:t>1.0.0</w:t>
+        <w:t>'aar</w:t>
       </w:r>
       <w:r>
         <w:rPr>
@@ -2650,73 +2617,6 @@
           <w:szCs w:val="24"/>
           <w:shd w:val="clear" w:color="auto" w:fill="FFFFFF"/>
         </w:rPr>
-        <w:t xml:space="preserve">, </w:t>
-      </w:r>
-      <w:proofErr w:type="spellStart"/>
-      <w:r>
-        <w:rPr>
-          <w:rStyle w:val="HTMLCode"/>
-          <w:rFonts w:ascii="Times New Roman" w:eastAsiaTheme="minorEastAsia" w:hAnsi="Times New Roman" w:cs="Times New Roman"/>
-          <w:color w:val="000000"/>
-          <w:sz w:val="24"/>
-          <w:szCs w:val="24"/>
-          <w:shd w:val="clear" w:color="auto" w:fill="FFFFFF"/>
-        </w:rPr>
-        <w:t>ext</w:t>
-      </w:r>
-      <w:proofErr w:type="spellEnd"/>
-      <w:r>
-        <w:rPr>
-          <w:rStyle w:val="HTMLCode"/>
-          <w:rFonts w:ascii="Times New Roman" w:eastAsiaTheme="minorEastAsia" w:hAnsi="Times New Roman" w:cs="Times New Roman"/>
-          <w:color w:val="000000"/>
-          <w:sz w:val="24"/>
-          <w:szCs w:val="24"/>
-          <w:shd w:val="clear" w:color="auto" w:fill="FFFFFF"/>
-        </w:rPr>
-        <w:t xml:space="preserve">: </w:t>
-      </w:r>
-      <w:r>
-        <w:rPr>
-          <w:rStyle w:val="HTMLCode"/>
-          <w:rFonts w:ascii="Times New Roman" w:eastAsiaTheme="minorEastAsia" w:hAnsi="Times New Roman" w:cs="Times New Roman"/>
-          <w:sz w:val="24"/>
-          <w:szCs w:val="24"/>
-          <w:shd w:val="clear" w:color="auto" w:fill="FFFFFF"/>
-        </w:rPr>
-        <w:t>'</w:t>
-      </w:r>
-      <w:proofErr w:type="spellStart"/>
-      <w:r>
-        <w:rPr>
-          <w:rStyle w:val="HTMLCode"/>
-          <w:rFonts w:ascii="Times New Roman" w:eastAsiaTheme="minorEastAsia" w:hAnsi="Times New Roman" w:cs="Times New Roman"/>
-          <w:sz w:val="24"/>
-          <w:szCs w:val="24"/>
-          <w:shd w:val="clear" w:color="auto" w:fill="FFFFFF"/>
-        </w:rPr>
-        <w:t>aar</w:t>
-      </w:r>
-      <w:proofErr w:type="spellEnd"/>
-      <w:r>
-        <w:rPr>
-          <w:rStyle w:val="HTMLCode"/>
-          <w:rFonts w:ascii="Times New Roman" w:eastAsiaTheme="minorEastAsia" w:hAnsi="Times New Roman" w:cs="Times New Roman"/>
-          <w:sz w:val="24"/>
-          <w:szCs w:val="24"/>
-          <w:shd w:val="clear" w:color="auto" w:fill="FFFFFF"/>
-        </w:rPr>
-        <w:t>'</w:t>
-      </w:r>
-      <w:r>
-        <w:rPr>
-          <w:rStyle w:val="HTMLCode"/>
-          <w:rFonts w:ascii="Times New Roman" w:eastAsiaTheme="minorEastAsia" w:hAnsi="Times New Roman" w:cs="Times New Roman"/>
-          <w:color w:val="000000"/>
-          <w:sz w:val="24"/>
-          <w:szCs w:val="24"/>
-          <w:shd w:val="clear" w:color="auto" w:fill="FFFFFF"/>
-        </w:rPr>
         <w:t>)</w:t>
       </w:r>
       <w:r>
@@ -2809,27 +2709,7 @@
           <w:sz w:val="24"/>
           <w:szCs w:val="24"/>
         </w:rPr>
-        <w:t xml:space="preserve"> </w:t>
-      </w:r>
-      <w:proofErr w:type="gramStart"/>
-      <w:r>
-        <w:rPr>
-          <w:rFonts w:ascii="Times New Roman" w:hAnsi="Times New Roman" w:cs="Times New Roman"/>
-          <w:color w:val="000000"/>
-          <w:sz w:val="24"/>
-          <w:szCs w:val="24"/>
-        </w:rPr>
-        <w:t>transitive</w:t>
-      </w:r>
-      <w:proofErr w:type="gramEnd"/>
-      <w:r>
-        <w:rPr>
-          <w:rFonts w:ascii="Times New Roman" w:hAnsi="Times New Roman" w:cs="Times New Roman"/>
-          <w:color w:val="000000"/>
-          <w:sz w:val="24"/>
-          <w:szCs w:val="24"/>
-        </w:rPr>
-        <w:t xml:space="preserve"> = </w:t>
+        <w:t xml:space="preserve"> transitive = </w:t>
       </w:r>
       <w:r>
         <w:rPr>
@@ -2933,25 +2813,7 @@
           <w:sz w:val="24"/>
           <w:szCs w:val="24"/>
         </w:rPr>
-        <w:t xml:space="preserve">2.2 Root </w:t>
-      </w:r>
-      <w:proofErr w:type="spellStart"/>
-      <w:r>
-        <w:rPr>
-          <w:rFonts w:ascii="Times New Roman" w:hAnsi="Times New Roman"/>
-          <w:sz w:val="24"/>
-          <w:szCs w:val="24"/>
-        </w:rPr>
-        <w:t>gradle</w:t>
-      </w:r>
-      <w:proofErr w:type="spellEnd"/>
-      <w:r>
-        <w:rPr>
-          <w:rFonts w:ascii="Times New Roman" w:hAnsi="Times New Roman"/>
-          <w:sz w:val="24"/>
-          <w:szCs w:val="24"/>
-        </w:rPr>
-        <w:t xml:space="preserve"> changes</w:t>
+        <w:t>2.2 Root gradle changes</w:t>
       </w:r>
       <w:bookmarkEnd w:id="5"/>
     </w:p>
@@ -2982,25 +2844,14 @@
           <w:szCs w:val="24"/>
         </w:rPr>
       </w:pPr>
-      <w:proofErr w:type="spellStart"/>
-      <w:r>
-        <w:rPr>
-          <w:rFonts w:ascii="Times New Roman" w:hAnsi="Times New Roman" w:cs="Times New Roman"/>
-          <w:color w:val="000000"/>
-          <w:sz w:val="24"/>
-          <w:szCs w:val="24"/>
-        </w:rPr>
-        <w:t>buildscript</w:t>
-      </w:r>
-      <w:proofErr w:type="spellEnd"/>
-      <w:r>
-        <w:rPr>
-          <w:rFonts w:ascii="Times New Roman" w:hAnsi="Times New Roman" w:cs="Times New Roman"/>
-          <w:color w:val="000000"/>
-          <w:sz w:val="24"/>
-          <w:szCs w:val="24"/>
-        </w:rPr>
-        <w:t xml:space="preserve"> {</w:t>
+      <w:r>
+        <w:rPr>
+          <w:rFonts w:ascii="Times New Roman" w:hAnsi="Times New Roman" w:cs="Times New Roman"/>
+          <w:color w:val="000000"/>
+          <w:sz w:val="24"/>
+          <w:szCs w:val="24"/>
+        </w:rPr>
+        <w:t>buildscript {</w:t>
       </w:r>
       <w:r>
         <w:rPr>
@@ -3030,27 +2881,7 @@
           <w:szCs w:val="24"/>
         </w:rPr>
         <w:br/>
-        <w:t xml:space="preserve">            </w:t>
-      </w:r>
-      <w:proofErr w:type="spellStart"/>
-      <w:r>
-        <w:rPr>
-          <w:rFonts w:ascii="Times New Roman" w:hAnsi="Times New Roman" w:cs="Times New Roman"/>
-          <w:color w:val="000000"/>
-          <w:sz w:val="24"/>
-          <w:szCs w:val="24"/>
-        </w:rPr>
-        <w:t>url</w:t>
-      </w:r>
-      <w:proofErr w:type="spellEnd"/>
-      <w:r>
-        <w:rPr>
-          <w:rFonts w:ascii="Times New Roman" w:hAnsi="Times New Roman" w:cs="Times New Roman"/>
-          <w:color w:val="000000"/>
-          <w:sz w:val="24"/>
-          <w:szCs w:val="24"/>
-        </w:rPr>
-        <w:t xml:space="preserve"> </w:t>
+        <w:t xml:space="preserve">            url </w:t>
       </w:r>
       <w:r>
         <w:rPr>
@@ -3102,27 +2933,7 @@
           <w:szCs w:val="24"/>
         </w:rPr>
         <w:br/>
-        <w:t xml:space="preserve">            </w:t>
-      </w:r>
-      <w:proofErr w:type="spellStart"/>
-      <w:r>
-        <w:rPr>
-          <w:rFonts w:ascii="Times New Roman" w:hAnsi="Times New Roman" w:cs="Times New Roman"/>
-          <w:color w:val="000000"/>
-          <w:sz w:val="24"/>
-          <w:szCs w:val="24"/>
-        </w:rPr>
-        <w:t>classpath</w:t>
-      </w:r>
-      <w:proofErr w:type="spellEnd"/>
-      <w:r>
-        <w:rPr>
-          <w:rFonts w:ascii="Times New Roman" w:hAnsi="Times New Roman" w:cs="Times New Roman"/>
-          <w:color w:val="000000"/>
-          <w:sz w:val="24"/>
-          <w:szCs w:val="24"/>
-        </w:rPr>
-        <w:t xml:space="preserve"> </w:t>
+        <w:t xml:space="preserve">            classpath </w:t>
       </w:r>
       <w:r>
         <w:rPr>
@@ -3147,25 +2958,14 @@
         <w:br/>
         <w:t xml:space="preserve">            </w:t>
       </w:r>
-      <w:proofErr w:type="spellStart"/>
-      <w:r>
-        <w:rPr>
-          <w:rFonts w:ascii="Times New Roman" w:hAnsi="Times New Roman" w:cs="Times New Roman"/>
-          <w:color w:val="000000"/>
-          <w:sz w:val="24"/>
-          <w:szCs w:val="24"/>
-        </w:rPr>
-        <w:t>classpath</w:t>
-      </w:r>
-      <w:proofErr w:type="spellEnd"/>
-      <w:r>
-        <w:rPr>
-          <w:rFonts w:ascii="Times New Roman" w:hAnsi="Times New Roman" w:cs="Times New Roman"/>
-          <w:color w:val="000000"/>
-          <w:sz w:val="24"/>
-          <w:szCs w:val="24"/>
-        </w:rPr>
-        <w:t xml:space="preserve"> </w:t>
+      <w:r>
+        <w:rPr>
+          <w:rFonts w:ascii="Times New Roman" w:hAnsi="Times New Roman" w:cs="Times New Roman"/>
+          <w:color w:val="000000"/>
+          <w:sz w:val="24"/>
+          <w:szCs w:val="24"/>
+        </w:rPr>
+        <w:t xml:space="preserve">classpath </w:t>
       </w:r>
       <w:r>
         <w:rPr>
@@ -3190,25 +2990,14 @@
         <w:br/>
         <w:t xml:space="preserve">            </w:t>
       </w:r>
-      <w:proofErr w:type="spellStart"/>
-      <w:r>
-        <w:rPr>
-          <w:rFonts w:ascii="Times New Roman" w:hAnsi="Times New Roman" w:cs="Times New Roman"/>
-          <w:color w:val="000000"/>
-          <w:sz w:val="24"/>
-          <w:szCs w:val="24"/>
-        </w:rPr>
-        <w:t>classpath</w:t>
-      </w:r>
-      <w:proofErr w:type="spellEnd"/>
-      <w:r>
-        <w:rPr>
-          <w:rFonts w:ascii="Times New Roman" w:hAnsi="Times New Roman" w:cs="Times New Roman"/>
-          <w:color w:val="000000"/>
-          <w:sz w:val="24"/>
-          <w:szCs w:val="24"/>
-        </w:rPr>
-        <w:t xml:space="preserve"> </w:t>
+      <w:r>
+        <w:rPr>
+          <w:rFonts w:ascii="Times New Roman" w:hAnsi="Times New Roman" w:cs="Times New Roman"/>
+          <w:color w:val="000000"/>
+          <w:sz w:val="24"/>
+          <w:szCs w:val="24"/>
+        </w:rPr>
+        <w:t xml:space="preserve">classpath </w:t>
       </w:r>
       <w:r>
         <w:rPr>
@@ -3308,26 +3097,7 @@
           <w:szCs w:val="24"/>
         </w:rPr>
         <w:br/>
-      </w:r>
-      <w:proofErr w:type="spellStart"/>
-      <w:r>
-        <w:rPr>
-          <w:rFonts w:ascii="Times New Roman" w:hAnsi="Times New Roman" w:cs="Times New Roman"/>
-          <w:color w:val="000000"/>
-          <w:sz w:val="24"/>
-          <w:szCs w:val="24"/>
-        </w:rPr>
-        <w:t>allprojects</w:t>
-      </w:r>
-      <w:proofErr w:type="spellEnd"/>
-      <w:r>
-        <w:rPr>
-          <w:rFonts w:ascii="Times New Roman" w:hAnsi="Times New Roman" w:cs="Times New Roman"/>
-          <w:color w:val="000000"/>
-          <w:sz w:val="24"/>
-          <w:szCs w:val="24"/>
-        </w:rPr>
-        <w:t xml:space="preserve"> {</w:t>
+        <w:t>allprojects {</w:t>
       </w:r>
       <w:r>
         <w:rPr>
@@ -3347,27 +3117,7 @@
           <w:szCs w:val="24"/>
         </w:rPr>
         <w:br/>
-        <w:t xml:space="preserve">        maven { </w:t>
-      </w:r>
-      <w:proofErr w:type="spellStart"/>
-      <w:r>
-        <w:rPr>
-          <w:rFonts w:ascii="Times New Roman" w:hAnsi="Times New Roman" w:cs="Times New Roman"/>
-          <w:color w:val="000000"/>
-          <w:sz w:val="24"/>
-          <w:szCs w:val="24"/>
-        </w:rPr>
-        <w:t>url</w:t>
-      </w:r>
-      <w:proofErr w:type="spellEnd"/>
-      <w:r>
-        <w:rPr>
-          <w:rFonts w:ascii="Times New Roman" w:hAnsi="Times New Roman" w:cs="Times New Roman"/>
-          <w:color w:val="000000"/>
-          <w:sz w:val="24"/>
-          <w:szCs w:val="24"/>
-        </w:rPr>
-        <w:t xml:space="preserve"> </w:t>
+        <w:t xml:space="preserve">        maven { url </w:t>
       </w:r>
       <w:r>
         <w:rPr>
@@ -3407,27 +3157,7 @@
           <w:szCs w:val="24"/>
         </w:rPr>
         <w:br/>
-        <w:t xml:space="preserve">            </w:t>
-      </w:r>
-      <w:proofErr w:type="spellStart"/>
-      <w:r>
-        <w:rPr>
-          <w:rFonts w:ascii="Times New Roman" w:hAnsi="Times New Roman" w:cs="Times New Roman"/>
-          <w:color w:val="000000"/>
-          <w:sz w:val="24"/>
-          <w:szCs w:val="24"/>
-        </w:rPr>
-        <w:t>url</w:t>
-      </w:r>
-      <w:proofErr w:type="spellEnd"/>
-      <w:r>
-        <w:rPr>
-          <w:rFonts w:ascii="Times New Roman" w:hAnsi="Times New Roman" w:cs="Times New Roman"/>
-          <w:color w:val="000000"/>
-          <w:sz w:val="24"/>
-          <w:szCs w:val="24"/>
-        </w:rPr>
-        <w:t xml:space="preserve"> </w:t>
+        <w:t xml:space="preserve">            url </w:t>
       </w:r>
       <w:r>
         <w:rPr>
@@ -3479,27 +3209,7 @@
           <w:szCs w:val="24"/>
         </w:rPr>
         <w:br/>
-        <w:t xml:space="preserve">            </w:t>
-      </w:r>
-      <w:proofErr w:type="spellStart"/>
-      <w:r>
-        <w:rPr>
-          <w:rFonts w:ascii="Times New Roman" w:hAnsi="Times New Roman" w:cs="Times New Roman"/>
-          <w:color w:val="000000"/>
-          <w:sz w:val="24"/>
-          <w:szCs w:val="24"/>
-        </w:rPr>
-        <w:t>url</w:t>
-      </w:r>
-      <w:proofErr w:type="spellEnd"/>
-      <w:r>
-        <w:rPr>
-          <w:rFonts w:ascii="Times New Roman" w:hAnsi="Times New Roman" w:cs="Times New Roman"/>
-          <w:color w:val="000000"/>
-          <w:sz w:val="24"/>
-          <w:szCs w:val="24"/>
-        </w:rPr>
-        <w:t xml:space="preserve"> </w:t>
+        <w:t xml:space="preserve">            url </w:t>
       </w:r>
       <w:r>
         <w:rPr>
@@ -3551,27 +3261,7 @@
           <w:szCs w:val="24"/>
         </w:rPr>
         <w:br/>
-        <w:t xml:space="preserve">            </w:t>
-      </w:r>
-      <w:proofErr w:type="spellStart"/>
-      <w:r>
-        <w:rPr>
-          <w:rFonts w:ascii="Times New Roman" w:hAnsi="Times New Roman" w:cs="Times New Roman"/>
-          <w:color w:val="000000"/>
-          <w:sz w:val="24"/>
-          <w:szCs w:val="24"/>
-        </w:rPr>
-        <w:t>url</w:t>
-      </w:r>
-      <w:proofErr w:type="spellEnd"/>
-      <w:r>
-        <w:rPr>
-          <w:rFonts w:ascii="Times New Roman" w:hAnsi="Times New Roman" w:cs="Times New Roman"/>
-          <w:color w:val="000000"/>
-          <w:sz w:val="24"/>
-          <w:szCs w:val="24"/>
-        </w:rPr>
-        <w:t xml:space="preserve"> </w:t>
+        <w:t xml:space="preserve">            url </w:t>
       </w:r>
       <w:r>
         <w:rPr>
@@ -3613,27 +3303,7 @@
           <w:szCs w:val="24"/>
         </w:rPr>
         <w:br/>
-        <w:t xml:space="preserve">        </w:t>
-      </w:r>
-      <w:proofErr w:type="spellStart"/>
-      <w:r>
-        <w:rPr>
-          <w:rFonts w:ascii="Times New Roman" w:hAnsi="Times New Roman" w:cs="Times New Roman"/>
-          <w:color w:val="000000"/>
-          <w:sz w:val="24"/>
-          <w:szCs w:val="24"/>
-        </w:rPr>
-        <w:t>jcenter</w:t>
-      </w:r>
-      <w:proofErr w:type="spellEnd"/>
-      <w:r>
-        <w:rPr>
-          <w:rFonts w:ascii="Times New Roman" w:hAnsi="Times New Roman" w:cs="Times New Roman"/>
-          <w:color w:val="000000"/>
-          <w:sz w:val="24"/>
-          <w:szCs w:val="24"/>
-        </w:rPr>
-        <w:t>()</w:t>
+        <w:t xml:space="preserve">        jcenter()</w:t>
       </w:r>
       <w:r>
         <w:rPr>
@@ -3726,23 +3396,13 @@
         </w:rPr>
         <w:t xml:space="preserve">2.3.1 </w:t>
       </w:r>
-      <w:proofErr w:type="spellStart"/>
       <w:r>
         <w:rPr>
           <w:rFonts w:ascii="Times New Roman" w:hAnsi="Times New Roman"/>
           <w:sz w:val="24"/>
           <w:szCs w:val="24"/>
         </w:rPr>
-        <w:t>Gradle</w:t>
-      </w:r>
-      <w:proofErr w:type="spellEnd"/>
-      <w:r>
-        <w:rPr>
-          <w:rFonts w:ascii="Times New Roman" w:hAnsi="Times New Roman"/>
-          <w:sz w:val="24"/>
-          <w:szCs w:val="24"/>
-        </w:rPr>
-        <w:t xml:space="preserve"> dependencies</w:t>
+        <w:t>Gradle dependencies</w:t>
       </w:r>
       <w:bookmarkEnd w:id="7"/>
     </w:p>
@@ -3764,43 +3424,7 @@
           <w:sz w:val="24"/>
           <w:szCs w:val="24"/>
         </w:rPr>
-        <w:t xml:space="preserve">                       Just by adding below </w:t>
-      </w:r>
-      <w:proofErr w:type="spellStart"/>
-      <w:r>
-        <w:rPr>
-          <w:rFonts w:ascii="Times New Roman" w:hAnsi="Times New Roman" w:cs="Times New Roman"/>
-          <w:sz w:val="24"/>
-          <w:szCs w:val="24"/>
-        </w:rPr>
-        <w:t>gradle</w:t>
-      </w:r>
-      <w:proofErr w:type="spellEnd"/>
-      <w:r>
-        <w:rPr>
-          <w:rFonts w:ascii="Times New Roman" w:hAnsi="Times New Roman" w:cs="Times New Roman"/>
-          <w:sz w:val="24"/>
-          <w:szCs w:val="24"/>
-        </w:rPr>
-        <w:t xml:space="preserve"> dependencies, Production Registration and nested possible libraries will be downloaded from </w:t>
-      </w:r>
-      <w:proofErr w:type="spellStart"/>
-      <w:r>
-        <w:rPr>
-          <w:rFonts w:ascii="Times New Roman" w:hAnsi="Times New Roman" w:cs="Times New Roman"/>
-          <w:sz w:val="24"/>
-          <w:szCs w:val="24"/>
-        </w:rPr>
-        <w:t>artifactory</w:t>
-      </w:r>
-      <w:proofErr w:type="spellEnd"/>
-      <w:r>
-        <w:rPr>
-          <w:rFonts w:ascii="Times New Roman" w:hAnsi="Times New Roman" w:cs="Times New Roman"/>
-          <w:sz w:val="24"/>
-          <w:szCs w:val="24"/>
-        </w:rPr>
-        <w:t xml:space="preserve">. </w:t>
+        <w:t xml:space="preserve">                       Just by adding below gradle dependencies, Production Registration and nested possible libraries will be downloaded from artifactory. </w:t>
       </w:r>
     </w:p>
     <w:p>
@@ -3839,7 +3463,6 @@
         </w:rPr>
         <w:t xml:space="preserve">               </w:t>
       </w:r>
-      <w:proofErr w:type="gramStart"/>
       <w:r>
         <w:rPr>
           <w:rStyle w:val="HTMLCode"/>
@@ -3851,7 +3474,6 @@
         </w:rPr>
         <w:t>compile(</w:t>
       </w:r>
-      <w:proofErr w:type="gramEnd"/>
       <w:r>
         <w:rPr>
           <w:rStyle w:val="HTMLCode"/>
@@ -3861,79 +3483,7 @@
           <w:szCs w:val="24"/>
           <w:shd w:val="clear" w:color="auto" w:fill="FFFFFF"/>
         </w:rPr>
-        <w:t>group: '</w:t>
-      </w:r>
-      <w:proofErr w:type="spellStart"/>
-      <w:r>
-        <w:rPr>
-          <w:rStyle w:val="HTMLCode"/>
-          <w:rFonts w:ascii="Times New Roman" w:eastAsiaTheme="minorHAnsi" w:hAnsi="Times New Roman" w:cs="Times New Roman"/>
-          <w:color w:val="00B050"/>
-          <w:sz w:val="24"/>
-          <w:szCs w:val="24"/>
-          <w:shd w:val="clear" w:color="auto" w:fill="FFFFFF"/>
-        </w:rPr>
-        <w:t>com.philips.cdp</w:t>
-      </w:r>
-      <w:proofErr w:type="spellEnd"/>
-      <w:r>
-        <w:rPr>
-          <w:rStyle w:val="HTMLCode"/>
-          <w:rFonts w:ascii="Times New Roman" w:eastAsiaTheme="minorHAnsi" w:hAnsi="Times New Roman" w:cs="Times New Roman"/>
-          <w:color w:val="00B050"/>
-          <w:sz w:val="24"/>
-          <w:szCs w:val="24"/>
-          <w:shd w:val="clear" w:color="auto" w:fill="FFFFFF"/>
-        </w:rPr>
-        <w:t xml:space="preserve">', name: 'product-registration-lib', version: '1.0.0-rc.1', </w:t>
-      </w:r>
-      <w:proofErr w:type="spellStart"/>
-      <w:r>
-        <w:rPr>
-          <w:rStyle w:val="HTMLCode"/>
-          <w:rFonts w:ascii="Times New Roman" w:eastAsiaTheme="minorHAnsi" w:hAnsi="Times New Roman" w:cs="Times New Roman"/>
-          <w:color w:val="00B050"/>
-          <w:sz w:val="24"/>
-          <w:szCs w:val="24"/>
-          <w:shd w:val="clear" w:color="auto" w:fill="FFFFFF"/>
-        </w:rPr>
-        <w:t>ext</w:t>
-      </w:r>
-      <w:proofErr w:type="spellEnd"/>
-      <w:r>
-        <w:rPr>
-          <w:rStyle w:val="HTMLCode"/>
-          <w:rFonts w:ascii="Times New Roman" w:eastAsiaTheme="minorHAnsi" w:hAnsi="Times New Roman" w:cs="Times New Roman"/>
-          <w:color w:val="00B050"/>
-          <w:sz w:val="24"/>
-          <w:szCs w:val="24"/>
-          <w:shd w:val="clear" w:color="auto" w:fill="FFFFFF"/>
-        </w:rPr>
-        <w:t>: '</w:t>
-      </w:r>
-      <w:proofErr w:type="spellStart"/>
-      <w:r>
-        <w:rPr>
-          <w:rStyle w:val="HTMLCode"/>
-          <w:rFonts w:ascii="Times New Roman" w:eastAsiaTheme="minorHAnsi" w:hAnsi="Times New Roman" w:cs="Times New Roman"/>
-          <w:color w:val="00B050"/>
-          <w:sz w:val="24"/>
-          <w:szCs w:val="24"/>
-          <w:shd w:val="clear" w:color="auto" w:fill="FFFFFF"/>
-        </w:rPr>
-        <w:t>pom</w:t>
-      </w:r>
-      <w:proofErr w:type="spellEnd"/>
-      <w:r>
-        <w:rPr>
-          <w:rStyle w:val="HTMLCode"/>
-          <w:rFonts w:ascii="Times New Roman" w:eastAsiaTheme="minorHAnsi" w:hAnsi="Times New Roman" w:cs="Times New Roman"/>
-          <w:color w:val="00B050"/>
-          <w:sz w:val="24"/>
-          <w:szCs w:val="24"/>
-          <w:shd w:val="clear" w:color="auto" w:fill="FFFFFF"/>
-        </w:rPr>
-        <w:t>'</w:t>
+        <w:t>group: 'com.philips.cdp', name: 'product-registration-lib', version: '1.0.0-rc.1', ext: 'pom'</w:t>
       </w:r>
       <w:r>
         <w:rPr>
@@ -3983,7 +3533,6 @@
         </w:rPr>
         <w:t xml:space="preserve">           </w:t>
       </w:r>
-      <w:proofErr w:type="gramStart"/>
       <w:r>
         <w:rPr>
           <w:rFonts w:ascii="Times New Roman" w:hAnsi="Times New Roman" w:cs="Times New Roman"/>
@@ -3992,7 +3541,6 @@
         </w:rPr>
         <w:t>transitive=</w:t>
       </w:r>
-      <w:proofErr w:type="gramEnd"/>
       <w:r>
         <w:rPr>
           <w:rFonts w:ascii="Times New Roman" w:hAnsi="Times New Roman" w:cs="Times New Roman"/>
@@ -4379,47 +3927,7 @@
           <w:sz w:val="24"/>
           <w:szCs w:val="24"/>
         </w:rPr>
-        <w:t xml:space="preserve">                          </w:t>
-      </w:r>
-      <w:proofErr w:type="spellStart"/>
-      <w:r>
-        <w:rPr>
-          <w:rFonts w:ascii="Times New Roman" w:hAnsi="Times New Roman" w:cs="Times New Roman"/>
-          <w:color w:val="000000"/>
-          <w:sz w:val="24"/>
-          <w:szCs w:val="24"/>
-        </w:rPr>
-        <w:t>Gradle</w:t>
-      </w:r>
-      <w:proofErr w:type="spellEnd"/>
-      <w:r>
-        <w:rPr>
-          <w:rFonts w:ascii="Times New Roman" w:hAnsi="Times New Roman" w:cs="Times New Roman"/>
-          <w:color w:val="000000"/>
-          <w:sz w:val="24"/>
-          <w:szCs w:val="24"/>
-        </w:rPr>
-        <w:t xml:space="preserve"> dependencies can get some network/proxy related issues. In order to fix this issue, we are using below proxy settings in </w:t>
-      </w:r>
-      <w:proofErr w:type="spellStart"/>
-      <w:r>
-        <w:rPr>
-          <w:rFonts w:ascii="Times New Roman" w:hAnsi="Times New Roman" w:cs="Times New Roman"/>
-          <w:color w:val="000000"/>
-          <w:sz w:val="24"/>
-          <w:szCs w:val="24"/>
-        </w:rPr>
-        <w:t>gradle.properties</w:t>
-      </w:r>
-      <w:proofErr w:type="spellEnd"/>
-      <w:r>
-        <w:rPr>
-          <w:rFonts w:ascii="Times New Roman" w:hAnsi="Times New Roman" w:cs="Times New Roman"/>
-          <w:color w:val="000000"/>
-          <w:sz w:val="24"/>
-          <w:szCs w:val="24"/>
-        </w:rPr>
-        <w:t xml:space="preserve"> of root folder.</w:t>
+        <w:t xml:space="preserve">                          Gradle dependencies can get some network/proxy related issues. In order to fix this issue, we are using below proxy settings in gradle.properties of root folder.</w:t>
       </w:r>
     </w:p>
     <w:p>
@@ -4475,7 +3983,6 @@
         </w:rPr>
         <w:t xml:space="preserve">                    </w:t>
       </w:r>
-      <w:proofErr w:type="spellStart"/>
       <w:r>
         <w:rPr>
           <w:rFonts w:ascii="Times New Roman" w:hAnsi="Times New Roman" w:cs="Times New Roman"/>
@@ -4487,7 +3994,6 @@
         </w:rPr>
         <w:t>systemProp.https.proxyHost</w:t>
       </w:r>
-      <w:proofErr w:type="spellEnd"/>
       <w:r>
         <w:rPr>
           <w:rFonts w:ascii="Times New Roman" w:hAnsi="Times New Roman" w:cs="Times New Roman"/>
@@ -4533,21 +4039,8 @@
           <w:sz w:val="24"/>
           <w:szCs w:val="24"/>
         </w:rPr>
-        <w:t xml:space="preserve">                           </w:t>
-      </w:r>
-      <w:proofErr w:type="spellStart"/>
-      <w:r>
-        <w:rPr>
-          <w:rFonts w:ascii="Times New Roman" w:hAnsi="Times New Roman" w:cs="Times New Roman"/>
-          <w:b/>
-          <w:bCs/>
-          <w:color w:val="000080"/>
-          <w:sz w:val="24"/>
-          <w:szCs w:val="24"/>
-        </w:rPr>
-        <w:t>systemProp.https.proxyPort</w:t>
-      </w:r>
-      <w:proofErr w:type="spellEnd"/>
+        <w:t xml:space="preserve">                           systemProp.https.proxyPort</w:t>
+      </w:r>
       <w:r>
         <w:rPr>
           <w:rFonts w:ascii="Times New Roman" w:hAnsi="Times New Roman" w:cs="Times New Roman"/>
@@ -4637,7 +4130,6 @@
           <w:szCs w:val="24"/>
         </w:rPr>
       </w:pPr>
-      <w:proofErr w:type="gramStart"/>
       <w:r>
         <w:rPr>
           <w:rFonts w:ascii="Times New Roman" w:hAnsi="Times New Roman" w:cs="Times New Roman"/>
@@ -4654,17 +4146,7 @@
           <w:sz w:val="24"/>
           <w:szCs w:val="24"/>
         </w:rPr>
-        <w:t>ettings</w:t>
-      </w:r>
-      <w:proofErr w:type="gramEnd"/>
-      <w:r>
-        <w:rPr>
-          <w:rFonts w:ascii="Times New Roman" w:hAnsi="Times New Roman" w:cs="Times New Roman"/>
-          <w:color w:val="000000"/>
-          <w:sz w:val="24"/>
-          <w:szCs w:val="24"/>
-        </w:rPr>
-        <w:t>.</w:t>
+        <w:t>ettings.</w:t>
       </w:r>
     </w:p>
     <w:p>
@@ -4980,41 +4462,23 @@
           <w:sz w:val="24"/>
           <w:szCs w:val="24"/>
         </w:rPr>
+        <w:t xml:space="preserve"> iv) </w:t>
+      </w:r>
+      <w:r>
+        <w:rPr>
+          <w:rFonts w:ascii="Times New Roman" w:hAnsi="Times New Roman" w:cs="Times New Roman"/>
+          <w:sz w:val="24"/>
+          <w:szCs w:val="24"/>
+        </w:rPr>
         <w:t xml:space="preserve"> </w:t>
       </w:r>
-      <w:proofErr w:type="gramStart"/>
-      <w:r>
-        <w:rPr>
-          <w:rFonts w:ascii="Times New Roman" w:hAnsi="Times New Roman" w:cs="Times New Roman"/>
-          <w:sz w:val="24"/>
-          <w:szCs w:val="24"/>
-        </w:rPr>
-        <w:t xml:space="preserve">iv) </w:t>
-      </w:r>
-      <w:r>
-        <w:rPr>
-          <w:rFonts w:ascii="Times New Roman" w:hAnsi="Times New Roman" w:cs="Times New Roman"/>
-          <w:sz w:val="24"/>
-          <w:szCs w:val="24"/>
-        </w:rPr>
-        <w:t xml:space="preserve"> </w:t>
-      </w:r>
-      <w:r>
-        <w:rPr>
-          <w:rFonts w:ascii="Times New Roman" w:hAnsi="Times New Roman" w:cs="Times New Roman"/>
-          <w:sz w:val="24"/>
-          <w:szCs w:val="24"/>
-        </w:rPr>
-        <w:t>Serial number</w:t>
-      </w:r>
-      <w:proofErr w:type="gramEnd"/>
-      <w:r>
-        <w:rPr>
-          <w:rFonts w:ascii="Times New Roman" w:hAnsi="Times New Roman" w:cs="Times New Roman"/>
-          <w:sz w:val="24"/>
-          <w:szCs w:val="24"/>
-        </w:rPr>
-        <w:t>.</w:t>
+      <w:r>
+        <w:rPr>
+          <w:rFonts w:ascii="Times New Roman" w:hAnsi="Times New Roman" w:cs="Times New Roman"/>
+          <w:sz w:val="24"/>
+          <w:szCs w:val="24"/>
+        </w:rPr>
+        <w:t>Serial number.</w:t>
       </w:r>
       <w:r>
         <w:rPr>
@@ -5267,25 +4731,7 @@
           <w:sz w:val="24"/>
           <w:szCs w:val="24"/>
         </w:rPr>
-        <w:t xml:space="preserve">Purchase date: </w:t>
-      </w:r>
-      <w:proofErr w:type="spellStart"/>
-      <w:r>
-        <w:rPr>
-          <w:rFonts w:ascii="Times New Roman" w:hAnsi="Times New Roman" w:cs="Times New Roman"/>
-          <w:sz w:val="24"/>
-          <w:szCs w:val="24"/>
-        </w:rPr>
-        <w:t>yyyy</w:t>
-      </w:r>
-      <w:proofErr w:type="spellEnd"/>
-      <w:r>
-        <w:rPr>
-          <w:rFonts w:ascii="Times New Roman" w:hAnsi="Times New Roman" w:cs="Times New Roman"/>
-          <w:sz w:val="24"/>
-          <w:szCs w:val="24"/>
-        </w:rPr>
-        <w:t>-mm-dd.</w:t>
+        <w:t>Purchase date: yyyy-mm-dd.</w:t>
       </w:r>
     </w:p>
     <w:p>
@@ -5602,25 +5048,7 @@
           <w:sz w:val="18"/>
           <w:szCs w:val="18"/>
         </w:rPr>
-        <w:t xml:space="preserve">ProdRegHelper prodRegHelper = new </w:t>
-      </w:r>
-      <w:proofErr w:type="gramStart"/>
-      <w:r>
-        <w:rPr>
-          <w:rFonts w:ascii="Courier New" w:eastAsia="Times New Roman" w:hAnsi="Courier New" w:cs="Courier New"/>
-          <w:sz w:val="18"/>
-          <w:szCs w:val="18"/>
-        </w:rPr>
-        <w:t>ProdRegHelper(</w:t>
-      </w:r>
-      <w:proofErr w:type="gramEnd"/>
-      <w:r>
-        <w:rPr>
-          <w:rFonts w:ascii="Courier New" w:eastAsia="Times New Roman" w:hAnsi="Courier New" w:cs="Courier New"/>
-          <w:sz w:val="18"/>
-          <w:szCs w:val="18"/>
-        </w:rPr>
-        <w:t>);</w:t>
+        <w:t>ProdRegHelper prodRegHelper = new ProdRegHelper();</w:t>
       </w:r>
       <w:r>
         <w:rPr>
@@ -5766,23 +5194,13 @@
           <w:szCs w:val="18"/>
         </w:rPr>
       </w:pPr>
-      <w:proofErr w:type="gramStart"/>
       <w:r>
         <w:rPr>
           <w:rFonts w:ascii="Courier New" w:eastAsia="Times New Roman" w:hAnsi="Courier New" w:cs="Courier New"/>
           <w:sz w:val="18"/>
           <w:szCs w:val="18"/>
         </w:rPr>
-        <w:t>RegistrationConfiguration.getInstance(</w:t>
-      </w:r>
-      <w:proofErr w:type="gramEnd"/>
-      <w:r>
-        <w:rPr>
-          <w:rFonts w:ascii="Courier New" w:eastAsia="Times New Roman" w:hAnsi="Courier New" w:cs="Courier New"/>
-          <w:sz w:val="18"/>
-          <w:szCs w:val="18"/>
-        </w:rPr>
-        <w:t>).setPrioritisedFunction(RegistrationFunction.Registration);</w:t>
+        <w:t>RegistrationConfiguration.getInstance().setPrioritisedFunction(RegistrationFunction.Registration);</w:t>
       </w:r>
     </w:p>
     <w:p>
@@ -5820,25 +5238,7 @@
           <w:sz w:val="18"/>
           <w:szCs w:val="18"/>
         </w:rPr>
-        <w:t xml:space="preserve">String languageCode = </w:t>
-      </w:r>
-      <w:proofErr w:type="gramStart"/>
-      <w:r>
-        <w:rPr>
-          <w:rFonts w:ascii="Courier New" w:eastAsia="Times New Roman" w:hAnsi="Courier New" w:cs="Courier New"/>
-          <w:sz w:val="18"/>
-          <w:szCs w:val="18"/>
-        </w:rPr>
-        <w:t>Locale.getDefault(</w:t>
-      </w:r>
-      <w:proofErr w:type="gramEnd"/>
-      <w:r>
-        <w:rPr>
-          <w:rFonts w:ascii="Courier New" w:eastAsia="Times New Roman" w:hAnsi="Courier New" w:cs="Courier New"/>
-          <w:sz w:val="18"/>
-          <w:szCs w:val="18"/>
-        </w:rPr>
-        <w:t>).getLanguage();</w:t>
+        <w:t>String languageCode = Locale.getDefault().getLanguage();</w:t>
       </w:r>
     </w:p>
     <w:p>
@@ -5876,25 +5276,7 @@
           <w:sz w:val="18"/>
           <w:szCs w:val="18"/>
         </w:rPr>
-        <w:t xml:space="preserve">String countryCode = </w:t>
-      </w:r>
-      <w:proofErr w:type="gramStart"/>
-      <w:r>
-        <w:rPr>
-          <w:rFonts w:ascii="Courier New" w:eastAsia="Times New Roman" w:hAnsi="Courier New" w:cs="Courier New"/>
-          <w:sz w:val="18"/>
-          <w:szCs w:val="18"/>
-        </w:rPr>
-        <w:t>Locale.getDefault(</w:t>
-      </w:r>
-      <w:proofErr w:type="gramEnd"/>
-      <w:r>
-        <w:rPr>
-          <w:rFonts w:ascii="Courier New" w:eastAsia="Times New Roman" w:hAnsi="Courier New" w:cs="Courier New"/>
-          <w:sz w:val="18"/>
-          <w:szCs w:val="18"/>
-        </w:rPr>
-        <w:t>).getCountry();</w:t>
+        <w:t>String countryCode = Locale.getDefault().getCountry();</w:t>
       </w:r>
     </w:p>
     <w:p>
@@ -5932,25 +5314,7 @@
           <w:sz w:val="18"/>
           <w:szCs w:val="18"/>
         </w:rPr>
-        <w:t xml:space="preserve">PILLocaleManager localeManager = new </w:t>
-      </w:r>
-      <w:proofErr w:type="gramStart"/>
-      <w:r>
-        <w:rPr>
-          <w:rFonts w:ascii="Courier New" w:eastAsia="Times New Roman" w:hAnsi="Courier New" w:cs="Courier New"/>
-          <w:sz w:val="18"/>
-          <w:szCs w:val="18"/>
-        </w:rPr>
-        <w:t>PILLocaleManager(</w:t>
-      </w:r>
-      <w:proofErr w:type="gramEnd"/>
-      <w:r>
-        <w:rPr>
-          <w:rFonts w:ascii="Courier New" w:eastAsia="Times New Roman" w:hAnsi="Courier New" w:cs="Courier New"/>
-          <w:sz w:val="18"/>
-          <w:szCs w:val="18"/>
-        </w:rPr>
-        <w:t>this);</w:t>
+        <w:t>PILLocaleManager localeManager = new PILLocaleManager(this);</w:t>
       </w:r>
     </w:p>
     <w:p>
@@ -5982,23 +5346,13 @@
           <w:szCs w:val="18"/>
         </w:rPr>
       </w:pPr>
-      <w:proofErr w:type="gramStart"/>
       <w:r>
         <w:rPr>
           <w:rFonts w:ascii="Courier New" w:eastAsia="Times New Roman" w:hAnsi="Courier New" w:cs="Courier New"/>
           <w:sz w:val="18"/>
           <w:szCs w:val="18"/>
         </w:rPr>
-        <w:t>localeManager.setInputLocale(</w:t>
-      </w:r>
-      <w:proofErr w:type="gramEnd"/>
-      <w:r>
-        <w:rPr>
-          <w:rFonts w:ascii="Courier New" w:eastAsia="Times New Roman" w:hAnsi="Courier New" w:cs="Courier New"/>
-          <w:sz w:val="18"/>
-          <w:szCs w:val="18"/>
-        </w:rPr>
-        <w:t>languageCode, countryCode);</w:t>
+        <w:t>localeManager.setInputLocale(languageCode, countryCode);</w:t>
       </w:r>
     </w:p>
     <w:p>
@@ -6030,23 +5384,13 @@
           <w:szCs w:val="18"/>
         </w:rPr>
       </w:pPr>
-      <w:proofErr w:type="gramStart"/>
       <w:r>
         <w:rPr>
           <w:rFonts w:ascii="Courier New" w:eastAsia="Times New Roman" w:hAnsi="Courier New" w:cs="Courier New"/>
           <w:sz w:val="18"/>
           <w:szCs w:val="18"/>
         </w:rPr>
-        <w:t>RegistrationHelper.getInstance(</w:t>
-      </w:r>
-      <w:proofErr w:type="gramEnd"/>
-      <w:r>
-        <w:rPr>
-          <w:rFonts w:ascii="Courier New" w:eastAsia="Times New Roman" w:hAnsi="Courier New" w:cs="Courier New"/>
-          <w:sz w:val="18"/>
-          <w:szCs w:val="18"/>
-        </w:rPr>
-        <w:t>).initializeUserRegistration(this);</w:t>
+        <w:t>RegistrationHelper.getInstance().initializeUserRegistration(this);</w:t>
       </w:r>
     </w:p>
     <w:p>
@@ -6408,8 +5752,6 @@
         </w:rPr>
         <w:t xml:space="preserve">. </w:t>
       </w:r>
-      <w:proofErr w:type="spellStart"/>
-      <w:proofErr w:type="gramStart"/>
       <w:r>
         <w:rPr>
           <w:rFonts w:ascii="Times New Roman" w:eastAsia="Times New Roman" w:hAnsi="Times New Roman" w:cs="Times New Roman"/>
@@ -6417,27 +5759,7 @@
           <w:sz w:val="24"/>
           <w:szCs w:val="24"/>
         </w:rPr>
-        <w:t>fragmentActivity:</w:t>
-      </w:r>
-      <w:proofErr w:type="gramEnd"/>
-      <w:r>
-        <w:rPr>
-          <w:rFonts w:ascii="Times New Roman" w:eastAsia="Times New Roman" w:hAnsi="Times New Roman" w:cs="Times New Roman"/>
-          <w:color w:val="000000"/>
-          <w:sz w:val="24"/>
-          <w:szCs w:val="24"/>
-        </w:rPr>
-        <w:t>your</w:t>
-      </w:r>
-      <w:proofErr w:type="spellEnd"/>
-      <w:r>
-        <w:rPr>
-          <w:rFonts w:ascii="Times New Roman" w:eastAsia="Times New Roman" w:hAnsi="Times New Roman" w:cs="Times New Roman"/>
-          <w:color w:val="000000"/>
-          <w:sz w:val="24"/>
-          <w:szCs w:val="24"/>
-        </w:rPr>
-        <w:t xml:space="preserve"> activity reference</w:t>
+        <w:t>fragmentActivity:your activity reference</w:t>
       </w:r>
     </w:p>
     <w:p>
@@ -6556,41 +5878,13 @@
           <w:szCs w:val="18"/>
         </w:rPr>
       </w:pPr>
-      <w:proofErr w:type="spellStart"/>
-      <w:r>
-        <w:rPr>
-          <w:color w:val="000000"/>
-          <w:sz w:val="18"/>
-          <w:szCs w:val="18"/>
-        </w:rPr>
-        <w:t>FragmentLauncher</w:t>
-      </w:r>
-      <w:proofErr w:type="spellEnd"/>
-      <w:r>
-        <w:rPr>
-          <w:color w:val="000000"/>
-          <w:sz w:val="18"/>
-          <w:szCs w:val="18"/>
-        </w:rPr>
-        <w:t xml:space="preserve"> </w:t>
-      </w:r>
-      <w:proofErr w:type="spellStart"/>
-      <w:r>
-        <w:rPr>
-          <w:color w:val="000000"/>
-          <w:sz w:val="18"/>
-          <w:szCs w:val="18"/>
-        </w:rPr>
-        <w:t>fragLauncher</w:t>
-      </w:r>
-      <w:proofErr w:type="spellEnd"/>
-      <w:r>
-        <w:rPr>
-          <w:color w:val="000000"/>
-          <w:sz w:val="18"/>
-          <w:szCs w:val="18"/>
-        </w:rPr>
-        <w:t xml:space="preserve"> = </w:t>
+      <w:r>
+        <w:rPr>
+          <w:color w:val="000000"/>
+          <w:sz w:val="18"/>
+          <w:szCs w:val="18"/>
+        </w:rPr>
+        <w:t xml:space="preserve">FragmentLauncher fragLauncher = </w:t>
       </w:r>
       <w:r>
         <w:rPr>
@@ -6602,27 +5896,14 @@
         </w:rPr>
         <w:t xml:space="preserve">new </w:t>
       </w:r>
-      <w:proofErr w:type="spellStart"/>
-      <w:proofErr w:type="gramStart"/>
-      <w:r>
-        <w:rPr>
-          <w:color w:val="000000"/>
-          <w:sz w:val="18"/>
-          <w:szCs w:val="18"/>
-        </w:rPr>
-        <w:t>FragmentLauncher</w:t>
-      </w:r>
-      <w:proofErr w:type="spellEnd"/>
-      <w:r>
-        <w:rPr>
-          <w:color w:val="000000"/>
-          <w:sz w:val="18"/>
-          <w:szCs w:val="18"/>
-        </w:rPr>
-        <w:t>(</w:t>
-      </w:r>
-      <w:proofErr w:type="spellStart"/>
-      <w:proofErr w:type="gramEnd"/>
+      <w:r>
+        <w:rPr>
+          <w:color w:val="000000"/>
+          <w:sz w:val="18"/>
+          <w:szCs w:val="18"/>
+        </w:rPr>
+        <w:t>FragmentLauncher(</w:t>
+      </w:r>
       <w:r>
         <w:rPr>
           <w:b/>
@@ -6633,23 +5914,13 @@
         </w:rPr>
         <w:t>fragmentActivity</w:t>
       </w:r>
-      <w:proofErr w:type="spellEnd"/>
-      <w:r>
-        <w:rPr>
-          <w:color w:val="000000"/>
-          <w:sz w:val="18"/>
-          <w:szCs w:val="18"/>
-        </w:rPr>
-        <w:t xml:space="preserve">, </w:t>
-      </w:r>
-      <w:proofErr w:type="spellStart"/>
-      <w:r>
-        <w:rPr>
-          <w:color w:val="000000"/>
-          <w:sz w:val="18"/>
-          <w:szCs w:val="18"/>
-        </w:rPr>
-        <w:t>R.id.</w:t>
+      <w:r>
+        <w:rPr>
+          <w:color w:val="000000"/>
+          <w:sz w:val="18"/>
+          <w:szCs w:val="18"/>
+        </w:rPr>
+        <w:t>, R.id.</w:t>
       </w:r>
       <w:r>
         <w:rPr>
@@ -6663,7 +5934,6 @@
         </w:rPr>
         <w:t>parent_layout</w:t>
       </w:r>
-      <w:proofErr w:type="spellEnd"/>
       <w:r>
         <w:rPr>
           <w:color w:val="000000"/>
@@ -6682,23 +5952,13 @@
         </w:rPr>
         <w:t xml:space="preserve">new </w:t>
       </w:r>
-      <w:proofErr w:type="spellStart"/>
-      <w:r>
-        <w:rPr>
-          <w:color w:val="000000"/>
-          <w:sz w:val="18"/>
-          <w:szCs w:val="18"/>
-        </w:rPr>
-        <w:t>ActionbarUpdateListener</w:t>
-      </w:r>
-      <w:proofErr w:type="spellEnd"/>
-      <w:r>
-        <w:rPr>
-          <w:color w:val="000000"/>
-          <w:sz w:val="18"/>
-          <w:szCs w:val="18"/>
-        </w:rPr>
-        <w:t>() {</w:t>
+      <w:r>
+        <w:rPr>
+          <w:color w:val="000000"/>
+          <w:sz w:val="18"/>
+          <w:szCs w:val="18"/>
+        </w:rPr>
+        <w:t>ActionbarUpdateListener() {</w:t>
       </w:r>
       <w:r>
         <w:rPr>
@@ -6736,23 +5996,13 @@
         </w:rPr>
         <w:t xml:space="preserve">public void </w:t>
       </w:r>
-      <w:proofErr w:type="spellStart"/>
-      <w:r>
-        <w:rPr>
-          <w:color w:val="000000"/>
-          <w:sz w:val="18"/>
-          <w:szCs w:val="18"/>
-        </w:rPr>
-        <w:t>updateActionbar</w:t>
-      </w:r>
-      <w:proofErr w:type="spellEnd"/>
-      <w:r>
-        <w:rPr>
-          <w:color w:val="000000"/>
-          <w:sz w:val="18"/>
-          <w:szCs w:val="18"/>
-        </w:rPr>
-        <w:t>(</w:t>
+      <w:r>
+        <w:rPr>
+          <w:color w:val="000000"/>
+          <w:sz w:val="18"/>
+          <w:szCs w:val="18"/>
+        </w:rPr>
+        <w:t>updateActionbar(</w:t>
       </w:r>
       <w:r>
         <w:rPr>
@@ -6833,28 +6083,8 @@
           <w:szCs w:val="18"/>
         </w:rPr>
         <w:tab/>
-        <w:t xml:space="preserve">  </w:t>
-      </w:r>
-      <w:proofErr w:type="spellStart"/>
-      <w:proofErr w:type="gramStart"/>
-      <w:r>
-        <w:rPr>
-          <w:color w:val="000000"/>
-          <w:sz w:val="18"/>
-          <w:szCs w:val="18"/>
-        </w:rPr>
-        <w:t>fragLauncher.setAnimation</w:t>
-      </w:r>
-      <w:proofErr w:type="spellEnd"/>
-      <w:r>
-        <w:rPr>
-          <w:color w:val="000000"/>
-          <w:sz w:val="18"/>
-          <w:szCs w:val="18"/>
-        </w:rPr>
-        <w:t>(</w:t>
-      </w:r>
-      <w:proofErr w:type="gramEnd"/>
+        <w:t xml:space="preserve">  fragLauncher.setAnimation(</w:t>
+      </w:r>
       <w:r>
         <w:rPr>
           <w:color w:val="0000FF"/>
@@ -6906,13 +6136,6 @@
           <w:szCs w:val="18"/>
         </w:rPr>
         <w:br/>
-      </w:r>
-      <w:r>
-        <w:rPr>
-          <w:color w:val="000000"/>
-          <w:sz w:val="18"/>
-          <w:szCs w:val="18"/>
-        </w:rPr>
         <w:t xml:space="preserve"> </w:t>
       </w:r>
     </w:p>
@@ -6969,17 +6192,7 @@
           <w:sz w:val="24"/>
           <w:szCs w:val="24"/>
         </w:rPr>
-        <w:t>Setup configuration</w:t>
-      </w:r>
-      <w:r>
-        <w:rPr>
-          <w:rFonts w:ascii="Times New Roman" w:eastAsia="Times New Roman" w:hAnsi="Times New Roman" w:cs="Times New Roman"/>
-          <w:b/>
-          <w:color w:val="000000"/>
-          <w:sz w:val="24"/>
-          <w:szCs w:val="24"/>
-        </w:rPr>
-        <w:t>:</w:t>
+        <w:t>Setup configuration:</w:t>
       </w:r>
     </w:p>
     <w:p>
@@ -7076,43 +6289,13 @@
         </w:rPr>
         <w:tab/>
       </w:r>
-      <w:proofErr w:type="spellStart"/>
-      <w:proofErr w:type="gramStart"/>
-      <w:r>
-        <w:rPr>
-          <w:color w:val="000000"/>
-          <w:sz w:val="18"/>
-          <w:szCs w:val="18"/>
-        </w:rPr>
-        <w:t>ProdRegConfig</w:t>
-      </w:r>
-      <w:proofErr w:type="spellEnd"/>
-      <w:r>
-        <w:rPr>
-          <w:color w:val="000000"/>
-          <w:sz w:val="18"/>
-          <w:szCs w:val="18"/>
-        </w:rPr>
-        <w:t xml:space="preserve">  </w:t>
-      </w:r>
-      <w:proofErr w:type="spellStart"/>
-      <w:r>
-        <w:rPr>
-          <w:color w:val="000000"/>
-          <w:sz w:val="18"/>
-          <w:szCs w:val="18"/>
-        </w:rPr>
-        <w:t>prodRegConfig</w:t>
-      </w:r>
-      <w:proofErr w:type="spellEnd"/>
-      <w:proofErr w:type="gramEnd"/>
-      <w:r>
-        <w:rPr>
-          <w:color w:val="000000"/>
-          <w:sz w:val="18"/>
-          <w:szCs w:val="18"/>
-        </w:rPr>
-        <w:t xml:space="preserve"> = </w:t>
+      <w:r>
+        <w:rPr>
+          <w:color w:val="000000"/>
+          <w:sz w:val="18"/>
+          <w:szCs w:val="18"/>
+        </w:rPr>
+        <w:t xml:space="preserve">ProdRegConfig  prodRegConfig = </w:t>
       </w:r>
       <w:r>
         <w:rPr>
@@ -7124,23 +6307,13 @@
         </w:rPr>
         <w:t xml:space="preserve">new </w:t>
       </w:r>
-      <w:proofErr w:type="spellStart"/>
-      <w:r>
-        <w:rPr>
-          <w:color w:val="000000"/>
-          <w:sz w:val="18"/>
-          <w:szCs w:val="18"/>
-        </w:rPr>
-        <w:t>ProdRegConfig</w:t>
-      </w:r>
-      <w:proofErr w:type="spellEnd"/>
-      <w:r>
-        <w:rPr>
-          <w:color w:val="000000"/>
-          <w:sz w:val="18"/>
-          <w:szCs w:val="18"/>
-        </w:rPr>
-        <w:t xml:space="preserve">(products, </w:t>
+      <w:r>
+        <w:rPr>
+          <w:color w:val="000000"/>
+          <w:sz w:val="18"/>
+          <w:szCs w:val="18"/>
+        </w:rPr>
+        <w:t xml:space="preserve">ProdRegConfig(products, </w:t>
       </w:r>
       <w:r>
         <w:rPr>
@@ -7248,7 +6421,6 @@
           <w:szCs w:val="18"/>
         </w:rPr>
       </w:pPr>
-      <w:proofErr w:type="gramStart"/>
       <w:r>
         <w:rPr>
           <w:color w:val="000000"/>
@@ -7273,34 +6445,7 @@
           <w:sz w:val="18"/>
           <w:szCs w:val="18"/>
         </w:rPr>
-        <w:t>(</w:t>
-      </w:r>
-      <w:proofErr w:type="gramEnd"/>
-      <w:r>
-        <w:rPr>
-          <w:color w:val="000000"/>
-          <w:sz w:val="18"/>
-          <w:szCs w:val="18"/>
-        </w:rPr>
-        <w:t xml:space="preserve">).invokeProductRegistration(fragLauncher, </w:t>
-      </w:r>
-      <w:proofErr w:type="spellStart"/>
-      <w:r>
-        <w:rPr>
-          <w:color w:val="000000"/>
-          <w:sz w:val="18"/>
-          <w:szCs w:val="18"/>
-        </w:rPr>
-        <w:t>prodRegConfig</w:t>
-      </w:r>
-      <w:proofErr w:type="spellEnd"/>
-      <w:r>
-        <w:rPr>
-          <w:color w:val="000000"/>
-          <w:sz w:val="18"/>
-          <w:szCs w:val="18"/>
-        </w:rPr>
-        <w:t xml:space="preserve">, </w:t>
+        <w:t xml:space="preserve">().invokeProductRegistration(fragLauncher, prodRegConfig, </w:t>
       </w:r>
       <w:r>
         <w:rPr>
@@ -7312,23 +6457,13 @@
         </w:rPr>
         <w:t xml:space="preserve">new </w:t>
       </w:r>
-      <w:proofErr w:type="spellStart"/>
-      <w:r>
-        <w:rPr>
-          <w:color w:val="000000"/>
-          <w:sz w:val="18"/>
-          <w:szCs w:val="18"/>
-        </w:rPr>
-        <w:t>ProdRegUiListener</w:t>
-      </w:r>
-      <w:proofErr w:type="spellEnd"/>
-      <w:r>
-        <w:rPr>
-          <w:color w:val="000000"/>
-          <w:sz w:val="18"/>
-          <w:szCs w:val="18"/>
-        </w:rPr>
-        <w:t>() {</w:t>
+      <w:r>
+        <w:rPr>
+          <w:color w:val="000000"/>
+          <w:sz w:val="18"/>
+          <w:szCs w:val="18"/>
+        </w:rPr>
+        <w:t>ProdRegUiListener() {</w:t>
       </w:r>
       <w:r>
         <w:rPr>
@@ -7366,23 +6501,13 @@
         </w:rPr>
         <w:t xml:space="preserve">public void </w:t>
       </w:r>
-      <w:proofErr w:type="spellStart"/>
-      <w:r>
-        <w:rPr>
-          <w:color w:val="000000"/>
-          <w:sz w:val="18"/>
-          <w:szCs w:val="18"/>
-        </w:rPr>
-        <w:t>onProdRegContinue</w:t>
-      </w:r>
-      <w:proofErr w:type="spellEnd"/>
-      <w:r>
-        <w:rPr>
-          <w:color w:val="000000"/>
-          <w:sz w:val="18"/>
-          <w:szCs w:val="18"/>
-        </w:rPr>
-        <w:t>(</w:t>
+      <w:r>
+        <w:rPr>
+          <w:color w:val="000000"/>
+          <w:sz w:val="18"/>
+          <w:szCs w:val="18"/>
+        </w:rPr>
+        <w:t>onProdRegContinue(</w:t>
       </w:r>
       <w:r>
         <w:rPr>
@@ -7400,25 +6525,7 @@
           <w:sz w:val="18"/>
           <w:szCs w:val="18"/>
         </w:rPr>
-        <w:t xml:space="preserve">List&lt;RegisteredProduct&gt; </w:t>
-      </w:r>
-      <w:proofErr w:type="spellStart"/>
-      <w:r>
-        <w:rPr>
-          <w:color w:val="000000"/>
-          <w:sz w:val="18"/>
-          <w:szCs w:val="18"/>
-        </w:rPr>
-        <w:t>registeredProducts</w:t>
-      </w:r>
-      <w:proofErr w:type="spellEnd"/>
-      <w:r>
-        <w:rPr>
-          <w:color w:val="000000"/>
-          <w:sz w:val="18"/>
-          <w:szCs w:val="18"/>
-        </w:rPr>
-        <w:t xml:space="preserve">, </w:t>
+        <w:t xml:space="preserve">List&lt;RegisteredProduct&gt; registeredProducts, </w:t>
       </w:r>
       <w:r>
         <w:rPr>
@@ -7436,25 +6543,7 @@
           <w:sz w:val="18"/>
           <w:szCs w:val="18"/>
         </w:rPr>
-        <w:t xml:space="preserve">UserWithProducts </w:t>
-      </w:r>
-      <w:proofErr w:type="spellStart"/>
-      <w:r>
-        <w:rPr>
-          <w:color w:val="000000"/>
-          <w:sz w:val="18"/>
-          <w:szCs w:val="18"/>
-        </w:rPr>
-        <w:t>userWithProduct</w:t>
-      </w:r>
-      <w:proofErr w:type="spellEnd"/>
-      <w:r>
-        <w:rPr>
-          <w:color w:val="000000"/>
-          <w:sz w:val="18"/>
-          <w:szCs w:val="18"/>
-        </w:rPr>
-        <w:t>) {</w:t>
+        <w:t>UserWithProducts userWithProduct) {</w:t>
       </w:r>
       <w:r>
         <w:rPr>
@@ -7463,15 +6552,7 @@
           <w:szCs w:val="18"/>
         </w:rPr>
         <w:br/>
-        <w:t xml:space="preserve">        </w:t>
-      </w:r>
-      <w:r>
-        <w:rPr>
-          <w:color w:val="000000"/>
-          <w:sz w:val="18"/>
-          <w:szCs w:val="18"/>
-        </w:rPr>
-        <w:t>//Prod registration is successful and user has pressed continue button.</w:t>
+        <w:t xml:space="preserve">        //Prod registration is successful and user has pressed continue button.</w:t>
       </w:r>
       <w:r>
         <w:rPr>
@@ -7526,26 +6607,14 @@
         </w:rPr>
         <w:t xml:space="preserve">public void </w:t>
       </w:r>
-      <w:proofErr w:type="spellStart"/>
-      <w:proofErr w:type="gramStart"/>
-      <w:r>
-        <w:rPr>
-          <w:color w:val="000000"/>
-          <w:sz w:val="18"/>
-          <w:szCs w:val="18"/>
-        </w:rPr>
-        <w:t>onProdRegBack</w:t>
-      </w:r>
-      <w:proofErr w:type="spellEnd"/>
-      <w:r>
-        <w:rPr>
-          <w:color w:val="000000"/>
-          <w:sz w:val="18"/>
-          <w:szCs w:val="18"/>
-        </w:rPr>
-        <w:t>(</w:t>
-      </w:r>
-      <w:proofErr w:type="gramEnd"/>
+      <w:r>
+        <w:rPr>
+          <w:color w:val="000000"/>
+          <w:sz w:val="18"/>
+          <w:szCs w:val="18"/>
+        </w:rPr>
+        <w:t>onProdRegBack(</w:t>
+      </w:r>
       <w:r>
         <w:rPr>
           <w:b/>
@@ -7562,25 +6631,7 @@
           <w:sz w:val="18"/>
           <w:szCs w:val="18"/>
         </w:rPr>
-        <w:t xml:space="preserve">List&lt;RegisteredProduct&gt; </w:t>
-      </w:r>
-      <w:proofErr w:type="spellStart"/>
-      <w:r>
-        <w:rPr>
-          <w:color w:val="000000"/>
-          <w:sz w:val="18"/>
-          <w:szCs w:val="18"/>
-        </w:rPr>
-        <w:t>registeredProducts</w:t>
-      </w:r>
-      <w:proofErr w:type="spellEnd"/>
-      <w:r>
-        <w:rPr>
-          <w:color w:val="000000"/>
-          <w:sz w:val="18"/>
-          <w:szCs w:val="18"/>
-        </w:rPr>
-        <w:t xml:space="preserve">, </w:t>
+        <w:t xml:space="preserve">List&lt;RegisteredProduct&gt; registeredProducts, </w:t>
       </w:r>
       <w:r>
         <w:rPr>
@@ -7598,25 +6649,7 @@
           <w:sz w:val="18"/>
           <w:szCs w:val="18"/>
         </w:rPr>
-        <w:t xml:space="preserve">UserWithProducts </w:t>
-      </w:r>
-      <w:proofErr w:type="spellStart"/>
-      <w:r>
-        <w:rPr>
-          <w:color w:val="000000"/>
-          <w:sz w:val="18"/>
-          <w:szCs w:val="18"/>
-        </w:rPr>
-        <w:t>userWithProduct</w:t>
-      </w:r>
-      <w:proofErr w:type="spellEnd"/>
-      <w:r>
-        <w:rPr>
-          <w:color w:val="000000"/>
-          <w:sz w:val="18"/>
-          <w:szCs w:val="18"/>
-        </w:rPr>
-        <w:t>) {</w:t>
+        <w:t>UserWithProducts userWithProduct) {</w:t>
       </w:r>
       <w:r>
         <w:rPr>
@@ -7641,25 +6674,7 @@
           <w:szCs w:val="18"/>
         </w:rPr>
         <w:tab/>
-        <w:t xml:space="preserve">// Pro </w:t>
-      </w:r>
-      <w:proofErr w:type="spellStart"/>
-      <w:r>
-        <w:rPr>
-          <w:color w:val="000000"/>
-          <w:sz w:val="18"/>
-          <w:szCs w:val="18"/>
-        </w:rPr>
-        <w:t>reg</w:t>
-      </w:r>
-      <w:proofErr w:type="spellEnd"/>
-      <w:r>
-        <w:rPr>
-          <w:color w:val="000000"/>
-          <w:sz w:val="18"/>
-          <w:szCs w:val="18"/>
-        </w:rPr>
-        <w:t xml:space="preserve"> is unsuccessful and user has pressed back key to exit prod reg.</w:t>
+        <w:t>// Pro reg is unsuccessful and user has pressed back key to exit prod reg.</w:t>
       </w:r>
       <w:r>
         <w:rPr>
@@ -7752,27 +6767,7 @@
           <w:sz w:val="24"/>
           <w:szCs w:val="24"/>
         </w:rPr>
-        <w:t xml:space="preserve">Launch as </w:t>
-      </w:r>
-      <w:r>
-        <w:rPr>
-          <w:rFonts w:ascii="Times New Roman" w:eastAsia="Times New Roman" w:hAnsi="Times New Roman" w:cs="Times New Roman"/>
-          <w:b/>
-          <w:color w:val="000000"/>
-          <w:sz w:val="24"/>
-          <w:szCs w:val="24"/>
-        </w:rPr>
-        <w:t>a new activity</w:t>
-      </w:r>
-      <w:r>
-        <w:rPr>
-          <w:rFonts w:ascii="Times New Roman" w:eastAsia="Times New Roman" w:hAnsi="Times New Roman" w:cs="Times New Roman"/>
-          <w:b/>
-          <w:color w:val="000000"/>
-          <w:sz w:val="24"/>
-          <w:szCs w:val="24"/>
-        </w:rPr>
-        <w:t xml:space="preserve">: </w:t>
+        <w:t xml:space="preserve">Launch as a new activity: </w:t>
       </w:r>
       <w:r>
         <w:rPr>
@@ -7834,27 +6829,7 @@
           <w:sz w:val="24"/>
           <w:szCs w:val="24"/>
         </w:rPr>
-        <w:t xml:space="preserve">Create </w:t>
-      </w:r>
-      <w:r>
-        <w:rPr>
-          <w:rFonts w:ascii="Times New Roman" w:eastAsia="Times New Roman" w:hAnsi="Times New Roman" w:cs="Times New Roman"/>
-          <w:b/>
-          <w:color w:val="000000"/>
-          <w:sz w:val="24"/>
-          <w:szCs w:val="24"/>
-        </w:rPr>
-        <w:t>activity</w:t>
-      </w:r>
-      <w:r>
-        <w:rPr>
-          <w:rFonts w:ascii="Times New Roman" w:eastAsia="Times New Roman" w:hAnsi="Times New Roman" w:cs="Times New Roman"/>
-          <w:b/>
-          <w:color w:val="000000"/>
-          <w:sz w:val="24"/>
-          <w:szCs w:val="24"/>
-        </w:rPr>
-        <w:t xml:space="preserve"> launcher instance:</w:t>
+        <w:t>Create activity launcher instance:</w:t>
       </w:r>
     </w:p>
     <w:p>
@@ -8018,8 +6993,6 @@
         </w:rPr>
         <w:t xml:space="preserve">. </w:t>
       </w:r>
-      <w:proofErr w:type="spellStart"/>
-      <w:proofErr w:type="gramStart"/>
       <w:r>
         <w:rPr>
           <w:rFonts w:ascii="Times New Roman" w:eastAsia="Times New Roman" w:hAnsi="Times New Roman" w:cs="Times New Roman"/>
@@ -8027,27 +7000,7 @@
           <w:sz w:val="24"/>
           <w:szCs w:val="24"/>
         </w:rPr>
-        <w:t>fragmentActivity:</w:t>
-      </w:r>
-      <w:proofErr w:type="gramEnd"/>
-      <w:r>
-        <w:rPr>
-          <w:rFonts w:ascii="Times New Roman" w:eastAsia="Times New Roman" w:hAnsi="Times New Roman" w:cs="Times New Roman"/>
-          <w:color w:val="000000"/>
-          <w:sz w:val="24"/>
-          <w:szCs w:val="24"/>
-        </w:rPr>
-        <w:t>your</w:t>
-      </w:r>
-      <w:proofErr w:type="spellEnd"/>
-      <w:r>
-        <w:rPr>
-          <w:rFonts w:ascii="Times New Roman" w:eastAsia="Times New Roman" w:hAnsi="Times New Roman" w:cs="Times New Roman"/>
-          <w:color w:val="000000"/>
-          <w:sz w:val="24"/>
-          <w:szCs w:val="24"/>
-        </w:rPr>
-        <w:t xml:space="preserve"> activity reference</w:t>
+        <w:t>fragmentActivity:your activity reference</w:t>
       </w:r>
     </w:p>
     <w:p>
@@ -8087,16 +7040,7 @@
           <w:sz w:val="24"/>
           <w:szCs w:val="24"/>
         </w:rPr>
-        <w:t xml:space="preserve"> //2</w:t>
-      </w:r>
-      <w:r>
-        <w:rPr>
-          <w:rFonts w:ascii="Times New Roman" w:eastAsia="Times New Roman" w:hAnsi="Times New Roman" w:cs="Times New Roman"/>
-          <w:color w:val="000000"/>
-          <w:sz w:val="24"/>
-          <w:szCs w:val="24"/>
-        </w:rPr>
-        <w:t>. Orientation for activity</w:t>
+        <w:t xml:space="preserve"> //2. Orientation for activity</w:t>
       </w:r>
     </w:p>
     <w:p>
@@ -8136,27 +7080,7 @@
           <w:sz w:val="24"/>
           <w:szCs w:val="24"/>
         </w:rPr>
-        <w:t xml:space="preserve"> //3. </w:t>
-      </w:r>
-      <w:proofErr w:type="spellStart"/>
-      <w:r>
-        <w:rPr>
-          <w:rFonts w:ascii="Times New Roman" w:eastAsia="Times New Roman" w:hAnsi="Times New Roman" w:cs="Times New Roman"/>
-          <w:color w:val="000000"/>
-          <w:sz w:val="24"/>
-          <w:szCs w:val="24"/>
-        </w:rPr>
-        <w:t>UiKit</w:t>
-      </w:r>
-      <w:proofErr w:type="spellEnd"/>
-      <w:r>
-        <w:rPr>
-          <w:rFonts w:ascii="Times New Roman" w:eastAsia="Times New Roman" w:hAnsi="Times New Roman" w:cs="Times New Roman"/>
-          <w:color w:val="000000"/>
-          <w:sz w:val="24"/>
-          <w:szCs w:val="24"/>
-        </w:rPr>
-        <w:t xml:space="preserve"> Theme </w:t>
+        <w:t xml:space="preserve"> //3. UiKit Theme </w:t>
       </w:r>
     </w:p>
     <w:p>
@@ -8235,41 +7159,13 @@
           <w:szCs w:val="18"/>
         </w:rPr>
       </w:pPr>
-      <w:proofErr w:type="spellStart"/>
-      <w:r>
-        <w:rPr>
-          <w:color w:val="000000"/>
-          <w:sz w:val="18"/>
-          <w:szCs w:val="18"/>
-        </w:rPr>
-        <w:t>ActivityLauncher</w:t>
-      </w:r>
-      <w:proofErr w:type="spellEnd"/>
-      <w:r>
-        <w:rPr>
-          <w:color w:val="000000"/>
-          <w:sz w:val="18"/>
-          <w:szCs w:val="18"/>
-        </w:rPr>
-        <w:t xml:space="preserve"> </w:t>
-      </w:r>
-      <w:proofErr w:type="spellStart"/>
-      <w:r>
-        <w:rPr>
-          <w:color w:val="000000"/>
-          <w:sz w:val="18"/>
-          <w:szCs w:val="18"/>
-        </w:rPr>
-        <w:t>activityLauncher</w:t>
-      </w:r>
-      <w:proofErr w:type="spellEnd"/>
-      <w:r>
-        <w:rPr>
-          <w:color w:val="000000"/>
-          <w:sz w:val="18"/>
-          <w:szCs w:val="18"/>
-        </w:rPr>
-        <w:t xml:space="preserve"> = </w:t>
+      <w:r>
+        <w:rPr>
+          <w:color w:val="000000"/>
+          <w:sz w:val="18"/>
+          <w:szCs w:val="18"/>
+        </w:rPr>
+        <w:t xml:space="preserve">ActivityLauncher activityLauncher = </w:t>
       </w:r>
       <w:r>
         <w:rPr>
@@ -8281,43 +7177,13 @@
         </w:rPr>
         <w:t xml:space="preserve">new </w:t>
       </w:r>
-      <w:proofErr w:type="spellStart"/>
-      <w:proofErr w:type="gramStart"/>
-      <w:r>
-        <w:rPr>
-          <w:color w:val="000000"/>
-          <w:sz w:val="18"/>
-          <w:szCs w:val="18"/>
-        </w:rPr>
-        <w:t>ActivityLauncher</w:t>
-      </w:r>
-      <w:proofErr w:type="spellEnd"/>
-      <w:r>
-        <w:rPr>
-          <w:color w:val="000000"/>
-          <w:sz w:val="18"/>
-          <w:szCs w:val="18"/>
-        </w:rPr>
-        <w:t>(</w:t>
-      </w:r>
-      <w:proofErr w:type="spellStart"/>
-      <w:proofErr w:type="gramEnd"/>
-      <w:r>
-        <w:rPr>
-          <w:color w:val="000000"/>
-          <w:sz w:val="18"/>
-          <w:szCs w:val="18"/>
-        </w:rPr>
-        <w:t>getActivity</w:t>
-      </w:r>
-      <w:proofErr w:type="spellEnd"/>
-      <w:r>
-        <w:rPr>
-          <w:color w:val="000000"/>
-          <w:sz w:val="18"/>
-          <w:szCs w:val="18"/>
-        </w:rPr>
-        <w:t>(), ActivityLauncher.ActivityOrientation.</w:t>
+      <w:r>
+        <w:rPr>
+          <w:color w:val="000000"/>
+          <w:sz w:val="18"/>
+          <w:szCs w:val="18"/>
+        </w:rPr>
+        <w:t>ActivityLauncher(getActivity(), ActivityLauncher.ActivityOrientation.</w:t>
       </w:r>
       <w:r>
         <w:rPr>
@@ -8526,43 +7392,13 @@
         </w:rPr>
         <w:tab/>
       </w:r>
-      <w:proofErr w:type="spellStart"/>
-      <w:proofErr w:type="gramStart"/>
-      <w:r>
-        <w:rPr>
-          <w:color w:val="000000"/>
-          <w:sz w:val="18"/>
-          <w:szCs w:val="18"/>
-        </w:rPr>
-        <w:t>ProdRegConfig</w:t>
-      </w:r>
-      <w:proofErr w:type="spellEnd"/>
-      <w:r>
-        <w:rPr>
-          <w:color w:val="000000"/>
-          <w:sz w:val="18"/>
-          <w:szCs w:val="18"/>
-        </w:rPr>
-        <w:t xml:space="preserve">  </w:t>
-      </w:r>
-      <w:proofErr w:type="spellStart"/>
-      <w:r>
-        <w:rPr>
-          <w:color w:val="000000"/>
-          <w:sz w:val="18"/>
-          <w:szCs w:val="18"/>
-        </w:rPr>
-        <w:t>prodRegConfig</w:t>
-      </w:r>
-      <w:proofErr w:type="spellEnd"/>
-      <w:proofErr w:type="gramEnd"/>
-      <w:r>
-        <w:rPr>
-          <w:color w:val="000000"/>
-          <w:sz w:val="18"/>
-          <w:szCs w:val="18"/>
-        </w:rPr>
-        <w:t xml:space="preserve"> = </w:t>
+      <w:r>
+        <w:rPr>
+          <w:color w:val="000000"/>
+          <w:sz w:val="18"/>
+          <w:szCs w:val="18"/>
+        </w:rPr>
+        <w:t xml:space="preserve">ProdRegConfig  prodRegConfig = </w:t>
       </w:r>
       <w:r>
         <w:rPr>
@@ -8574,23 +7410,13 @@
         </w:rPr>
         <w:t xml:space="preserve">new </w:t>
       </w:r>
-      <w:proofErr w:type="spellStart"/>
-      <w:r>
-        <w:rPr>
-          <w:color w:val="000000"/>
-          <w:sz w:val="18"/>
-          <w:szCs w:val="18"/>
-        </w:rPr>
-        <w:t>ProdRegConfig</w:t>
-      </w:r>
-      <w:proofErr w:type="spellEnd"/>
-      <w:r>
-        <w:rPr>
-          <w:color w:val="000000"/>
-          <w:sz w:val="18"/>
-          <w:szCs w:val="18"/>
-        </w:rPr>
-        <w:t xml:space="preserve">(products, </w:t>
+      <w:r>
+        <w:rPr>
+          <w:color w:val="000000"/>
+          <w:sz w:val="18"/>
+          <w:szCs w:val="18"/>
+        </w:rPr>
+        <w:t xml:space="preserve">ProdRegConfig(products, </w:t>
       </w:r>
       <w:r>
         <w:rPr>
@@ -8698,7 +7524,6 @@
           <w:szCs w:val="18"/>
         </w:rPr>
       </w:pPr>
-      <w:proofErr w:type="gramStart"/>
       <w:r>
         <w:rPr>
           <w:color w:val="000000"/>
@@ -8723,34 +7548,7 @@
           <w:sz w:val="18"/>
           <w:szCs w:val="18"/>
         </w:rPr>
-        <w:t>(</w:t>
-      </w:r>
-      <w:proofErr w:type="gramEnd"/>
-      <w:r>
-        <w:rPr>
-          <w:color w:val="000000"/>
-          <w:sz w:val="18"/>
-          <w:szCs w:val="18"/>
-        </w:rPr>
-        <w:t xml:space="preserve">).invokeProductRegistration(fragLauncher, </w:t>
-      </w:r>
-      <w:proofErr w:type="spellStart"/>
-      <w:r>
-        <w:rPr>
-          <w:color w:val="000000"/>
-          <w:sz w:val="18"/>
-          <w:szCs w:val="18"/>
-        </w:rPr>
-        <w:t>prodRegConfig</w:t>
-      </w:r>
-      <w:proofErr w:type="spellEnd"/>
-      <w:r>
-        <w:rPr>
-          <w:color w:val="000000"/>
-          <w:sz w:val="18"/>
-          <w:szCs w:val="18"/>
-        </w:rPr>
-        <w:t xml:space="preserve">, </w:t>
+        <w:t xml:space="preserve">().invokeProductRegistration(fragLauncher, prodRegConfig, </w:t>
       </w:r>
       <w:r>
         <w:rPr>
@@ -8762,23 +7560,13 @@
         </w:rPr>
         <w:t xml:space="preserve">new </w:t>
       </w:r>
-      <w:proofErr w:type="spellStart"/>
-      <w:r>
-        <w:rPr>
-          <w:color w:val="000000"/>
-          <w:sz w:val="18"/>
-          <w:szCs w:val="18"/>
-        </w:rPr>
-        <w:t>ProdRegUiListener</w:t>
-      </w:r>
-      <w:proofErr w:type="spellEnd"/>
-      <w:r>
-        <w:rPr>
-          <w:color w:val="000000"/>
-          <w:sz w:val="18"/>
-          <w:szCs w:val="18"/>
-        </w:rPr>
-        <w:t>() {</w:t>
+      <w:r>
+        <w:rPr>
+          <w:color w:val="000000"/>
+          <w:sz w:val="18"/>
+          <w:szCs w:val="18"/>
+        </w:rPr>
+        <w:t>ProdRegUiListener() {</w:t>
       </w:r>
       <w:r>
         <w:rPr>
@@ -8816,23 +7604,13 @@
         </w:rPr>
         <w:t xml:space="preserve">public void </w:t>
       </w:r>
-      <w:proofErr w:type="spellStart"/>
-      <w:r>
-        <w:rPr>
-          <w:color w:val="000000"/>
-          <w:sz w:val="18"/>
-          <w:szCs w:val="18"/>
-        </w:rPr>
-        <w:t>onProdRegContinue</w:t>
-      </w:r>
-      <w:proofErr w:type="spellEnd"/>
-      <w:r>
-        <w:rPr>
-          <w:color w:val="000000"/>
-          <w:sz w:val="18"/>
-          <w:szCs w:val="18"/>
-        </w:rPr>
-        <w:t>(</w:t>
+      <w:r>
+        <w:rPr>
+          <w:color w:val="000000"/>
+          <w:sz w:val="18"/>
+          <w:szCs w:val="18"/>
+        </w:rPr>
+        <w:t>onProdRegContinue(</w:t>
       </w:r>
       <w:r>
         <w:rPr>
@@ -8850,25 +7628,7 @@
           <w:sz w:val="18"/>
           <w:szCs w:val="18"/>
         </w:rPr>
-        <w:t xml:space="preserve">List&lt;RegisteredProduct&gt; </w:t>
-      </w:r>
-      <w:proofErr w:type="spellStart"/>
-      <w:r>
-        <w:rPr>
-          <w:color w:val="000000"/>
-          <w:sz w:val="18"/>
-          <w:szCs w:val="18"/>
-        </w:rPr>
-        <w:t>registeredProducts</w:t>
-      </w:r>
-      <w:proofErr w:type="spellEnd"/>
-      <w:r>
-        <w:rPr>
-          <w:color w:val="000000"/>
-          <w:sz w:val="18"/>
-          <w:szCs w:val="18"/>
-        </w:rPr>
-        <w:t xml:space="preserve">, </w:t>
+        <w:t xml:space="preserve">List&lt;RegisteredProduct&gt; registeredProducts, </w:t>
       </w:r>
       <w:r>
         <w:rPr>
@@ -8886,25 +7646,7 @@
           <w:sz w:val="18"/>
           <w:szCs w:val="18"/>
         </w:rPr>
-        <w:t xml:space="preserve">UserWithProducts </w:t>
-      </w:r>
-      <w:proofErr w:type="spellStart"/>
-      <w:r>
-        <w:rPr>
-          <w:color w:val="000000"/>
-          <w:sz w:val="18"/>
-          <w:szCs w:val="18"/>
-        </w:rPr>
-        <w:t>userWithProduct</w:t>
-      </w:r>
-      <w:proofErr w:type="spellEnd"/>
-      <w:r>
-        <w:rPr>
-          <w:color w:val="000000"/>
-          <w:sz w:val="18"/>
-          <w:szCs w:val="18"/>
-        </w:rPr>
-        <w:t>) {</w:t>
+        <w:t>UserWithProducts userWithProduct) {</w:t>
       </w:r>
       <w:r>
         <w:rPr>
@@ -8968,26 +7710,14 @@
         </w:rPr>
         <w:t xml:space="preserve">public void </w:t>
       </w:r>
-      <w:proofErr w:type="spellStart"/>
-      <w:proofErr w:type="gramStart"/>
-      <w:r>
-        <w:rPr>
-          <w:color w:val="000000"/>
-          <w:sz w:val="18"/>
-          <w:szCs w:val="18"/>
-        </w:rPr>
-        <w:t>onProdRegBack</w:t>
-      </w:r>
-      <w:proofErr w:type="spellEnd"/>
-      <w:r>
-        <w:rPr>
-          <w:color w:val="000000"/>
-          <w:sz w:val="18"/>
-          <w:szCs w:val="18"/>
-        </w:rPr>
-        <w:t>(</w:t>
-      </w:r>
-      <w:proofErr w:type="gramEnd"/>
+      <w:r>
+        <w:rPr>
+          <w:color w:val="000000"/>
+          <w:sz w:val="18"/>
+          <w:szCs w:val="18"/>
+        </w:rPr>
+        <w:t>onProdRegBack(</w:t>
+      </w:r>
       <w:r>
         <w:rPr>
           <w:b/>
@@ -9004,25 +7734,7 @@
           <w:sz w:val="18"/>
           <w:szCs w:val="18"/>
         </w:rPr>
-        <w:t xml:space="preserve">List&lt;RegisteredProduct&gt; </w:t>
-      </w:r>
-      <w:proofErr w:type="spellStart"/>
-      <w:r>
-        <w:rPr>
-          <w:color w:val="000000"/>
-          <w:sz w:val="18"/>
-          <w:szCs w:val="18"/>
-        </w:rPr>
-        <w:t>registeredProducts</w:t>
-      </w:r>
-      <w:proofErr w:type="spellEnd"/>
-      <w:r>
-        <w:rPr>
-          <w:color w:val="000000"/>
-          <w:sz w:val="18"/>
-          <w:szCs w:val="18"/>
-        </w:rPr>
-        <w:t xml:space="preserve">, </w:t>
+        <w:t xml:space="preserve">List&lt;RegisteredProduct&gt; registeredProducts, </w:t>
       </w:r>
       <w:r>
         <w:rPr>
@@ -9040,25 +7752,7 @@
           <w:sz w:val="18"/>
           <w:szCs w:val="18"/>
         </w:rPr>
-        <w:t xml:space="preserve">UserWithProducts </w:t>
-      </w:r>
-      <w:proofErr w:type="spellStart"/>
-      <w:r>
-        <w:rPr>
-          <w:color w:val="000000"/>
-          <w:sz w:val="18"/>
-          <w:szCs w:val="18"/>
-        </w:rPr>
-        <w:t>userWithProduct</w:t>
-      </w:r>
-      <w:proofErr w:type="spellEnd"/>
-      <w:r>
-        <w:rPr>
-          <w:color w:val="000000"/>
-          <w:sz w:val="18"/>
-          <w:szCs w:val="18"/>
-        </w:rPr>
-        <w:t>) {</w:t>
+        <w:t>UserWithProducts userWithProduct) {</w:t>
       </w:r>
       <w:r>
         <w:rPr>
@@ -9083,25 +7777,7 @@
           <w:szCs w:val="18"/>
         </w:rPr>
         <w:tab/>
-        <w:t xml:space="preserve">// Pro </w:t>
-      </w:r>
-      <w:proofErr w:type="spellStart"/>
-      <w:r>
-        <w:rPr>
-          <w:color w:val="000000"/>
-          <w:sz w:val="18"/>
-          <w:szCs w:val="18"/>
-        </w:rPr>
-        <w:t>reg</w:t>
-      </w:r>
-      <w:proofErr w:type="spellEnd"/>
-      <w:r>
-        <w:rPr>
-          <w:color w:val="000000"/>
-          <w:sz w:val="18"/>
-          <w:szCs w:val="18"/>
-        </w:rPr>
-        <w:t xml:space="preserve"> is unsuccessful and user has pressed back key to exit prod reg.</w:t>
+        <w:t>// Pro reg is unsuccessful and user has pressed back key to exit prod reg.</w:t>
       </w:r>
       <w:r>
         <w:rPr>
@@ -9134,38 +7810,6 @@
         </w:rPr>
       </w:pPr>
     </w:p>
-    <w:p>
-      <w:pPr>
-        <w:pStyle w:val="ListParagraph"/>
-        <w:shd w:val="clear" w:color="auto" w:fill="FFFFFF"/>
-        <w:tabs>
-          <w:tab w:val="left" w:pos="916"/>
-          <w:tab w:val="left" w:pos="1832"/>
-          <w:tab w:val="left" w:pos="2748"/>
-          <w:tab w:val="left" w:pos="3664"/>
-          <w:tab w:val="left" w:pos="4580"/>
-          <w:tab w:val="left" w:pos="5496"/>
-          <w:tab w:val="left" w:pos="6412"/>
-          <w:tab w:val="left" w:pos="7328"/>
-          <w:tab w:val="left" w:pos="8244"/>
-          <w:tab w:val="left" w:pos="9160"/>
-          <w:tab w:val="left" w:pos="10076"/>
-          <w:tab w:val="left" w:pos="10992"/>
-          <w:tab w:val="left" w:pos="11908"/>
-          <w:tab w:val="left" w:pos="12824"/>
-          <w:tab w:val="left" w:pos="13740"/>
-          <w:tab w:val="left" w:pos="14656"/>
-        </w:tabs>
-        <w:spacing w:after="0" w:line="240" w:lineRule="auto"/>
-        <w:ind w:left="1605"/>
-        <w:rPr>
-          <w:sz w:val="24"/>
-          <w:szCs w:val="24"/>
-        </w:rPr>
-      </w:pPr>
-      <w:bookmarkStart w:id="12" w:name="_GoBack"/>
-    </w:p>
-    <w:bookmarkEnd w:id="12"/>
     <w:p>
       <w:pPr>
         <w:pStyle w:val="ListParagraph"/>
@@ -9200,6 +7844,419 @@
       </w:pPr>
       <w:r>
         <w:rPr>
+          <w:sz w:val="24"/>
+          <w:szCs w:val="24"/>
+        </w:rPr>
+        <w:lastRenderedPageBreak/>
+        <w:t xml:space="preserve">For handling back event kindly refer the below code </w:t>
+      </w:r>
+    </w:p>
+    <w:p>
+      <w:pPr>
+        <w:shd w:val="clear" w:color="auto" w:fill="FFFFFF"/>
+        <w:tabs>
+          <w:tab w:val="left" w:pos="916"/>
+          <w:tab w:val="left" w:pos="1832"/>
+          <w:tab w:val="left" w:pos="2748"/>
+          <w:tab w:val="left" w:pos="3664"/>
+          <w:tab w:val="left" w:pos="4580"/>
+          <w:tab w:val="left" w:pos="5496"/>
+          <w:tab w:val="left" w:pos="6412"/>
+          <w:tab w:val="left" w:pos="7328"/>
+          <w:tab w:val="left" w:pos="8244"/>
+          <w:tab w:val="left" w:pos="9160"/>
+          <w:tab w:val="left" w:pos="10076"/>
+          <w:tab w:val="left" w:pos="10992"/>
+          <w:tab w:val="left" w:pos="11908"/>
+          <w:tab w:val="left" w:pos="12824"/>
+          <w:tab w:val="left" w:pos="13740"/>
+          <w:tab w:val="left" w:pos="14656"/>
+        </w:tabs>
+        <w:spacing w:after="0" w:line="240" w:lineRule="auto"/>
+        <w:rPr>
+          <w:sz w:val="24"/>
+          <w:szCs w:val="24"/>
+        </w:rPr>
+      </w:pPr>
+    </w:p>
+    <w:p>
+      <w:pPr>
+        <w:pStyle w:val="HTMLPreformatted"/>
+        <w:shd w:val="clear" w:color="auto" w:fill="FFFFFF"/>
+        <w:ind w:left="885"/>
+        <w:rPr>
+          <w:color w:val="000000"/>
+          <w:sz w:val="18"/>
+          <w:szCs w:val="18"/>
+        </w:rPr>
+      </w:pPr>
+      <w:r>
+        <w:rPr>
+          <w:sz w:val="24"/>
+          <w:szCs w:val="24"/>
+        </w:rPr>
+        <w:tab/>
+      </w:r>
+      <w:r>
+        <w:rPr>
+          <w:color w:val="808000"/>
+          <w:sz w:val="18"/>
+          <w:szCs w:val="18"/>
+        </w:rPr>
+        <w:t>@Override</w:t>
+      </w:r>
+      <w:r>
+        <w:rPr>
+          <w:color w:val="808000"/>
+          <w:sz w:val="18"/>
+          <w:szCs w:val="18"/>
+        </w:rPr>
+        <w:br/>
+      </w:r>
+      <w:r>
+        <w:rPr>
+          <w:b/>
+          <w:bCs/>
+          <w:color w:val="000080"/>
+          <w:sz w:val="18"/>
+          <w:szCs w:val="18"/>
+        </w:rPr>
+        <w:t xml:space="preserve">public void </w:t>
+      </w:r>
+      <w:r>
+        <w:rPr>
+          <w:color w:val="000000"/>
+          <w:sz w:val="18"/>
+          <w:szCs w:val="18"/>
+        </w:rPr>
+        <w:t>onBackPressed() {</w:t>
+      </w:r>
+      <w:r>
+        <w:rPr>
+          <w:color w:val="000000"/>
+          <w:sz w:val="18"/>
+          <w:szCs w:val="18"/>
+        </w:rPr>
+        <w:br/>
+        <w:t xml:space="preserve">    FragmentManager fragmentManager = getSupportFragmentManager();</w:t>
+      </w:r>
+      <w:r>
+        <w:rPr>
+          <w:color w:val="000000"/>
+          <w:sz w:val="18"/>
+          <w:szCs w:val="18"/>
+        </w:rPr>
+        <w:br/>
+        <w:t xml:space="preserve">    </w:t>
+      </w:r>
+      <w:r>
+        <w:rPr>
+          <w:b/>
+          <w:bCs/>
+          <w:color w:val="000080"/>
+          <w:sz w:val="18"/>
+          <w:szCs w:val="18"/>
+        </w:rPr>
+        <w:t xml:space="preserve">boolean </w:t>
+      </w:r>
+      <w:r>
+        <w:rPr>
+          <w:color w:val="000000"/>
+          <w:sz w:val="18"/>
+          <w:szCs w:val="18"/>
+        </w:rPr>
+        <w:t xml:space="preserve">backState = </w:t>
+      </w:r>
+      <w:r>
+        <w:rPr>
+          <w:b/>
+          <w:bCs/>
+          <w:color w:val="000080"/>
+          <w:sz w:val="18"/>
+          <w:szCs w:val="18"/>
+        </w:rPr>
+        <w:t>false</w:t>
+      </w:r>
+      <w:r>
+        <w:rPr>
+          <w:color w:val="000000"/>
+          <w:sz w:val="18"/>
+          <w:szCs w:val="18"/>
+        </w:rPr>
+        <w:t>;</w:t>
+      </w:r>
+      <w:r>
+        <w:rPr>
+          <w:color w:val="000000"/>
+          <w:sz w:val="18"/>
+          <w:szCs w:val="18"/>
+        </w:rPr>
+        <w:br/>
+        <w:t xml:space="preserve">    Fragment currentFrag = fragmentManager</w:t>
+      </w:r>
+      <w:r>
+        <w:rPr>
+          <w:color w:val="000000"/>
+          <w:sz w:val="18"/>
+          <w:szCs w:val="18"/>
+        </w:rPr>
+        <w:br/>
+        <w:t xml:space="preserve">            .findFragmentById(R.id.</w:t>
+      </w:r>
+      <w:r>
+        <w:rPr>
+          <w:b/>
+          <w:bCs/>
+          <w:i/>
+          <w:iCs/>
+          <w:color w:val="660E7A"/>
+          <w:sz w:val="18"/>
+          <w:szCs w:val="18"/>
+        </w:rPr>
+        <w:t>parent_layout</w:t>
+      </w:r>
+      <w:r>
+        <w:rPr>
+          <w:color w:val="000000"/>
+          <w:sz w:val="18"/>
+          <w:szCs w:val="18"/>
+        </w:rPr>
+        <w:t>);</w:t>
+      </w:r>
+      <w:r>
+        <w:rPr>
+          <w:color w:val="000000"/>
+          <w:sz w:val="18"/>
+          <w:szCs w:val="18"/>
+        </w:rPr>
+        <w:br/>
+        <w:t xml:space="preserve">    </w:t>
+      </w:r>
+      <w:r>
+        <w:rPr>
+          <w:b/>
+          <w:bCs/>
+          <w:color w:val="000080"/>
+          <w:sz w:val="18"/>
+          <w:szCs w:val="18"/>
+        </w:rPr>
+        <w:t xml:space="preserve">if </w:t>
+      </w:r>
+      <w:r>
+        <w:rPr>
+          <w:color w:val="000000"/>
+          <w:sz w:val="18"/>
+          <w:szCs w:val="18"/>
+        </w:rPr>
+        <w:t xml:space="preserve">(currentFrag != </w:t>
+      </w:r>
+      <w:r>
+        <w:rPr>
+          <w:b/>
+          <w:bCs/>
+          <w:color w:val="000080"/>
+          <w:sz w:val="18"/>
+          <w:szCs w:val="18"/>
+        </w:rPr>
+        <w:t xml:space="preserve">null </w:t>
+      </w:r>
+      <w:r>
+        <w:rPr>
+          <w:color w:val="000000"/>
+          <w:sz w:val="18"/>
+          <w:szCs w:val="18"/>
+        </w:rPr>
+        <w:t xml:space="preserve">&amp;&amp; currentFrag </w:t>
+      </w:r>
+      <w:r>
+        <w:rPr>
+          <w:b/>
+          <w:bCs/>
+          <w:color w:val="000080"/>
+          <w:sz w:val="18"/>
+          <w:szCs w:val="18"/>
+        </w:rPr>
+        <w:t xml:space="preserve">instanceof </w:t>
+      </w:r>
+      <w:r>
+        <w:rPr>
+          <w:color w:val="000000"/>
+          <w:sz w:val="18"/>
+          <w:szCs w:val="18"/>
+        </w:rPr>
+        <w:t>ProdRegBackListener) {</w:t>
+      </w:r>
+      <w:r>
+        <w:rPr>
+          <w:color w:val="000000"/>
+          <w:sz w:val="18"/>
+          <w:szCs w:val="18"/>
+        </w:rPr>
+        <w:br/>
+        <w:t xml:space="preserve">        backState = ((ProdRegBackListener) currentFrag).onBackPressed();</w:t>
+      </w:r>
+      <w:r>
+        <w:rPr>
+          <w:color w:val="000000"/>
+          <w:sz w:val="18"/>
+          <w:szCs w:val="18"/>
+        </w:rPr>
+        <w:br/>
+        <w:t xml:space="preserve">    }</w:t>
+      </w:r>
+      <w:r>
+        <w:rPr>
+          <w:color w:val="000000"/>
+          <w:sz w:val="18"/>
+          <w:szCs w:val="18"/>
+        </w:rPr>
+        <w:br/>
+      </w:r>
+      <w:r>
+        <w:rPr>
+          <w:color w:val="000000"/>
+          <w:sz w:val="18"/>
+          <w:szCs w:val="18"/>
+        </w:rPr>
+        <w:t>// if backState is true , it means we are handling back event as required</w:t>
+      </w:r>
+      <w:bookmarkStart w:id="12" w:name="_GoBack"/>
+      <w:bookmarkEnd w:id="12"/>
+      <w:r>
+        <w:rPr>
+          <w:color w:val="000000"/>
+          <w:sz w:val="18"/>
+          <w:szCs w:val="18"/>
+        </w:rPr>
+        <w:br/>
+        <w:t xml:space="preserve">    </w:t>
+      </w:r>
+      <w:r>
+        <w:rPr>
+          <w:b/>
+          <w:bCs/>
+          <w:color w:val="000080"/>
+          <w:sz w:val="18"/>
+          <w:szCs w:val="18"/>
+        </w:rPr>
+        <w:t xml:space="preserve">if </w:t>
+      </w:r>
+      <w:r>
+        <w:rPr>
+          <w:color w:val="000000"/>
+          <w:sz w:val="18"/>
+          <w:szCs w:val="18"/>
+        </w:rPr>
+        <w:t>(!backState) {</w:t>
+      </w:r>
+      <w:r>
+        <w:rPr>
+          <w:color w:val="000000"/>
+          <w:sz w:val="18"/>
+          <w:szCs w:val="18"/>
+        </w:rPr>
+        <w:br/>
+        <w:t xml:space="preserve">        </w:t>
+      </w:r>
+      <w:r>
+        <w:rPr>
+          <w:b/>
+          <w:bCs/>
+          <w:color w:val="000080"/>
+          <w:sz w:val="18"/>
+          <w:szCs w:val="18"/>
+        </w:rPr>
+        <w:t>super</w:t>
+      </w:r>
+      <w:r>
+        <w:rPr>
+          <w:color w:val="000000"/>
+          <w:sz w:val="18"/>
+          <w:szCs w:val="18"/>
+        </w:rPr>
+        <w:t>.onBackPressed();</w:t>
+      </w:r>
+      <w:r>
+        <w:rPr>
+          <w:color w:val="000000"/>
+          <w:sz w:val="18"/>
+          <w:szCs w:val="18"/>
+        </w:rPr>
+        <w:br/>
+        <w:t xml:space="preserve">    }</w:t>
+      </w:r>
+      <w:r>
+        <w:rPr>
+          <w:color w:val="000000"/>
+          <w:sz w:val="18"/>
+          <w:szCs w:val="18"/>
+        </w:rPr>
+        <w:br/>
+        <w:t>}</w:t>
+      </w:r>
+    </w:p>
+    <w:p>
+      <w:pPr>
+        <w:shd w:val="clear" w:color="auto" w:fill="FFFFFF"/>
+        <w:tabs>
+          <w:tab w:val="left" w:pos="916"/>
+          <w:tab w:val="left" w:pos="1832"/>
+          <w:tab w:val="left" w:pos="2748"/>
+          <w:tab w:val="left" w:pos="3664"/>
+          <w:tab w:val="left" w:pos="4580"/>
+          <w:tab w:val="left" w:pos="5496"/>
+          <w:tab w:val="left" w:pos="6412"/>
+          <w:tab w:val="left" w:pos="7328"/>
+          <w:tab w:val="left" w:pos="8244"/>
+          <w:tab w:val="left" w:pos="9160"/>
+          <w:tab w:val="left" w:pos="10076"/>
+          <w:tab w:val="left" w:pos="10992"/>
+          <w:tab w:val="left" w:pos="11908"/>
+          <w:tab w:val="left" w:pos="12824"/>
+          <w:tab w:val="left" w:pos="13740"/>
+          <w:tab w:val="left" w:pos="14656"/>
+        </w:tabs>
+        <w:spacing w:after="0" w:line="240" w:lineRule="auto"/>
+        <w:rPr>
+          <w:sz w:val="24"/>
+          <w:szCs w:val="24"/>
+        </w:rPr>
+      </w:pPr>
+    </w:p>
+    <w:p>
+      <w:pPr>
+        <w:pStyle w:val="ListParagraph"/>
+        <w:numPr>
+          <w:ilvl w:val="0"/>
+          <w:numId w:val="11"/>
+        </w:numPr>
+        <w:shd w:val="clear" w:color="auto" w:fill="FFFFFF"/>
+        <w:tabs>
+          <w:tab w:val="left" w:pos="916"/>
+          <w:tab w:val="left" w:pos="1832"/>
+          <w:tab w:val="left" w:pos="2748"/>
+          <w:tab w:val="left" w:pos="3664"/>
+          <w:tab w:val="left" w:pos="4580"/>
+          <w:tab w:val="left" w:pos="5496"/>
+          <w:tab w:val="left" w:pos="6412"/>
+          <w:tab w:val="left" w:pos="7328"/>
+          <w:tab w:val="left" w:pos="8244"/>
+          <w:tab w:val="left" w:pos="9160"/>
+          <w:tab w:val="left" w:pos="10076"/>
+          <w:tab w:val="left" w:pos="10992"/>
+          <w:tab w:val="left" w:pos="11908"/>
+          <w:tab w:val="left" w:pos="12824"/>
+          <w:tab w:val="left" w:pos="13740"/>
+          <w:tab w:val="left" w:pos="14656"/>
+        </w:tabs>
+        <w:spacing w:after="0" w:line="240" w:lineRule="auto"/>
+        <w:rPr>
+          <w:sz w:val="24"/>
+          <w:szCs w:val="24"/>
+        </w:rPr>
+      </w:pPr>
+      <w:r>
+        <w:rPr>
           <w:rFonts w:ascii="Times New Roman" w:eastAsia="Times New Roman" w:hAnsi="Times New Roman" w:cs="Times New Roman"/>
           <w:color w:val="000000"/>
           <w:sz w:val="24"/>
@@ -9389,23 +8446,7 @@
           <w:sz w:val="24"/>
           <w:szCs w:val="24"/>
         </w:rPr>
-        <w:t xml:space="preserve"> </w:t>
-      </w:r>
-      <w:proofErr w:type="gramStart"/>
-      <w:r>
-        <w:rPr>
-          <w:sz w:val="24"/>
-          <w:szCs w:val="24"/>
-        </w:rPr>
-        <w:t>product.setSerialNumber(</w:t>
-      </w:r>
-      <w:proofErr w:type="gramEnd"/>
-      <w:r>
-        <w:rPr>
-          <w:sz w:val="24"/>
-          <w:szCs w:val="24"/>
-        </w:rPr>
-        <w:t>mSerialNumber);</w:t>
+        <w:t xml:space="preserve"> product.setSerialNumber(mSerialNumber);</w:t>
       </w:r>
     </w:p>
     <w:p>
@@ -9441,21 +8482,12 @@
           <w:szCs w:val="24"/>
         </w:rPr>
       </w:pPr>
-      <w:proofErr w:type="gramStart"/>
-      <w:r>
-        <w:rPr>
-          <w:sz w:val="24"/>
-          <w:szCs w:val="24"/>
-        </w:rPr>
-        <w:t>product.setPurchaseDate(</w:t>
-      </w:r>
-      <w:proofErr w:type="gramEnd"/>
-      <w:r>
-        <w:rPr>
-          <w:sz w:val="24"/>
-          <w:szCs w:val="24"/>
-        </w:rPr>
-        <w:t>mPurchaseDate);</w:t>
+      <w:r>
+        <w:rPr>
+          <w:sz w:val="24"/>
+          <w:szCs w:val="24"/>
+        </w:rPr>
+        <w:t>product.setPurchaseDate(mPurchaseDate);</w:t>
       </w:r>
     </w:p>
     <w:p>
@@ -9524,23 +8556,7 @@
           <w:sz w:val="24"/>
           <w:szCs w:val="24"/>
         </w:rPr>
-        <w:t xml:space="preserve"> </w:t>
-      </w:r>
-      <w:proofErr w:type="gramStart"/>
-      <w:r>
-        <w:rPr>
-          <w:sz w:val="24"/>
-          <w:szCs w:val="24"/>
-        </w:rPr>
-        <w:t>product.sendEmail(</w:t>
-      </w:r>
-      <w:proofErr w:type="gramEnd"/>
-      <w:r>
-        <w:rPr>
-          <w:sz w:val="24"/>
-          <w:szCs w:val="24"/>
-        </w:rPr>
-        <w:t>String.valueOf(</w:t>
+        <w:t xml:space="preserve"> product.sendEmail(String.valueOf(</w:t>
       </w:r>
       <w:r>
         <w:rPr>
@@ -9590,21 +8606,12 @@
           <w:szCs w:val="24"/>
         </w:rPr>
       </w:pPr>
-      <w:proofErr w:type="gramStart"/>
-      <w:r>
-        <w:rPr>
-          <w:sz w:val="24"/>
-          <w:szCs w:val="24"/>
-        </w:rPr>
-        <w:t>final</w:t>
-      </w:r>
-      <w:proofErr w:type="gramEnd"/>
-      <w:r>
-        <w:rPr>
-          <w:sz w:val="24"/>
-          <w:szCs w:val="24"/>
-        </w:rPr>
-        <w:t xml:space="preserve"> ProdRegListener listener = new ProdRegListener() {</w:t>
+      <w:r>
+        <w:rPr>
+          <w:sz w:val="24"/>
+          <w:szCs w:val="24"/>
+        </w:rPr>
+        <w:t>final ProdRegListener listener = new ProdRegListener() {</w:t>
       </w:r>
     </w:p>
     <w:p>
@@ -9638,23 +8645,7 @@
           <w:sz w:val="24"/>
           <w:szCs w:val="24"/>
         </w:rPr>
-        <w:t xml:space="preserve">            </w:t>
-      </w:r>
-      <w:proofErr w:type="gramStart"/>
-      <w:r>
-        <w:rPr>
-          <w:sz w:val="24"/>
-          <w:szCs w:val="24"/>
-        </w:rPr>
-        <w:t>public</w:t>
-      </w:r>
-      <w:proofErr w:type="gramEnd"/>
-      <w:r>
-        <w:rPr>
-          <w:sz w:val="24"/>
-          <w:szCs w:val="24"/>
-        </w:rPr>
-        <w:t xml:space="preserve"> void onProdRegSuccess(RegisteredProduct registeredProduct, UserWithProducts      userWithProducts) {</w:t>
+        <w:t xml:space="preserve">            public void onProdRegSuccess(RegisteredProduct registeredProduct, UserWithProducts      userWithProducts) {</w:t>
       </w:r>
     </w:p>
     <w:p>
@@ -9732,23 +8723,7 @@
           <w:sz w:val="24"/>
           <w:szCs w:val="24"/>
         </w:rPr>
-        <w:t xml:space="preserve">            </w:t>
-      </w:r>
-      <w:proofErr w:type="gramStart"/>
-      <w:r>
-        <w:rPr>
-          <w:sz w:val="24"/>
-          <w:szCs w:val="24"/>
-        </w:rPr>
-        <w:t>public</w:t>
-      </w:r>
-      <w:proofErr w:type="gramEnd"/>
-      <w:r>
-        <w:rPr>
-          <w:sz w:val="24"/>
-          <w:szCs w:val="24"/>
-        </w:rPr>
-        <w:t xml:space="preserve"> void onProdRegFailed(RegisteredProduct registeredProduct, UserWithProducts userWithProducts) {</w:t>
+        <w:t xml:space="preserve">            public void onProdRegFailed(RegisteredProduct registeredProduct, UserWithProducts userWithProducts) {</w:t>
       </w:r>
     </w:p>
     <w:p>
@@ -9892,17 +8867,9 @@
           <w:sz w:val="24"/>
           <w:szCs w:val="24"/>
         </w:rPr>
-        <w:t xml:space="preserve">   </w:t>
-      </w:r>
-      <w:proofErr w:type="spellStart"/>
-      <w:r>
-        <w:rPr>
-          <w:sz w:val="24"/>
-          <w:szCs w:val="24"/>
-        </w:rPr>
-        <w:t>prodRegHelper.addProductRegistrationListener</w:t>
-      </w:r>
-      <w:proofErr w:type="spellEnd"/>
+        <w:lastRenderedPageBreak/>
+        <w:t xml:space="preserve">   prodRegHelper.addProductRegistrationListener</w:t>
+      </w:r>
       <w:r>
         <w:rPr>
           <w:sz w:val="24"/>
@@ -10006,38 +8973,20 @@
           <w:szCs w:val="24"/>
         </w:rPr>
       </w:pPr>
-      <w:proofErr w:type="spellStart"/>
-      <w:r>
-        <w:rPr>
-          <w:sz w:val="24"/>
-          <w:szCs w:val="24"/>
-        </w:rPr>
-        <w:t>prodRegHelper.getSignedInUserWithProducts</w:t>
-      </w:r>
-      <w:proofErr w:type="spellEnd"/>
-      <w:r>
-        <w:rPr>
-          <w:sz w:val="24"/>
-          <w:szCs w:val="24"/>
-        </w:rPr>
-        <w:t xml:space="preserve"> (</w:t>
-      </w:r>
-      <w:r>
-        <w:rPr>
-          <w:sz w:val="24"/>
-          <w:szCs w:val="24"/>
-        </w:rPr>
-        <w:t>).</w:t>
-      </w:r>
-      <w:proofErr w:type="spellStart"/>
-      <w:r>
-        <w:rPr>
-          <w:sz w:val="24"/>
-          <w:szCs w:val="24"/>
-        </w:rPr>
-        <w:t>registerProduct</w:t>
-      </w:r>
-      <w:proofErr w:type="spellEnd"/>
+      <w:r>
+        <w:rPr>
+          <w:sz w:val="24"/>
+          <w:szCs w:val="24"/>
+        </w:rPr>
+        <w:t>prodRegHelper.getSignedInUserWithProducts (</w:t>
+      </w:r>
+      <w:r>
+        <w:rPr>
+          <w:sz w:val="24"/>
+          <w:szCs w:val="24"/>
+        </w:rPr>
+        <w:t>).registerProduct</w:t>
+      </w:r>
       <w:r>
         <w:rPr>
           <w:sz w:val="24"/>
@@ -10209,7 +9158,6 @@
           <w:sz w:val="24"/>
           <w:szCs w:val="24"/>
         </w:rPr>
-        <w:lastRenderedPageBreak/>
         <w:t xml:space="preserve">To get error state when product registration failed. (Ex: Invalid Serial Number, Product Already Registered etc.,) </w:t>
       </w:r>
     </w:p>
@@ -10285,43 +9233,7 @@
           <w:sz w:val="24"/>
           <w:szCs w:val="24"/>
         </w:rPr>
-        <w:t xml:space="preserve">ProdRegHelper </w:t>
-      </w:r>
-      <w:proofErr w:type="spellStart"/>
-      <w:r>
-        <w:rPr>
-          <w:rFonts w:ascii="Times New Roman" w:eastAsiaTheme="minorEastAsia" w:hAnsi="Times New Roman" w:cs="Times New Roman"/>
-          <w:sz w:val="24"/>
-          <w:szCs w:val="24"/>
-        </w:rPr>
-        <w:t>prodRegHelper</w:t>
-      </w:r>
-      <w:proofErr w:type="spellEnd"/>
-      <w:r>
-        <w:rPr>
-          <w:rFonts w:ascii="Times New Roman" w:eastAsiaTheme="minorEastAsia" w:hAnsi="Times New Roman" w:cs="Times New Roman"/>
-          <w:sz w:val="24"/>
-          <w:szCs w:val="24"/>
-        </w:rPr>
-        <w:t xml:space="preserve"> = new </w:t>
-      </w:r>
-      <w:proofErr w:type="gramStart"/>
-      <w:r>
-        <w:rPr>
-          <w:rFonts w:ascii="Times New Roman" w:eastAsiaTheme="minorEastAsia" w:hAnsi="Times New Roman" w:cs="Times New Roman"/>
-          <w:sz w:val="24"/>
-          <w:szCs w:val="24"/>
-        </w:rPr>
-        <w:t>ProdRegHelper(</w:t>
-      </w:r>
-      <w:proofErr w:type="gramEnd"/>
-      <w:r>
-        <w:rPr>
-          <w:rFonts w:ascii="Times New Roman" w:eastAsiaTheme="minorEastAsia" w:hAnsi="Times New Roman" w:cs="Times New Roman"/>
-          <w:sz w:val="24"/>
-          <w:szCs w:val="24"/>
-        </w:rPr>
-        <w:t>);</w:t>
+        <w:t>ProdRegHelper prodRegHelper = new ProdRegHelper();</w:t>
       </w:r>
     </w:p>
     <w:p>
@@ -10385,77 +9297,13 @@
           <w:szCs w:val="24"/>
         </w:rPr>
       </w:pPr>
-      <w:proofErr w:type="gramStart"/>
       <w:r>
         <w:rPr>
           <w:rFonts w:ascii="Times New Roman" w:eastAsiaTheme="minorEastAsia" w:hAnsi="Times New Roman" w:cs="Times New Roman"/>
           <w:sz w:val="24"/>
           <w:szCs w:val="24"/>
         </w:rPr>
-        <w:t>final</w:t>
-      </w:r>
-      <w:proofErr w:type="gramEnd"/>
-      <w:r>
-        <w:rPr>
-          <w:rFonts w:ascii="Times New Roman" w:eastAsiaTheme="minorEastAsia" w:hAnsi="Times New Roman" w:cs="Times New Roman"/>
-          <w:sz w:val="24"/>
-          <w:szCs w:val="24"/>
-        </w:rPr>
-        <w:t xml:space="preserve"> </w:t>
-      </w:r>
-      <w:proofErr w:type="spellStart"/>
-      <w:r>
-        <w:rPr>
-          <w:rFonts w:ascii="Times New Roman" w:eastAsiaTheme="minorEastAsia" w:hAnsi="Times New Roman" w:cs="Times New Roman"/>
-          <w:sz w:val="24"/>
-          <w:szCs w:val="24"/>
-        </w:rPr>
-        <w:t>RegisteredProductsListener</w:t>
-      </w:r>
-      <w:proofErr w:type="spellEnd"/>
-      <w:r>
-        <w:rPr>
-          <w:rFonts w:ascii="Times New Roman" w:eastAsiaTheme="minorEastAsia" w:hAnsi="Times New Roman" w:cs="Times New Roman"/>
-          <w:sz w:val="24"/>
-          <w:szCs w:val="24"/>
-        </w:rPr>
-        <w:t xml:space="preserve"> </w:t>
-      </w:r>
-      <w:proofErr w:type="spellStart"/>
-      <w:r>
-        <w:rPr>
-          <w:rFonts w:ascii="Times New Roman" w:eastAsiaTheme="minorEastAsia" w:hAnsi="Times New Roman" w:cs="Times New Roman"/>
-          <w:sz w:val="24"/>
-          <w:szCs w:val="24"/>
-        </w:rPr>
-        <w:t>registeredProductsListener</w:t>
-      </w:r>
-      <w:proofErr w:type="spellEnd"/>
-      <w:r>
-        <w:rPr>
-          <w:rFonts w:ascii="Times New Roman" w:eastAsiaTheme="minorEastAsia" w:hAnsi="Times New Roman" w:cs="Times New Roman"/>
-          <w:sz w:val="24"/>
-          <w:szCs w:val="24"/>
-        </w:rPr>
-        <w:t xml:space="preserve"> = new </w:t>
-      </w:r>
-      <w:proofErr w:type="spellStart"/>
-      <w:r>
-        <w:rPr>
-          <w:rFonts w:ascii="Times New Roman" w:eastAsiaTheme="minorEastAsia" w:hAnsi="Times New Roman" w:cs="Times New Roman"/>
-          <w:sz w:val="24"/>
-          <w:szCs w:val="24"/>
-        </w:rPr>
-        <w:t>RegisteredProductsListener</w:t>
-      </w:r>
-      <w:proofErr w:type="spellEnd"/>
-      <w:r>
-        <w:rPr>
-          <w:rFonts w:ascii="Times New Roman" w:eastAsiaTheme="minorEastAsia" w:hAnsi="Times New Roman" w:cs="Times New Roman"/>
-          <w:sz w:val="24"/>
-          <w:szCs w:val="24"/>
-        </w:rPr>
-        <w:t>() {</w:t>
+        <w:t>final RegisteredProductsListener registeredProductsListener = new RegisteredProductsListener() {</w:t>
       </w:r>
       <w:r>
         <w:rPr>
@@ -10473,61 +9321,7 @@
           <w:szCs w:val="24"/>
         </w:rPr>
         <w:br/>
-        <w:t xml:space="preserve">    public void </w:t>
-      </w:r>
-      <w:proofErr w:type="spellStart"/>
-      <w:r>
-        <w:rPr>
-          <w:rFonts w:ascii="Times New Roman" w:eastAsiaTheme="minorEastAsia" w:hAnsi="Times New Roman" w:cs="Times New Roman"/>
-          <w:sz w:val="24"/>
-          <w:szCs w:val="24"/>
-        </w:rPr>
-        <w:t>getRegisteredProductsSuccess</w:t>
-      </w:r>
-      <w:proofErr w:type="spellEnd"/>
-      <w:r>
-        <w:rPr>
-          <w:rFonts w:ascii="Times New Roman" w:eastAsiaTheme="minorEastAsia" w:hAnsi="Times New Roman" w:cs="Times New Roman"/>
-          <w:sz w:val="24"/>
-          <w:szCs w:val="24"/>
-        </w:rPr>
-        <w:t xml:space="preserve">(final List&lt;RegisteredProduct&gt; </w:t>
-      </w:r>
-      <w:proofErr w:type="spellStart"/>
-      <w:r>
-        <w:rPr>
-          <w:rFonts w:ascii="Times New Roman" w:eastAsiaTheme="minorEastAsia" w:hAnsi="Times New Roman" w:cs="Times New Roman"/>
-          <w:sz w:val="24"/>
-          <w:szCs w:val="24"/>
-        </w:rPr>
-        <w:t>registeredProducts</w:t>
-      </w:r>
-      <w:proofErr w:type="spellEnd"/>
-      <w:r>
-        <w:rPr>
-          <w:rFonts w:ascii="Times New Roman" w:eastAsiaTheme="minorEastAsia" w:hAnsi="Times New Roman" w:cs="Times New Roman"/>
-          <w:sz w:val="24"/>
-          <w:szCs w:val="24"/>
-        </w:rPr>
-        <w:t xml:space="preserve">, final long </w:t>
-      </w:r>
-      <w:proofErr w:type="spellStart"/>
-      <w:r>
-        <w:rPr>
-          <w:rFonts w:ascii="Times New Roman" w:eastAsiaTheme="minorEastAsia" w:hAnsi="Times New Roman" w:cs="Times New Roman"/>
-          <w:sz w:val="24"/>
-          <w:szCs w:val="24"/>
-        </w:rPr>
-        <w:t>timeStamp</w:t>
-      </w:r>
-      <w:proofErr w:type="spellEnd"/>
-      <w:r>
-        <w:rPr>
-          <w:rFonts w:ascii="Times New Roman" w:eastAsiaTheme="minorEastAsia" w:hAnsi="Times New Roman" w:cs="Times New Roman"/>
-          <w:sz w:val="24"/>
-          <w:szCs w:val="24"/>
-        </w:rPr>
-        <w:t>) {}</w:t>
+        <w:t xml:space="preserve">    public void getRegisteredProductsSuccess(final List&lt;RegisteredProduct&gt; registeredProducts, final long timeStamp) {}</w:t>
       </w:r>
     </w:p>
     <w:p>
@@ -10560,24 +9354,7 @@
           <w:szCs w:val="24"/>
         </w:rPr>
         <w:br/>
-      </w:r>
-      <w:proofErr w:type="gramStart"/>
-      <w:r>
-        <w:rPr>
-          <w:rFonts w:ascii="Times New Roman" w:eastAsiaTheme="minorEastAsia" w:hAnsi="Times New Roman" w:cs="Times New Roman"/>
-          <w:sz w:val="24"/>
-          <w:szCs w:val="24"/>
-        </w:rPr>
-        <w:t>prodRegHelper.getSignedInUserWithProducts(</w:t>
-      </w:r>
-      <w:proofErr w:type="gramEnd"/>
-      <w:r>
-        <w:rPr>
-          <w:rFonts w:ascii="Times New Roman" w:eastAsiaTheme="minorEastAsia" w:hAnsi="Times New Roman" w:cs="Times New Roman"/>
-          <w:sz w:val="24"/>
-          <w:szCs w:val="24"/>
-        </w:rPr>
-        <w:t xml:space="preserve">).getRegisteredProducts(registeredProductsListener, Sector.B2C, </w:t>
+        <w:t xml:space="preserve">prodRegHelper.getSignedInUserWithProducts().getRegisteredProducts(registeredProductsListener, Sector.B2C, </w:t>
       </w:r>
       <w:r>
         <w:rPr>
@@ -10942,7 +9719,7 @@
         <w:sz w:val="24"/>
         <w:szCs w:val="24"/>
       </w:rPr>
-      <w:t>8</w:t>
+      <w:t>7</w:t>
     </w:r>
     <w:r>
       <w:rPr>
@@ -10997,7 +9774,7 @@
         <w:sz w:val="24"/>
         <w:szCs w:val="24"/>
       </w:rPr>
-      <w:t>9</w:t>
+      <w:t>10</w:t>
     </w:r>
     <w:r>
       <w:rPr>
@@ -14089,7 +12866,7 @@
 </file>
 
 <file path=customXml/itemProps1.xml><?xml version="1.0" encoding="utf-8"?>
-<ds:datastoreItem xmlns:ds="http://schemas.openxmlformats.org/officeDocument/2006/customXml" ds:itemID="{F3CBAD06-8EC5-42F1-A440-449189FEDDD1}">
+<ds:datastoreItem xmlns:ds="http://schemas.openxmlformats.org/officeDocument/2006/customXml" ds:itemID="{229254FE-BD09-4849-BBF8-7BDAB1062EAB}">
   <ds:schemaRefs>
     <ds:schemaRef ds:uri="http://schemas.openxmlformats.org/officeDocument/2006/bibliography"/>
   </ds:schemaRefs>

</xml_diff>

<commit_message>
description - updated integration guidelines User Story -NA Reviewer - Vinayak Comments - NA
</commit_message>
<xml_diff>
--- a/Documents/External/Product Registration_IntegrationGuidelines_Android_PI16.2_V1.0.0.docx
+++ b/Documents/External/Product Registration_IntegrationGuidelines_Android_PI16.2_V1.0.0.docx
@@ -690,8 +690,6 @@
           <w:szCs w:val="24"/>
         </w:rPr>
       </w:pPr>
-      <w:bookmarkStart w:id="1" w:name="_GoBack"/>
-      <w:bookmarkEnd w:id="1"/>
     </w:p>
     <w:p>
       <w:pPr>
@@ -2231,26 +2229,26 @@
           <w:szCs w:val="24"/>
         </w:rPr>
       </w:pPr>
-      <w:bookmarkStart w:id="2" w:name="page3"/>
+      <w:bookmarkStart w:id="1" w:name="page3"/>
+      <w:bookmarkEnd w:id="1"/>
+      <w:r>
+        <w:rPr>
+          <w:rFonts w:ascii="Times New Roman" w:eastAsia="Arial" w:hAnsi="Times New Roman"/>
+          <w:sz w:val="24"/>
+          <w:szCs w:val="24"/>
+        </w:rPr>
+        <w:t xml:space="preserve"> </w:t>
+      </w:r>
+      <w:bookmarkStart w:id="2" w:name="_Toc451266879"/>
+      <w:r>
+        <w:rPr>
+          <w:rFonts w:ascii="Times New Roman" w:eastAsia="Arial" w:hAnsi="Times New Roman"/>
+          <w:sz w:val="24"/>
+          <w:szCs w:val="24"/>
+        </w:rPr>
+        <w:t>Introduction</w:t>
+      </w:r>
       <w:bookmarkEnd w:id="2"/>
-      <w:r>
-        <w:rPr>
-          <w:rFonts w:ascii="Times New Roman" w:eastAsia="Arial" w:hAnsi="Times New Roman"/>
-          <w:sz w:val="24"/>
-          <w:szCs w:val="24"/>
-        </w:rPr>
-        <w:t xml:space="preserve"> </w:t>
-      </w:r>
-      <w:bookmarkStart w:id="3" w:name="_Toc451266879"/>
-      <w:r>
-        <w:rPr>
-          <w:rFonts w:ascii="Times New Roman" w:eastAsia="Arial" w:hAnsi="Times New Roman"/>
-          <w:sz w:val="24"/>
-          <w:szCs w:val="24"/>
-        </w:rPr>
-        <w:t>Introduction</w:t>
-      </w:r>
-      <w:bookmarkEnd w:id="3"/>
     </w:p>
     <w:p>
       <w:pPr>
@@ -2360,7 +2358,7 @@
         </w:rPr>
         <w:t xml:space="preserve"> </w:t>
       </w:r>
-      <w:bookmarkStart w:id="4" w:name="_Toc451266880"/>
+      <w:bookmarkStart w:id="3" w:name="_Toc451266880"/>
       <w:r>
         <w:rPr>
           <w:rFonts w:ascii="Times New Roman" w:eastAsia="Arial" w:hAnsi="Times New Roman"/>
@@ -2369,7 +2367,7 @@
         </w:rPr>
         <w:t>Integration</w:t>
       </w:r>
-      <w:bookmarkEnd w:id="4"/>
+      <w:bookmarkEnd w:id="3"/>
       <w:r>
         <w:rPr>
           <w:rFonts w:ascii="Times New Roman" w:eastAsia="Arial" w:hAnsi="Times New Roman"/>
@@ -2441,7 +2439,7 @@
         </w:rPr>
         <w:t xml:space="preserve"> </w:t>
       </w:r>
-      <w:bookmarkStart w:id="5" w:name="_Toc451266881"/>
+      <w:bookmarkStart w:id="4" w:name="_Toc451266881"/>
       <w:r>
         <w:rPr>
           <w:rFonts w:ascii="Times New Roman" w:eastAsia="Arial" w:hAnsi="Times New Roman"/>
@@ -2458,7 +2456,7 @@
         </w:rPr>
         <w:t>Artifactory</w:t>
       </w:r>
-      <w:bookmarkEnd w:id="5"/>
+      <w:bookmarkEnd w:id="4"/>
     </w:p>
     <w:p>
       <w:pPr>
@@ -2622,7 +2620,6 @@
         </w:rPr>
         <w:t xml:space="preserve"> </w:t>
       </w:r>
-      <w:proofErr w:type="gramStart"/>
       <w:r>
         <w:rPr>
           <w:rStyle w:val="HTMLCode"/>
@@ -2632,31 +2629,29 @@
           <w:szCs w:val="24"/>
           <w:shd w:val="clear" w:color="auto" w:fill="FFFFFF"/>
         </w:rPr>
-        <w:t>compile(</w:t>
-      </w:r>
-      <w:proofErr w:type="gramEnd"/>
+        <w:t xml:space="preserve">compile(group: </w:t>
+      </w:r>
       <w:r>
         <w:rPr>
           <w:rStyle w:val="HTMLCode"/>
           <w:rFonts w:ascii="Times New Roman" w:eastAsiaTheme="minorEastAsia" w:hAnsi="Times New Roman" w:cs="Times New Roman"/>
-          <w:color w:val="000000"/>
           <w:sz w:val="24"/>
           <w:szCs w:val="24"/>
           <w:shd w:val="clear" w:color="auto" w:fill="FFFFFF"/>
         </w:rPr>
-        <w:t xml:space="preserve">group: </w:t>
+        <w:t>'com.philips.cdp'</w:t>
       </w:r>
       <w:r>
         <w:rPr>
           <w:rStyle w:val="HTMLCode"/>
           <w:rFonts w:ascii="Times New Roman" w:eastAsiaTheme="minorEastAsia" w:hAnsi="Times New Roman" w:cs="Times New Roman"/>
+          <w:color w:val="000000"/>
           <w:sz w:val="24"/>
           <w:szCs w:val="24"/>
           <w:shd w:val="clear" w:color="auto" w:fill="FFFFFF"/>
         </w:rPr>
-        <w:t>'</w:t>
-      </w:r>
-      <w:proofErr w:type="spellStart"/>
+        <w:t xml:space="preserve">, name: </w:t>
+      </w:r>
       <w:r>
         <w:rPr>
           <w:rStyle w:val="HTMLCode"/>
@@ -2665,18 +2660,18 @@
           <w:szCs w:val="24"/>
           <w:shd w:val="clear" w:color="auto" w:fill="FFFFFF"/>
         </w:rPr>
-        <w:t>com.philips.cdp</w:t>
-      </w:r>
-      <w:proofErr w:type="spellEnd"/>
+        <w:t>'product-registration-lib'</w:t>
+      </w:r>
       <w:r>
         <w:rPr>
           <w:rStyle w:val="HTMLCode"/>
           <w:rFonts w:ascii="Times New Roman" w:eastAsiaTheme="minorEastAsia" w:hAnsi="Times New Roman" w:cs="Times New Roman"/>
+          <w:color w:val="000000"/>
           <w:sz w:val="24"/>
           <w:szCs w:val="24"/>
           <w:shd w:val="clear" w:color="auto" w:fill="FFFFFF"/>
         </w:rPr>
-        <w:t>'</w:t>
+        <w:t xml:space="preserve">, version: </w:t>
       </w:r>
       <w:r>
         <w:rPr>
@@ -2687,7 +2682,7 @@
           <w:szCs w:val="24"/>
           <w:shd w:val="clear" w:color="auto" w:fill="FFFFFF"/>
         </w:rPr>
-        <w:t xml:space="preserve">, name: </w:t>
+        <w:t>‘</w:t>
       </w:r>
       <w:r>
         <w:rPr>
@@ -2697,18 +2692,17 @@
           <w:szCs w:val="24"/>
           <w:shd w:val="clear" w:color="auto" w:fill="FFFFFF"/>
         </w:rPr>
-        <w:t>'product-registration-lib'</w:t>
+        <w:t>1.0.0</w:t>
       </w:r>
       <w:r>
         <w:rPr>
           <w:rStyle w:val="HTMLCode"/>
           <w:rFonts w:ascii="Times New Roman" w:eastAsiaTheme="minorEastAsia" w:hAnsi="Times New Roman" w:cs="Times New Roman"/>
-          <w:color w:val="000000"/>
           <w:sz w:val="24"/>
           <w:szCs w:val="24"/>
           <w:shd w:val="clear" w:color="auto" w:fill="FFFFFF"/>
         </w:rPr>
-        <w:t xml:space="preserve">, version: </w:t>
+        <w:t>'</w:t>
       </w:r>
       <w:r>
         <w:rPr>
@@ -2719,7 +2713,7 @@
           <w:szCs w:val="24"/>
           <w:shd w:val="clear" w:color="auto" w:fill="FFFFFF"/>
         </w:rPr>
-        <w:t>‘</w:t>
+        <w:t xml:space="preserve">, ext: </w:t>
       </w:r>
       <w:r>
         <w:rPr>
@@ -2729,7 +2723,7 @@
           <w:szCs w:val="24"/>
           <w:shd w:val="clear" w:color="auto" w:fill="FFFFFF"/>
         </w:rPr>
-        <w:t>1.0.0</w:t>
+        <w:t>'aar</w:t>
       </w:r>
       <w:r>
         <w:rPr>
@@ -2750,73 +2744,6 @@
           <w:szCs w:val="24"/>
           <w:shd w:val="clear" w:color="auto" w:fill="FFFFFF"/>
         </w:rPr>
-        <w:t xml:space="preserve">, </w:t>
-      </w:r>
-      <w:proofErr w:type="spellStart"/>
-      <w:r>
-        <w:rPr>
-          <w:rStyle w:val="HTMLCode"/>
-          <w:rFonts w:ascii="Times New Roman" w:eastAsiaTheme="minorEastAsia" w:hAnsi="Times New Roman" w:cs="Times New Roman"/>
-          <w:color w:val="000000"/>
-          <w:sz w:val="24"/>
-          <w:szCs w:val="24"/>
-          <w:shd w:val="clear" w:color="auto" w:fill="FFFFFF"/>
-        </w:rPr>
-        <w:t>ext</w:t>
-      </w:r>
-      <w:proofErr w:type="spellEnd"/>
-      <w:r>
-        <w:rPr>
-          <w:rStyle w:val="HTMLCode"/>
-          <w:rFonts w:ascii="Times New Roman" w:eastAsiaTheme="minorEastAsia" w:hAnsi="Times New Roman" w:cs="Times New Roman"/>
-          <w:color w:val="000000"/>
-          <w:sz w:val="24"/>
-          <w:szCs w:val="24"/>
-          <w:shd w:val="clear" w:color="auto" w:fill="FFFFFF"/>
-        </w:rPr>
-        <w:t xml:space="preserve">: </w:t>
-      </w:r>
-      <w:r>
-        <w:rPr>
-          <w:rStyle w:val="HTMLCode"/>
-          <w:rFonts w:ascii="Times New Roman" w:eastAsiaTheme="minorEastAsia" w:hAnsi="Times New Roman" w:cs="Times New Roman"/>
-          <w:sz w:val="24"/>
-          <w:szCs w:val="24"/>
-          <w:shd w:val="clear" w:color="auto" w:fill="FFFFFF"/>
-        </w:rPr>
-        <w:t>'</w:t>
-      </w:r>
-      <w:proofErr w:type="spellStart"/>
-      <w:r>
-        <w:rPr>
-          <w:rStyle w:val="HTMLCode"/>
-          <w:rFonts w:ascii="Times New Roman" w:eastAsiaTheme="minorEastAsia" w:hAnsi="Times New Roman" w:cs="Times New Roman"/>
-          <w:sz w:val="24"/>
-          <w:szCs w:val="24"/>
-          <w:shd w:val="clear" w:color="auto" w:fill="FFFFFF"/>
-        </w:rPr>
-        <w:t>aar</w:t>
-      </w:r>
-      <w:proofErr w:type="spellEnd"/>
-      <w:r>
-        <w:rPr>
-          <w:rStyle w:val="HTMLCode"/>
-          <w:rFonts w:ascii="Times New Roman" w:eastAsiaTheme="minorEastAsia" w:hAnsi="Times New Roman" w:cs="Times New Roman"/>
-          <w:sz w:val="24"/>
-          <w:szCs w:val="24"/>
-          <w:shd w:val="clear" w:color="auto" w:fill="FFFFFF"/>
-        </w:rPr>
-        <w:t>'</w:t>
-      </w:r>
-      <w:r>
-        <w:rPr>
-          <w:rStyle w:val="HTMLCode"/>
-          <w:rFonts w:ascii="Times New Roman" w:eastAsiaTheme="minorEastAsia" w:hAnsi="Times New Roman" w:cs="Times New Roman"/>
-          <w:color w:val="000000"/>
-          <w:sz w:val="24"/>
-          <w:szCs w:val="24"/>
-          <w:shd w:val="clear" w:color="auto" w:fill="FFFFFF"/>
-        </w:rPr>
         <w:t>)</w:t>
       </w:r>
       <w:r>
@@ -2909,27 +2836,7 @@
           <w:sz w:val="24"/>
           <w:szCs w:val="24"/>
         </w:rPr>
-        <w:t xml:space="preserve"> </w:t>
-      </w:r>
-      <w:proofErr w:type="gramStart"/>
-      <w:r>
-        <w:rPr>
-          <w:rFonts w:ascii="Times New Roman" w:hAnsi="Times New Roman" w:cs="Times New Roman"/>
-          <w:color w:val="000000"/>
-          <w:sz w:val="24"/>
-          <w:szCs w:val="24"/>
-        </w:rPr>
-        <w:t>transitive</w:t>
-      </w:r>
-      <w:proofErr w:type="gramEnd"/>
-      <w:r>
-        <w:rPr>
-          <w:rFonts w:ascii="Times New Roman" w:hAnsi="Times New Roman" w:cs="Times New Roman"/>
-          <w:color w:val="000000"/>
-          <w:sz w:val="24"/>
-          <w:szCs w:val="24"/>
-        </w:rPr>
-        <w:t xml:space="preserve"> = </w:t>
+        <w:t xml:space="preserve"> transitive = </w:t>
       </w:r>
       <w:r>
         <w:rPr>
@@ -3026,34 +2933,16 @@
         </w:rPr>
         <w:t xml:space="preserve">  </w:t>
       </w:r>
-      <w:bookmarkStart w:id="6" w:name="_Toc451266882"/>
+      <w:bookmarkStart w:id="5" w:name="_Toc451266882"/>
       <w:r>
         <w:rPr>
           <w:rFonts w:ascii="Times New Roman" w:hAnsi="Times New Roman"/>
           <w:sz w:val="24"/>
           <w:szCs w:val="24"/>
         </w:rPr>
-        <w:t xml:space="preserve">2.2 Root </w:t>
-      </w:r>
-      <w:proofErr w:type="spellStart"/>
-      <w:r>
-        <w:rPr>
-          <w:rFonts w:ascii="Times New Roman" w:hAnsi="Times New Roman"/>
-          <w:sz w:val="24"/>
-          <w:szCs w:val="24"/>
-        </w:rPr>
-        <w:t>gradle</w:t>
-      </w:r>
-      <w:proofErr w:type="spellEnd"/>
-      <w:r>
-        <w:rPr>
-          <w:rFonts w:ascii="Times New Roman" w:hAnsi="Times New Roman"/>
-          <w:sz w:val="24"/>
-          <w:szCs w:val="24"/>
-        </w:rPr>
-        <w:t xml:space="preserve"> changes</w:t>
-      </w:r>
-      <w:bookmarkEnd w:id="6"/>
+        <w:t>2.2 Root gradle changes</w:t>
+      </w:r>
+      <w:bookmarkEnd w:id="5"/>
     </w:p>
     <w:p>
       <w:pPr>
@@ -3082,25 +2971,14 @@
           <w:szCs w:val="24"/>
         </w:rPr>
       </w:pPr>
-      <w:proofErr w:type="spellStart"/>
-      <w:r>
-        <w:rPr>
-          <w:rFonts w:ascii="Times New Roman" w:hAnsi="Times New Roman" w:cs="Times New Roman"/>
-          <w:color w:val="000000"/>
-          <w:sz w:val="24"/>
-          <w:szCs w:val="24"/>
-        </w:rPr>
-        <w:t>buildscript</w:t>
-      </w:r>
-      <w:proofErr w:type="spellEnd"/>
-      <w:r>
-        <w:rPr>
-          <w:rFonts w:ascii="Times New Roman" w:hAnsi="Times New Roman" w:cs="Times New Roman"/>
-          <w:color w:val="000000"/>
-          <w:sz w:val="24"/>
-          <w:szCs w:val="24"/>
-        </w:rPr>
-        <w:t xml:space="preserve"> {</w:t>
+      <w:r>
+        <w:rPr>
+          <w:rFonts w:ascii="Times New Roman" w:hAnsi="Times New Roman" w:cs="Times New Roman"/>
+          <w:color w:val="000000"/>
+          <w:sz w:val="24"/>
+          <w:szCs w:val="24"/>
+        </w:rPr>
+        <w:t>buildscript {</w:t>
       </w:r>
       <w:r>
         <w:rPr>
@@ -3130,27 +3008,7 @@
           <w:szCs w:val="24"/>
         </w:rPr>
         <w:br/>
-        <w:t xml:space="preserve">            </w:t>
-      </w:r>
-      <w:proofErr w:type="spellStart"/>
-      <w:r>
-        <w:rPr>
-          <w:rFonts w:ascii="Times New Roman" w:hAnsi="Times New Roman" w:cs="Times New Roman"/>
-          <w:color w:val="000000"/>
-          <w:sz w:val="24"/>
-          <w:szCs w:val="24"/>
-        </w:rPr>
-        <w:t>url</w:t>
-      </w:r>
-      <w:proofErr w:type="spellEnd"/>
-      <w:r>
-        <w:rPr>
-          <w:rFonts w:ascii="Times New Roman" w:hAnsi="Times New Roman" w:cs="Times New Roman"/>
-          <w:color w:val="000000"/>
-          <w:sz w:val="24"/>
-          <w:szCs w:val="24"/>
-        </w:rPr>
-        <w:t xml:space="preserve"> </w:t>
+        <w:t xml:space="preserve">            url </w:t>
       </w:r>
       <w:r>
         <w:rPr>
@@ -3202,27 +3060,7 @@
           <w:szCs w:val="24"/>
         </w:rPr>
         <w:br/>
-        <w:t xml:space="preserve">            </w:t>
-      </w:r>
-      <w:proofErr w:type="spellStart"/>
-      <w:r>
-        <w:rPr>
-          <w:rFonts w:ascii="Times New Roman" w:hAnsi="Times New Roman" w:cs="Times New Roman"/>
-          <w:color w:val="000000"/>
-          <w:sz w:val="24"/>
-          <w:szCs w:val="24"/>
-        </w:rPr>
-        <w:t>classpath</w:t>
-      </w:r>
-      <w:proofErr w:type="spellEnd"/>
-      <w:r>
-        <w:rPr>
-          <w:rFonts w:ascii="Times New Roman" w:hAnsi="Times New Roman" w:cs="Times New Roman"/>
-          <w:color w:val="000000"/>
-          <w:sz w:val="24"/>
-          <w:szCs w:val="24"/>
-        </w:rPr>
-        <w:t xml:space="preserve"> </w:t>
+        <w:t xml:space="preserve">            classpath </w:t>
       </w:r>
       <w:r>
         <w:rPr>
@@ -3247,25 +3085,14 @@
         <w:br/>
         <w:t xml:space="preserve">            </w:t>
       </w:r>
-      <w:proofErr w:type="spellStart"/>
-      <w:r>
-        <w:rPr>
-          <w:rFonts w:ascii="Times New Roman" w:hAnsi="Times New Roman" w:cs="Times New Roman"/>
-          <w:color w:val="000000"/>
-          <w:sz w:val="24"/>
-          <w:szCs w:val="24"/>
-        </w:rPr>
-        <w:t>classpath</w:t>
-      </w:r>
-      <w:proofErr w:type="spellEnd"/>
-      <w:r>
-        <w:rPr>
-          <w:rFonts w:ascii="Times New Roman" w:hAnsi="Times New Roman" w:cs="Times New Roman"/>
-          <w:color w:val="000000"/>
-          <w:sz w:val="24"/>
-          <w:szCs w:val="24"/>
-        </w:rPr>
-        <w:t xml:space="preserve"> </w:t>
+      <w:r>
+        <w:rPr>
+          <w:rFonts w:ascii="Times New Roman" w:hAnsi="Times New Roman" w:cs="Times New Roman"/>
+          <w:color w:val="000000"/>
+          <w:sz w:val="24"/>
+          <w:szCs w:val="24"/>
+        </w:rPr>
+        <w:t xml:space="preserve">classpath </w:t>
       </w:r>
       <w:r>
         <w:rPr>
@@ -3290,25 +3117,14 @@
         <w:br/>
         <w:t xml:space="preserve">            </w:t>
       </w:r>
-      <w:proofErr w:type="spellStart"/>
-      <w:r>
-        <w:rPr>
-          <w:rFonts w:ascii="Times New Roman" w:hAnsi="Times New Roman" w:cs="Times New Roman"/>
-          <w:color w:val="000000"/>
-          <w:sz w:val="24"/>
-          <w:szCs w:val="24"/>
-        </w:rPr>
-        <w:t>classpath</w:t>
-      </w:r>
-      <w:proofErr w:type="spellEnd"/>
-      <w:r>
-        <w:rPr>
-          <w:rFonts w:ascii="Times New Roman" w:hAnsi="Times New Roman" w:cs="Times New Roman"/>
-          <w:color w:val="000000"/>
-          <w:sz w:val="24"/>
-          <w:szCs w:val="24"/>
-        </w:rPr>
-        <w:t xml:space="preserve"> </w:t>
+      <w:r>
+        <w:rPr>
+          <w:rFonts w:ascii="Times New Roman" w:hAnsi="Times New Roman" w:cs="Times New Roman"/>
+          <w:color w:val="000000"/>
+          <w:sz w:val="24"/>
+          <w:szCs w:val="24"/>
+        </w:rPr>
+        <w:t xml:space="preserve">classpath </w:t>
       </w:r>
       <w:r>
         <w:rPr>
@@ -3418,26 +3234,7 @@
           <w:szCs w:val="24"/>
         </w:rPr>
         <w:br/>
-      </w:r>
-      <w:proofErr w:type="spellStart"/>
-      <w:r>
-        <w:rPr>
-          <w:rFonts w:ascii="Times New Roman" w:hAnsi="Times New Roman" w:cs="Times New Roman"/>
-          <w:color w:val="000000"/>
-          <w:sz w:val="24"/>
-          <w:szCs w:val="24"/>
-        </w:rPr>
-        <w:t>allprojects</w:t>
-      </w:r>
-      <w:proofErr w:type="spellEnd"/>
-      <w:r>
-        <w:rPr>
-          <w:rFonts w:ascii="Times New Roman" w:hAnsi="Times New Roman" w:cs="Times New Roman"/>
-          <w:color w:val="000000"/>
-          <w:sz w:val="24"/>
-          <w:szCs w:val="24"/>
-        </w:rPr>
-        <w:t xml:space="preserve"> {</w:t>
+        <w:t>allprojects {</w:t>
       </w:r>
       <w:r>
         <w:rPr>
@@ -3457,27 +3254,7 @@
           <w:szCs w:val="24"/>
         </w:rPr>
         <w:br/>
-        <w:t xml:space="preserve">        maven { </w:t>
-      </w:r>
-      <w:proofErr w:type="spellStart"/>
-      <w:r>
-        <w:rPr>
-          <w:rFonts w:ascii="Times New Roman" w:hAnsi="Times New Roman" w:cs="Times New Roman"/>
-          <w:color w:val="000000"/>
-          <w:sz w:val="24"/>
-          <w:szCs w:val="24"/>
-        </w:rPr>
-        <w:t>url</w:t>
-      </w:r>
-      <w:proofErr w:type="spellEnd"/>
-      <w:r>
-        <w:rPr>
-          <w:rFonts w:ascii="Times New Roman" w:hAnsi="Times New Roman" w:cs="Times New Roman"/>
-          <w:color w:val="000000"/>
-          <w:sz w:val="24"/>
-          <w:szCs w:val="24"/>
-        </w:rPr>
-        <w:t xml:space="preserve"> </w:t>
+        <w:t xml:space="preserve">        maven { url </w:t>
       </w:r>
       <w:r>
         <w:rPr>
@@ -3517,27 +3294,7 @@
           <w:szCs w:val="24"/>
         </w:rPr>
         <w:br/>
-        <w:t xml:space="preserve">            </w:t>
-      </w:r>
-      <w:proofErr w:type="spellStart"/>
-      <w:r>
-        <w:rPr>
-          <w:rFonts w:ascii="Times New Roman" w:hAnsi="Times New Roman" w:cs="Times New Roman"/>
-          <w:color w:val="000000"/>
-          <w:sz w:val="24"/>
-          <w:szCs w:val="24"/>
-        </w:rPr>
-        <w:t>url</w:t>
-      </w:r>
-      <w:proofErr w:type="spellEnd"/>
-      <w:r>
-        <w:rPr>
-          <w:rFonts w:ascii="Times New Roman" w:hAnsi="Times New Roman" w:cs="Times New Roman"/>
-          <w:color w:val="000000"/>
-          <w:sz w:val="24"/>
-          <w:szCs w:val="24"/>
-        </w:rPr>
-        <w:t xml:space="preserve"> </w:t>
+        <w:t xml:space="preserve">            url </w:t>
       </w:r>
       <w:r>
         <w:rPr>
@@ -3589,27 +3346,7 @@
           <w:szCs w:val="24"/>
         </w:rPr>
         <w:br/>
-        <w:t xml:space="preserve">            </w:t>
-      </w:r>
-      <w:proofErr w:type="spellStart"/>
-      <w:r>
-        <w:rPr>
-          <w:rFonts w:ascii="Times New Roman" w:hAnsi="Times New Roman" w:cs="Times New Roman"/>
-          <w:color w:val="000000"/>
-          <w:sz w:val="24"/>
-          <w:szCs w:val="24"/>
-        </w:rPr>
-        <w:t>url</w:t>
-      </w:r>
-      <w:proofErr w:type="spellEnd"/>
-      <w:r>
-        <w:rPr>
-          <w:rFonts w:ascii="Times New Roman" w:hAnsi="Times New Roman" w:cs="Times New Roman"/>
-          <w:color w:val="000000"/>
-          <w:sz w:val="24"/>
-          <w:szCs w:val="24"/>
-        </w:rPr>
-        <w:t xml:space="preserve"> </w:t>
+        <w:t xml:space="preserve">            url </w:t>
       </w:r>
       <w:r>
         <w:rPr>
@@ -3661,27 +3398,7 @@
           <w:szCs w:val="24"/>
         </w:rPr>
         <w:br/>
-        <w:t xml:space="preserve">            </w:t>
-      </w:r>
-      <w:proofErr w:type="spellStart"/>
-      <w:r>
-        <w:rPr>
-          <w:rFonts w:ascii="Times New Roman" w:hAnsi="Times New Roman" w:cs="Times New Roman"/>
-          <w:color w:val="000000"/>
-          <w:sz w:val="24"/>
-          <w:szCs w:val="24"/>
-        </w:rPr>
-        <w:t>url</w:t>
-      </w:r>
-      <w:proofErr w:type="spellEnd"/>
-      <w:r>
-        <w:rPr>
-          <w:rFonts w:ascii="Times New Roman" w:hAnsi="Times New Roman" w:cs="Times New Roman"/>
-          <w:color w:val="000000"/>
-          <w:sz w:val="24"/>
-          <w:szCs w:val="24"/>
-        </w:rPr>
-        <w:t xml:space="preserve"> </w:t>
+        <w:t xml:space="preserve">            url </w:t>
       </w:r>
       <w:r>
         <w:rPr>
@@ -3723,27 +3440,7 @@
           <w:szCs w:val="24"/>
         </w:rPr>
         <w:br/>
-        <w:t xml:space="preserve">        </w:t>
-      </w:r>
-      <w:proofErr w:type="spellStart"/>
-      <w:r>
-        <w:rPr>
-          <w:rFonts w:ascii="Times New Roman" w:hAnsi="Times New Roman" w:cs="Times New Roman"/>
-          <w:color w:val="000000"/>
-          <w:sz w:val="24"/>
-          <w:szCs w:val="24"/>
-        </w:rPr>
-        <w:t>jcenter</w:t>
-      </w:r>
-      <w:proofErr w:type="spellEnd"/>
-      <w:r>
-        <w:rPr>
-          <w:rFonts w:ascii="Times New Roman" w:hAnsi="Times New Roman" w:cs="Times New Roman"/>
-          <w:color w:val="000000"/>
-          <w:sz w:val="24"/>
-          <w:szCs w:val="24"/>
-        </w:rPr>
-        <w:t>()</w:t>
+        <w:t xml:space="preserve">        jcenter()</w:t>
       </w:r>
       <w:r>
         <w:rPr>
@@ -3795,7 +3492,7 @@
         </w:rPr>
         <w:t xml:space="preserve"> </w:t>
       </w:r>
-      <w:bookmarkStart w:id="7" w:name="_Toc451266883"/>
+      <w:bookmarkStart w:id="6" w:name="_Toc451266883"/>
       <w:r>
         <w:rPr>
           <w:rFonts w:ascii="Times New Roman" w:hAnsi="Times New Roman"/>
@@ -3804,7 +3501,7 @@
         </w:rPr>
         <w:t>2.3 Dependencies</w:t>
       </w:r>
-      <w:bookmarkEnd w:id="7"/>
+      <w:bookmarkEnd w:id="6"/>
     </w:p>
     <w:p>
       <w:pPr>
@@ -3827,7 +3524,7 @@
         </w:rPr>
         <w:t xml:space="preserve">                </w:t>
       </w:r>
-      <w:bookmarkStart w:id="8" w:name="_Toc451266884"/>
+      <w:bookmarkStart w:id="7" w:name="_Toc451266884"/>
       <w:r>
         <w:rPr>
           <w:rFonts w:ascii="Times New Roman" w:hAnsi="Times New Roman"/>
@@ -3836,25 +3533,15 @@
         </w:rPr>
         <w:t xml:space="preserve">2.3.1 </w:t>
       </w:r>
-      <w:proofErr w:type="spellStart"/>
       <w:r>
         <w:rPr>
           <w:rFonts w:ascii="Times New Roman" w:hAnsi="Times New Roman"/>
           <w:sz w:val="24"/>
           <w:szCs w:val="24"/>
         </w:rPr>
-        <w:t>Gradle</w:t>
-      </w:r>
-      <w:proofErr w:type="spellEnd"/>
-      <w:r>
-        <w:rPr>
-          <w:rFonts w:ascii="Times New Roman" w:hAnsi="Times New Roman"/>
-          <w:sz w:val="24"/>
-          <w:szCs w:val="24"/>
-        </w:rPr>
-        <w:t xml:space="preserve"> dependencies</w:t>
-      </w:r>
-      <w:bookmarkEnd w:id="8"/>
+        <w:t>Gradle dependencies</w:t>
+      </w:r>
+      <w:bookmarkEnd w:id="7"/>
     </w:p>
     <w:p>
       <w:pPr>
@@ -3874,25 +3561,7 @@
           <w:sz w:val="24"/>
           <w:szCs w:val="24"/>
         </w:rPr>
-        <w:t xml:space="preserve">                       Just by adding below </w:t>
-      </w:r>
-      <w:proofErr w:type="spellStart"/>
-      <w:r>
-        <w:rPr>
-          <w:rFonts w:ascii="Times New Roman" w:hAnsi="Times New Roman" w:cs="Times New Roman"/>
-          <w:sz w:val="24"/>
-          <w:szCs w:val="24"/>
-        </w:rPr>
-        <w:t>gradle</w:t>
-      </w:r>
-      <w:proofErr w:type="spellEnd"/>
-      <w:r>
-        <w:rPr>
-          <w:rFonts w:ascii="Times New Roman" w:hAnsi="Times New Roman" w:cs="Times New Roman"/>
-          <w:sz w:val="24"/>
-          <w:szCs w:val="24"/>
-        </w:rPr>
-        <w:t xml:space="preserve"> dependencies, Production Registration and nested possible libraries will be downloaded from artifactory. </w:t>
+        <w:t xml:space="preserve">                       Just by adding below gradle dependencies, Production Registration and nested possible libraries will be downloaded from artifactory. </w:t>
       </w:r>
     </w:p>
     <w:p>
@@ -3931,7 +3600,6 @@
         </w:rPr>
         <w:t xml:space="preserve">           </w:t>
       </w:r>
-      <w:proofErr w:type="gramStart"/>
       <w:r>
         <w:rPr>
           <w:rStyle w:val="HTMLCode"/>
@@ -3943,7 +3611,6 @@
         </w:rPr>
         <w:t>compile(</w:t>
       </w:r>
-      <w:proofErr w:type="gramEnd"/>
       <w:r>
         <w:rPr>
           <w:rStyle w:val="HTMLCode"/>
@@ -3953,9 +3620,8 @@
           <w:szCs w:val="24"/>
           <w:shd w:val="clear" w:color="auto" w:fill="FFFFFF"/>
         </w:rPr>
-        <w:t>group: '</w:t>
-      </w:r>
-      <w:proofErr w:type="spellStart"/>
+        <w:t>group: 'com.philips.cdp', name: 'product-</w:t>
+      </w:r>
       <w:r>
         <w:rPr>
           <w:rStyle w:val="HTMLCode"/>
@@ -3965,9 +3631,8 @@
           <w:szCs w:val="24"/>
           <w:shd w:val="clear" w:color="auto" w:fill="FFFFFF"/>
         </w:rPr>
-        <w:t>com.philips.cdp</w:t>
-      </w:r>
-      <w:proofErr w:type="spellEnd"/>
+        <w:t>re</w:t>
+      </w:r>
       <w:r>
         <w:rPr>
           <w:rStyle w:val="HTMLCode"/>
@@ -3977,8 +3642,10 @@
           <w:szCs w:val="24"/>
           <w:shd w:val="clear" w:color="auto" w:fill="FFFFFF"/>
         </w:rPr>
-        <w:t>', name: 'product-</w:t>
-      </w:r>
+        <w:t>gistration-lib', version: '1.1.1</w:t>
+      </w:r>
+      <w:bookmarkStart w:id="8" w:name="_GoBack"/>
+      <w:bookmarkEnd w:id="8"/>
       <w:r>
         <w:rPr>
           <w:rStyle w:val="HTMLCode"/>
@@ -3988,9 +3655,8 @@
           <w:szCs w:val="24"/>
           <w:shd w:val="clear" w:color="auto" w:fill="FFFFFF"/>
         </w:rPr>
-        <w:t xml:space="preserve">registration-lib', version: '1.1.0', </w:t>
-      </w:r>
-      <w:proofErr w:type="spellStart"/>
+        <w:t>', ext: 'aar</w:t>
+      </w:r>
       <w:r>
         <w:rPr>
           <w:rStyle w:val="HTMLCode"/>
@@ -4000,70 +3666,34 @@
           <w:szCs w:val="24"/>
           <w:shd w:val="clear" w:color="auto" w:fill="FFFFFF"/>
         </w:rPr>
-        <w:t>ext</w:t>
-      </w:r>
-      <w:proofErr w:type="spellEnd"/>
+        <w:t>'</w:t>
+      </w:r>
       <w:r>
         <w:rPr>
           <w:rStyle w:val="HTMLCode"/>
           <w:rFonts w:ascii="Times New Roman" w:eastAsiaTheme="minorHAnsi" w:hAnsi="Times New Roman" w:cs="Times New Roman"/>
-          <w:color w:val="00B050"/>
+          <w:color w:val="000000"/>
           <w:sz w:val="24"/>
           <w:szCs w:val="24"/>
           <w:shd w:val="clear" w:color="auto" w:fill="FFFFFF"/>
         </w:rPr>
-        <w:t>: '</w:t>
-      </w:r>
-      <w:proofErr w:type="spellStart"/>
+        <w:t>)</w:t>
+      </w:r>
       <w:r>
         <w:rPr>
           <w:rStyle w:val="HTMLCode"/>
           <w:rFonts w:ascii="Times New Roman" w:eastAsiaTheme="minorHAnsi" w:hAnsi="Times New Roman" w:cs="Times New Roman"/>
-          <w:color w:val="00B050"/>
+          <w:color w:val="000000"/>
           <w:sz w:val="24"/>
           <w:szCs w:val="24"/>
           <w:shd w:val="clear" w:color="auto" w:fill="FFFFFF"/>
         </w:rPr>
-        <w:t>aar</w:t>
-      </w:r>
-      <w:proofErr w:type="spellEnd"/>
+        <w:t xml:space="preserve"> </w:t>
+      </w:r>
       <w:r>
         <w:rPr>
           <w:rStyle w:val="HTMLCode"/>
           <w:rFonts w:ascii="Times New Roman" w:eastAsiaTheme="minorHAnsi" w:hAnsi="Times New Roman" w:cs="Times New Roman"/>
-          <w:color w:val="00B050"/>
-          <w:sz w:val="24"/>
-          <w:szCs w:val="24"/>
-          <w:shd w:val="clear" w:color="auto" w:fill="FFFFFF"/>
-        </w:rPr>
-        <w:t>'</w:t>
-      </w:r>
-      <w:r>
-        <w:rPr>
-          <w:rStyle w:val="HTMLCode"/>
-          <w:rFonts w:ascii="Times New Roman" w:eastAsiaTheme="minorHAnsi" w:hAnsi="Times New Roman" w:cs="Times New Roman"/>
-          <w:color w:val="000000"/>
-          <w:sz w:val="24"/>
-          <w:szCs w:val="24"/>
-          <w:shd w:val="clear" w:color="auto" w:fill="FFFFFF"/>
-        </w:rPr>
-        <w:t>)</w:t>
-      </w:r>
-      <w:r>
-        <w:rPr>
-          <w:rStyle w:val="HTMLCode"/>
-          <w:rFonts w:ascii="Times New Roman" w:eastAsiaTheme="minorHAnsi" w:hAnsi="Times New Roman" w:cs="Times New Roman"/>
-          <w:color w:val="000000"/>
-          <w:sz w:val="24"/>
-          <w:szCs w:val="24"/>
-          <w:shd w:val="clear" w:color="auto" w:fill="FFFFFF"/>
-        </w:rPr>
-        <w:t xml:space="preserve"> </w:t>
-      </w:r>
-      <w:r>
-        <w:rPr>
-          <w:rStyle w:val="HTMLCode"/>
-          <w:rFonts w:ascii="Times New Roman" w:eastAsiaTheme="minorHAnsi" w:hAnsi="Times New Roman" w:cs="Times New Roman"/>
           <w:color w:val="000000"/>
           <w:sz w:val="24"/>
           <w:szCs w:val="24"/>
@@ -4093,7 +3723,6 @@
         </w:rPr>
         <w:t xml:space="preserve">           </w:t>
       </w:r>
-      <w:proofErr w:type="gramStart"/>
       <w:r>
         <w:rPr>
           <w:rFonts w:ascii="Times New Roman" w:hAnsi="Times New Roman" w:cs="Times New Roman"/>
@@ -4102,7 +3731,6 @@
         </w:rPr>
         <w:t>transitive=</w:t>
       </w:r>
-      <w:proofErr w:type="gramEnd"/>
       <w:r>
         <w:rPr>
           <w:rFonts w:ascii="Times New Roman" w:hAnsi="Times New Roman" w:cs="Times New Roman"/>
@@ -4267,7 +3895,7 @@
           <w:szCs w:val="24"/>
           <w:lang w:val="en-GB"/>
         </w:rPr>
-        <w:t>.0.0</w:t>
+        <w:t>.0.1</w:t>
       </w:r>
     </w:p>
     <w:p>
@@ -4327,7 +3955,7 @@
           <w:lang w:val="en-GB"/>
         </w:rPr>
         <w:tab/>
-        <w:t xml:space="preserve">      :  3.2.2</w:t>
+        <w:t xml:space="preserve">      :  3.2.3</w:t>
       </w:r>
     </w:p>
     <w:p>
@@ -4442,15 +4070,7 @@
           <w:szCs w:val="24"/>
           <w:lang w:val="en-GB"/>
         </w:rPr>
-        <w:t xml:space="preserve"> </w:t>
-      </w:r>
-      <w:r>
-        <w:rPr>
-          <w:rFonts w:ascii="Times New Roman" w:hAnsi="Times New Roman"/>
-          <w:szCs w:val="24"/>
-          <w:lang w:val="en-GB"/>
-        </w:rPr>
-        <w:t>1.0.0</w:t>
+        <w:t>1.1.1</w:t>
       </w:r>
       <w:r>
         <w:rPr>
@@ -4530,47 +4150,7 @@
           <w:sz w:val="24"/>
           <w:szCs w:val="24"/>
         </w:rPr>
-        <w:t xml:space="preserve">                          </w:t>
-      </w:r>
-      <w:proofErr w:type="spellStart"/>
-      <w:r>
-        <w:rPr>
-          <w:rFonts w:ascii="Times New Roman" w:hAnsi="Times New Roman" w:cs="Times New Roman"/>
-          <w:color w:val="000000"/>
-          <w:sz w:val="24"/>
-          <w:szCs w:val="24"/>
-        </w:rPr>
-        <w:t>Gradle</w:t>
-      </w:r>
-      <w:proofErr w:type="spellEnd"/>
-      <w:r>
-        <w:rPr>
-          <w:rFonts w:ascii="Times New Roman" w:hAnsi="Times New Roman" w:cs="Times New Roman"/>
-          <w:color w:val="000000"/>
-          <w:sz w:val="24"/>
-          <w:szCs w:val="24"/>
-        </w:rPr>
-        <w:t xml:space="preserve"> dependencies can get some network/proxy related issues. In order to fix this issue, we are using below proxy settings in </w:t>
-      </w:r>
-      <w:proofErr w:type="spellStart"/>
-      <w:r>
-        <w:rPr>
-          <w:rFonts w:ascii="Times New Roman" w:hAnsi="Times New Roman" w:cs="Times New Roman"/>
-          <w:color w:val="000000"/>
-          <w:sz w:val="24"/>
-          <w:szCs w:val="24"/>
-        </w:rPr>
-        <w:t>gradle.properties</w:t>
-      </w:r>
-      <w:proofErr w:type="spellEnd"/>
-      <w:r>
-        <w:rPr>
-          <w:rFonts w:ascii="Times New Roman" w:hAnsi="Times New Roman" w:cs="Times New Roman"/>
-          <w:color w:val="000000"/>
-          <w:sz w:val="24"/>
-          <w:szCs w:val="24"/>
-        </w:rPr>
-        <w:t xml:space="preserve"> of root folder.</w:t>
+        <w:t xml:space="preserve">                          Gradle dependencies can get some network/proxy related issues. In order to fix this issue, we are using below proxy settings in gradle.properties of root folder.</w:t>
       </w:r>
     </w:p>
     <w:p>
@@ -4626,7 +4206,6 @@
         </w:rPr>
         <w:t xml:space="preserve">                    </w:t>
       </w:r>
-      <w:proofErr w:type="spellStart"/>
       <w:r>
         <w:rPr>
           <w:rFonts w:ascii="Times New Roman" w:hAnsi="Times New Roman" w:cs="Times New Roman"/>
@@ -4638,7 +4217,6 @@
         </w:rPr>
         <w:t>systemProp.https.proxyHost</w:t>
       </w:r>
-      <w:proofErr w:type="spellEnd"/>
       <w:r>
         <w:rPr>
           <w:rFonts w:ascii="Times New Roman" w:hAnsi="Times New Roman" w:cs="Times New Roman"/>
@@ -4684,21 +4262,8 @@
           <w:sz w:val="24"/>
           <w:szCs w:val="24"/>
         </w:rPr>
-        <w:t xml:space="preserve">                           </w:t>
-      </w:r>
-      <w:proofErr w:type="spellStart"/>
-      <w:r>
-        <w:rPr>
-          <w:rFonts w:ascii="Times New Roman" w:hAnsi="Times New Roman" w:cs="Times New Roman"/>
-          <w:b/>
-          <w:bCs/>
-          <w:color w:val="000080"/>
-          <w:sz w:val="24"/>
-          <w:szCs w:val="24"/>
-        </w:rPr>
-        <w:t>systemProp.https.proxyPort</w:t>
-      </w:r>
-      <w:proofErr w:type="spellEnd"/>
+        <w:t xml:space="preserve">                           systemProp.https.proxyPort</w:t>
+      </w:r>
       <w:r>
         <w:rPr>
           <w:rFonts w:ascii="Times New Roman" w:hAnsi="Times New Roman" w:cs="Times New Roman"/>
@@ -4788,7 +4353,6 @@
           <w:szCs w:val="24"/>
         </w:rPr>
       </w:pPr>
-      <w:proofErr w:type="gramStart"/>
       <w:r>
         <w:rPr>
           <w:rFonts w:ascii="Times New Roman" w:hAnsi="Times New Roman" w:cs="Times New Roman"/>
@@ -4805,17 +4369,7 @@
           <w:sz w:val="24"/>
           <w:szCs w:val="24"/>
         </w:rPr>
-        <w:t>ettings</w:t>
-      </w:r>
-      <w:proofErr w:type="gramEnd"/>
-      <w:r>
-        <w:rPr>
-          <w:rFonts w:ascii="Times New Roman" w:hAnsi="Times New Roman" w:cs="Times New Roman"/>
-          <w:color w:val="000000"/>
-          <w:sz w:val="24"/>
-          <w:szCs w:val="24"/>
-        </w:rPr>
-        <w:t>.</w:t>
+        <w:t>ettings.</w:t>
       </w:r>
     </w:p>
     <w:p>
@@ -5131,41 +4685,23 @@
           <w:sz w:val="24"/>
           <w:szCs w:val="24"/>
         </w:rPr>
+        <w:t xml:space="preserve"> iv) </w:t>
+      </w:r>
+      <w:r>
+        <w:rPr>
+          <w:rFonts w:ascii="Times New Roman" w:hAnsi="Times New Roman" w:cs="Times New Roman"/>
+          <w:sz w:val="24"/>
+          <w:szCs w:val="24"/>
+        </w:rPr>
         <w:t xml:space="preserve"> </w:t>
       </w:r>
-      <w:proofErr w:type="gramStart"/>
-      <w:r>
-        <w:rPr>
-          <w:rFonts w:ascii="Times New Roman" w:hAnsi="Times New Roman" w:cs="Times New Roman"/>
-          <w:sz w:val="24"/>
-          <w:szCs w:val="24"/>
-        </w:rPr>
-        <w:t xml:space="preserve">iv) </w:t>
-      </w:r>
-      <w:r>
-        <w:rPr>
-          <w:rFonts w:ascii="Times New Roman" w:hAnsi="Times New Roman" w:cs="Times New Roman"/>
-          <w:sz w:val="24"/>
-          <w:szCs w:val="24"/>
-        </w:rPr>
-        <w:t xml:space="preserve"> </w:t>
-      </w:r>
-      <w:r>
-        <w:rPr>
-          <w:rFonts w:ascii="Times New Roman" w:hAnsi="Times New Roman" w:cs="Times New Roman"/>
-          <w:sz w:val="24"/>
-          <w:szCs w:val="24"/>
-        </w:rPr>
-        <w:t>Serial number</w:t>
-      </w:r>
-      <w:proofErr w:type="gramEnd"/>
-      <w:r>
-        <w:rPr>
-          <w:rFonts w:ascii="Times New Roman" w:hAnsi="Times New Roman" w:cs="Times New Roman"/>
-          <w:sz w:val="24"/>
-          <w:szCs w:val="24"/>
-        </w:rPr>
-        <w:t>.</w:t>
+      <w:r>
+        <w:rPr>
+          <w:rFonts w:ascii="Times New Roman" w:hAnsi="Times New Roman" w:cs="Times New Roman"/>
+          <w:sz w:val="24"/>
+          <w:szCs w:val="24"/>
+        </w:rPr>
+        <w:t>Serial number.</w:t>
       </w:r>
       <w:r>
         <w:rPr>
@@ -5418,25 +4954,7 @@
           <w:sz w:val="24"/>
           <w:szCs w:val="24"/>
         </w:rPr>
-        <w:t xml:space="preserve">Purchase date: </w:t>
-      </w:r>
-      <w:proofErr w:type="spellStart"/>
-      <w:r>
-        <w:rPr>
-          <w:rFonts w:ascii="Times New Roman" w:hAnsi="Times New Roman" w:cs="Times New Roman"/>
-          <w:sz w:val="24"/>
-          <w:szCs w:val="24"/>
-        </w:rPr>
-        <w:t>yyyy</w:t>
-      </w:r>
-      <w:proofErr w:type="spellEnd"/>
-      <w:r>
-        <w:rPr>
-          <w:rFonts w:ascii="Times New Roman" w:hAnsi="Times New Roman" w:cs="Times New Roman"/>
-          <w:sz w:val="24"/>
-          <w:szCs w:val="24"/>
-        </w:rPr>
-        <w:t>-mm-dd.</w:t>
+        <w:t>Purchase date: yyyy-mm-dd.</w:t>
       </w:r>
     </w:p>
     <w:p>
@@ -5681,7 +5199,6 @@
           <w:szCs w:val="18"/>
         </w:rPr>
       </w:pPr>
-      <w:proofErr w:type="spellStart"/>
       <w:r>
         <w:rPr>
           <w:rFonts w:ascii="Courier New" w:eastAsia="Times New Roman" w:hAnsi="Courier New" w:cs="Courier New"/>
@@ -5689,88 +5206,16 @@
           <w:szCs w:val="18"/>
         </w:rPr>
         <w:lastRenderedPageBreak/>
-        <w:t>ProdRegHelper</w:t>
-      </w:r>
-      <w:proofErr w:type="spellEnd"/>
+        <w:t>ProdRegHelper prodRegHelper = new ProdRegHelper();</w:t>
+      </w:r>
       <w:r>
         <w:rPr>
           <w:rFonts w:ascii="Courier New" w:eastAsia="Times New Roman" w:hAnsi="Courier New" w:cs="Courier New"/>
           <w:sz w:val="18"/>
           <w:szCs w:val="18"/>
         </w:rPr>
-        <w:t xml:space="preserve"> </w:t>
-      </w:r>
-      <w:proofErr w:type="spellStart"/>
-      <w:r>
-        <w:rPr>
-          <w:rFonts w:ascii="Courier New" w:eastAsia="Times New Roman" w:hAnsi="Courier New" w:cs="Courier New"/>
-          <w:sz w:val="18"/>
-          <w:szCs w:val="18"/>
-        </w:rPr>
-        <w:t>prodRegHelper</w:t>
-      </w:r>
-      <w:proofErr w:type="spellEnd"/>
-      <w:r>
-        <w:rPr>
-          <w:rFonts w:ascii="Courier New" w:eastAsia="Times New Roman" w:hAnsi="Courier New" w:cs="Courier New"/>
-          <w:sz w:val="18"/>
-          <w:szCs w:val="18"/>
-        </w:rPr>
-        <w:t xml:space="preserve"> = new </w:t>
-      </w:r>
-      <w:proofErr w:type="spellStart"/>
-      <w:proofErr w:type="gramStart"/>
-      <w:r>
-        <w:rPr>
-          <w:rFonts w:ascii="Courier New" w:eastAsia="Times New Roman" w:hAnsi="Courier New" w:cs="Courier New"/>
-          <w:sz w:val="18"/>
-          <w:szCs w:val="18"/>
-        </w:rPr>
-        <w:t>ProdRegHelper</w:t>
-      </w:r>
-      <w:proofErr w:type="spellEnd"/>
-      <w:r>
-        <w:rPr>
-          <w:rFonts w:ascii="Courier New" w:eastAsia="Times New Roman" w:hAnsi="Courier New" w:cs="Courier New"/>
-          <w:sz w:val="18"/>
-          <w:szCs w:val="18"/>
-        </w:rPr>
-        <w:t>(</w:t>
-      </w:r>
-      <w:proofErr w:type="gramEnd"/>
-      <w:r>
-        <w:rPr>
-          <w:rFonts w:ascii="Courier New" w:eastAsia="Times New Roman" w:hAnsi="Courier New" w:cs="Courier New"/>
-          <w:sz w:val="18"/>
-          <w:szCs w:val="18"/>
-        </w:rPr>
-        <w:t>);</w:t>
-      </w:r>
-      <w:r>
-        <w:rPr>
-          <w:rFonts w:ascii="Courier New" w:eastAsia="Times New Roman" w:hAnsi="Courier New" w:cs="Courier New"/>
-          <w:sz w:val="18"/>
-          <w:szCs w:val="18"/>
-        </w:rPr>
         <w:br/>
-      </w:r>
-      <w:proofErr w:type="spellStart"/>
-      <w:r>
-        <w:rPr>
-          <w:rFonts w:ascii="Courier New" w:eastAsia="Times New Roman" w:hAnsi="Courier New" w:cs="Courier New"/>
-          <w:sz w:val="18"/>
-          <w:szCs w:val="18"/>
-        </w:rPr>
-        <w:t>prodRegHelper.init</w:t>
-      </w:r>
-      <w:proofErr w:type="spellEnd"/>
-      <w:r>
-        <w:rPr>
-          <w:rFonts w:ascii="Courier New" w:eastAsia="Times New Roman" w:hAnsi="Courier New" w:cs="Courier New"/>
-          <w:sz w:val="18"/>
-          <w:szCs w:val="18"/>
-        </w:rPr>
-        <w:t>(this);// Pass Application context as parameter</w:t>
+        <w:t>prodRegHelper.init(this);// Pass Application context as parameter</w:t>
       </w:r>
     </w:p>
     <w:p>
@@ -5907,23 +5352,13 @@
           <w:szCs w:val="18"/>
         </w:rPr>
       </w:pPr>
-      <w:proofErr w:type="gramStart"/>
       <w:r>
         <w:rPr>
           <w:rFonts w:ascii="Courier New" w:eastAsia="Times New Roman" w:hAnsi="Courier New" w:cs="Courier New"/>
           <w:sz w:val="18"/>
           <w:szCs w:val="18"/>
         </w:rPr>
-        <w:t>RegistrationConfiguration.getInstance(</w:t>
-      </w:r>
-      <w:proofErr w:type="gramEnd"/>
-      <w:r>
-        <w:rPr>
-          <w:rFonts w:ascii="Courier New" w:eastAsia="Times New Roman" w:hAnsi="Courier New" w:cs="Courier New"/>
-          <w:sz w:val="18"/>
-          <w:szCs w:val="18"/>
-        </w:rPr>
-        <w:t>).setPrioritisedFunction(RegistrationFunction.Registration);</w:t>
+        <w:t>RegistrationConfiguration.getInstance().setPrioritisedFunction(RegistrationFunction.Registration);</w:t>
       </w:r>
     </w:p>
     <w:p>
@@ -5961,71 +5396,7 @@
           <w:sz w:val="18"/>
           <w:szCs w:val="18"/>
         </w:rPr>
-        <w:t xml:space="preserve">String </w:t>
-      </w:r>
-      <w:proofErr w:type="spellStart"/>
-      <w:r>
-        <w:rPr>
-          <w:rFonts w:ascii="Courier New" w:eastAsia="Times New Roman" w:hAnsi="Courier New" w:cs="Courier New"/>
-          <w:sz w:val="18"/>
-          <w:szCs w:val="18"/>
-        </w:rPr>
-        <w:t>languageCode</w:t>
-      </w:r>
-      <w:proofErr w:type="spellEnd"/>
-      <w:r>
-        <w:rPr>
-          <w:rFonts w:ascii="Courier New" w:eastAsia="Times New Roman" w:hAnsi="Courier New" w:cs="Courier New"/>
-          <w:sz w:val="18"/>
-          <w:szCs w:val="18"/>
-        </w:rPr>
-        <w:t xml:space="preserve"> = </w:t>
-      </w:r>
-      <w:proofErr w:type="spellStart"/>
-      <w:proofErr w:type="gramStart"/>
-      <w:r>
-        <w:rPr>
-          <w:rFonts w:ascii="Courier New" w:eastAsia="Times New Roman" w:hAnsi="Courier New" w:cs="Courier New"/>
-          <w:sz w:val="18"/>
-          <w:szCs w:val="18"/>
-        </w:rPr>
-        <w:t>Locale.getDefault</w:t>
-      </w:r>
-      <w:proofErr w:type="spellEnd"/>
-      <w:r>
-        <w:rPr>
-          <w:rFonts w:ascii="Courier New" w:eastAsia="Times New Roman" w:hAnsi="Courier New" w:cs="Courier New"/>
-          <w:sz w:val="18"/>
-          <w:szCs w:val="18"/>
-        </w:rPr>
-        <w:t>(</w:t>
-      </w:r>
-      <w:proofErr w:type="gramEnd"/>
-      <w:r>
-        <w:rPr>
-          <w:rFonts w:ascii="Courier New" w:eastAsia="Times New Roman" w:hAnsi="Courier New" w:cs="Courier New"/>
-          <w:sz w:val="18"/>
-          <w:szCs w:val="18"/>
-        </w:rPr>
-        <w:t>).</w:t>
-      </w:r>
-      <w:proofErr w:type="spellStart"/>
-      <w:r>
-        <w:rPr>
-          <w:rFonts w:ascii="Courier New" w:eastAsia="Times New Roman" w:hAnsi="Courier New" w:cs="Courier New"/>
-          <w:sz w:val="18"/>
-          <w:szCs w:val="18"/>
-        </w:rPr>
-        <w:t>getLanguage</w:t>
-      </w:r>
-      <w:proofErr w:type="spellEnd"/>
-      <w:r>
-        <w:rPr>
-          <w:rFonts w:ascii="Courier New" w:eastAsia="Times New Roman" w:hAnsi="Courier New" w:cs="Courier New"/>
-          <w:sz w:val="18"/>
-          <w:szCs w:val="18"/>
-        </w:rPr>
-        <w:t>();</w:t>
+        <w:t>String languageCode = Locale.getDefault().getLanguage();</w:t>
       </w:r>
     </w:p>
     <w:p>
@@ -6063,71 +5434,7 @@
           <w:sz w:val="18"/>
           <w:szCs w:val="18"/>
         </w:rPr>
-        <w:t xml:space="preserve">String </w:t>
-      </w:r>
-      <w:proofErr w:type="spellStart"/>
-      <w:r>
-        <w:rPr>
-          <w:rFonts w:ascii="Courier New" w:eastAsia="Times New Roman" w:hAnsi="Courier New" w:cs="Courier New"/>
-          <w:sz w:val="18"/>
-          <w:szCs w:val="18"/>
-        </w:rPr>
-        <w:t>countryCode</w:t>
-      </w:r>
-      <w:proofErr w:type="spellEnd"/>
-      <w:r>
-        <w:rPr>
-          <w:rFonts w:ascii="Courier New" w:eastAsia="Times New Roman" w:hAnsi="Courier New" w:cs="Courier New"/>
-          <w:sz w:val="18"/>
-          <w:szCs w:val="18"/>
-        </w:rPr>
-        <w:t xml:space="preserve"> = </w:t>
-      </w:r>
-      <w:proofErr w:type="spellStart"/>
-      <w:proofErr w:type="gramStart"/>
-      <w:r>
-        <w:rPr>
-          <w:rFonts w:ascii="Courier New" w:eastAsia="Times New Roman" w:hAnsi="Courier New" w:cs="Courier New"/>
-          <w:sz w:val="18"/>
-          <w:szCs w:val="18"/>
-        </w:rPr>
-        <w:t>Locale.getDefault</w:t>
-      </w:r>
-      <w:proofErr w:type="spellEnd"/>
-      <w:r>
-        <w:rPr>
-          <w:rFonts w:ascii="Courier New" w:eastAsia="Times New Roman" w:hAnsi="Courier New" w:cs="Courier New"/>
-          <w:sz w:val="18"/>
-          <w:szCs w:val="18"/>
-        </w:rPr>
-        <w:t>(</w:t>
-      </w:r>
-      <w:proofErr w:type="gramEnd"/>
-      <w:r>
-        <w:rPr>
-          <w:rFonts w:ascii="Courier New" w:eastAsia="Times New Roman" w:hAnsi="Courier New" w:cs="Courier New"/>
-          <w:sz w:val="18"/>
-          <w:szCs w:val="18"/>
-        </w:rPr>
-        <w:t>).</w:t>
-      </w:r>
-      <w:proofErr w:type="spellStart"/>
-      <w:r>
-        <w:rPr>
-          <w:rFonts w:ascii="Courier New" w:eastAsia="Times New Roman" w:hAnsi="Courier New" w:cs="Courier New"/>
-          <w:sz w:val="18"/>
-          <w:szCs w:val="18"/>
-        </w:rPr>
-        <w:t>getCountry</w:t>
-      </w:r>
-      <w:proofErr w:type="spellEnd"/>
-      <w:r>
-        <w:rPr>
-          <w:rFonts w:ascii="Courier New" w:eastAsia="Times New Roman" w:hAnsi="Courier New" w:cs="Courier New"/>
-          <w:sz w:val="18"/>
-          <w:szCs w:val="18"/>
-        </w:rPr>
-        <w:t>();</w:t>
+        <w:t>String countryCode = Locale.getDefault().getCountry();</w:t>
       </w:r>
     </w:p>
     <w:p>
@@ -6159,69 +5466,13 @@
           <w:szCs w:val="18"/>
         </w:rPr>
       </w:pPr>
-      <w:proofErr w:type="spellStart"/>
       <w:r>
         <w:rPr>
           <w:rFonts w:ascii="Courier New" w:eastAsia="Times New Roman" w:hAnsi="Courier New" w:cs="Courier New"/>
           <w:sz w:val="18"/>
           <w:szCs w:val="18"/>
         </w:rPr>
-        <w:t>PILLocaleManager</w:t>
-      </w:r>
-      <w:proofErr w:type="spellEnd"/>
-      <w:r>
-        <w:rPr>
-          <w:rFonts w:ascii="Courier New" w:eastAsia="Times New Roman" w:hAnsi="Courier New" w:cs="Courier New"/>
-          <w:sz w:val="18"/>
-          <w:szCs w:val="18"/>
-        </w:rPr>
-        <w:t xml:space="preserve"> </w:t>
-      </w:r>
-      <w:proofErr w:type="spellStart"/>
-      <w:r>
-        <w:rPr>
-          <w:rFonts w:ascii="Courier New" w:eastAsia="Times New Roman" w:hAnsi="Courier New" w:cs="Courier New"/>
-          <w:sz w:val="18"/>
-          <w:szCs w:val="18"/>
-        </w:rPr>
-        <w:t>localeManager</w:t>
-      </w:r>
-      <w:proofErr w:type="spellEnd"/>
-      <w:r>
-        <w:rPr>
-          <w:rFonts w:ascii="Courier New" w:eastAsia="Times New Roman" w:hAnsi="Courier New" w:cs="Courier New"/>
-          <w:sz w:val="18"/>
-          <w:szCs w:val="18"/>
-        </w:rPr>
-        <w:t xml:space="preserve"> = new </w:t>
-      </w:r>
-      <w:proofErr w:type="spellStart"/>
-      <w:proofErr w:type="gramStart"/>
-      <w:r>
-        <w:rPr>
-          <w:rFonts w:ascii="Courier New" w:eastAsia="Times New Roman" w:hAnsi="Courier New" w:cs="Courier New"/>
-          <w:sz w:val="18"/>
-          <w:szCs w:val="18"/>
-        </w:rPr>
-        <w:t>PILLocaleManager</w:t>
-      </w:r>
-      <w:proofErr w:type="spellEnd"/>
-      <w:r>
-        <w:rPr>
-          <w:rFonts w:ascii="Courier New" w:eastAsia="Times New Roman" w:hAnsi="Courier New" w:cs="Courier New"/>
-          <w:sz w:val="18"/>
-          <w:szCs w:val="18"/>
-        </w:rPr>
-        <w:t>(</w:t>
-      </w:r>
-      <w:proofErr w:type="gramEnd"/>
-      <w:r>
-        <w:rPr>
-          <w:rFonts w:ascii="Courier New" w:eastAsia="Times New Roman" w:hAnsi="Courier New" w:cs="Courier New"/>
-          <w:sz w:val="18"/>
-          <w:szCs w:val="18"/>
-        </w:rPr>
-        <w:t>this);</w:t>
+        <w:t>PILLocaleManager localeManager = new PILLocaleManager(this);</w:t>
       </w:r>
     </w:p>
     <w:p>
@@ -6253,61 +5504,13 @@
           <w:szCs w:val="18"/>
         </w:rPr>
       </w:pPr>
-      <w:proofErr w:type="spellStart"/>
-      <w:proofErr w:type="gramStart"/>
       <w:r>
         <w:rPr>
           <w:rFonts w:ascii="Courier New" w:eastAsia="Times New Roman" w:hAnsi="Courier New" w:cs="Courier New"/>
           <w:sz w:val="18"/>
           <w:szCs w:val="18"/>
         </w:rPr>
-        <w:t>localeManager.setInputLocale</w:t>
-      </w:r>
-      <w:proofErr w:type="spellEnd"/>
-      <w:r>
-        <w:rPr>
-          <w:rFonts w:ascii="Courier New" w:eastAsia="Times New Roman" w:hAnsi="Courier New" w:cs="Courier New"/>
-          <w:sz w:val="18"/>
-          <w:szCs w:val="18"/>
-        </w:rPr>
-        <w:t>(</w:t>
-      </w:r>
-      <w:proofErr w:type="spellStart"/>
-      <w:proofErr w:type="gramEnd"/>
-      <w:r>
-        <w:rPr>
-          <w:rFonts w:ascii="Courier New" w:eastAsia="Times New Roman" w:hAnsi="Courier New" w:cs="Courier New"/>
-          <w:sz w:val="18"/>
-          <w:szCs w:val="18"/>
-        </w:rPr>
-        <w:t>languageCode</w:t>
-      </w:r>
-      <w:proofErr w:type="spellEnd"/>
-      <w:r>
-        <w:rPr>
-          <w:rFonts w:ascii="Courier New" w:eastAsia="Times New Roman" w:hAnsi="Courier New" w:cs="Courier New"/>
-          <w:sz w:val="18"/>
-          <w:szCs w:val="18"/>
-        </w:rPr>
-        <w:t xml:space="preserve">, </w:t>
-      </w:r>
-      <w:proofErr w:type="spellStart"/>
-      <w:r>
-        <w:rPr>
-          <w:rFonts w:ascii="Courier New" w:eastAsia="Times New Roman" w:hAnsi="Courier New" w:cs="Courier New"/>
-          <w:sz w:val="18"/>
-          <w:szCs w:val="18"/>
-        </w:rPr>
-        <w:t>countryCode</w:t>
-      </w:r>
-      <w:proofErr w:type="spellEnd"/>
-      <w:r>
-        <w:rPr>
-          <w:rFonts w:ascii="Courier New" w:eastAsia="Times New Roman" w:hAnsi="Courier New" w:cs="Courier New"/>
-          <w:sz w:val="18"/>
-          <w:szCs w:val="18"/>
-        </w:rPr>
-        <w:t>);</w:t>
+        <w:t>localeManager.setInputLocale(languageCode, countryCode);</w:t>
       </w:r>
     </w:p>
     <w:p>
@@ -6339,23 +5542,13 @@
           <w:szCs w:val="18"/>
         </w:rPr>
       </w:pPr>
-      <w:proofErr w:type="gramStart"/>
       <w:r>
         <w:rPr>
           <w:rFonts w:ascii="Courier New" w:eastAsia="Times New Roman" w:hAnsi="Courier New" w:cs="Courier New"/>
           <w:sz w:val="18"/>
           <w:szCs w:val="18"/>
         </w:rPr>
-        <w:t>RegistrationHelper.getInstance(</w:t>
-      </w:r>
-      <w:proofErr w:type="gramEnd"/>
-      <w:r>
-        <w:rPr>
-          <w:rFonts w:ascii="Courier New" w:eastAsia="Times New Roman" w:hAnsi="Courier New" w:cs="Courier New"/>
-          <w:sz w:val="18"/>
-          <w:szCs w:val="18"/>
-        </w:rPr>
-        <w:t>).initializeUserRegistration(this);</w:t>
+        <w:t>RegistrationHelper.getInstance().initializeUserRegistration(this);</w:t>
       </w:r>
     </w:p>
     <w:p>
@@ -6717,8 +5910,6 @@
         </w:rPr>
         <w:t xml:space="preserve">. </w:t>
       </w:r>
-      <w:proofErr w:type="spellStart"/>
-      <w:proofErr w:type="gramStart"/>
       <w:r>
         <w:rPr>
           <w:rFonts w:ascii="Times New Roman" w:eastAsia="Times New Roman" w:hAnsi="Times New Roman" w:cs="Times New Roman"/>
@@ -6726,27 +5917,7 @@
           <w:sz w:val="24"/>
           <w:szCs w:val="24"/>
         </w:rPr>
-        <w:t>fragmentActivity:</w:t>
-      </w:r>
-      <w:proofErr w:type="gramEnd"/>
-      <w:r>
-        <w:rPr>
-          <w:rFonts w:ascii="Times New Roman" w:eastAsia="Times New Roman" w:hAnsi="Times New Roman" w:cs="Times New Roman"/>
-          <w:color w:val="000000"/>
-          <w:sz w:val="24"/>
-          <w:szCs w:val="24"/>
-        </w:rPr>
-        <w:t>your</w:t>
-      </w:r>
-      <w:proofErr w:type="spellEnd"/>
-      <w:r>
-        <w:rPr>
-          <w:rFonts w:ascii="Times New Roman" w:eastAsia="Times New Roman" w:hAnsi="Times New Roman" w:cs="Times New Roman"/>
-          <w:color w:val="000000"/>
-          <w:sz w:val="24"/>
-          <w:szCs w:val="24"/>
-        </w:rPr>
-        <w:t xml:space="preserve"> activity reference</w:t>
+        <w:t>fragmentActivity:your activity reference</w:t>
       </w:r>
     </w:p>
     <w:p>
@@ -6865,41 +6036,13 @@
           <w:szCs w:val="18"/>
         </w:rPr>
       </w:pPr>
-      <w:proofErr w:type="spellStart"/>
-      <w:r>
-        <w:rPr>
-          <w:color w:val="000000"/>
-          <w:sz w:val="18"/>
-          <w:szCs w:val="18"/>
-        </w:rPr>
-        <w:t>FragmentLauncher</w:t>
-      </w:r>
-      <w:proofErr w:type="spellEnd"/>
-      <w:r>
-        <w:rPr>
-          <w:color w:val="000000"/>
-          <w:sz w:val="18"/>
-          <w:szCs w:val="18"/>
-        </w:rPr>
-        <w:t xml:space="preserve"> </w:t>
-      </w:r>
-      <w:proofErr w:type="spellStart"/>
-      <w:r>
-        <w:rPr>
-          <w:color w:val="000000"/>
-          <w:sz w:val="18"/>
-          <w:szCs w:val="18"/>
-        </w:rPr>
-        <w:t>fragLauncher</w:t>
-      </w:r>
-      <w:proofErr w:type="spellEnd"/>
-      <w:r>
-        <w:rPr>
-          <w:color w:val="000000"/>
-          <w:sz w:val="18"/>
-          <w:szCs w:val="18"/>
-        </w:rPr>
-        <w:t xml:space="preserve"> = </w:t>
+      <w:r>
+        <w:rPr>
+          <w:color w:val="000000"/>
+          <w:sz w:val="18"/>
+          <w:szCs w:val="18"/>
+        </w:rPr>
+        <w:t xml:space="preserve">FragmentLauncher fragLauncher = </w:t>
       </w:r>
       <w:r>
         <w:rPr>
@@ -6911,27 +6054,14 @@
         </w:rPr>
         <w:t xml:space="preserve">new </w:t>
       </w:r>
-      <w:proofErr w:type="spellStart"/>
-      <w:proofErr w:type="gramStart"/>
-      <w:r>
-        <w:rPr>
-          <w:color w:val="000000"/>
-          <w:sz w:val="18"/>
-          <w:szCs w:val="18"/>
-        </w:rPr>
-        <w:t>FragmentLauncher</w:t>
-      </w:r>
-      <w:proofErr w:type="spellEnd"/>
-      <w:r>
-        <w:rPr>
-          <w:color w:val="000000"/>
-          <w:sz w:val="18"/>
-          <w:szCs w:val="18"/>
-        </w:rPr>
-        <w:t>(</w:t>
-      </w:r>
-      <w:proofErr w:type="spellStart"/>
-      <w:proofErr w:type="gramEnd"/>
+      <w:r>
+        <w:rPr>
+          <w:color w:val="000000"/>
+          <w:sz w:val="18"/>
+          <w:szCs w:val="18"/>
+        </w:rPr>
+        <w:t>FragmentLauncher(</w:t>
+      </w:r>
       <w:r>
         <w:rPr>
           <w:b/>
@@ -6942,23 +6072,13 @@
         </w:rPr>
         <w:t>fragmentActivity</w:t>
       </w:r>
-      <w:proofErr w:type="spellEnd"/>
-      <w:r>
-        <w:rPr>
-          <w:color w:val="000000"/>
-          <w:sz w:val="18"/>
-          <w:szCs w:val="18"/>
-        </w:rPr>
-        <w:t xml:space="preserve">, </w:t>
-      </w:r>
-      <w:proofErr w:type="spellStart"/>
-      <w:r>
-        <w:rPr>
-          <w:color w:val="000000"/>
-          <w:sz w:val="18"/>
-          <w:szCs w:val="18"/>
-        </w:rPr>
-        <w:t>R.id.</w:t>
+      <w:r>
+        <w:rPr>
+          <w:color w:val="000000"/>
+          <w:sz w:val="18"/>
+          <w:szCs w:val="18"/>
+        </w:rPr>
+        <w:t>, R.id.</w:t>
       </w:r>
       <w:r>
         <w:rPr>
@@ -6972,7 +6092,6 @@
         </w:rPr>
         <w:t>parent_layout</w:t>
       </w:r>
-      <w:proofErr w:type="spellEnd"/>
       <w:r>
         <w:rPr>
           <w:color w:val="000000"/>
@@ -6991,23 +6110,13 @@
         </w:rPr>
         <w:t xml:space="preserve">new </w:t>
       </w:r>
-      <w:proofErr w:type="spellStart"/>
-      <w:r>
-        <w:rPr>
-          <w:color w:val="000000"/>
-          <w:sz w:val="18"/>
-          <w:szCs w:val="18"/>
-        </w:rPr>
-        <w:t>ActionbarUpdateListener</w:t>
-      </w:r>
-      <w:proofErr w:type="spellEnd"/>
-      <w:r>
-        <w:rPr>
-          <w:color w:val="000000"/>
-          <w:sz w:val="18"/>
-          <w:szCs w:val="18"/>
-        </w:rPr>
-        <w:t>() {</w:t>
+      <w:r>
+        <w:rPr>
+          <w:color w:val="000000"/>
+          <w:sz w:val="18"/>
+          <w:szCs w:val="18"/>
+        </w:rPr>
+        <w:t>ActionbarUpdateListener() {</w:t>
       </w:r>
       <w:r>
         <w:rPr>
@@ -7045,23 +6154,13 @@
         </w:rPr>
         <w:t xml:space="preserve">public void </w:t>
       </w:r>
-      <w:proofErr w:type="spellStart"/>
-      <w:r>
-        <w:rPr>
-          <w:color w:val="000000"/>
-          <w:sz w:val="18"/>
-          <w:szCs w:val="18"/>
-        </w:rPr>
-        <w:t>updateActionbar</w:t>
-      </w:r>
-      <w:proofErr w:type="spellEnd"/>
-      <w:r>
-        <w:rPr>
-          <w:color w:val="000000"/>
-          <w:sz w:val="18"/>
-          <w:szCs w:val="18"/>
-        </w:rPr>
-        <w:t>(</w:t>
+      <w:r>
+        <w:rPr>
+          <w:color w:val="000000"/>
+          <w:sz w:val="18"/>
+          <w:szCs w:val="18"/>
+        </w:rPr>
+        <w:t>updateActionbar(</w:t>
       </w:r>
       <w:r>
         <w:rPr>
@@ -7142,28 +6241,8 @@
           <w:szCs w:val="18"/>
         </w:rPr>
         <w:tab/>
-        <w:t xml:space="preserve">  </w:t>
-      </w:r>
-      <w:proofErr w:type="spellStart"/>
-      <w:proofErr w:type="gramStart"/>
-      <w:r>
-        <w:rPr>
-          <w:color w:val="000000"/>
-          <w:sz w:val="18"/>
-          <w:szCs w:val="18"/>
-        </w:rPr>
-        <w:t>fragLauncher.setAnimation</w:t>
-      </w:r>
-      <w:proofErr w:type="spellEnd"/>
-      <w:r>
-        <w:rPr>
-          <w:color w:val="000000"/>
-          <w:sz w:val="18"/>
-          <w:szCs w:val="18"/>
-        </w:rPr>
-        <w:t>(</w:t>
-      </w:r>
-      <w:proofErr w:type="gramEnd"/>
+        <w:t xml:space="preserve">  fragLauncher.setAnimation(</w:t>
+      </w:r>
       <w:r>
         <w:rPr>
           <w:color w:val="0000FF"/>
@@ -7368,43 +6447,13 @@
         </w:rPr>
         <w:tab/>
       </w:r>
-      <w:proofErr w:type="spellStart"/>
-      <w:proofErr w:type="gramStart"/>
-      <w:r>
-        <w:rPr>
-          <w:color w:val="000000"/>
-          <w:sz w:val="18"/>
-          <w:szCs w:val="18"/>
-        </w:rPr>
-        <w:t>ProdRegConfig</w:t>
-      </w:r>
-      <w:proofErr w:type="spellEnd"/>
-      <w:r>
-        <w:rPr>
-          <w:color w:val="000000"/>
-          <w:sz w:val="18"/>
-          <w:szCs w:val="18"/>
-        </w:rPr>
-        <w:t xml:space="preserve">  </w:t>
-      </w:r>
-      <w:proofErr w:type="spellStart"/>
-      <w:r>
-        <w:rPr>
-          <w:color w:val="000000"/>
-          <w:sz w:val="18"/>
-          <w:szCs w:val="18"/>
-        </w:rPr>
-        <w:t>prodRegConfig</w:t>
-      </w:r>
-      <w:proofErr w:type="spellEnd"/>
-      <w:proofErr w:type="gramEnd"/>
-      <w:r>
-        <w:rPr>
-          <w:color w:val="000000"/>
-          <w:sz w:val="18"/>
-          <w:szCs w:val="18"/>
-        </w:rPr>
-        <w:t xml:space="preserve"> = </w:t>
+      <w:r>
+        <w:rPr>
+          <w:color w:val="000000"/>
+          <w:sz w:val="18"/>
+          <w:szCs w:val="18"/>
+        </w:rPr>
+        <w:t xml:space="preserve">ProdRegConfig  prodRegConfig = </w:t>
       </w:r>
       <w:r>
         <w:rPr>
@@ -7416,23 +6465,13 @@
         </w:rPr>
         <w:t xml:space="preserve">new </w:t>
       </w:r>
-      <w:proofErr w:type="spellStart"/>
-      <w:r>
-        <w:rPr>
-          <w:color w:val="000000"/>
-          <w:sz w:val="18"/>
-          <w:szCs w:val="18"/>
-        </w:rPr>
-        <w:t>ProdRegConfig</w:t>
-      </w:r>
-      <w:proofErr w:type="spellEnd"/>
-      <w:r>
-        <w:rPr>
-          <w:color w:val="000000"/>
-          <w:sz w:val="18"/>
-          <w:szCs w:val="18"/>
-        </w:rPr>
-        <w:t xml:space="preserve">(products, </w:t>
+      <w:r>
+        <w:rPr>
+          <w:color w:val="000000"/>
+          <w:sz w:val="18"/>
+          <w:szCs w:val="18"/>
+        </w:rPr>
+        <w:t xml:space="preserve">ProdRegConfig(products, </w:t>
       </w:r>
       <w:r>
         <w:rPr>
@@ -7540,7 +6579,6 @@
           <w:szCs w:val="18"/>
         </w:rPr>
       </w:pPr>
-      <w:proofErr w:type="gramStart"/>
       <w:r>
         <w:rPr>
           <w:color w:val="000000"/>
@@ -7565,34 +6603,7 @@
           <w:sz w:val="18"/>
           <w:szCs w:val="18"/>
         </w:rPr>
-        <w:t>(</w:t>
-      </w:r>
-      <w:proofErr w:type="gramEnd"/>
-      <w:r>
-        <w:rPr>
-          <w:color w:val="000000"/>
-          <w:sz w:val="18"/>
-          <w:szCs w:val="18"/>
-        </w:rPr>
-        <w:t xml:space="preserve">).invokeProductRegistration(fragLauncher, </w:t>
-      </w:r>
-      <w:proofErr w:type="spellStart"/>
-      <w:r>
-        <w:rPr>
-          <w:color w:val="000000"/>
-          <w:sz w:val="18"/>
-          <w:szCs w:val="18"/>
-        </w:rPr>
-        <w:t>prodRegConfig</w:t>
-      </w:r>
-      <w:proofErr w:type="spellEnd"/>
-      <w:r>
-        <w:rPr>
-          <w:color w:val="000000"/>
-          <w:sz w:val="18"/>
-          <w:szCs w:val="18"/>
-        </w:rPr>
-        <w:t xml:space="preserve">, </w:t>
+        <w:t xml:space="preserve">().invokeProductRegistration(fragLauncher, prodRegConfig, </w:t>
       </w:r>
       <w:r>
         <w:rPr>
@@ -7604,23 +6615,13 @@
         </w:rPr>
         <w:t xml:space="preserve">new </w:t>
       </w:r>
-      <w:proofErr w:type="spellStart"/>
-      <w:r>
-        <w:rPr>
-          <w:color w:val="000000"/>
-          <w:sz w:val="18"/>
-          <w:szCs w:val="18"/>
-        </w:rPr>
-        <w:t>ProdRegUiListener</w:t>
-      </w:r>
-      <w:proofErr w:type="spellEnd"/>
-      <w:r>
-        <w:rPr>
-          <w:color w:val="000000"/>
-          <w:sz w:val="18"/>
-          <w:szCs w:val="18"/>
-        </w:rPr>
-        <w:t>() {</w:t>
+      <w:r>
+        <w:rPr>
+          <w:color w:val="000000"/>
+          <w:sz w:val="18"/>
+          <w:szCs w:val="18"/>
+        </w:rPr>
+        <w:t>ProdRegUiListener() {</w:t>
       </w:r>
       <w:r>
         <w:rPr>
@@ -7658,23 +6659,13 @@
         </w:rPr>
         <w:t xml:space="preserve">public void </w:t>
       </w:r>
-      <w:proofErr w:type="spellStart"/>
-      <w:r>
-        <w:rPr>
-          <w:color w:val="000000"/>
-          <w:sz w:val="18"/>
-          <w:szCs w:val="18"/>
-        </w:rPr>
-        <w:t>onProdRegContinue</w:t>
-      </w:r>
-      <w:proofErr w:type="spellEnd"/>
-      <w:r>
-        <w:rPr>
-          <w:color w:val="000000"/>
-          <w:sz w:val="18"/>
-          <w:szCs w:val="18"/>
-        </w:rPr>
-        <w:t>(</w:t>
+      <w:r>
+        <w:rPr>
+          <w:color w:val="000000"/>
+          <w:sz w:val="18"/>
+          <w:szCs w:val="18"/>
+        </w:rPr>
+        <w:t>onProdRegContinue(</w:t>
       </w:r>
       <w:r>
         <w:rPr>
@@ -7692,43 +6683,7 @@
           <w:sz w:val="18"/>
           <w:szCs w:val="18"/>
         </w:rPr>
-        <w:t>List&lt;</w:t>
-      </w:r>
-      <w:proofErr w:type="spellStart"/>
-      <w:r>
-        <w:rPr>
-          <w:color w:val="000000"/>
-          <w:sz w:val="18"/>
-          <w:szCs w:val="18"/>
-        </w:rPr>
-        <w:t>RegisteredProduct</w:t>
-      </w:r>
-      <w:proofErr w:type="spellEnd"/>
-      <w:r>
-        <w:rPr>
-          <w:color w:val="000000"/>
-          <w:sz w:val="18"/>
-          <w:szCs w:val="18"/>
-        </w:rPr>
-        <w:t xml:space="preserve">&gt; </w:t>
-      </w:r>
-      <w:proofErr w:type="spellStart"/>
-      <w:r>
-        <w:rPr>
-          <w:color w:val="000000"/>
-          <w:sz w:val="18"/>
-          <w:szCs w:val="18"/>
-        </w:rPr>
-        <w:t>registeredProducts</w:t>
-      </w:r>
-      <w:proofErr w:type="spellEnd"/>
-      <w:r>
-        <w:rPr>
-          <w:color w:val="000000"/>
-          <w:sz w:val="18"/>
-          <w:szCs w:val="18"/>
-        </w:rPr>
-        <w:t xml:space="preserve">, </w:t>
+        <w:t xml:space="preserve">List&lt;RegisteredProduct&gt; registeredProducts, </w:t>
       </w:r>
       <w:r>
         <w:rPr>
@@ -7740,41 +6695,13 @@
         </w:rPr>
         <w:t xml:space="preserve">final </w:t>
       </w:r>
-      <w:proofErr w:type="spellStart"/>
-      <w:r>
-        <w:rPr>
-          <w:color w:val="000000"/>
-          <w:sz w:val="18"/>
-          <w:szCs w:val="18"/>
-        </w:rPr>
-        <w:t>UserWithProducts</w:t>
-      </w:r>
-      <w:proofErr w:type="spellEnd"/>
-      <w:r>
-        <w:rPr>
-          <w:color w:val="000000"/>
-          <w:sz w:val="18"/>
-          <w:szCs w:val="18"/>
-        </w:rPr>
-        <w:t xml:space="preserve"> </w:t>
-      </w:r>
-      <w:proofErr w:type="spellStart"/>
-      <w:r>
-        <w:rPr>
-          <w:color w:val="000000"/>
-          <w:sz w:val="18"/>
-          <w:szCs w:val="18"/>
-        </w:rPr>
-        <w:t>userWithProduct</w:t>
-      </w:r>
-      <w:proofErr w:type="spellEnd"/>
-      <w:r>
-        <w:rPr>
-          <w:color w:val="000000"/>
-          <w:sz w:val="18"/>
-          <w:szCs w:val="18"/>
-        </w:rPr>
-        <w:t>) {</w:t>
+      <w:r>
+        <w:rPr>
+          <w:color w:val="000000"/>
+          <w:sz w:val="18"/>
+          <w:szCs w:val="18"/>
+        </w:rPr>
+        <w:t>UserWithProducts userWithProduct) {</w:t>
       </w:r>
       <w:r>
         <w:rPr>
@@ -7839,26 +6766,14 @@
         </w:rPr>
         <w:t xml:space="preserve">public void </w:t>
       </w:r>
-      <w:proofErr w:type="spellStart"/>
-      <w:proofErr w:type="gramStart"/>
-      <w:r>
-        <w:rPr>
-          <w:color w:val="000000"/>
-          <w:sz w:val="18"/>
-          <w:szCs w:val="18"/>
-        </w:rPr>
-        <w:t>onProdRegBack</w:t>
-      </w:r>
-      <w:proofErr w:type="spellEnd"/>
-      <w:r>
-        <w:rPr>
-          <w:color w:val="000000"/>
-          <w:sz w:val="18"/>
-          <w:szCs w:val="18"/>
-        </w:rPr>
-        <w:t>(</w:t>
-      </w:r>
-      <w:proofErr w:type="gramEnd"/>
+      <w:r>
+        <w:rPr>
+          <w:color w:val="000000"/>
+          <w:sz w:val="18"/>
+          <w:szCs w:val="18"/>
+        </w:rPr>
+        <w:t>onProdRegBack(</w:t>
+      </w:r>
       <w:r>
         <w:rPr>
           <w:b/>
@@ -7875,43 +6790,7 @@
           <w:sz w:val="18"/>
           <w:szCs w:val="18"/>
         </w:rPr>
-        <w:t>List&lt;</w:t>
-      </w:r>
-      <w:proofErr w:type="spellStart"/>
-      <w:r>
-        <w:rPr>
-          <w:color w:val="000000"/>
-          <w:sz w:val="18"/>
-          <w:szCs w:val="18"/>
-        </w:rPr>
-        <w:t>RegisteredProduct</w:t>
-      </w:r>
-      <w:proofErr w:type="spellEnd"/>
-      <w:r>
-        <w:rPr>
-          <w:color w:val="000000"/>
-          <w:sz w:val="18"/>
-          <w:szCs w:val="18"/>
-        </w:rPr>
-        <w:t xml:space="preserve">&gt; </w:t>
-      </w:r>
-      <w:proofErr w:type="spellStart"/>
-      <w:r>
-        <w:rPr>
-          <w:color w:val="000000"/>
-          <w:sz w:val="18"/>
-          <w:szCs w:val="18"/>
-        </w:rPr>
-        <w:t>registeredProducts</w:t>
-      </w:r>
-      <w:proofErr w:type="spellEnd"/>
-      <w:r>
-        <w:rPr>
-          <w:color w:val="000000"/>
-          <w:sz w:val="18"/>
-          <w:szCs w:val="18"/>
-        </w:rPr>
-        <w:t xml:space="preserve">, </w:t>
+        <w:t xml:space="preserve">List&lt;RegisteredProduct&gt; registeredProducts, </w:t>
       </w:r>
       <w:r>
         <w:rPr>
@@ -7923,41 +6802,13 @@
         </w:rPr>
         <w:t xml:space="preserve">final </w:t>
       </w:r>
-      <w:proofErr w:type="spellStart"/>
-      <w:r>
-        <w:rPr>
-          <w:color w:val="000000"/>
-          <w:sz w:val="18"/>
-          <w:szCs w:val="18"/>
-        </w:rPr>
-        <w:t>UserWithProducts</w:t>
-      </w:r>
-      <w:proofErr w:type="spellEnd"/>
-      <w:r>
-        <w:rPr>
-          <w:color w:val="000000"/>
-          <w:sz w:val="18"/>
-          <w:szCs w:val="18"/>
-        </w:rPr>
-        <w:t xml:space="preserve"> </w:t>
-      </w:r>
-      <w:proofErr w:type="spellStart"/>
-      <w:r>
-        <w:rPr>
-          <w:color w:val="000000"/>
-          <w:sz w:val="18"/>
-          <w:szCs w:val="18"/>
-        </w:rPr>
-        <w:t>userWithProduct</w:t>
-      </w:r>
-      <w:proofErr w:type="spellEnd"/>
-      <w:r>
-        <w:rPr>
-          <w:color w:val="000000"/>
-          <w:sz w:val="18"/>
-          <w:szCs w:val="18"/>
-        </w:rPr>
-        <w:t>) {</w:t>
+      <w:r>
+        <w:rPr>
+          <w:color w:val="000000"/>
+          <w:sz w:val="18"/>
+          <w:szCs w:val="18"/>
+        </w:rPr>
+        <w:t>UserWithProducts userWithProduct) {</w:t>
       </w:r>
       <w:r>
         <w:rPr>
@@ -7982,25 +6833,7 @@
           <w:szCs w:val="18"/>
         </w:rPr>
         <w:tab/>
-        <w:t xml:space="preserve">// Pro </w:t>
-      </w:r>
-      <w:proofErr w:type="spellStart"/>
-      <w:r>
-        <w:rPr>
-          <w:color w:val="000000"/>
-          <w:sz w:val="18"/>
-          <w:szCs w:val="18"/>
-        </w:rPr>
-        <w:t>reg</w:t>
-      </w:r>
-      <w:proofErr w:type="spellEnd"/>
-      <w:r>
-        <w:rPr>
-          <w:color w:val="000000"/>
-          <w:sz w:val="18"/>
-          <w:szCs w:val="18"/>
-        </w:rPr>
-        <w:t xml:space="preserve"> is unsuccessful and user has pressed back key to exit prod reg.</w:t>
+        <w:t>// Pro reg is unsuccessful and user has pressed back key to exit prod reg.</w:t>
       </w:r>
       <w:r>
         <w:rPr>
@@ -8319,8 +7152,6 @@
         </w:rPr>
         <w:t xml:space="preserve">. </w:t>
       </w:r>
-      <w:proofErr w:type="spellStart"/>
-      <w:proofErr w:type="gramStart"/>
       <w:r>
         <w:rPr>
           <w:rFonts w:ascii="Times New Roman" w:eastAsia="Times New Roman" w:hAnsi="Times New Roman" w:cs="Times New Roman"/>
@@ -8328,27 +7159,7 @@
           <w:sz w:val="24"/>
           <w:szCs w:val="24"/>
         </w:rPr>
-        <w:t>fragmentActivity:</w:t>
-      </w:r>
-      <w:proofErr w:type="gramEnd"/>
-      <w:r>
-        <w:rPr>
-          <w:rFonts w:ascii="Times New Roman" w:eastAsia="Times New Roman" w:hAnsi="Times New Roman" w:cs="Times New Roman"/>
-          <w:color w:val="000000"/>
-          <w:sz w:val="24"/>
-          <w:szCs w:val="24"/>
-        </w:rPr>
-        <w:t>your</w:t>
-      </w:r>
-      <w:proofErr w:type="spellEnd"/>
-      <w:r>
-        <w:rPr>
-          <w:rFonts w:ascii="Times New Roman" w:eastAsia="Times New Roman" w:hAnsi="Times New Roman" w:cs="Times New Roman"/>
-          <w:color w:val="000000"/>
-          <w:sz w:val="24"/>
-          <w:szCs w:val="24"/>
-        </w:rPr>
-        <w:t xml:space="preserve"> activity reference</w:t>
+        <w:t>fragmentActivity:your activity reference</w:t>
       </w:r>
     </w:p>
     <w:p>
@@ -8428,27 +7239,7 @@
           <w:sz w:val="24"/>
           <w:szCs w:val="24"/>
         </w:rPr>
-        <w:t xml:space="preserve"> //3. </w:t>
-      </w:r>
-      <w:proofErr w:type="spellStart"/>
-      <w:r>
-        <w:rPr>
-          <w:rFonts w:ascii="Times New Roman" w:eastAsia="Times New Roman" w:hAnsi="Times New Roman" w:cs="Times New Roman"/>
-          <w:color w:val="000000"/>
-          <w:sz w:val="24"/>
-          <w:szCs w:val="24"/>
-        </w:rPr>
-        <w:t>UiKit</w:t>
-      </w:r>
-      <w:proofErr w:type="spellEnd"/>
-      <w:r>
-        <w:rPr>
-          <w:rFonts w:ascii="Times New Roman" w:eastAsia="Times New Roman" w:hAnsi="Times New Roman" w:cs="Times New Roman"/>
-          <w:color w:val="000000"/>
-          <w:sz w:val="24"/>
-          <w:szCs w:val="24"/>
-        </w:rPr>
-        <w:t xml:space="preserve"> Theme </w:t>
+        <w:t xml:space="preserve"> //3. UiKit Theme </w:t>
       </w:r>
     </w:p>
     <w:p>
@@ -8527,41 +7318,13 @@
           <w:szCs w:val="18"/>
         </w:rPr>
       </w:pPr>
-      <w:proofErr w:type="spellStart"/>
-      <w:r>
-        <w:rPr>
-          <w:color w:val="000000"/>
-          <w:sz w:val="18"/>
-          <w:szCs w:val="18"/>
-        </w:rPr>
-        <w:t>ActivityLauncher</w:t>
-      </w:r>
-      <w:proofErr w:type="spellEnd"/>
-      <w:r>
-        <w:rPr>
-          <w:color w:val="000000"/>
-          <w:sz w:val="18"/>
-          <w:szCs w:val="18"/>
-        </w:rPr>
-        <w:t xml:space="preserve"> </w:t>
-      </w:r>
-      <w:proofErr w:type="spellStart"/>
-      <w:r>
-        <w:rPr>
-          <w:color w:val="000000"/>
-          <w:sz w:val="18"/>
-          <w:szCs w:val="18"/>
-        </w:rPr>
-        <w:t>activityLauncher</w:t>
-      </w:r>
-      <w:proofErr w:type="spellEnd"/>
-      <w:r>
-        <w:rPr>
-          <w:color w:val="000000"/>
-          <w:sz w:val="18"/>
-          <w:szCs w:val="18"/>
-        </w:rPr>
-        <w:t xml:space="preserve"> = </w:t>
+      <w:r>
+        <w:rPr>
+          <w:color w:val="000000"/>
+          <w:sz w:val="18"/>
+          <w:szCs w:val="18"/>
+        </w:rPr>
+        <w:t xml:space="preserve">ActivityLauncher activityLauncher = </w:t>
       </w:r>
       <w:r>
         <w:rPr>
@@ -8573,43 +7336,13 @@
         </w:rPr>
         <w:t xml:space="preserve">new </w:t>
       </w:r>
-      <w:proofErr w:type="spellStart"/>
-      <w:proofErr w:type="gramStart"/>
-      <w:r>
-        <w:rPr>
-          <w:color w:val="000000"/>
-          <w:sz w:val="18"/>
-          <w:szCs w:val="18"/>
-        </w:rPr>
-        <w:t>ActivityLauncher</w:t>
-      </w:r>
-      <w:proofErr w:type="spellEnd"/>
-      <w:r>
-        <w:rPr>
-          <w:color w:val="000000"/>
-          <w:sz w:val="18"/>
-          <w:szCs w:val="18"/>
-        </w:rPr>
-        <w:t>(</w:t>
-      </w:r>
-      <w:proofErr w:type="spellStart"/>
-      <w:proofErr w:type="gramEnd"/>
-      <w:r>
-        <w:rPr>
-          <w:color w:val="000000"/>
-          <w:sz w:val="18"/>
-          <w:szCs w:val="18"/>
-        </w:rPr>
-        <w:t>getActivity</w:t>
-      </w:r>
-      <w:proofErr w:type="spellEnd"/>
-      <w:r>
-        <w:rPr>
-          <w:color w:val="000000"/>
-          <w:sz w:val="18"/>
-          <w:szCs w:val="18"/>
-        </w:rPr>
-        <w:t>(), ActivityLauncher.ActivityOrientation.</w:t>
+      <w:r>
+        <w:rPr>
+          <w:color w:val="000000"/>
+          <w:sz w:val="18"/>
+          <w:szCs w:val="18"/>
+        </w:rPr>
+        <w:t>ActivityLauncher(getActivity(), ActivityLauncher.ActivityOrientation.</w:t>
       </w:r>
       <w:r>
         <w:rPr>
@@ -8818,43 +7551,13 @@
         </w:rPr>
         <w:tab/>
       </w:r>
-      <w:proofErr w:type="spellStart"/>
-      <w:proofErr w:type="gramStart"/>
-      <w:r>
-        <w:rPr>
-          <w:color w:val="000000"/>
-          <w:sz w:val="18"/>
-          <w:szCs w:val="18"/>
-        </w:rPr>
-        <w:t>ProdRegConfig</w:t>
-      </w:r>
-      <w:proofErr w:type="spellEnd"/>
-      <w:r>
-        <w:rPr>
-          <w:color w:val="000000"/>
-          <w:sz w:val="18"/>
-          <w:szCs w:val="18"/>
-        </w:rPr>
-        <w:t xml:space="preserve">  </w:t>
-      </w:r>
-      <w:proofErr w:type="spellStart"/>
-      <w:r>
-        <w:rPr>
-          <w:color w:val="000000"/>
-          <w:sz w:val="18"/>
-          <w:szCs w:val="18"/>
-        </w:rPr>
-        <w:t>prodRegConfig</w:t>
-      </w:r>
-      <w:proofErr w:type="spellEnd"/>
-      <w:proofErr w:type="gramEnd"/>
-      <w:r>
-        <w:rPr>
-          <w:color w:val="000000"/>
-          <w:sz w:val="18"/>
-          <w:szCs w:val="18"/>
-        </w:rPr>
-        <w:t xml:space="preserve"> = </w:t>
+      <w:r>
+        <w:rPr>
+          <w:color w:val="000000"/>
+          <w:sz w:val="18"/>
+          <w:szCs w:val="18"/>
+        </w:rPr>
+        <w:t xml:space="preserve">ProdRegConfig  prodRegConfig = </w:t>
       </w:r>
       <w:r>
         <w:rPr>
@@ -8866,23 +7569,13 @@
         </w:rPr>
         <w:t xml:space="preserve">new </w:t>
       </w:r>
-      <w:proofErr w:type="spellStart"/>
-      <w:r>
-        <w:rPr>
-          <w:color w:val="000000"/>
-          <w:sz w:val="18"/>
-          <w:szCs w:val="18"/>
-        </w:rPr>
-        <w:t>ProdRegConfig</w:t>
-      </w:r>
-      <w:proofErr w:type="spellEnd"/>
-      <w:r>
-        <w:rPr>
-          <w:color w:val="000000"/>
-          <w:sz w:val="18"/>
-          <w:szCs w:val="18"/>
-        </w:rPr>
-        <w:t xml:space="preserve">(products, </w:t>
+      <w:r>
+        <w:rPr>
+          <w:color w:val="000000"/>
+          <w:sz w:val="18"/>
+          <w:szCs w:val="18"/>
+        </w:rPr>
+        <w:t xml:space="preserve">ProdRegConfig(products, </w:t>
       </w:r>
       <w:r>
         <w:rPr>
@@ -8990,7 +7683,6 @@
           <w:szCs w:val="18"/>
         </w:rPr>
       </w:pPr>
-      <w:proofErr w:type="gramStart"/>
       <w:r>
         <w:rPr>
           <w:color w:val="000000"/>
@@ -9015,34 +7707,7 @@
           <w:sz w:val="18"/>
           <w:szCs w:val="18"/>
         </w:rPr>
-        <w:t>(</w:t>
-      </w:r>
-      <w:proofErr w:type="gramEnd"/>
-      <w:r>
-        <w:rPr>
-          <w:color w:val="000000"/>
-          <w:sz w:val="18"/>
-          <w:szCs w:val="18"/>
-        </w:rPr>
-        <w:t xml:space="preserve">).invokeProductRegistration(fragLauncher, </w:t>
-      </w:r>
-      <w:proofErr w:type="spellStart"/>
-      <w:r>
-        <w:rPr>
-          <w:color w:val="000000"/>
-          <w:sz w:val="18"/>
-          <w:szCs w:val="18"/>
-        </w:rPr>
-        <w:t>prodRegConfig</w:t>
-      </w:r>
-      <w:proofErr w:type="spellEnd"/>
-      <w:r>
-        <w:rPr>
-          <w:color w:val="000000"/>
-          <w:sz w:val="18"/>
-          <w:szCs w:val="18"/>
-        </w:rPr>
-        <w:t xml:space="preserve">, </w:t>
+        <w:t xml:space="preserve">().invokeProductRegistration(fragLauncher, prodRegConfig, </w:t>
       </w:r>
       <w:r>
         <w:rPr>
@@ -9054,23 +7719,13 @@
         </w:rPr>
         <w:t xml:space="preserve">new </w:t>
       </w:r>
-      <w:proofErr w:type="spellStart"/>
-      <w:r>
-        <w:rPr>
-          <w:color w:val="000000"/>
-          <w:sz w:val="18"/>
-          <w:szCs w:val="18"/>
-        </w:rPr>
-        <w:t>ProdRegUiListener</w:t>
-      </w:r>
-      <w:proofErr w:type="spellEnd"/>
-      <w:r>
-        <w:rPr>
-          <w:color w:val="000000"/>
-          <w:sz w:val="18"/>
-          <w:szCs w:val="18"/>
-        </w:rPr>
-        <w:t>() {</w:t>
+      <w:r>
+        <w:rPr>
+          <w:color w:val="000000"/>
+          <w:sz w:val="18"/>
+          <w:szCs w:val="18"/>
+        </w:rPr>
+        <w:t>ProdRegUiListener() {</w:t>
       </w:r>
       <w:r>
         <w:rPr>
@@ -9108,23 +7763,13 @@
         </w:rPr>
         <w:t xml:space="preserve">public void </w:t>
       </w:r>
-      <w:proofErr w:type="spellStart"/>
-      <w:r>
-        <w:rPr>
-          <w:color w:val="000000"/>
-          <w:sz w:val="18"/>
-          <w:szCs w:val="18"/>
-        </w:rPr>
-        <w:t>onProdRegContinue</w:t>
-      </w:r>
-      <w:proofErr w:type="spellEnd"/>
-      <w:r>
-        <w:rPr>
-          <w:color w:val="000000"/>
-          <w:sz w:val="18"/>
-          <w:szCs w:val="18"/>
-        </w:rPr>
-        <w:t>(</w:t>
+      <w:r>
+        <w:rPr>
+          <w:color w:val="000000"/>
+          <w:sz w:val="18"/>
+          <w:szCs w:val="18"/>
+        </w:rPr>
+        <w:t>onProdRegContinue(</w:t>
       </w:r>
       <w:r>
         <w:rPr>
@@ -9142,43 +7787,7 @@
           <w:sz w:val="18"/>
           <w:szCs w:val="18"/>
         </w:rPr>
-        <w:t>List&lt;</w:t>
-      </w:r>
-      <w:proofErr w:type="spellStart"/>
-      <w:r>
-        <w:rPr>
-          <w:color w:val="000000"/>
-          <w:sz w:val="18"/>
-          <w:szCs w:val="18"/>
-        </w:rPr>
-        <w:t>RegisteredProduct</w:t>
-      </w:r>
-      <w:proofErr w:type="spellEnd"/>
-      <w:r>
-        <w:rPr>
-          <w:color w:val="000000"/>
-          <w:sz w:val="18"/>
-          <w:szCs w:val="18"/>
-        </w:rPr>
-        <w:t xml:space="preserve">&gt; </w:t>
-      </w:r>
-      <w:proofErr w:type="spellStart"/>
-      <w:r>
-        <w:rPr>
-          <w:color w:val="000000"/>
-          <w:sz w:val="18"/>
-          <w:szCs w:val="18"/>
-        </w:rPr>
-        <w:t>registeredProducts</w:t>
-      </w:r>
-      <w:proofErr w:type="spellEnd"/>
-      <w:r>
-        <w:rPr>
-          <w:color w:val="000000"/>
-          <w:sz w:val="18"/>
-          <w:szCs w:val="18"/>
-        </w:rPr>
-        <w:t xml:space="preserve">, </w:t>
+        <w:t xml:space="preserve">List&lt;RegisteredProduct&gt; registeredProducts, </w:t>
       </w:r>
       <w:r>
         <w:rPr>
@@ -9190,41 +7799,13 @@
         </w:rPr>
         <w:t xml:space="preserve">final </w:t>
       </w:r>
-      <w:proofErr w:type="spellStart"/>
-      <w:r>
-        <w:rPr>
-          <w:color w:val="000000"/>
-          <w:sz w:val="18"/>
-          <w:szCs w:val="18"/>
-        </w:rPr>
-        <w:t>UserWithProducts</w:t>
-      </w:r>
-      <w:proofErr w:type="spellEnd"/>
-      <w:r>
-        <w:rPr>
-          <w:color w:val="000000"/>
-          <w:sz w:val="18"/>
-          <w:szCs w:val="18"/>
-        </w:rPr>
-        <w:t xml:space="preserve"> </w:t>
-      </w:r>
-      <w:proofErr w:type="spellStart"/>
-      <w:r>
-        <w:rPr>
-          <w:color w:val="000000"/>
-          <w:sz w:val="18"/>
-          <w:szCs w:val="18"/>
-        </w:rPr>
-        <w:t>userWithProduct</w:t>
-      </w:r>
-      <w:proofErr w:type="spellEnd"/>
-      <w:r>
-        <w:rPr>
-          <w:color w:val="000000"/>
-          <w:sz w:val="18"/>
-          <w:szCs w:val="18"/>
-        </w:rPr>
-        <w:t>) {</w:t>
+      <w:r>
+        <w:rPr>
+          <w:color w:val="000000"/>
+          <w:sz w:val="18"/>
+          <w:szCs w:val="18"/>
+        </w:rPr>
+        <w:t>UserWithProducts userWithProduct) {</w:t>
       </w:r>
       <w:r>
         <w:rPr>
@@ -9288,23 +7869,13 @@
         </w:rPr>
         <w:t xml:space="preserve">public void </w:t>
       </w:r>
-      <w:proofErr w:type="spellStart"/>
-      <w:r>
-        <w:rPr>
-          <w:color w:val="000000"/>
-          <w:sz w:val="18"/>
-          <w:szCs w:val="18"/>
-        </w:rPr>
-        <w:t>onProdRegBack</w:t>
-      </w:r>
-      <w:proofErr w:type="spellEnd"/>
-      <w:r>
-        <w:rPr>
-          <w:color w:val="000000"/>
-          <w:sz w:val="18"/>
-          <w:szCs w:val="18"/>
-        </w:rPr>
-        <w:t>(</w:t>
+      <w:r>
+        <w:rPr>
+          <w:color w:val="000000"/>
+          <w:sz w:val="18"/>
+          <w:szCs w:val="18"/>
+        </w:rPr>
+        <w:t>onProdRegBack(</w:t>
       </w:r>
       <w:r>
         <w:rPr>
@@ -9322,43 +7893,7 @@
           <w:sz w:val="18"/>
           <w:szCs w:val="18"/>
         </w:rPr>
-        <w:t>List&lt;</w:t>
-      </w:r>
-      <w:proofErr w:type="spellStart"/>
-      <w:r>
-        <w:rPr>
-          <w:color w:val="000000"/>
-          <w:sz w:val="18"/>
-          <w:szCs w:val="18"/>
-        </w:rPr>
-        <w:t>RegisteredProduct</w:t>
-      </w:r>
-      <w:proofErr w:type="spellEnd"/>
-      <w:r>
-        <w:rPr>
-          <w:color w:val="000000"/>
-          <w:sz w:val="18"/>
-          <w:szCs w:val="18"/>
-        </w:rPr>
-        <w:t xml:space="preserve">&gt; </w:t>
-      </w:r>
-      <w:proofErr w:type="spellStart"/>
-      <w:r>
-        <w:rPr>
-          <w:color w:val="000000"/>
-          <w:sz w:val="18"/>
-          <w:szCs w:val="18"/>
-        </w:rPr>
-        <w:t>registeredProducts</w:t>
-      </w:r>
-      <w:proofErr w:type="spellEnd"/>
-      <w:r>
-        <w:rPr>
-          <w:color w:val="000000"/>
-          <w:sz w:val="18"/>
-          <w:szCs w:val="18"/>
-        </w:rPr>
-        <w:t xml:space="preserve">, </w:t>
+        <w:t xml:space="preserve">List&lt;RegisteredProduct&gt; registeredProducts, </w:t>
       </w:r>
       <w:r>
         <w:rPr>
@@ -9370,41 +7905,13 @@
         </w:rPr>
         <w:t xml:space="preserve">final </w:t>
       </w:r>
-      <w:proofErr w:type="spellStart"/>
-      <w:r>
-        <w:rPr>
-          <w:color w:val="000000"/>
-          <w:sz w:val="18"/>
-          <w:szCs w:val="18"/>
-        </w:rPr>
-        <w:t>UserWithProducts</w:t>
-      </w:r>
-      <w:proofErr w:type="spellEnd"/>
-      <w:r>
-        <w:rPr>
-          <w:color w:val="000000"/>
-          <w:sz w:val="18"/>
-          <w:szCs w:val="18"/>
-        </w:rPr>
-        <w:t xml:space="preserve"> </w:t>
-      </w:r>
-      <w:proofErr w:type="spellStart"/>
-      <w:r>
-        <w:rPr>
-          <w:color w:val="000000"/>
-          <w:sz w:val="18"/>
-          <w:szCs w:val="18"/>
-        </w:rPr>
-        <w:t>userWithProduct</w:t>
-      </w:r>
-      <w:proofErr w:type="spellEnd"/>
-      <w:r>
-        <w:rPr>
-          <w:color w:val="000000"/>
-          <w:sz w:val="18"/>
-          <w:szCs w:val="18"/>
-        </w:rPr>
-        <w:t>) {</w:t>
+      <w:r>
+        <w:rPr>
+          <w:color w:val="000000"/>
+          <w:sz w:val="18"/>
+          <w:szCs w:val="18"/>
+        </w:rPr>
+        <w:t>UserWithProducts userWithProduct) {</w:t>
       </w:r>
       <w:r>
         <w:rPr>
@@ -9590,23 +8097,22 @@
         </w:rPr>
         <w:t xml:space="preserve">public void </w:t>
       </w:r>
-      <w:proofErr w:type="spellStart"/>
-      <w:r>
-        <w:rPr>
-          <w:color w:val="000000"/>
-          <w:sz w:val="18"/>
-          <w:szCs w:val="18"/>
-        </w:rPr>
-        <w:t>onBackPressed</w:t>
-      </w:r>
-      <w:proofErr w:type="spellEnd"/>
-      <w:r>
-        <w:rPr>
-          <w:color w:val="000000"/>
-          <w:sz w:val="18"/>
-          <w:szCs w:val="18"/>
-        </w:rPr>
-        <w:t>() {</w:t>
+      <w:r>
+        <w:rPr>
+          <w:color w:val="000000"/>
+          <w:sz w:val="18"/>
+          <w:szCs w:val="18"/>
+        </w:rPr>
+        <w:t>onBackPressed() {</w:t>
+      </w:r>
+      <w:r>
+        <w:rPr>
+          <w:color w:val="000000"/>
+          <w:sz w:val="18"/>
+          <w:szCs w:val="18"/>
+        </w:rPr>
+        <w:br/>
+        <w:t xml:space="preserve">    FragmentManager fragmentManager = getSupportFragmentManager();</w:t>
       </w:r>
       <w:r>
         <w:rPr>
@@ -9617,70 +8123,6 @@
         <w:br/>
         <w:t xml:space="preserve">    </w:t>
       </w:r>
-      <w:proofErr w:type="spellStart"/>
-      <w:r>
-        <w:rPr>
-          <w:color w:val="000000"/>
-          <w:sz w:val="18"/>
-          <w:szCs w:val="18"/>
-        </w:rPr>
-        <w:t>FragmentManager</w:t>
-      </w:r>
-      <w:proofErr w:type="spellEnd"/>
-      <w:r>
-        <w:rPr>
-          <w:color w:val="000000"/>
-          <w:sz w:val="18"/>
-          <w:szCs w:val="18"/>
-        </w:rPr>
-        <w:t xml:space="preserve"> </w:t>
-      </w:r>
-      <w:proofErr w:type="spellStart"/>
-      <w:r>
-        <w:rPr>
-          <w:color w:val="000000"/>
-          <w:sz w:val="18"/>
-          <w:szCs w:val="18"/>
-        </w:rPr>
-        <w:t>fragmentManager</w:t>
-      </w:r>
-      <w:proofErr w:type="spellEnd"/>
-      <w:r>
-        <w:rPr>
-          <w:color w:val="000000"/>
-          <w:sz w:val="18"/>
-          <w:szCs w:val="18"/>
-        </w:rPr>
-        <w:t xml:space="preserve"> = </w:t>
-      </w:r>
-      <w:proofErr w:type="spellStart"/>
-      <w:r>
-        <w:rPr>
-          <w:color w:val="000000"/>
-          <w:sz w:val="18"/>
-          <w:szCs w:val="18"/>
-        </w:rPr>
-        <w:t>getSupportFragmentManager</w:t>
-      </w:r>
-      <w:proofErr w:type="spellEnd"/>
-      <w:r>
-        <w:rPr>
-          <w:color w:val="000000"/>
-          <w:sz w:val="18"/>
-          <w:szCs w:val="18"/>
-        </w:rPr>
-        <w:t>();</w:t>
-      </w:r>
-      <w:r>
-        <w:rPr>
-          <w:color w:val="000000"/>
-          <w:sz w:val="18"/>
-          <w:szCs w:val="18"/>
-        </w:rPr>
-        <w:br/>
-        <w:t xml:space="preserve">    </w:t>
-      </w:r>
-      <w:proofErr w:type="spellStart"/>
       <w:r>
         <w:rPr>
           <w:b/>
@@ -9689,9 +8131,16 @@
           <w:sz w:val="18"/>
           <w:szCs w:val="18"/>
         </w:rPr>
-        <w:t>boolean</w:t>
-      </w:r>
-      <w:proofErr w:type="spellEnd"/>
+        <w:t xml:space="preserve">boolean </w:t>
+      </w:r>
+      <w:r>
+        <w:rPr>
+          <w:color w:val="000000"/>
+          <w:sz w:val="18"/>
+          <w:szCs w:val="18"/>
+        </w:rPr>
+        <w:t xml:space="preserve">backState = </w:t>
+      </w:r>
       <w:r>
         <w:rPr>
           <w:b/>
@@ -9700,34 +8149,6 @@
           <w:sz w:val="18"/>
           <w:szCs w:val="18"/>
         </w:rPr>
-        <w:t xml:space="preserve"> </w:t>
-      </w:r>
-      <w:proofErr w:type="spellStart"/>
-      <w:r>
-        <w:rPr>
-          <w:color w:val="000000"/>
-          <w:sz w:val="18"/>
-          <w:szCs w:val="18"/>
-        </w:rPr>
-        <w:t>backState</w:t>
-      </w:r>
-      <w:proofErr w:type="spellEnd"/>
-      <w:r>
-        <w:rPr>
-          <w:color w:val="000000"/>
-          <w:sz w:val="18"/>
-          <w:szCs w:val="18"/>
-        </w:rPr>
-        <w:t xml:space="preserve"> = </w:t>
-      </w:r>
-      <w:r>
-        <w:rPr>
-          <w:b/>
-          <w:bCs/>
-          <w:color w:val="000080"/>
-          <w:sz w:val="18"/>
-          <w:szCs w:val="18"/>
-        </w:rPr>
         <w:t>false</w:t>
       </w:r>
       <w:r>
@@ -9745,36 +8166,8 @@
           <w:szCs w:val="18"/>
         </w:rPr>
         <w:br/>
-        <w:t xml:space="preserve">    Fragment </w:t>
-      </w:r>
-      <w:proofErr w:type="spellStart"/>
-      <w:r>
-        <w:rPr>
-          <w:color w:val="000000"/>
-          <w:sz w:val="18"/>
-          <w:szCs w:val="18"/>
-        </w:rPr>
-        <w:t>currentFrag</w:t>
-      </w:r>
-      <w:proofErr w:type="spellEnd"/>
-      <w:r>
-        <w:rPr>
-          <w:color w:val="000000"/>
-          <w:sz w:val="18"/>
-          <w:szCs w:val="18"/>
-        </w:rPr>
-        <w:t xml:space="preserve"> = </w:t>
-      </w:r>
-      <w:proofErr w:type="spellStart"/>
-      <w:r>
-        <w:rPr>
-          <w:color w:val="000000"/>
-          <w:sz w:val="18"/>
-          <w:szCs w:val="18"/>
-        </w:rPr>
-        <w:t>fragmentManager</w:t>
-      </w:r>
-      <w:proofErr w:type="spellEnd"/>
+        <w:t xml:space="preserve">    Fragment currentFrag = fragmentManager</w:t>
+      </w:r>
       <w:r>
         <w:rPr>
           <w:color w:val="000000"/>
@@ -9782,34 +8175,7 @@
           <w:szCs w:val="18"/>
         </w:rPr>
         <w:br/>
-        <w:t xml:space="preserve">            .</w:t>
-      </w:r>
-      <w:proofErr w:type="spellStart"/>
-      <w:r>
-        <w:rPr>
-          <w:color w:val="000000"/>
-          <w:sz w:val="18"/>
-          <w:szCs w:val="18"/>
-        </w:rPr>
-        <w:t>findFragmentById</w:t>
-      </w:r>
-      <w:proofErr w:type="spellEnd"/>
-      <w:r>
-        <w:rPr>
-          <w:color w:val="000000"/>
-          <w:sz w:val="18"/>
-          <w:szCs w:val="18"/>
-        </w:rPr>
-        <w:t>(</w:t>
-      </w:r>
-      <w:proofErr w:type="spellStart"/>
-      <w:r>
-        <w:rPr>
-          <w:color w:val="000000"/>
-          <w:sz w:val="18"/>
-          <w:szCs w:val="18"/>
-        </w:rPr>
-        <w:t>R.id.</w:t>
+        <w:t xml:space="preserve">            .findFragmentById(R.id.</w:t>
       </w:r>
       <w:r>
         <w:rPr>
@@ -9823,7 +8189,6 @@
         </w:rPr>
         <w:t>parent_layout</w:t>
       </w:r>
-      <w:proofErr w:type="spellEnd"/>
       <w:r>
         <w:rPr>
           <w:color w:val="000000"/>
@@ -9865,25 +8230,7 @@
           <w:sz w:val="18"/>
           <w:szCs w:val="18"/>
         </w:rPr>
-        <w:t>(</w:t>
-      </w:r>
-      <w:proofErr w:type="spellStart"/>
-      <w:r>
-        <w:rPr>
-          <w:color w:val="000000"/>
-          <w:sz w:val="18"/>
-          <w:szCs w:val="18"/>
-        </w:rPr>
-        <w:t>currentFrag</w:t>
-      </w:r>
-      <w:proofErr w:type="spellEnd"/>
-      <w:r>
-        <w:rPr>
-          <w:color w:val="000000"/>
-          <w:sz w:val="18"/>
-          <w:szCs w:val="18"/>
-        </w:rPr>
-        <w:t xml:space="preserve"> != </w:t>
+        <w:t xml:space="preserve">(currentFrag != </w:t>
       </w:r>
       <w:r>
         <w:rPr>
@@ -9901,27 +8248,8 @@
           <w:sz w:val="18"/>
           <w:szCs w:val="18"/>
         </w:rPr>
-        <w:t xml:space="preserve">&amp;&amp; </w:t>
-      </w:r>
-      <w:proofErr w:type="spellStart"/>
-      <w:r>
-        <w:rPr>
-          <w:color w:val="000000"/>
-          <w:sz w:val="18"/>
-          <w:szCs w:val="18"/>
-        </w:rPr>
-        <w:t>currentFrag</w:t>
-      </w:r>
-      <w:proofErr w:type="spellEnd"/>
-      <w:r>
-        <w:rPr>
-          <w:color w:val="000000"/>
-          <w:sz w:val="18"/>
-          <w:szCs w:val="18"/>
-        </w:rPr>
-        <w:t xml:space="preserve"> </w:t>
-      </w:r>
-      <w:proofErr w:type="spellStart"/>
+        <w:t xml:space="preserve">&amp;&amp; currentFrag </w:t>
+      </w:r>
       <w:r>
         <w:rPr>
           <w:b/>
@@ -9930,9 +8258,59 @@
           <w:sz w:val="18"/>
           <w:szCs w:val="18"/>
         </w:rPr>
-        <w:t>instanceof</w:t>
-      </w:r>
-      <w:proofErr w:type="spellEnd"/>
+        <w:t xml:space="preserve">instanceof </w:t>
+      </w:r>
+      <w:r>
+        <w:rPr>
+          <w:color w:val="000000"/>
+          <w:sz w:val="18"/>
+          <w:szCs w:val="18"/>
+        </w:rPr>
+        <w:t>ProdRegBackListener) {</w:t>
+      </w:r>
+      <w:r>
+        <w:rPr>
+          <w:color w:val="000000"/>
+          <w:sz w:val="18"/>
+          <w:szCs w:val="18"/>
+        </w:rPr>
+        <w:br/>
+        <w:t xml:space="preserve">        backState = ((ProdRegBackListener) currentFrag).onBackPressed();</w:t>
+      </w:r>
+      <w:r>
+        <w:rPr>
+          <w:color w:val="000000"/>
+          <w:sz w:val="18"/>
+          <w:szCs w:val="18"/>
+        </w:rPr>
+        <w:br/>
+        <w:t xml:space="preserve">    }</w:t>
+      </w:r>
+      <w:r>
+        <w:rPr>
+          <w:color w:val="000000"/>
+          <w:sz w:val="18"/>
+          <w:szCs w:val="18"/>
+        </w:rPr>
+        <w:br/>
+      </w:r>
+      <w:r>
+        <w:rPr>
+          <w:color w:val="000000"/>
+          <w:sz w:val="18"/>
+          <w:szCs w:val="18"/>
+        </w:rPr>
+        <w:t>// if backState is true , it means we are handling back event as required</w:t>
+      </w:r>
+      <w:r>
+        <w:rPr>
+          <w:color w:val="000000"/>
+          <w:sz w:val="18"/>
+          <w:szCs w:val="18"/>
+        </w:rPr>
+        <w:br/>
+        <w:t xml:space="preserve">    </w:t>
+      </w:r>
       <w:r>
         <w:rPr>
           <w:b/>
@@ -9941,25 +8319,15 @@
           <w:sz w:val="18"/>
           <w:szCs w:val="18"/>
         </w:rPr>
-        <w:t xml:space="preserve"> </w:t>
-      </w:r>
-      <w:proofErr w:type="spellStart"/>
-      <w:r>
-        <w:rPr>
-          <w:color w:val="000000"/>
-          <w:sz w:val="18"/>
-          <w:szCs w:val="18"/>
-        </w:rPr>
-        <w:t>ProdRegBackListener</w:t>
-      </w:r>
-      <w:proofErr w:type="spellEnd"/>
-      <w:r>
-        <w:rPr>
-          <w:color w:val="000000"/>
-          <w:sz w:val="18"/>
-          <w:szCs w:val="18"/>
-        </w:rPr>
-        <w:t>) {</w:t>
+        <w:t xml:space="preserve">if </w:t>
+      </w:r>
+      <w:r>
+        <w:rPr>
+          <w:color w:val="000000"/>
+          <w:sz w:val="18"/>
+          <w:szCs w:val="18"/>
+        </w:rPr>
+        <w:t>(!backState) {</w:t>
       </w:r>
       <w:r>
         <w:rPr>
@@ -9970,130 +8338,6 @@
         <w:br/>
         <w:t xml:space="preserve">        </w:t>
       </w:r>
-      <w:proofErr w:type="spellStart"/>
-      <w:r>
-        <w:rPr>
-          <w:color w:val="000000"/>
-          <w:sz w:val="18"/>
-          <w:szCs w:val="18"/>
-        </w:rPr>
-        <w:t>backState</w:t>
-      </w:r>
-      <w:proofErr w:type="spellEnd"/>
-      <w:r>
-        <w:rPr>
-          <w:color w:val="000000"/>
-          <w:sz w:val="18"/>
-          <w:szCs w:val="18"/>
-        </w:rPr>
-        <w:t xml:space="preserve"> = ((</w:t>
-      </w:r>
-      <w:proofErr w:type="spellStart"/>
-      <w:r>
-        <w:rPr>
-          <w:color w:val="000000"/>
-          <w:sz w:val="18"/>
-          <w:szCs w:val="18"/>
-        </w:rPr>
-        <w:t>ProdRegBackListener</w:t>
-      </w:r>
-      <w:proofErr w:type="spellEnd"/>
-      <w:r>
-        <w:rPr>
-          <w:color w:val="000000"/>
-          <w:sz w:val="18"/>
-          <w:szCs w:val="18"/>
-        </w:rPr>
-        <w:t xml:space="preserve">) </w:t>
-      </w:r>
-      <w:proofErr w:type="spellStart"/>
-      <w:r>
-        <w:rPr>
-          <w:color w:val="000000"/>
-          <w:sz w:val="18"/>
-          <w:szCs w:val="18"/>
-        </w:rPr>
-        <w:t>currentFrag</w:t>
-      </w:r>
-      <w:proofErr w:type="spellEnd"/>
-      <w:r>
-        <w:rPr>
-          <w:color w:val="000000"/>
-          <w:sz w:val="18"/>
-          <w:szCs w:val="18"/>
-        </w:rPr>
-        <w:t>).</w:t>
-      </w:r>
-      <w:proofErr w:type="spellStart"/>
-      <w:r>
-        <w:rPr>
-          <w:color w:val="000000"/>
-          <w:sz w:val="18"/>
-          <w:szCs w:val="18"/>
-        </w:rPr>
-        <w:t>onBackPressed</w:t>
-      </w:r>
-      <w:proofErr w:type="spellEnd"/>
-      <w:r>
-        <w:rPr>
-          <w:color w:val="000000"/>
-          <w:sz w:val="18"/>
-          <w:szCs w:val="18"/>
-        </w:rPr>
-        <w:t>();</w:t>
-      </w:r>
-      <w:r>
-        <w:rPr>
-          <w:color w:val="000000"/>
-          <w:sz w:val="18"/>
-          <w:szCs w:val="18"/>
-        </w:rPr>
-        <w:br/>
-        <w:t xml:space="preserve">    }</w:t>
-      </w:r>
-      <w:r>
-        <w:rPr>
-          <w:color w:val="000000"/>
-          <w:sz w:val="18"/>
-          <w:szCs w:val="18"/>
-        </w:rPr>
-        <w:br/>
-      </w:r>
-      <w:r>
-        <w:rPr>
-          <w:color w:val="000000"/>
-          <w:sz w:val="18"/>
-          <w:szCs w:val="18"/>
-        </w:rPr>
-        <w:t xml:space="preserve">// if </w:t>
-      </w:r>
-      <w:proofErr w:type="spellStart"/>
-      <w:r>
-        <w:rPr>
-          <w:color w:val="000000"/>
-          <w:sz w:val="18"/>
-          <w:szCs w:val="18"/>
-        </w:rPr>
-        <w:t>backState</w:t>
-      </w:r>
-      <w:proofErr w:type="spellEnd"/>
-      <w:r>
-        <w:rPr>
-          <w:color w:val="000000"/>
-          <w:sz w:val="18"/>
-          <w:szCs w:val="18"/>
-        </w:rPr>
-        <w:t xml:space="preserve"> is true , it means we are handling back event as required</w:t>
-      </w:r>
-      <w:r>
-        <w:rPr>
-          <w:color w:val="000000"/>
-          <w:sz w:val="18"/>
-          <w:szCs w:val="18"/>
-        </w:rPr>
-        <w:br/>
-        <w:t xml:space="preserve">    </w:t>
-      </w:r>
       <w:r>
         <w:rPr>
           <w:b/>
@@ -10102,52 +8346,6 @@
           <w:sz w:val="18"/>
           <w:szCs w:val="18"/>
         </w:rPr>
-        <w:t xml:space="preserve">if </w:t>
-      </w:r>
-      <w:r>
-        <w:rPr>
-          <w:color w:val="000000"/>
-          <w:sz w:val="18"/>
-          <w:szCs w:val="18"/>
-        </w:rPr>
-        <w:t>(!</w:t>
-      </w:r>
-      <w:proofErr w:type="spellStart"/>
-      <w:r>
-        <w:rPr>
-          <w:color w:val="000000"/>
-          <w:sz w:val="18"/>
-          <w:szCs w:val="18"/>
-        </w:rPr>
-        <w:t>backState</w:t>
-      </w:r>
-      <w:proofErr w:type="spellEnd"/>
-      <w:r>
-        <w:rPr>
-          <w:color w:val="000000"/>
-          <w:sz w:val="18"/>
-          <w:szCs w:val="18"/>
-        </w:rPr>
-        <w:t>) {</w:t>
-      </w:r>
-      <w:r>
-        <w:rPr>
-          <w:color w:val="000000"/>
-          <w:sz w:val="18"/>
-          <w:szCs w:val="18"/>
-        </w:rPr>
-        <w:br/>
-        <w:t xml:space="preserve">        </w:t>
-      </w:r>
-      <w:proofErr w:type="spellStart"/>
-      <w:r>
-        <w:rPr>
-          <w:b/>
-          <w:bCs/>
-          <w:color w:val="000080"/>
-          <w:sz w:val="18"/>
-          <w:szCs w:val="18"/>
-        </w:rPr>
         <w:t>super</w:t>
       </w:r>
       <w:r>
@@ -10156,16 +8354,7 @@
           <w:sz w:val="18"/>
           <w:szCs w:val="18"/>
         </w:rPr>
-        <w:t>.onBackPressed</w:t>
-      </w:r>
-      <w:proofErr w:type="spellEnd"/>
-      <w:r>
-        <w:rPr>
-          <w:color w:val="000000"/>
-          <w:sz w:val="18"/>
-          <w:szCs w:val="18"/>
-        </w:rPr>
-        <w:t>();</w:t>
+        <w:t>.onBackPressed();</w:t>
       </w:r>
       <w:r>
         <w:rPr>
@@ -10384,23 +8573,7 @@
           <w:sz w:val="24"/>
           <w:szCs w:val="24"/>
         </w:rPr>
-        <w:t xml:space="preserve"> Product </w:t>
-      </w:r>
-      <w:proofErr w:type="spellStart"/>
-      <w:r>
-        <w:rPr>
-          <w:sz w:val="24"/>
-          <w:szCs w:val="24"/>
-        </w:rPr>
-        <w:t>product</w:t>
-      </w:r>
-      <w:proofErr w:type="spellEnd"/>
-      <w:r>
-        <w:rPr>
-          <w:sz w:val="24"/>
-          <w:szCs w:val="24"/>
-        </w:rPr>
-        <w:t xml:space="preserve"> = new </w:t>
+        <w:t xml:space="preserve"> Product product = new </w:t>
       </w:r>
       <w:r>
         <w:rPr>
@@ -10428,23 +8601,7 @@
           <w:sz w:val="24"/>
           <w:szCs w:val="24"/>
         </w:rPr>
-        <w:t xml:space="preserve">, </w:t>
-      </w:r>
-      <w:proofErr w:type="spellStart"/>
-      <w:r>
-        <w:rPr>
-          <w:sz w:val="24"/>
-          <w:szCs w:val="24"/>
-        </w:rPr>
-        <w:t>Catalog.CONSUMER</w:t>
-      </w:r>
-      <w:proofErr w:type="spellEnd"/>
-      <w:r>
-        <w:rPr>
-          <w:sz w:val="24"/>
-          <w:szCs w:val="24"/>
-        </w:rPr>
-        <w:t>);</w:t>
+        <w:t>, Catalog.CONSUMER);</w:t>
       </w:r>
     </w:p>
     <w:p>
@@ -10478,41 +8635,7 @@
           <w:sz w:val="24"/>
           <w:szCs w:val="24"/>
         </w:rPr>
-        <w:t xml:space="preserve"> </w:t>
-      </w:r>
-      <w:proofErr w:type="spellStart"/>
-      <w:proofErr w:type="gramStart"/>
-      <w:r>
-        <w:rPr>
-          <w:sz w:val="24"/>
-          <w:szCs w:val="24"/>
-        </w:rPr>
-        <w:t>product.setSerialNumber</w:t>
-      </w:r>
-      <w:proofErr w:type="spellEnd"/>
-      <w:r>
-        <w:rPr>
-          <w:sz w:val="24"/>
-          <w:szCs w:val="24"/>
-        </w:rPr>
-        <w:t>(</w:t>
-      </w:r>
-      <w:proofErr w:type="spellStart"/>
-      <w:proofErr w:type="gramEnd"/>
-      <w:r>
-        <w:rPr>
-          <w:sz w:val="24"/>
-          <w:szCs w:val="24"/>
-        </w:rPr>
-        <w:t>mSerialNumber</w:t>
-      </w:r>
-      <w:proofErr w:type="spellEnd"/>
-      <w:r>
-        <w:rPr>
-          <w:sz w:val="24"/>
-          <w:szCs w:val="24"/>
-        </w:rPr>
-        <w:t>);</w:t>
+        <w:t xml:space="preserve"> product.setSerialNumber(mSerialNumber);</w:t>
       </w:r>
     </w:p>
     <w:p>
@@ -10548,39 +8671,12 @@
           <w:szCs w:val="24"/>
         </w:rPr>
       </w:pPr>
-      <w:proofErr w:type="spellStart"/>
-      <w:proofErr w:type="gramStart"/>
-      <w:r>
-        <w:rPr>
-          <w:sz w:val="24"/>
-          <w:szCs w:val="24"/>
-        </w:rPr>
-        <w:t>product.setPurchaseDate</w:t>
-      </w:r>
-      <w:proofErr w:type="spellEnd"/>
-      <w:r>
-        <w:rPr>
-          <w:sz w:val="24"/>
-          <w:szCs w:val="24"/>
-        </w:rPr>
-        <w:t>(</w:t>
-      </w:r>
-      <w:proofErr w:type="spellStart"/>
-      <w:proofErr w:type="gramEnd"/>
-      <w:r>
-        <w:rPr>
-          <w:sz w:val="24"/>
-          <w:szCs w:val="24"/>
-        </w:rPr>
-        <w:t>mPurchaseDate</w:t>
-      </w:r>
-      <w:proofErr w:type="spellEnd"/>
-      <w:r>
-        <w:rPr>
-          <w:sz w:val="24"/>
-          <w:szCs w:val="24"/>
-        </w:rPr>
-        <w:t>);</w:t>
+      <w:r>
+        <w:rPr>
+          <w:sz w:val="24"/>
+          <w:szCs w:val="24"/>
+        </w:rPr>
+        <w:t>product.setPurchaseDate(mPurchaseDate);</w:t>
       </w:r>
     </w:p>
     <w:p>
@@ -10649,41 +8745,7 @@
           <w:sz w:val="24"/>
           <w:szCs w:val="24"/>
         </w:rPr>
-        <w:t xml:space="preserve"> </w:t>
-      </w:r>
-      <w:proofErr w:type="spellStart"/>
-      <w:proofErr w:type="gramStart"/>
-      <w:r>
-        <w:rPr>
-          <w:sz w:val="24"/>
-          <w:szCs w:val="24"/>
-        </w:rPr>
-        <w:t>product.sendEmail</w:t>
-      </w:r>
-      <w:proofErr w:type="spellEnd"/>
-      <w:r>
-        <w:rPr>
-          <w:sz w:val="24"/>
-          <w:szCs w:val="24"/>
-        </w:rPr>
-        <w:t>(</w:t>
-      </w:r>
-      <w:proofErr w:type="spellStart"/>
-      <w:proofErr w:type="gramEnd"/>
-      <w:r>
-        <w:rPr>
-          <w:sz w:val="24"/>
-          <w:szCs w:val="24"/>
-        </w:rPr>
-        <w:t>String.valueOf</w:t>
-      </w:r>
-      <w:proofErr w:type="spellEnd"/>
-      <w:r>
-        <w:rPr>
-          <w:sz w:val="24"/>
-          <w:szCs w:val="24"/>
-        </w:rPr>
-        <w:t>(</w:t>
+        <w:t xml:space="preserve"> product.sendEmail(String.valueOf(</w:t>
       </w:r>
       <w:r>
         <w:rPr>
@@ -10733,53 +8795,12 @@
           <w:szCs w:val="24"/>
         </w:rPr>
       </w:pPr>
-      <w:proofErr w:type="gramStart"/>
-      <w:r>
-        <w:rPr>
-          <w:sz w:val="24"/>
-          <w:szCs w:val="24"/>
-        </w:rPr>
-        <w:t>final</w:t>
-      </w:r>
-      <w:proofErr w:type="gramEnd"/>
-      <w:r>
-        <w:rPr>
-          <w:sz w:val="24"/>
-          <w:szCs w:val="24"/>
-        </w:rPr>
-        <w:t xml:space="preserve"> </w:t>
-      </w:r>
-      <w:proofErr w:type="spellStart"/>
-      <w:r>
-        <w:rPr>
-          <w:sz w:val="24"/>
-          <w:szCs w:val="24"/>
-        </w:rPr>
-        <w:t>ProdRegListener</w:t>
-      </w:r>
-      <w:proofErr w:type="spellEnd"/>
-      <w:r>
-        <w:rPr>
-          <w:sz w:val="24"/>
-          <w:szCs w:val="24"/>
-        </w:rPr>
-        <w:t xml:space="preserve"> listener = new </w:t>
-      </w:r>
-      <w:proofErr w:type="spellStart"/>
-      <w:r>
-        <w:rPr>
-          <w:sz w:val="24"/>
-          <w:szCs w:val="24"/>
-        </w:rPr>
-        <w:t>ProdRegListener</w:t>
-      </w:r>
-      <w:proofErr w:type="spellEnd"/>
-      <w:r>
-        <w:rPr>
-          <w:sz w:val="24"/>
-          <w:szCs w:val="24"/>
-        </w:rPr>
-        <w:t>() {</w:t>
+      <w:r>
+        <w:rPr>
+          <w:sz w:val="24"/>
+          <w:szCs w:val="24"/>
+        </w:rPr>
+        <w:t>final ProdRegListener listener = new ProdRegListener() {</w:t>
       </w:r>
     </w:p>
     <w:p>
@@ -10813,103 +8834,7 @@
           <w:sz w:val="24"/>
           <w:szCs w:val="24"/>
         </w:rPr>
-        <w:t xml:space="preserve">            </w:t>
-      </w:r>
-      <w:proofErr w:type="gramStart"/>
-      <w:r>
-        <w:rPr>
-          <w:sz w:val="24"/>
-          <w:szCs w:val="24"/>
-        </w:rPr>
-        <w:t>public</w:t>
-      </w:r>
-      <w:proofErr w:type="gramEnd"/>
-      <w:r>
-        <w:rPr>
-          <w:sz w:val="24"/>
-          <w:szCs w:val="24"/>
-        </w:rPr>
-        <w:t xml:space="preserve"> void </w:t>
-      </w:r>
-      <w:proofErr w:type="spellStart"/>
-      <w:r>
-        <w:rPr>
-          <w:sz w:val="24"/>
-          <w:szCs w:val="24"/>
-        </w:rPr>
-        <w:t>onProdRegSuccess</w:t>
-      </w:r>
-      <w:proofErr w:type="spellEnd"/>
-      <w:r>
-        <w:rPr>
-          <w:sz w:val="24"/>
-          <w:szCs w:val="24"/>
-        </w:rPr>
-        <w:t>(</w:t>
-      </w:r>
-      <w:proofErr w:type="spellStart"/>
-      <w:r>
-        <w:rPr>
-          <w:sz w:val="24"/>
-          <w:szCs w:val="24"/>
-        </w:rPr>
-        <w:t>RegisteredProduct</w:t>
-      </w:r>
-      <w:proofErr w:type="spellEnd"/>
-      <w:r>
-        <w:rPr>
-          <w:sz w:val="24"/>
-          <w:szCs w:val="24"/>
-        </w:rPr>
-        <w:t xml:space="preserve"> </w:t>
-      </w:r>
-      <w:proofErr w:type="spellStart"/>
-      <w:r>
-        <w:rPr>
-          <w:sz w:val="24"/>
-          <w:szCs w:val="24"/>
-        </w:rPr>
-        <w:t>registeredProduct</w:t>
-      </w:r>
-      <w:proofErr w:type="spellEnd"/>
-      <w:r>
-        <w:rPr>
-          <w:sz w:val="24"/>
-          <w:szCs w:val="24"/>
-        </w:rPr>
-        <w:t xml:space="preserve">, </w:t>
-      </w:r>
-      <w:proofErr w:type="spellStart"/>
-      <w:r>
-        <w:rPr>
-          <w:sz w:val="24"/>
-          <w:szCs w:val="24"/>
-        </w:rPr>
-        <w:t>UserWithProducts</w:t>
-      </w:r>
-      <w:proofErr w:type="spellEnd"/>
-      <w:r>
-        <w:rPr>
-          <w:sz w:val="24"/>
-          <w:szCs w:val="24"/>
-        </w:rPr>
-        <w:t xml:space="preserve">      </w:t>
-      </w:r>
-      <w:proofErr w:type="spellStart"/>
-      <w:r>
-        <w:rPr>
-          <w:sz w:val="24"/>
-          <w:szCs w:val="24"/>
-        </w:rPr>
-        <w:t>userWithProducts</w:t>
-      </w:r>
-      <w:proofErr w:type="spellEnd"/>
-      <w:r>
-        <w:rPr>
-          <w:sz w:val="24"/>
-          <w:szCs w:val="24"/>
-        </w:rPr>
-        <w:t>) {</w:t>
+        <w:t xml:space="preserve">            public void onProdRegSuccess(RegisteredProduct registeredProduct, UserWithProducts      userWithProducts) {</w:t>
       </w:r>
     </w:p>
     <w:p>
@@ -10926,23 +8851,7 @@
           <w:sz w:val="24"/>
           <w:szCs w:val="24"/>
         </w:rPr>
-        <w:t xml:space="preserve">               //on </w:t>
-      </w:r>
-      <w:proofErr w:type="spellStart"/>
-      <w:r>
-        <w:rPr>
-          <w:sz w:val="24"/>
-          <w:szCs w:val="24"/>
-        </w:rPr>
-        <w:t>sucess</w:t>
-      </w:r>
-      <w:proofErr w:type="spellEnd"/>
-      <w:r>
-        <w:rPr>
-          <w:sz w:val="24"/>
-          <w:szCs w:val="24"/>
-        </w:rPr>
-        <w:t xml:space="preserve"> additional implementation</w:t>
+        <w:t xml:space="preserve">               //on sucess additional implementation</w:t>
       </w:r>
     </w:p>
     <w:p>
@@ -11003,103 +8912,7 @@
           <w:sz w:val="24"/>
           <w:szCs w:val="24"/>
         </w:rPr>
-        <w:t xml:space="preserve">            </w:t>
-      </w:r>
-      <w:proofErr w:type="gramStart"/>
-      <w:r>
-        <w:rPr>
-          <w:sz w:val="24"/>
-          <w:szCs w:val="24"/>
-        </w:rPr>
-        <w:t>public</w:t>
-      </w:r>
-      <w:proofErr w:type="gramEnd"/>
-      <w:r>
-        <w:rPr>
-          <w:sz w:val="24"/>
-          <w:szCs w:val="24"/>
-        </w:rPr>
-        <w:t xml:space="preserve"> void </w:t>
-      </w:r>
-      <w:proofErr w:type="spellStart"/>
-      <w:r>
-        <w:rPr>
-          <w:sz w:val="24"/>
-          <w:szCs w:val="24"/>
-        </w:rPr>
-        <w:t>onProdRegFailed</w:t>
-      </w:r>
-      <w:proofErr w:type="spellEnd"/>
-      <w:r>
-        <w:rPr>
-          <w:sz w:val="24"/>
-          <w:szCs w:val="24"/>
-        </w:rPr>
-        <w:t>(</w:t>
-      </w:r>
-      <w:proofErr w:type="spellStart"/>
-      <w:r>
-        <w:rPr>
-          <w:sz w:val="24"/>
-          <w:szCs w:val="24"/>
-        </w:rPr>
-        <w:t>RegisteredProduct</w:t>
-      </w:r>
-      <w:proofErr w:type="spellEnd"/>
-      <w:r>
-        <w:rPr>
-          <w:sz w:val="24"/>
-          <w:szCs w:val="24"/>
-        </w:rPr>
-        <w:t xml:space="preserve"> </w:t>
-      </w:r>
-      <w:proofErr w:type="spellStart"/>
-      <w:r>
-        <w:rPr>
-          <w:sz w:val="24"/>
-          <w:szCs w:val="24"/>
-        </w:rPr>
-        <w:t>registeredProduct</w:t>
-      </w:r>
-      <w:proofErr w:type="spellEnd"/>
-      <w:r>
-        <w:rPr>
-          <w:sz w:val="24"/>
-          <w:szCs w:val="24"/>
-        </w:rPr>
-        <w:t xml:space="preserve">, </w:t>
-      </w:r>
-      <w:proofErr w:type="spellStart"/>
-      <w:r>
-        <w:rPr>
-          <w:sz w:val="24"/>
-          <w:szCs w:val="24"/>
-        </w:rPr>
-        <w:t>UserWithProducts</w:t>
-      </w:r>
-      <w:proofErr w:type="spellEnd"/>
-      <w:r>
-        <w:rPr>
-          <w:sz w:val="24"/>
-          <w:szCs w:val="24"/>
-        </w:rPr>
-        <w:t xml:space="preserve"> </w:t>
-      </w:r>
-      <w:proofErr w:type="spellStart"/>
-      <w:r>
-        <w:rPr>
-          <w:sz w:val="24"/>
-          <w:szCs w:val="24"/>
-        </w:rPr>
-        <w:t>userWithProducts</w:t>
-      </w:r>
-      <w:proofErr w:type="spellEnd"/>
-      <w:r>
-        <w:rPr>
-          <w:sz w:val="24"/>
-          <w:szCs w:val="24"/>
-        </w:rPr>
-        <w:t>) {</w:t>
+        <w:t xml:space="preserve">            public void onProdRegFailed(RegisteredProduct registeredProduct, UserWithProducts userWithProducts) {</w:t>
       </w:r>
     </w:p>
     <w:p>
@@ -11243,17 +9056,8 @@
           <w:sz w:val="24"/>
           <w:szCs w:val="24"/>
         </w:rPr>
-        <w:t xml:space="preserve">   </w:t>
-      </w:r>
-      <w:proofErr w:type="spellStart"/>
-      <w:r>
-        <w:rPr>
-          <w:sz w:val="24"/>
-          <w:szCs w:val="24"/>
-        </w:rPr>
-        <w:t>prodRegHelper.addProductRegistrationListener</w:t>
-      </w:r>
-      <w:proofErr w:type="spellEnd"/>
+        <w:t xml:space="preserve">   prodRegHelper.addProductRegistrationListener</w:t>
+      </w:r>
       <w:r>
         <w:rPr>
           <w:sz w:val="24"/>
@@ -11357,38 +9161,20 @@
           <w:szCs w:val="24"/>
         </w:rPr>
       </w:pPr>
-      <w:proofErr w:type="spellStart"/>
-      <w:r>
-        <w:rPr>
-          <w:sz w:val="24"/>
-          <w:szCs w:val="24"/>
-        </w:rPr>
-        <w:t>prodRegHelper.getSignedInUserWithProducts</w:t>
-      </w:r>
-      <w:proofErr w:type="spellEnd"/>
-      <w:r>
-        <w:rPr>
-          <w:sz w:val="24"/>
-          <w:szCs w:val="24"/>
-        </w:rPr>
-        <w:t xml:space="preserve"> (</w:t>
-      </w:r>
-      <w:r>
-        <w:rPr>
-          <w:sz w:val="24"/>
-          <w:szCs w:val="24"/>
-        </w:rPr>
-        <w:t>).</w:t>
-      </w:r>
-      <w:proofErr w:type="spellStart"/>
-      <w:r>
-        <w:rPr>
-          <w:sz w:val="24"/>
-          <w:szCs w:val="24"/>
-        </w:rPr>
-        <w:t>registerProduct</w:t>
-      </w:r>
-      <w:proofErr w:type="spellEnd"/>
+      <w:r>
+        <w:rPr>
+          <w:sz w:val="24"/>
+          <w:szCs w:val="24"/>
+        </w:rPr>
+        <w:t>prodRegHelper.getSignedInUserWithProducts (</w:t>
+      </w:r>
+      <w:r>
+        <w:rPr>
+          <w:sz w:val="24"/>
+          <w:szCs w:val="24"/>
+        </w:rPr>
+        <w:t>).registerProduct</w:t>
+      </w:r>
       <w:r>
         <w:rPr>
           <w:sz w:val="24"/>
@@ -11471,23 +9257,13 @@
         </w:rPr>
         <w:t xml:space="preserve">Kindly process the call back object </w:t>
       </w:r>
-      <w:proofErr w:type="spellStart"/>
       <w:r>
         <w:rPr>
           <w:rFonts w:ascii="Times New Roman" w:eastAsiaTheme="minorEastAsia" w:hAnsi="Times New Roman" w:cs="Times New Roman"/>
           <w:sz w:val="24"/>
           <w:szCs w:val="24"/>
         </w:rPr>
-        <w:t>registeredProduct</w:t>
-      </w:r>
-      <w:proofErr w:type="spellEnd"/>
-      <w:r>
-        <w:rPr>
-          <w:rFonts w:ascii="Times New Roman" w:eastAsiaTheme="minorEastAsia" w:hAnsi="Times New Roman" w:cs="Times New Roman"/>
-          <w:sz w:val="24"/>
-          <w:szCs w:val="24"/>
-        </w:rPr>
-        <w:t xml:space="preserve"> to get following information</w:t>
+        <w:t>registeredProduct to get following information</w:t>
       </w:r>
     </w:p>
     <w:p>
@@ -11640,69 +9416,13 @@
           <w:szCs w:val="24"/>
         </w:rPr>
       </w:pPr>
-      <w:proofErr w:type="spellStart"/>
       <w:r>
         <w:rPr>
           <w:rFonts w:ascii="Times New Roman" w:eastAsiaTheme="minorEastAsia" w:hAnsi="Times New Roman" w:cs="Times New Roman"/>
           <w:sz w:val="24"/>
           <w:szCs w:val="24"/>
         </w:rPr>
-        <w:t>ProdRegHelper</w:t>
-      </w:r>
-      <w:proofErr w:type="spellEnd"/>
-      <w:r>
-        <w:rPr>
-          <w:rFonts w:ascii="Times New Roman" w:eastAsiaTheme="minorEastAsia" w:hAnsi="Times New Roman" w:cs="Times New Roman"/>
-          <w:sz w:val="24"/>
-          <w:szCs w:val="24"/>
-        </w:rPr>
-        <w:t xml:space="preserve"> </w:t>
-      </w:r>
-      <w:proofErr w:type="spellStart"/>
-      <w:r>
-        <w:rPr>
-          <w:rFonts w:ascii="Times New Roman" w:eastAsiaTheme="minorEastAsia" w:hAnsi="Times New Roman" w:cs="Times New Roman"/>
-          <w:sz w:val="24"/>
-          <w:szCs w:val="24"/>
-        </w:rPr>
-        <w:t>prodRegHelper</w:t>
-      </w:r>
-      <w:proofErr w:type="spellEnd"/>
-      <w:r>
-        <w:rPr>
-          <w:rFonts w:ascii="Times New Roman" w:eastAsiaTheme="minorEastAsia" w:hAnsi="Times New Roman" w:cs="Times New Roman"/>
-          <w:sz w:val="24"/>
-          <w:szCs w:val="24"/>
-        </w:rPr>
-        <w:t xml:space="preserve"> = new </w:t>
-      </w:r>
-      <w:proofErr w:type="spellStart"/>
-      <w:proofErr w:type="gramStart"/>
-      <w:r>
-        <w:rPr>
-          <w:rFonts w:ascii="Times New Roman" w:eastAsiaTheme="minorEastAsia" w:hAnsi="Times New Roman" w:cs="Times New Roman"/>
-          <w:sz w:val="24"/>
-          <w:szCs w:val="24"/>
-        </w:rPr>
-        <w:t>ProdRegHelper</w:t>
-      </w:r>
-      <w:proofErr w:type="spellEnd"/>
-      <w:r>
-        <w:rPr>
-          <w:rFonts w:ascii="Times New Roman" w:eastAsiaTheme="minorEastAsia" w:hAnsi="Times New Roman" w:cs="Times New Roman"/>
-          <w:sz w:val="24"/>
-          <w:szCs w:val="24"/>
-        </w:rPr>
-        <w:t>(</w:t>
-      </w:r>
-      <w:proofErr w:type="gramEnd"/>
-      <w:r>
-        <w:rPr>
-          <w:rFonts w:ascii="Times New Roman" w:eastAsiaTheme="minorEastAsia" w:hAnsi="Times New Roman" w:cs="Times New Roman"/>
-          <w:sz w:val="24"/>
-          <w:szCs w:val="24"/>
-        </w:rPr>
-        <w:t>);</w:t>
+        <w:t>ProdRegHelper prodRegHelper = new ProdRegHelper();</w:t>
       </w:r>
     </w:p>
     <w:p>
@@ -11766,77 +9486,13 @@
           <w:szCs w:val="24"/>
         </w:rPr>
       </w:pPr>
-      <w:proofErr w:type="gramStart"/>
       <w:r>
         <w:rPr>
           <w:rFonts w:ascii="Times New Roman" w:eastAsiaTheme="minorEastAsia" w:hAnsi="Times New Roman" w:cs="Times New Roman"/>
           <w:sz w:val="24"/>
           <w:szCs w:val="24"/>
         </w:rPr>
-        <w:t>final</w:t>
-      </w:r>
-      <w:proofErr w:type="gramEnd"/>
-      <w:r>
-        <w:rPr>
-          <w:rFonts w:ascii="Times New Roman" w:eastAsiaTheme="minorEastAsia" w:hAnsi="Times New Roman" w:cs="Times New Roman"/>
-          <w:sz w:val="24"/>
-          <w:szCs w:val="24"/>
-        </w:rPr>
-        <w:t xml:space="preserve"> </w:t>
-      </w:r>
-      <w:proofErr w:type="spellStart"/>
-      <w:r>
-        <w:rPr>
-          <w:rFonts w:ascii="Times New Roman" w:eastAsiaTheme="minorEastAsia" w:hAnsi="Times New Roman" w:cs="Times New Roman"/>
-          <w:sz w:val="24"/>
-          <w:szCs w:val="24"/>
-        </w:rPr>
-        <w:t>RegisteredProductsListener</w:t>
-      </w:r>
-      <w:proofErr w:type="spellEnd"/>
-      <w:r>
-        <w:rPr>
-          <w:rFonts w:ascii="Times New Roman" w:eastAsiaTheme="minorEastAsia" w:hAnsi="Times New Roman" w:cs="Times New Roman"/>
-          <w:sz w:val="24"/>
-          <w:szCs w:val="24"/>
-        </w:rPr>
-        <w:t xml:space="preserve"> </w:t>
-      </w:r>
-      <w:proofErr w:type="spellStart"/>
-      <w:r>
-        <w:rPr>
-          <w:rFonts w:ascii="Times New Roman" w:eastAsiaTheme="minorEastAsia" w:hAnsi="Times New Roman" w:cs="Times New Roman"/>
-          <w:sz w:val="24"/>
-          <w:szCs w:val="24"/>
-        </w:rPr>
-        <w:t>registeredProductsListener</w:t>
-      </w:r>
-      <w:proofErr w:type="spellEnd"/>
-      <w:r>
-        <w:rPr>
-          <w:rFonts w:ascii="Times New Roman" w:eastAsiaTheme="minorEastAsia" w:hAnsi="Times New Roman" w:cs="Times New Roman"/>
-          <w:sz w:val="24"/>
-          <w:szCs w:val="24"/>
-        </w:rPr>
-        <w:t xml:space="preserve"> = new </w:t>
-      </w:r>
-      <w:proofErr w:type="spellStart"/>
-      <w:r>
-        <w:rPr>
-          <w:rFonts w:ascii="Times New Roman" w:eastAsiaTheme="minorEastAsia" w:hAnsi="Times New Roman" w:cs="Times New Roman"/>
-          <w:sz w:val="24"/>
-          <w:szCs w:val="24"/>
-        </w:rPr>
-        <w:t>RegisteredProductsListener</w:t>
-      </w:r>
-      <w:proofErr w:type="spellEnd"/>
-      <w:r>
-        <w:rPr>
-          <w:rFonts w:ascii="Times New Roman" w:eastAsiaTheme="minorEastAsia" w:hAnsi="Times New Roman" w:cs="Times New Roman"/>
-          <w:sz w:val="24"/>
-          <w:szCs w:val="24"/>
-        </w:rPr>
-        <w:t>() {</w:t>
+        <w:t>final RegisteredProductsListener registeredProductsListener = new RegisteredProductsListener() {</w:t>
       </w:r>
       <w:r>
         <w:rPr>
@@ -11854,79 +9510,7 @@
           <w:szCs w:val="24"/>
         </w:rPr>
         <w:br/>
-        <w:t xml:space="preserve">    public void </w:t>
-      </w:r>
-      <w:proofErr w:type="spellStart"/>
-      <w:r>
-        <w:rPr>
-          <w:rFonts w:ascii="Times New Roman" w:eastAsiaTheme="minorEastAsia" w:hAnsi="Times New Roman" w:cs="Times New Roman"/>
-          <w:sz w:val="24"/>
-          <w:szCs w:val="24"/>
-        </w:rPr>
-        <w:t>getRegisteredProductsSuccess</w:t>
-      </w:r>
-      <w:proofErr w:type="spellEnd"/>
-      <w:r>
-        <w:rPr>
-          <w:rFonts w:ascii="Times New Roman" w:eastAsiaTheme="minorEastAsia" w:hAnsi="Times New Roman" w:cs="Times New Roman"/>
-          <w:sz w:val="24"/>
-          <w:szCs w:val="24"/>
-        </w:rPr>
-        <w:t>(final List&lt;</w:t>
-      </w:r>
-      <w:proofErr w:type="spellStart"/>
-      <w:r>
-        <w:rPr>
-          <w:rFonts w:ascii="Times New Roman" w:eastAsiaTheme="minorEastAsia" w:hAnsi="Times New Roman" w:cs="Times New Roman"/>
-          <w:sz w:val="24"/>
-          <w:szCs w:val="24"/>
-        </w:rPr>
-        <w:t>RegisteredProduct</w:t>
-      </w:r>
-      <w:proofErr w:type="spellEnd"/>
-      <w:r>
-        <w:rPr>
-          <w:rFonts w:ascii="Times New Roman" w:eastAsiaTheme="minorEastAsia" w:hAnsi="Times New Roman" w:cs="Times New Roman"/>
-          <w:sz w:val="24"/>
-          <w:szCs w:val="24"/>
-        </w:rPr>
-        <w:t xml:space="preserve">&gt; </w:t>
-      </w:r>
-      <w:proofErr w:type="spellStart"/>
-      <w:r>
-        <w:rPr>
-          <w:rFonts w:ascii="Times New Roman" w:eastAsiaTheme="minorEastAsia" w:hAnsi="Times New Roman" w:cs="Times New Roman"/>
-          <w:sz w:val="24"/>
-          <w:szCs w:val="24"/>
-        </w:rPr>
-        <w:t>registeredProducts</w:t>
-      </w:r>
-      <w:proofErr w:type="spellEnd"/>
-      <w:r>
-        <w:rPr>
-          <w:rFonts w:ascii="Times New Roman" w:eastAsiaTheme="minorEastAsia" w:hAnsi="Times New Roman" w:cs="Times New Roman"/>
-          <w:sz w:val="24"/>
-          <w:szCs w:val="24"/>
-        </w:rPr>
-        <w:t xml:space="preserve">, final long </w:t>
-      </w:r>
-      <w:proofErr w:type="spellStart"/>
-      <w:r>
-        <w:rPr>
-          <w:rFonts w:ascii="Times New Roman" w:eastAsiaTheme="minorEastAsia" w:hAnsi="Times New Roman" w:cs="Times New Roman"/>
-          <w:sz w:val="24"/>
-          <w:szCs w:val="24"/>
-        </w:rPr>
-        <w:t>timeStamp</w:t>
-      </w:r>
-      <w:proofErr w:type="spellEnd"/>
-      <w:r>
-        <w:rPr>
-          <w:rFonts w:ascii="Times New Roman" w:eastAsiaTheme="minorEastAsia" w:hAnsi="Times New Roman" w:cs="Times New Roman"/>
-          <w:sz w:val="24"/>
-          <w:szCs w:val="24"/>
-        </w:rPr>
-        <w:t>) {}</w:t>
+        <w:t xml:space="preserve">    public void getRegisteredProductsSuccess(final List&lt;RegisteredProduct&gt; registeredProducts, final long timeStamp) {}</w:t>
       </w:r>
     </w:p>
     <w:p>
@@ -11959,35 +9543,16 @@
           <w:szCs w:val="24"/>
         </w:rPr>
         <w:br/>
-      </w:r>
-      <w:proofErr w:type="gramStart"/>
+        <w:t xml:space="preserve">prodRegHelper.getSignedInUserWithProducts().getRegisteredProducts(registeredProductsListener, Sector.B2C, </w:t>
+      </w:r>
       <w:r>
         <w:rPr>
           <w:rFonts w:ascii="Times New Roman" w:eastAsiaTheme="minorEastAsia" w:hAnsi="Times New Roman" w:cs="Times New Roman"/>
           <w:sz w:val="24"/>
           <w:szCs w:val="24"/>
         </w:rPr>
-        <w:t>prodRegHelper.getSignedInUserWithProducts(</w:t>
-      </w:r>
-      <w:proofErr w:type="gramEnd"/>
-      <w:r>
-        <w:rPr>
-          <w:rFonts w:ascii="Times New Roman" w:eastAsiaTheme="minorEastAsia" w:hAnsi="Times New Roman" w:cs="Times New Roman"/>
-          <w:sz w:val="24"/>
-          <w:szCs w:val="24"/>
-        </w:rPr>
-        <w:t xml:space="preserve">).getRegisteredProducts(registeredProductsListener, Sector.B2C, </w:t>
-      </w:r>
-      <w:proofErr w:type="spellStart"/>
-      <w:r>
-        <w:rPr>
-          <w:rFonts w:ascii="Times New Roman" w:eastAsiaTheme="minorEastAsia" w:hAnsi="Times New Roman" w:cs="Times New Roman"/>
-          <w:sz w:val="24"/>
-          <w:szCs w:val="24"/>
-        </w:rPr>
         <w:t>Catalog.CONSUMER</w:t>
       </w:r>
-      <w:proofErr w:type="spellEnd"/>
       <w:r>
         <w:rPr>
           <w:rFonts w:ascii="Times New Roman" w:eastAsiaTheme="minorEastAsia" w:hAnsi="Times New Roman" w:cs="Times New Roman"/>
@@ -12343,7 +9908,7 @@
         <w:sz w:val="24"/>
         <w:szCs w:val="24"/>
       </w:rPr>
-      <w:t>9</w:t>
+      <w:t>4</w:t>
     </w:r>
     <w:r>
       <w:rPr>
@@ -15490,7 +13055,7 @@
 </file>
 
 <file path=customXml/itemProps1.xml><?xml version="1.0" encoding="utf-8"?>
-<ds:datastoreItem xmlns:ds="http://schemas.openxmlformats.org/officeDocument/2006/customXml" ds:itemID="{626CE3E4-D1E5-4D49-953E-C5ABEE8889B1}">
+<ds:datastoreItem xmlns:ds="http://schemas.openxmlformats.org/officeDocument/2006/customXml" ds:itemID="{E3B44D07-6B5E-45AF-B60E-F39F640C8C40}">
   <ds:schemaRefs>
     <ds:schemaRef ds:uri="http://schemas.openxmlformats.org/officeDocument/2006/bibliography"/>
   </ds:schemaRefs>

</xml_diff>

<commit_message>
description - renamed classes as per review comments Bug - NA Reviewer - Deepthi Comments - NA
</commit_message>
<xml_diff>
--- a/Documents/External/Product Registration_IntegrationGuidelines_Android_PI16.2_V1.0.0.docx
+++ b/Documents/External/Product Registration_IntegrationGuidelines_Android_PI16.2_V1.0.0.docx
@@ -5169,51 +5169,186 @@
     </w:p>
     <w:p>
       <w:pPr>
-        <w:pStyle w:val="ListParagraph"/>
+        <w:pStyle w:val="HTMLPreformatted"/>
         <w:shd w:val="clear" w:color="auto" w:fill="FFFFFF"/>
-        <w:tabs>
-          <w:tab w:val="left" w:pos="916"/>
-          <w:tab w:val="left" w:pos="1832"/>
-          <w:tab w:val="left" w:pos="2748"/>
-          <w:tab w:val="left" w:pos="3664"/>
-          <w:tab w:val="left" w:pos="4580"/>
-          <w:tab w:val="left" w:pos="5496"/>
-          <w:tab w:val="left" w:pos="6412"/>
-          <w:tab w:val="left" w:pos="7328"/>
-          <w:tab w:val="left" w:pos="8244"/>
-          <w:tab w:val="left" w:pos="9160"/>
-          <w:tab w:val="left" w:pos="10076"/>
-          <w:tab w:val="left" w:pos="10992"/>
-          <w:tab w:val="left" w:pos="11908"/>
-          <w:tab w:val="left" w:pos="12824"/>
-          <w:tab w:val="left" w:pos="13740"/>
-          <w:tab w:val="left" w:pos="14656"/>
-        </w:tabs>
-        <w:spacing w:after="0" w:line="240" w:lineRule="auto"/>
         <w:ind w:left="885"/>
         <w:rPr>
-          <w:rFonts w:ascii="Courier New" w:eastAsia="Times New Roman" w:hAnsi="Courier New" w:cs="Courier New"/>
-          <w:sz w:val="18"/>
-          <w:szCs w:val="18"/>
-        </w:rPr>
-      </w:pPr>
-      <w:r>
-        <w:rPr>
-          <w:rFonts w:ascii="Courier New" w:eastAsia="Times New Roman" w:hAnsi="Courier New" w:cs="Courier New"/>
+          <w:b/>
+          <w:color w:val="000000"/>
+          <w:sz w:val="18"/>
+          <w:szCs w:val="18"/>
+        </w:rPr>
+      </w:pPr>
+      <w:r>
+        <w:rPr>
+          <w:color w:val="000000"/>
           <w:sz w:val="18"/>
           <w:szCs w:val="18"/>
         </w:rPr>
         <w:lastRenderedPageBreak/>
-        <w:t>ProdRegHelper prodRegHelper = new ProdRegHelper();</w:t>
-      </w:r>
-      <w:r>
-        <w:rPr>
-          <w:rFonts w:ascii="Courier New" w:eastAsia="Times New Roman" w:hAnsi="Courier New" w:cs="Courier New"/>
+        <w:t>PR</w:t>
+      </w:r>
+      <w:r>
+        <w:rPr>
+          <w:color w:val="000000"/>
+          <w:sz w:val="18"/>
+          <w:szCs w:val="18"/>
+        </w:rPr>
+        <w:t xml:space="preserve">Dependencies prodRegDependencies = </w:t>
+      </w:r>
+      <w:r>
+        <w:rPr>
+          <w:b/>
+          <w:bCs/>
+          <w:color w:val="000080"/>
+          <w:sz w:val="18"/>
+          <w:szCs w:val="18"/>
+        </w:rPr>
+        <w:t xml:space="preserve">new </w:t>
+      </w:r>
+      <w:r>
+        <w:rPr>
+          <w:color w:val="000000"/>
+          <w:sz w:val="18"/>
+          <w:szCs w:val="18"/>
+        </w:rPr>
+        <w:t xml:space="preserve">PRDependencies </w:t>
+      </w:r>
+      <w:r>
+        <w:rPr>
+          <w:color w:val="000000"/>
+          <w:sz w:val="18"/>
+          <w:szCs w:val="18"/>
+        </w:rPr>
+        <w:t>(</w:t>
+      </w:r>
+      <w:r>
+        <w:rPr>
+          <w:i/>
+          <w:iCs/>
+          <w:color w:val="660E7A"/>
+          <w:sz w:val="18"/>
+          <w:szCs w:val="18"/>
+        </w:rPr>
+        <w:t>mAppInfra</w:t>
+      </w:r>
+      <w:r>
+        <w:rPr>
+          <w:color w:val="000000"/>
+          <w:sz w:val="18"/>
+          <w:szCs w:val="18"/>
+        </w:rPr>
+        <w:t xml:space="preserve">);// </w:t>
+      </w:r>
+      <w:r>
+        <w:rPr>
+          <w:b/>
+          <w:color w:val="000000"/>
+          <w:sz w:val="18"/>
+          <w:szCs w:val="18"/>
+        </w:rPr>
+        <w:t>Pass App-infra instance as parameter</w:t>
+      </w:r>
+      <w:r>
+        <w:rPr>
+          <w:b/>
+          <w:color w:val="000000"/>
           <w:sz w:val="18"/>
           <w:szCs w:val="18"/>
         </w:rPr>
         <w:br/>
-        <w:t>prodRegHelper.init(this);// Pass Application context as parameter</w:t>
+      </w:r>
+      <w:r>
+        <w:rPr>
+          <w:color w:val="000000"/>
+          <w:sz w:val="18"/>
+          <w:szCs w:val="18"/>
+        </w:rPr>
+        <w:t>PR</w:t>
+      </w:r>
+      <w:r>
+        <w:rPr>
+          <w:color w:val="000000"/>
+          <w:sz w:val="18"/>
+          <w:szCs w:val="18"/>
+        </w:rPr>
+        <w:t xml:space="preserve">Settings prodRegSettings = </w:t>
+      </w:r>
+      <w:r>
+        <w:rPr>
+          <w:b/>
+          <w:bCs/>
+          <w:color w:val="000080"/>
+          <w:sz w:val="18"/>
+          <w:szCs w:val="18"/>
+        </w:rPr>
+        <w:t xml:space="preserve">new </w:t>
+      </w:r>
+      <w:r>
+        <w:rPr>
+          <w:color w:val="000000"/>
+          <w:sz w:val="18"/>
+          <w:szCs w:val="18"/>
+        </w:rPr>
+        <w:t xml:space="preserve">PRSettings </w:t>
+      </w:r>
+      <w:r>
+        <w:rPr>
+          <w:color w:val="000000"/>
+          <w:sz w:val="18"/>
+          <w:szCs w:val="18"/>
+        </w:rPr>
+        <w:t>(getApplicationContext());</w:t>
+      </w:r>
+      <w:r>
+        <w:rPr>
+          <w:sz w:val="18"/>
+          <w:szCs w:val="18"/>
+        </w:rPr>
+        <w:t xml:space="preserve">// </w:t>
+      </w:r>
+      <w:r>
+        <w:rPr>
+          <w:b/>
+          <w:sz w:val="18"/>
+          <w:szCs w:val="18"/>
+        </w:rPr>
+        <w:t>Pass Application context as parameter</w:t>
+      </w:r>
+      <w:r>
+        <w:rPr>
+          <w:color w:val="000000"/>
+          <w:sz w:val="18"/>
+          <w:szCs w:val="18"/>
+        </w:rPr>
+        <w:br/>
+      </w:r>
+      <w:r>
+        <w:rPr>
+          <w:b/>
+          <w:bCs/>
+          <w:color w:val="000080"/>
+          <w:sz w:val="18"/>
+          <w:szCs w:val="18"/>
+        </w:rPr>
+        <w:t xml:space="preserve">new </w:t>
+      </w:r>
+      <w:r>
+        <w:rPr>
+          <w:color w:val="000000"/>
+          <w:sz w:val="18"/>
+          <w:szCs w:val="18"/>
+        </w:rPr>
+        <w:t xml:space="preserve">PRInterface().init(prodRegDependencies, prodRegSettings);// </w:t>
+      </w:r>
+      <w:r>
+        <w:rPr>
+          <w:b/>
+          <w:color w:val="000000"/>
+          <w:sz w:val="18"/>
+          <w:szCs w:val="18"/>
+        </w:rPr>
+        <w:t>Pass dependencies and settings required for initialization</w:t>
       </w:r>
     </w:p>
     <w:p>
@@ -6114,7 +6249,15 @@
           <w:sz w:val="18"/>
           <w:szCs w:val="18"/>
         </w:rPr>
-        <w:t>ActionbarUpdateListener() {</w:t>
+        <w:t xml:space="preserve">ActionBarListener </w:t>
+      </w:r>
+      <w:r>
+        <w:rPr>
+          <w:color w:val="000000"/>
+          <w:sz w:val="18"/>
+          <w:szCs w:val="18"/>
+        </w:rPr>
+        <w:t>() {</w:t>
       </w:r>
       <w:r>
         <w:rPr>
@@ -6158,25 +6301,26 @@
           <w:sz w:val="18"/>
           <w:szCs w:val="18"/>
         </w:rPr>
-        <w:t>updateActionbar(</w:t>
-      </w:r>
-      <w:r>
-        <w:rPr>
-          <w:b/>
-          <w:bCs/>
-          <w:color w:val="000080"/>
-          <w:sz w:val="18"/>
-          <w:szCs w:val="18"/>
-        </w:rPr>
-        <w:t xml:space="preserve">final </w:t>
-      </w:r>
-      <w:r>
-        <w:rPr>
-          <w:color w:val="000000"/>
-          <w:sz w:val="18"/>
-          <w:szCs w:val="18"/>
-        </w:rPr>
-        <w:t>String var1) {</w:t>
+        <w:t xml:space="preserve">updateActionBar </w:t>
+      </w:r>
+      <w:r>
+        <w:rPr>
+          <w:color w:val="000000"/>
+          <w:sz w:val="18"/>
+          <w:szCs w:val="18"/>
+        </w:rPr>
+        <w:t>(</w:t>
+      </w:r>
+      <w:r>
+        <w:t>@StringRes final int resId, final boolean enableBack</w:t>
+      </w:r>
+      <w:r>
+        <w:rPr>
+          <w:color w:val="000000"/>
+          <w:sz w:val="18"/>
+          <w:szCs w:val="18"/>
+        </w:rPr>
+        <w:t>) {</w:t>
       </w:r>
       <w:r>
         <w:rPr>
@@ -6196,6 +6340,81 @@
         <w:br/>
         <w:t xml:space="preserve">    }</w:t>
       </w:r>
+    </w:p>
+    <w:p>
+      <w:pPr>
+        <w:pStyle w:val="HTMLPreformatted"/>
+        <w:shd w:val="clear" w:color="auto" w:fill="FFFFFF"/>
+        <w:ind w:left="2880"/>
+        <w:rPr>
+          <w:color w:val="000000"/>
+          <w:sz w:val="18"/>
+          <w:szCs w:val="18"/>
+        </w:rPr>
+      </w:pPr>
+      <w:r>
+        <w:rPr>
+          <w:color w:val="000000"/>
+          <w:sz w:val="18"/>
+          <w:szCs w:val="18"/>
+        </w:rPr>
+        <w:t>@Override</w:t>
+      </w:r>
+    </w:p>
+    <w:p>
+      <w:pPr>
+        <w:pStyle w:val="HTMLPreformatted"/>
+        <w:shd w:val="clear" w:color="auto" w:fill="FFFFFF"/>
+        <w:ind w:left="2880"/>
+        <w:rPr>
+          <w:color w:val="000000"/>
+          <w:sz w:val="18"/>
+          <w:szCs w:val="18"/>
+        </w:rPr>
+      </w:pPr>
+      <w:r>
+        <w:rPr>
+          <w:color w:val="000000"/>
+          <w:sz w:val="18"/>
+          <w:szCs w:val="18"/>
+        </w:rPr>
+        <w:t>public voi</w:t>
+      </w:r>
+      <w:r>
+        <w:rPr>
+          <w:color w:val="000000"/>
+          <w:sz w:val="18"/>
+          <w:szCs w:val="18"/>
+        </w:rPr>
+        <w:t>d updateActionBar(final String actionBarTitle</w:t>
+      </w:r>
+      <w:r>
+        <w:rPr>
+          <w:color w:val="000000"/>
+          <w:sz w:val="18"/>
+          <w:szCs w:val="18"/>
+        </w:rPr>
+        <w:t xml:space="preserve">, final boolean </w:t>
+      </w:r>
+      <w:r>
+        <w:t>enableBack</w:t>
+      </w:r>
+      <w:r>
+        <w:rPr>
+          <w:color w:val="000000"/>
+          <w:sz w:val="18"/>
+          <w:szCs w:val="18"/>
+        </w:rPr>
+        <w:t>) {</w:t>
+      </w:r>
+      <w:r>
+        <w:rPr>
+          <w:color w:val="000000"/>
+          <w:sz w:val="18"/>
+          <w:szCs w:val="18"/>
+        </w:rPr>
+        <w:t>}</w:t>
+      </w:r>
       <w:r>
         <w:rPr>
           <w:color w:val="000000"/>
@@ -6210,6 +6429,62 @@
       <w:pPr>
         <w:pStyle w:val="HTMLPreformatted"/>
         <w:shd w:val="clear" w:color="auto" w:fill="FFFFFF"/>
+        <w:ind w:left="2880"/>
+        <w:rPr>
+          <w:color w:val="000000"/>
+          <w:sz w:val="18"/>
+          <w:szCs w:val="18"/>
+        </w:rPr>
+      </w:pPr>
+    </w:p>
+    <w:p>
+      <w:pPr>
+        <w:pStyle w:val="HTMLPreformatted"/>
+        <w:shd w:val="clear" w:color="auto" w:fill="FFFFFF"/>
+        <w:ind w:left="2880"/>
+        <w:rPr>
+          <w:color w:val="000000"/>
+          <w:sz w:val="18"/>
+          <w:szCs w:val="18"/>
+        </w:rPr>
+      </w:pPr>
+      <w:r>
+        <w:rPr>
+          <w:color w:val="000000"/>
+          <w:sz w:val="18"/>
+          <w:szCs w:val="18"/>
+        </w:rPr>
+        <w:t>// enableBack will return false for first screen/fragment and true for other screen/fragment to support enabling hamburger icon.</w:t>
+      </w:r>
+    </w:p>
+    <w:p>
+      <w:pPr>
+        <w:pStyle w:val="HTMLPreformatted"/>
+        <w:shd w:val="clear" w:color="auto" w:fill="FFFFFF"/>
+        <w:ind w:left="2880"/>
+        <w:rPr>
+          <w:color w:val="000000"/>
+          <w:sz w:val="18"/>
+          <w:szCs w:val="18"/>
+        </w:rPr>
+      </w:pPr>
+    </w:p>
+    <w:p>
+      <w:pPr>
+        <w:pStyle w:val="HTMLPreformatted"/>
+        <w:shd w:val="clear" w:color="auto" w:fill="FFFFFF"/>
+        <w:ind w:left="2880"/>
+        <w:rPr>
+          <w:color w:val="000000"/>
+          <w:sz w:val="18"/>
+          <w:szCs w:val="18"/>
+        </w:rPr>
+      </w:pPr>
+    </w:p>
+    <w:p>
+      <w:pPr>
+        <w:pStyle w:val="HTMLPreformatted"/>
+        <w:shd w:val="clear" w:color="auto" w:fill="FFFFFF"/>
         <w:rPr>
           <w:color w:val="000000"/>
           <w:sz w:val="18"/>
@@ -6239,7 +6514,23 @@
           <w:szCs w:val="18"/>
         </w:rPr>
         <w:tab/>
-        <w:t xml:space="preserve">  fragLauncher.setAnimation(</w:t>
+        <w:t xml:space="preserve">  fragLauncher.</w:t>
+      </w:r>
+      <w:r>
+        <w:rPr>
+          <w:color w:val="000000"/>
+          <w:sz w:val="18"/>
+          <w:szCs w:val="18"/>
+        </w:rPr>
+        <w:t xml:space="preserve">setCustomAnimation </w:t>
+      </w:r>
+      <w:r>
+        <w:rPr>
+          <w:color w:val="000000"/>
+          <w:sz w:val="18"/>
+          <w:szCs w:val="18"/>
+        </w:rPr>
+        <w:t>(</w:t>
       </w:r>
       <w:r>
         <w:rPr>
@@ -6388,6 +6679,7 @@
           <w:sz w:val="18"/>
           <w:szCs w:val="18"/>
         </w:rPr>
+        <w:lastRenderedPageBreak/>
         <w:t>//1. Product List to register</w:t>
       </w:r>
     </w:p>
@@ -6416,9 +6708,9 @@
         <w:pStyle w:val="HTMLPreformatted"/>
         <w:shd w:val="clear" w:color="auto" w:fill="FFFFFF"/>
         <w:rPr>
-          <w:color w:val="000000"/>
-          <w:sz w:val="18"/>
-          <w:szCs w:val="18"/>
+          <w:b/>
+          <w:sz w:val="24"/>
+          <w:szCs w:val="24"/>
         </w:rPr>
       </w:pPr>
       <w:r>
@@ -6428,66 +6720,6 @@
           <w:szCs w:val="24"/>
         </w:rPr>
         <w:tab/>
-      </w:r>
-      <w:r>
-        <w:rPr>
-          <w:b/>
-          <w:sz w:val="24"/>
-          <w:szCs w:val="24"/>
-        </w:rPr>
-        <w:tab/>
-      </w:r>
-      <w:r>
-        <w:rPr>
-          <w:b/>
-          <w:sz w:val="24"/>
-          <w:szCs w:val="24"/>
-        </w:rPr>
-        <w:tab/>
-      </w:r>
-      <w:r>
-        <w:rPr>
-          <w:color w:val="000000"/>
-          <w:sz w:val="18"/>
-          <w:szCs w:val="18"/>
-        </w:rPr>
-        <w:t xml:space="preserve">ProdRegConfig  prodRegConfig = </w:t>
-      </w:r>
-      <w:r>
-        <w:rPr>
-          <w:b/>
-          <w:bCs/>
-          <w:color w:val="000080"/>
-          <w:sz w:val="18"/>
-          <w:szCs w:val="18"/>
-        </w:rPr>
-        <w:t xml:space="preserve">new </w:t>
-      </w:r>
-      <w:r>
-        <w:rPr>
-          <w:color w:val="000000"/>
-          <w:sz w:val="18"/>
-          <w:szCs w:val="18"/>
-        </w:rPr>
-        <w:t xml:space="preserve">ProdRegConfig(products, </w:t>
-      </w:r>
-      <w:r>
-        <w:rPr>
-          <w:b/>
-          <w:bCs/>
-          <w:color w:val="000080"/>
-          <w:sz w:val="18"/>
-          <w:szCs w:val="18"/>
-        </w:rPr>
-        <w:t>true</w:t>
-      </w:r>
-      <w:r>
-        <w:rPr>
-          <w:color w:val="000000"/>
-          <w:sz w:val="18"/>
-          <w:szCs w:val="18"/>
-        </w:rPr>
-        <w:t>);</w:t>
       </w:r>
     </w:p>
     <w:p>
@@ -6500,6 +6732,64 @@
           <w:szCs w:val="18"/>
         </w:rPr>
       </w:pPr>
+      <w:r>
+        <w:rPr>
+          <w:b/>
+          <w:sz w:val="24"/>
+          <w:szCs w:val="24"/>
+        </w:rPr>
+        <w:tab/>
+      </w:r>
+      <w:r>
+        <w:rPr>
+          <w:color w:val="000000"/>
+          <w:sz w:val="18"/>
+          <w:szCs w:val="18"/>
+        </w:rPr>
+        <w:t>PR</w:t>
+      </w:r>
+      <w:r>
+        <w:rPr>
+          <w:color w:val="000000"/>
+          <w:sz w:val="18"/>
+          <w:szCs w:val="18"/>
+        </w:rPr>
+        <w:t xml:space="preserve">LaunchInput </w:t>
+      </w:r>
+      <w:r>
+        <w:rPr>
+          <w:color w:val="000000"/>
+          <w:sz w:val="18"/>
+          <w:szCs w:val="18"/>
+        </w:rPr>
+        <w:t xml:space="preserve">prodRegLaunchInput = new </w:t>
+      </w:r>
+      <w:r>
+        <w:rPr>
+          <w:color w:val="000000"/>
+          <w:sz w:val="18"/>
+          <w:szCs w:val="18"/>
+        </w:rPr>
+        <w:t>PR</w:t>
+      </w:r>
+      <w:r>
+        <w:rPr>
+          <w:color w:val="000000"/>
+          <w:sz w:val="18"/>
+          <w:szCs w:val="18"/>
+        </w:rPr>
+        <w:t xml:space="preserve">LaunchInput </w:t>
+      </w:r>
+      <w:bookmarkStart w:id="12" w:name="_GoBack"/>
+      <w:bookmarkEnd w:id="12"/>
+      <w:r>
+        <w:rPr>
+          <w:color w:val="000000"/>
+          <w:sz w:val="18"/>
+          <w:szCs w:val="18"/>
+        </w:rPr>
+        <w:t>(products, true);</w:t>
+      </w:r>
     </w:p>
     <w:p>
       <w:pPr>
@@ -6511,6 +6801,253 @@
           <w:szCs w:val="18"/>
         </w:rPr>
       </w:pPr>
+    </w:p>
+    <w:p>
+      <w:pPr>
+        <w:pStyle w:val="HTMLPreformatted"/>
+        <w:shd w:val="clear" w:color="auto" w:fill="FFFFFF"/>
+        <w:rPr>
+          <w:color w:val="000000"/>
+          <w:sz w:val="18"/>
+          <w:szCs w:val="18"/>
+        </w:rPr>
+      </w:pPr>
+      <w:r>
+        <w:rPr>
+          <w:color w:val="000000"/>
+          <w:sz w:val="18"/>
+          <w:szCs w:val="18"/>
+        </w:rPr>
+        <w:t>// Set the call back listener or else library throws Runtime Exception</w:t>
+      </w:r>
+    </w:p>
+    <w:p>
+      <w:pPr>
+        <w:pStyle w:val="HTMLPreformatted"/>
+        <w:shd w:val="clear" w:color="auto" w:fill="FFFFFF"/>
+        <w:rPr>
+          <w:color w:val="000000"/>
+          <w:sz w:val="18"/>
+          <w:szCs w:val="18"/>
+        </w:rPr>
+      </w:pPr>
+    </w:p>
+    <w:p>
+      <w:pPr>
+        <w:pStyle w:val="HTMLPreformatted"/>
+        <w:shd w:val="clear" w:color="auto" w:fill="FFFFFF"/>
+        <w:rPr>
+          <w:color w:val="000000"/>
+          <w:sz w:val="18"/>
+          <w:szCs w:val="18"/>
+        </w:rPr>
+      </w:pPr>
+      <w:r>
+        <w:rPr>
+          <w:color w:val="000000"/>
+          <w:sz w:val="18"/>
+          <w:szCs w:val="18"/>
+        </w:rPr>
+        <w:tab/>
+      </w:r>
+      <w:r>
+        <w:rPr>
+          <w:color w:val="000000"/>
+          <w:sz w:val="18"/>
+          <w:szCs w:val="18"/>
+        </w:rPr>
+        <w:t>prodRegLaunchInput.setProdRegUiListener( new ProdRegUiListener() {</w:t>
+      </w:r>
+    </w:p>
+    <w:p>
+      <w:pPr>
+        <w:pStyle w:val="HTMLPreformatted"/>
+        <w:shd w:val="clear" w:color="auto" w:fill="FFFFFF"/>
+        <w:rPr>
+          <w:color w:val="000000"/>
+          <w:sz w:val="18"/>
+          <w:szCs w:val="18"/>
+        </w:rPr>
+      </w:pPr>
+      <w:r>
+        <w:rPr>
+          <w:color w:val="000000"/>
+          <w:sz w:val="18"/>
+          <w:szCs w:val="18"/>
+        </w:rPr>
+        <w:t xml:space="preserve">            @Override</w:t>
+      </w:r>
+    </w:p>
+    <w:p>
+      <w:pPr>
+        <w:pStyle w:val="HTMLPreformatted"/>
+        <w:shd w:val="clear" w:color="auto" w:fill="FFFFFF"/>
+        <w:rPr>
+          <w:color w:val="000000"/>
+          <w:sz w:val="18"/>
+          <w:szCs w:val="18"/>
+        </w:rPr>
+      </w:pPr>
+      <w:r>
+        <w:rPr>
+          <w:color w:val="000000"/>
+          <w:sz w:val="18"/>
+          <w:szCs w:val="18"/>
+        </w:rPr>
+        <w:t xml:space="preserve">            public void onProdRegContinue(final List&lt;RegisteredProduct&gt; registeredProduct, final UserWithProducts userWithProduct) {</w:t>
+      </w:r>
+    </w:p>
+    <w:p>
+      <w:pPr>
+        <w:pStyle w:val="HTMLPreformatted"/>
+        <w:shd w:val="clear" w:color="auto" w:fill="FFFFFF"/>
+        <w:rPr>
+          <w:color w:val="000000"/>
+          <w:sz w:val="18"/>
+          <w:szCs w:val="18"/>
+        </w:rPr>
+      </w:pPr>
+      <w:r>
+        <w:rPr>
+          <w:color w:val="000000"/>
+          <w:sz w:val="18"/>
+          <w:szCs w:val="18"/>
+        </w:rPr>
+        <w:t xml:space="preserve">            }</w:t>
+      </w:r>
+    </w:p>
+    <w:p>
+      <w:pPr>
+        <w:pStyle w:val="HTMLPreformatted"/>
+        <w:shd w:val="clear" w:color="auto" w:fill="FFFFFF"/>
+        <w:rPr>
+          <w:color w:val="000000"/>
+          <w:sz w:val="18"/>
+          <w:szCs w:val="18"/>
+        </w:rPr>
+      </w:pPr>
+      <w:r>
+        <w:rPr>
+          <w:color w:val="000000"/>
+          <w:sz w:val="18"/>
+          <w:szCs w:val="18"/>
+        </w:rPr>
+        <w:t xml:space="preserve">            @Override</w:t>
+      </w:r>
+    </w:p>
+    <w:p>
+      <w:pPr>
+        <w:pStyle w:val="HTMLPreformatted"/>
+        <w:shd w:val="clear" w:color="auto" w:fill="FFFFFF"/>
+        <w:rPr>
+          <w:color w:val="000000"/>
+          <w:sz w:val="18"/>
+          <w:szCs w:val="18"/>
+        </w:rPr>
+      </w:pPr>
+      <w:r>
+        <w:rPr>
+          <w:color w:val="000000"/>
+          <w:sz w:val="18"/>
+          <w:szCs w:val="18"/>
+        </w:rPr>
+        <w:t xml:space="preserve">            public void onProdRegBack(final List&lt;RegisteredProduct&gt; registeredProduct, final UserWithProducts userWithProduct) {</w:t>
+      </w:r>
+    </w:p>
+    <w:p>
+      <w:pPr>
+        <w:pStyle w:val="HTMLPreformatted"/>
+        <w:shd w:val="clear" w:color="auto" w:fill="FFFFFF"/>
+        <w:rPr>
+          <w:color w:val="000000"/>
+          <w:sz w:val="18"/>
+          <w:szCs w:val="18"/>
+        </w:rPr>
+      </w:pPr>
+      <w:r>
+        <w:rPr>
+          <w:color w:val="000000"/>
+          <w:sz w:val="18"/>
+          <w:szCs w:val="18"/>
+        </w:rPr>
+        <w:t xml:space="preserve">            }</w:t>
+      </w:r>
+    </w:p>
+    <w:p>
+      <w:pPr>
+        <w:pStyle w:val="HTMLPreformatted"/>
+        <w:shd w:val="clear" w:color="auto" w:fill="FFFFFF"/>
+        <w:rPr>
+          <w:color w:val="000000"/>
+          <w:sz w:val="18"/>
+          <w:szCs w:val="18"/>
+        </w:rPr>
+      </w:pPr>
+      <w:r>
+        <w:rPr>
+          <w:color w:val="000000"/>
+          <w:sz w:val="18"/>
+          <w:szCs w:val="18"/>
+        </w:rPr>
+        <w:t xml:space="preserve">            @Override</w:t>
+      </w:r>
+    </w:p>
+    <w:p>
+      <w:pPr>
+        <w:pStyle w:val="HTMLPreformatted"/>
+        <w:shd w:val="clear" w:color="auto" w:fill="FFFFFF"/>
+        <w:rPr>
+          <w:color w:val="000000"/>
+          <w:sz w:val="18"/>
+          <w:szCs w:val="18"/>
+        </w:rPr>
+      </w:pPr>
+      <w:r>
+        <w:rPr>
+          <w:color w:val="000000"/>
+          <w:sz w:val="18"/>
+          <w:szCs w:val="18"/>
+        </w:rPr>
+        <w:t xml:space="preserve">            public void onProdRegFailed(final ProdRegError prodRegError) {</w:t>
+      </w:r>
+    </w:p>
+    <w:p>
+      <w:pPr>
+        <w:pStyle w:val="HTMLPreformatted"/>
+        <w:shd w:val="clear" w:color="auto" w:fill="FFFFFF"/>
+        <w:rPr>
+          <w:color w:val="000000"/>
+          <w:sz w:val="18"/>
+          <w:szCs w:val="18"/>
+        </w:rPr>
+      </w:pPr>
+      <w:r>
+        <w:rPr>
+          <w:color w:val="000000"/>
+          <w:sz w:val="18"/>
+          <w:szCs w:val="18"/>
+        </w:rPr>
+        <w:t xml:space="preserve">            }</w:t>
+      </w:r>
+    </w:p>
+    <w:p>
+      <w:pPr>
+        <w:pStyle w:val="HTMLPreformatted"/>
+        <w:shd w:val="clear" w:color="auto" w:fill="FFFFFF"/>
+        <w:rPr>
+          <w:color w:val="000000"/>
+          <w:sz w:val="18"/>
+          <w:szCs w:val="18"/>
+        </w:rPr>
+      </w:pPr>
+      <w:r>
+        <w:rPr>
+          <w:color w:val="000000"/>
+          <w:sz w:val="18"/>
+          <w:szCs w:val="18"/>
+        </w:rPr>
+        <w:t xml:space="preserve">        });</w:t>
+      </w:r>
     </w:p>
     <w:p>
       <w:pPr>
@@ -6568,293 +7105,6 @@
     </w:p>
     <w:p>
       <w:pPr>
-        <w:pStyle w:val="HTMLPreformatted"/>
-        <w:shd w:val="clear" w:color="auto" w:fill="FFFFFF"/>
-        <w:ind w:left="885"/>
-        <w:rPr>
-          <w:color w:val="000000"/>
-          <w:sz w:val="18"/>
-          <w:szCs w:val="18"/>
-        </w:rPr>
-      </w:pPr>
-      <w:r>
-        <w:rPr>
-          <w:color w:val="000000"/>
-          <w:sz w:val="18"/>
-          <w:szCs w:val="18"/>
-        </w:rPr>
-        <w:t>ProdRegUiHelper.</w:t>
-      </w:r>
-      <w:r>
-        <w:rPr>
-          <w:i/>
-          <w:iCs/>
-          <w:color w:val="000000"/>
-          <w:sz w:val="18"/>
-          <w:szCs w:val="18"/>
-        </w:rPr>
-        <w:t>getInstance</w:t>
-      </w:r>
-      <w:r>
-        <w:rPr>
-          <w:color w:val="000000"/>
-          <w:sz w:val="18"/>
-          <w:szCs w:val="18"/>
-        </w:rPr>
-        <w:t xml:space="preserve">().invokeProductRegistration(fragLauncher, prodRegConfig, </w:t>
-      </w:r>
-      <w:r>
-        <w:rPr>
-          <w:b/>
-          <w:bCs/>
-          <w:color w:val="000080"/>
-          <w:sz w:val="18"/>
-          <w:szCs w:val="18"/>
-        </w:rPr>
-        <w:t xml:space="preserve">new </w:t>
-      </w:r>
-      <w:r>
-        <w:rPr>
-          <w:color w:val="000000"/>
-          <w:sz w:val="18"/>
-          <w:szCs w:val="18"/>
-        </w:rPr>
-        <w:t>ProdRegUiListener() {</w:t>
-      </w:r>
-      <w:r>
-        <w:rPr>
-          <w:color w:val="000000"/>
-          <w:sz w:val="18"/>
-          <w:szCs w:val="18"/>
-        </w:rPr>
-        <w:br/>
-        <w:t xml:space="preserve">    </w:t>
-      </w:r>
-      <w:r>
-        <w:rPr>
-          <w:color w:val="808000"/>
-          <w:sz w:val="18"/>
-          <w:szCs w:val="18"/>
-        </w:rPr>
-        <w:t>@Override</w:t>
-      </w:r>
-      <w:r>
-        <w:rPr>
-          <w:color w:val="808000"/>
-          <w:sz w:val="18"/>
-          <w:szCs w:val="18"/>
-        </w:rPr>
-        <w:br/>
-        <w:t xml:space="preserve">    </w:t>
-      </w:r>
-      <w:r>
-        <w:rPr>
-          <w:b/>
-          <w:bCs/>
-          <w:color w:val="000080"/>
-          <w:sz w:val="18"/>
-          <w:szCs w:val="18"/>
-        </w:rPr>
-        <w:t xml:space="preserve">public void </w:t>
-      </w:r>
-      <w:r>
-        <w:rPr>
-          <w:color w:val="000000"/>
-          <w:sz w:val="18"/>
-          <w:szCs w:val="18"/>
-        </w:rPr>
-        <w:t>onProdRegContinue(</w:t>
-      </w:r>
-      <w:r>
-        <w:rPr>
-          <w:b/>
-          <w:bCs/>
-          <w:color w:val="000080"/>
-          <w:sz w:val="18"/>
-          <w:szCs w:val="18"/>
-        </w:rPr>
-        <w:t xml:space="preserve">final </w:t>
-      </w:r>
-      <w:r>
-        <w:rPr>
-          <w:color w:val="000000"/>
-          <w:sz w:val="18"/>
-          <w:szCs w:val="18"/>
-        </w:rPr>
-        <w:t xml:space="preserve">List&lt;RegisteredProduct&gt; registeredProducts, </w:t>
-      </w:r>
-      <w:r>
-        <w:rPr>
-          <w:b/>
-          <w:bCs/>
-          <w:color w:val="000080"/>
-          <w:sz w:val="18"/>
-          <w:szCs w:val="18"/>
-        </w:rPr>
-        <w:t xml:space="preserve">final </w:t>
-      </w:r>
-      <w:r>
-        <w:rPr>
-          <w:color w:val="000000"/>
-          <w:sz w:val="18"/>
-          <w:szCs w:val="18"/>
-        </w:rPr>
-        <w:t>UserWithProducts userWithProduct) {</w:t>
-      </w:r>
-      <w:r>
-        <w:rPr>
-          <w:color w:val="000000"/>
-          <w:sz w:val="18"/>
-          <w:szCs w:val="18"/>
-        </w:rPr>
-        <w:br/>
-        <w:t xml:space="preserve">        //Prod registration is successful and user has pressed continue button.</w:t>
-      </w:r>
-      <w:r>
-        <w:rPr>
-          <w:color w:val="000000"/>
-          <w:sz w:val="18"/>
-          <w:szCs w:val="18"/>
-        </w:rPr>
-        <w:br/>
-        <w:t xml:space="preserve">    }</w:t>
-      </w:r>
-      <w:r>
-        <w:rPr>
-          <w:color w:val="000000"/>
-          <w:sz w:val="18"/>
-          <w:szCs w:val="18"/>
-        </w:rPr>
-        <w:br/>
-      </w:r>
-      <w:r>
-        <w:rPr>
-          <w:color w:val="000000"/>
-          <w:sz w:val="18"/>
-          <w:szCs w:val="18"/>
-        </w:rPr>
-        <w:lastRenderedPageBreak/>
-        <w:br/>
-        <w:t xml:space="preserve">    </w:t>
-      </w:r>
-      <w:r>
-        <w:rPr>
-          <w:color w:val="808000"/>
-          <w:sz w:val="18"/>
-          <w:szCs w:val="18"/>
-        </w:rPr>
-        <w:t>@Override</w:t>
-      </w:r>
-      <w:r>
-        <w:rPr>
-          <w:color w:val="808000"/>
-          <w:sz w:val="18"/>
-          <w:szCs w:val="18"/>
-        </w:rPr>
-        <w:br/>
-        <w:t xml:space="preserve">    </w:t>
-      </w:r>
-      <w:r>
-        <w:rPr>
-          <w:b/>
-          <w:bCs/>
-          <w:color w:val="000080"/>
-          <w:sz w:val="18"/>
-          <w:szCs w:val="18"/>
-        </w:rPr>
-        <w:t xml:space="preserve">public void </w:t>
-      </w:r>
-      <w:r>
-        <w:rPr>
-          <w:color w:val="000000"/>
-          <w:sz w:val="18"/>
-          <w:szCs w:val="18"/>
-        </w:rPr>
-        <w:t>onProdRegBack(</w:t>
-      </w:r>
-      <w:r>
-        <w:rPr>
-          <w:b/>
-          <w:bCs/>
-          <w:color w:val="000080"/>
-          <w:sz w:val="18"/>
-          <w:szCs w:val="18"/>
-        </w:rPr>
-        <w:t xml:space="preserve">final </w:t>
-      </w:r>
-      <w:r>
-        <w:rPr>
-          <w:color w:val="000000"/>
-          <w:sz w:val="18"/>
-          <w:szCs w:val="18"/>
-        </w:rPr>
-        <w:t xml:space="preserve">List&lt;RegisteredProduct&gt; registeredProducts, </w:t>
-      </w:r>
-      <w:r>
-        <w:rPr>
-          <w:b/>
-          <w:bCs/>
-          <w:color w:val="000080"/>
-          <w:sz w:val="18"/>
-          <w:szCs w:val="18"/>
-        </w:rPr>
-        <w:t xml:space="preserve">final </w:t>
-      </w:r>
-      <w:r>
-        <w:rPr>
-          <w:color w:val="000000"/>
-          <w:sz w:val="18"/>
-          <w:szCs w:val="18"/>
-        </w:rPr>
-        <w:t>UserWithProducts userWithProduct) {</w:t>
-      </w:r>
-      <w:r>
-        <w:rPr>
-          <w:color w:val="000000"/>
-          <w:sz w:val="18"/>
-          <w:szCs w:val="18"/>
-        </w:rPr>
-        <w:br/>
-      </w:r>
-      <w:r>
-        <w:rPr>
-          <w:color w:val="000000"/>
-          <w:sz w:val="18"/>
-          <w:szCs w:val="18"/>
-        </w:rPr>
-        <w:tab/>
-      </w:r>
-      <w:r>
-        <w:rPr>
-          <w:color w:val="000000"/>
-          <w:sz w:val="18"/>
-          <w:szCs w:val="18"/>
-        </w:rPr>
-        <w:tab/>
-        <w:t>// Pro reg is unsuccessful and user has pressed back key to exit prod reg.</w:t>
-      </w:r>
-      <w:r>
-        <w:rPr>
-          <w:color w:val="000000"/>
-          <w:sz w:val="18"/>
-          <w:szCs w:val="18"/>
-        </w:rPr>
-        <w:br/>
-        <w:t xml:space="preserve">    }</w:t>
-      </w:r>
-      <w:r>
-        <w:rPr>
-          <w:color w:val="000000"/>
-          <w:sz w:val="18"/>
-          <w:szCs w:val="18"/>
-        </w:rPr>
-        <w:br/>
-        <w:t>});</w:t>
-      </w:r>
-    </w:p>
-    <w:p>
-      <w:pPr>
-        <w:pStyle w:val="ListParagraph"/>
         <w:shd w:val="clear" w:color="auto" w:fill="FFFFFF"/>
         <w:tabs>
           <w:tab w:val="left" w:pos="916"/>
@@ -6875,7 +7125,204 @@
           <w:tab w:val="left" w:pos="14656"/>
         </w:tabs>
         <w:spacing w:after="0" w:line="240" w:lineRule="auto"/>
-        <w:ind w:left="3045"/>
+        <w:rPr>
+          <w:b/>
+          <w:sz w:val="24"/>
+          <w:szCs w:val="24"/>
+        </w:rPr>
+      </w:pPr>
+    </w:p>
+    <w:p>
+      <w:pPr>
+        <w:shd w:val="clear" w:color="auto" w:fill="FFFFFF"/>
+        <w:tabs>
+          <w:tab w:val="left" w:pos="916"/>
+          <w:tab w:val="left" w:pos="1832"/>
+          <w:tab w:val="left" w:pos="2748"/>
+          <w:tab w:val="left" w:pos="3664"/>
+          <w:tab w:val="left" w:pos="4580"/>
+          <w:tab w:val="left" w:pos="5496"/>
+          <w:tab w:val="left" w:pos="6412"/>
+          <w:tab w:val="left" w:pos="7328"/>
+          <w:tab w:val="left" w:pos="8244"/>
+          <w:tab w:val="left" w:pos="9160"/>
+          <w:tab w:val="left" w:pos="10076"/>
+          <w:tab w:val="left" w:pos="10992"/>
+          <w:tab w:val="left" w:pos="11908"/>
+          <w:tab w:val="left" w:pos="12824"/>
+          <w:tab w:val="left" w:pos="13740"/>
+          <w:tab w:val="left" w:pos="14656"/>
+        </w:tabs>
+        <w:spacing w:after="0" w:line="240" w:lineRule="auto"/>
+        <w:rPr>
+          <w:rFonts w:ascii="Courier New" w:eastAsia="Times New Roman" w:hAnsi="Courier New" w:cs="Courier New"/>
+          <w:color w:val="000000"/>
+          <w:sz w:val="18"/>
+          <w:szCs w:val="18"/>
+        </w:rPr>
+      </w:pPr>
+      <w:r>
+        <w:rPr>
+          <w:rFonts w:ascii="Courier New" w:eastAsia="Times New Roman" w:hAnsi="Courier New" w:cs="Courier New"/>
+          <w:color w:val="000000"/>
+          <w:sz w:val="18"/>
+          <w:szCs w:val="18"/>
+        </w:rPr>
+        <w:tab/>
+      </w:r>
+      <w:r>
+        <w:rPr>
+          <w:rFonts w:ascii="Courier New" w:eastAsia="Times New Roman" w:hAnsi="Courier New" w:cs="Courier New"/>
+          <w:color w:val="000000"/>
+          <w:sz w:val="18"/>
+          <w:szCs w:val="18"/>
+        </w:rPr>
+        <w:tab/>
+      </w:r>
+      <w:r>
+        <w:rPr>
+          <w:rFonts w:ascii="Courier New" w:eastAsia="Times New Roman" w:hAnsi="Courier New" w:cs="Courier New"/>
+          <w:color w:val="000000"/>
+          <w:sz w:val="18"/>
+          <w:szCs w:val="18"/>
+        </w:rPr>
+        <w:t xml:space="preserve">PRInterface </w:t>
+      </w:r>
+      <w:r>
+        <w:rPr>
+          <w:rFonts w:ascii="Courier New" w:eastAsia="Times New Roman" w:hAnsi="Courier New" w:cs="Courier New"/>
+          <w:color w:val="000000"/>
+          <w:sz w:val="18"/>
+          <w:szCs w:val="18"/>
+        </w:rPr>
+        <w:t xml:space="preserve">prInterface = </w:t>
+      </w:r>
+      <w:r>
+        <w:rPr>
+          <w:rFonts w:ascii="Courier New" w:eastAsia="Times New Roman" w:hAnsi="Courier New" w:cs="Courier New"/>
+          <w:color w:val="000000"/>
+          <w:sz w:val="18"/>
+          <w:szCs w:val="18"/>
+        </w:rPr>
+        <w:t>new PRInterface()</w:t>
+      </w:r>
+      <w:r>
+        <w:rPr>
+          <w:rFonts w:ascii="Courier New" w:eastAsia="Times New Roman" w:hAnsi="Courier New" w:cs="Courier New"/>
+          <w:color w:val="000000"/>
+          <w:sz w:val="18"/>
+          <w:szCs w:val="18"/>
+        </w:rPr>
+        <w:t>;</w:t>
+      </w:r>
+    </w:p>
+    <w:p>
+      <w:pPr>
+        <w:shd w:val="clear" w:color="auto" w:fill="FFFFFF"/>
+        <w:tabs>
+          <w:tab w:val="left" w:pos="916"/>
+          <w:tab w:val="left" w:pos="1832"/>
+          <w:tab w:val="left" w:pos="2748"/>
+          <w:tab w:val="left" w:pos="3664"/>
+          <w:tab w:val="left" w:pos="4580"/>
+          <w:tab w:val="left" w:pos="5496"/>
+          <w:tab w:val="left" w:pos="6412"/>
+          <w:tab w:val="left" w:pos="7328"/>
+          <w:tab w:val="left" w:pos="8244"/>
+          <w:tab w:val="left" w:pos="9160"/>
+          <w:tab w:val="left" w:pos="10076"/>
+          <w:tab w:val="left" w:pos="10992"/>
+          <w:tab w:val="left" w:pos="11908"/>
+          <w:tab w:val="left" w:pos="12824"/>
+          <w:tab w:val="left" w:pos="13740"/>
+          <w:tab w:val="left" w:pos="14656"/>
+        </w:tabs>
+        <w:spacing w:after="0" w:line="240" w:lineRule="auto"/>
+        <w:rPr>
+          <w:rFonts w:ascii="Courier New" w:eastAsia="Times New Roman" w:hAnsi="Courier New" w:cs="Courier New"/>
+          <w:color w:val="000000"/>
+          <w:sz w:val="18"/>
+          <w:szCs w:val="18"/>
+        </w:rPr>
+      </w:pPr>
+      <w:r>
+        <w:rPr>
+          <w:rFonts w:ascii="Courier New" w:eastAsia="Times New Roman" w:hAnsi="Courier New" w:cs="Courier New"/>
+          <w:color w:val="000000"/>
+          <w:sz w:val="18"/>
+          <w:szCs w:val="18"/>
+        </w:rPr>
+        <w:tab/>
+      </w:r>
+      <w:r>
+        <w:rPr>
+          <w:rFonts w:ascii="Courier New" w:eastAsia="Times New Roman" w:hAnsi="Courier New" w:cs="Courier New"/>
+          <w:color w:val="000000"/>
+          <w:sz w:val="18"/>
+          <w:szCs w:val="18"/>
+        </w:rPr>
+        <w:tab/>
+        <w:t>prInterface</w:t>
+      </w:r>
+      <w:r>
+        <w:rPr>
+          <w:rFonts w:ascii="Courier New" w:eastAsia="Times New Roman" w:hAnsi="Courier New" w:cs="Courier New"/>
+          <w:color w:val="000000"/>
+          <w:sz w:val="18"/>
+          <w:szCs w:val="18"/>
+        </w:rPr>
+        <w:t>.launch(fragLauncher, prodRegLaunchInput);</w:t>
+      </w:r>
+      <w:r>
+        <w:rPr>
+          <w:rFonts w:ascii="Courier New" w:eastAsia="Times New Roman" w:hAnsi="Courier New" w:cs="Courier New"/>
+          <w:color w:val="000000"/>
+          <w:sz w:val="18"/>
+          <w:szCs w:val="18"/>
+        </w:rPr>
+        <w:t>// pass launcher type and launch</w:t>
+      </w:r>
+      <w:r>
+        <w:rPr>
+          <w:rFonts w:ascii="Courier New" w:eastAsia="Times New Roman" w:hAnsi="Courier New" w:cs="Courier New"/>
+          <w:color w:val="000000"/>
+          <w:sz w:val="18"/>
+          <w:szCs w:val="18"/>
+        </w:rPr>
+        <w:t xml:space="preserve"> </w:t>
+      </w:r>
+      <w:r>
+        <w:rPr>
+          <w:rFonts w:ascii="Courier New" w:eastAsia="Times New Roman" w:hAnsi="Courier New" w:cs="Courier New"/>
+          <w:color w:val="000000"/>
+          <w:sz w:val="18"/>
+          <w:szCs w:val="18"/>
+        </w:rPr>
+        <w:t>Input as parameters.</w:t>
+      </w:r>
+    </w:p>
+    <w:p>
+      <w:pPr>
+        <w:shd w:val="clear" w:color="auto" w:fill="FFFFFF"/>
+        <w:tabs>
+          <w:tab w:val="left" w:pos="916"/>
+          <w:tab w:val="left" w:pos="1832"/>
+          <w:tab w:val="left" w:pos="2748"/>
+          <w:tab w:val="left" w:pos="3664"/>
+          <w:tab w:val="left" w:pos="4580"/>
+          <w:tab w:val="left" w:pos="5496"/>
+          <w:tab w:val="left" w:pos="6412"/>
+          <w:tab w:val="left" w:pos="7328"/>
+          <w:tab w:val="left" w:pos="8244"/>
+          <w:tab w:val="left" w:pos="9160"/>
+          <w:tab w:val="left" w:pos="10076"/>
+          <w:tab w:val="left" w:pos="10992"/>
+          <w:tab w:val="left" w:pos="11908"/>
+          <w:tab w:val="left" w:pos="12824"/>
+          <w:tab w:val="left" w:pos="13740"/>
+          <w:tab w:val="left" w:pos="14656"/>
+        </w:tabs>
+        <w:spacing w:after="0" w:line="240" w:lineRule="auto"/>
         <w:rPr>
           <w:b/>
           <w:sz w:val="24"/>
@@ -7309,87 +7756,20 @@
       <w:pPr>
         <w:pStyle w:val="HTMLPreformatted"/>
         <w:shd w:val="clear" w:color="auto" w:fill="FFFFFF"/>
-        <w:ind w:left="1832"/>
-        <w:rPr>
-          <w:color w:val="000000"/>
-          <w:sz w:val="18"/>
-          <w:szCs w:val="18"/>
-        </w:rPr>
-      </w:pPr>
-      <w:r>
-        <w:rPr>
-          <w:color w:val="000000"/>
-          <w:sz w:val="18"/>
-          <w:szCs w:val="18"/>
-        </w:rPr>
-        <w:t xml:space="preserve">ActivityLauncher activityLauncher = </w:t>
-      </w:r>
-      <w:r>
-        <w:rPr>
-          <w:b/>
-          <w:bCs/>
-          <w:color w:val="000080"/>
-          <w:sz w:val="18"/>
-          <w:szCs w:val="18"/>
-        </w:rPr>
-        <w:t xml:space="preserve">new </w:t>
-      </w:r>
-      <w:r>
-        <w:rPr>
-          <w:color w:val="000000"/>
-          <w:sz w:val="18"/>
-          <w:szCs w:val="18"/>
-        </w:rPr>
-        <w:t>ActivityLauncher(getActivity(), ActivityLauncher.ActivityOrientation.</w:t>
-      </w:r>
-      <w:r>
-        <w:rPr>
-          <w:b/>
-          <w:bCs/>
-          <w:i/>
-          <w:iCs/>
-          <w:color w:val="660E7A"/>
-          <w:sz w:val="18"/>
-          <w:szCs w:val="18"/>
-        </w:rPr>
-        <w:t>SCREEN_ORIENTATION_UNSPECIFIED</w:t>
-      </w:r>
-      <w:r>
-        <w:rPr>
-          <w:color w:val="000000"/>
-          <w:sz w:val="18"/>
-          <w:szCs w:val="18"/>
-        </w:rPr>
-        <w:t xml:space="preserve">, </w:t>
-      </w:r>
-      <w:r>
-        <w:rPr>
-          <w:color w:val="0000FF"/>
-          <w:sz w:val="18"/>
-          <w:szCs w:val="18"/>
-        </w:rPr>
-        <w:t>0</w:t>
-      </w:r>
-      <w:r>
-        <w:rPr>
-          <w:color w:val="000000"/>
-          <w:sz w:val="18"/>
-          <w:szCs w:val="18"/>
-        </w:rPr>
-        <w:t>);</w:t>
-      </w:r>
-    </w:p>
-    <w:p>
-      <w:pPr>
-        <w:pStyle w:val="HTMLPreformatted"/>
-        <w:shd w:val="clear" w:color="auto" w:fill="FFFFFF"/>
-        <w:ind w:left="2880"/>
-        <w:rPr>
-          <w:color w:val="000000"/>
-          <w:sz w:val="18"/>
-          <w:szCs w:val="18"/>
-        </w:rPr>
-      </w:pPr>
+        <w:rPr>
+          <w:color w:val="000000"/>
+          <w:sz w:val="18"/>
+          <w:szCs w:val="18"/>
+        </w:rPr>
+      </w:pPr>
+      <w:r>
+        <w:rPr>
+          <w:color w:val="000000"/>
+          <w:sz w:val="18"/>
+          <w:szCs w:val="18"/>
+        </w:rPr>
+        <w:t>ActivityLauncher activityLauncher = new ActivityLauncher(ActivityLauncher.ActivityOrientation.SCREEN_ORIENTATION_UNSPECIFIED, 0);</w:t>
+      </w:r>
       <w:r>
         <w:rPr>
           <w:color w:val="000000"/>
@@ -7457,167 +7837,6 @@
     </w:p>
     <w:p>
       <w:pPr>
-        <w:pStyle w:val="HTMLPreformatted"/>
-        <w:shd w:val="clear" w:color="auto" w:fill="FFFFFF"/>
-        <w:ind w:left="2325"/>
-        <w:rPr>
-          <w:color w:val="000000"/>
-          <w:sz w:val="18"/>
-          <w:szCs w:val="18"/>
-        </w:rPr>
-      </w:pPr>
-      <w:r>
-        <w:rPr>
-          <w:color w:val="000000"/>
-          <w:sz w:val="18"/>
-          <w:szCs w:val="18"/>
-        </w:rPr>
-        <w:t>//Parameters:</w:t>
-      </w:r>
-    </w:p>
-    <w:p>
-      <w:pPr>
-        <w:pStyle w:val="HTMLPreformatted"/>
-        <w:shd w:val="clear" w:color="auto" w:fill="FFFFFF"/>
-        <w:ind w:left="2325"/>
-        <w:rPr>
-          <w:color w:val="000000"/>
-          <w:sz w:val="18"/>
-          <w:szCs w:val="18"/>
-        </w:rPr>
-      </w:pPr>
-      <w:r>
-        <w:rPr>
-          <w:color w:val="000000"/>
-          <w:sz w:val="18"/>
-          <w:szCs w:val="18"/>
-        </w:rPr>
-        <w:t>//1. Product List to register</w:t>
-      </w:r>
-    </w:p>
-    <w:p>
-      <w:pPr>
-        <w:pStyle w:val="HTMLPreformatted"/>
-        <w:shd w:val="clear" w:color="auto" w:fill="FFFFFF"/>
-        <w:ind w:left="2325"/>
-        <w:rPr>
-          <w:color w:val="000000"/>
-          <w:sz w:val="18"/>
-          <w:szCs w:val="18"/>
-        </w:rPr>
-      </w:pPr>
-      <w:r>
-        <w:rPr>
-          <w:color w:val="000000"/>
-          <w:sz w:val="18"/>
-          <w:szCs w:val="18"/>
-        </w:rPr>
-        <w:t>//2. Set true if flow is app flow else set false</w:t>
-      </w:r>
-    </w:p>
-    <w:p>
-      <w:pPr>
-        <w:pStyle w:val="HTMLPreformatted"/>
-        <w:shd w:val="clear" w:color="auto" w:fill="FFFFFF"/>
-        <w:rPr>
-          <w:color w:val="000000"/>
-          <w:sz w:val="18"/>
-          <w:szCs w:val="18"/>
-        </w:rPr>
-      </w:pPr>
-      <w:r>
-        <w:rPr>
-          <w:b/>
-          <w:sz w:val="24"/>
-          <w:szCs w:val="24"/>
-        </w:rPr>
-        <w:tab/>
-      </w:r>
-      <w:r>
-        <w:rPr>
-          <w:b/>
-          <w:sz w:val="24"/>
-          <w:szCs w:val="24"/>
-        </w:rPr>
-        <w:tab/>
-      </w:r>
-      <w:r>
-        <w:rPr>
-          <w:b/>
-          <w:sz w:val="24"/>
-          <w:szCs w:val="24"/>
-        </w:rPr>
-        <w:tab/>
-      </w:r>
-      <w:r>
-        <w:rPr>
-          <w:color w:val="000000"/>
-          <w:sz w:val="18"/>
-          <w:szCs w:val="18"/>
-        </w:rPr>
-        <w:t xml:space="preserve">ProdRegConfig  prodRegConfig = </w:t>
-      </w:r>
-      <w:r>
-        <w:rPr>
-          <w:b/>
-          <w:bCs/>
-          <w:color w:val="000080"/>
-          <w:sz w:val="18"/>
-          <w:szCs w:val="18"/>
-        </w:rPr>
-        <w:t xml:space="preserve">new </w:t>
-      </w:r>
-      <w:r>
-        <w:rPr>
-          <w:color w:val="000000"/>
-          <w:sz w:val="18"/>
-          <w:szCs w:val="18"/>
-        </w:rPr>
-        <w:t xml:space="preserve">ProdRegConfig(products, </w:t>
-      </w:r>
-      <w:r>
-        <w:rPr>
-          <w:b/>
-          <w:bCs/>
-          <w:color w:val="000080"/>
-          <w:sz w:val="18"/>
-          <w:szCs w:val="18"/>
-        </w:rPr>
-        <w:t>true</w:t>
-      </w:r>
-      <w:r>
-        <w:rPr>
-          <w:color w:val="000000"/>
-          <w:sz w:val="18"/>
-          <w:szCs w:val="18"/>
-        </w:rPr>
-        <w:t>);</w:t>
-      </w:r>
-    </w:p>
-    <w:p>
-      <w:pPr>
-        <w:pStyle w:val="HTMLPreformatted"/>
-        <w:shd w:val="clear" w:color="auto" w:fill="FFFFFF"/>
-        <w:rPr>
-          <w:color w:val="000000"/>
-          <w:sz w:val="18"/>
-          <w:szCs w:val="18"/>
-        </w:rPr>
-      </w:pPr>
-    </w:p>
-    <w:p>
-      <w:pPr>
-        <w:pStyle w:val="HTMLPreformatted"/>
-        <w:shd w:val="clear" w:color="auto" w:fill="FFFFFF"/>
-        <w:rPr>
-          <w:color w:val="000000"/>
-          <w:sz w:val="18"/>
-          <w:szCs w:val="18"/>
-        </w:rPr>
-      </w:pPr>
-    </w:p>
-    <w:p>
-      <w:pPr>
         <w:pStyle w:val="ListParagraph"/>
         <w:numPr>
           <w:ilvl w:val="2"/>
@@ -7649,6 +7868,502 @@
           <w:szCs w:val="24"/>
         </w:rPr>
       </w:pPr>
+    </w:p>
+    <w:p>
+      <w:pPr>
+        <w:pStyle w:val="HTMLPreformatted"/>
+        <w:shd w:val="clear" w:color="auto" w:fill="FFFFFF"/>
+        <w:tabs>
+          <w:tab w:val="clear" w:pos="4580"/>
+          <w:tab w:val="clear" w:pos="5496"/>
+          <w:tab w:val="clear" w:pos="6412"/>
+          <w:tab w:val="clear" w:pos="7328"/>
+          <w:tab w:val="clear" w:pos="8244"/>
+          <w:tab w:val="clear" w:pos="9160"/>
+          <w:tab w:val="clear" w:pos="10076"/>
+          <w:tab w:val="clear" w:pos="10992"/>
+          <w:tab w:val="clear" w:pos="11908"/>
+          <w:tab w:val="clear" w:pos="12824"/>
+          <w:tab w:val="clear" w:pos="13740"/>
+          <w:tab w:val="clear" w:pos="14656"/>
+        </w:tabs>
+        <w:ind w:left="2325"/>
+        <w:rPr>
+          <w:color w:val="000000"/>
+          <w:sz w:val="18"/>
+          <w:szCs w:val="18"/>
+        </w:rPr>
+      </w:pPr>
+      <w:r>
+        <w:rPr>
+          <w:color w:val="000000"/>
+          <w:sz w:val="18"/>
+          <w:szCs w:val="18"/>
+        </w:rPr>
+        <w:t>//Parameters:</w:t>
+      </w:r>
+      <w:r>
+        <w:rPr>
+          <w:color w:val="000000"/>
+          <w:sz w:val="18"/>
+          <w:szCs w:val="18"/>
+        </w:rPr>
+        <w:tab/>
+      </w:r>
+    </w:p>
+    <w:p>
+      <w:pPr>
+        <w:pStyle w:val="HTMLPreformatted"/>
+        <w:shd w:val="clear" w:color="auto" w:fill="FFFFFF"/>
+        <w:rPr>
+          <w:color w:val="000000"/>
+          <w:sz w:val="18"/>
+          <w:szCs w:val="18"/>
+        </w:rPr>
+      </w:pPr>
+      <w:r>
+        <w:rPr>
+          <w:color w:val="000000"/>
+          <w:sz w:val="18"/>
+          <w:szCs w:val="18"/>
+        </w:rPr>
+        <w:tab/>
+      </w:r>
+      <w:r>
+        <w:rPr>
+          <w:color w:val="000000"/>
+          <w:sz w:val="18"/>
+          <w:szCs w:val="18"/>
+        </w:rPr>
+        <w:tab/>
+      </w:r>
+      <w:r>
+        <w:rPr>
+          <w:color w:val="000000"/>
+          <w:sz w:val="18"/>
+          <w:szCs w:val="18"/>
+        </w:rPr>
+        <w:tab/>
+      </w:r>
+      <w:r>
+        <w:rPr>
+          <w:color w:val="000000"/>
+          <w:sz w:val="18"/>
+          <w:szCs w:val="18"/>
+        </w:rPr>
+        <w:t>//1. Product List to register</w:t>
+      </w:r>
+    </w:p>
+    <w:p>
+      <w:pPr>
+        <w:pStyle w:val="HTMLPreformatted"/>
+        <w:shd w:val="clear" w:color="auto" w:fill="FFFFFF"/>
+        <w:rPr>
+          <w:color w:val="000000"/>
+          <w:sz w:val="18"/>
+          <w:szCs w:val="18"/>
+        </w:rPr>
+      </w:pPr>
+      <w:r>
+        <w:rPr>
+          <w:color w:val="000000"/>
+          <w:sz w:val="18"/>
+          <w:szCs w:val="18"/>
+        </w:rPr>
+        <w:tab/>
+      </w:r>
+      <w:r>
+        <w:rPr>
+          <w:color w:val="000000"/>
+          <w:sz w:val="18"/>
+          <w:szCs w:val="18"/>
+        </w:rPr>
+        <w:tab/>
+      </w:r>
+      <w:r>
+        <w:rPr>
+          <w:color w:val="000000"/>
+          <w:sz w:val="18"/>
+          <w:szCs w:val="18"/>
+        </w:rPr>
+        <w:tab/>
+      </w:r>
+      <w:r>
+        <w:rPr>
+          <w:color w:val="000000"/>
+          <w:sz w:val="18"/>
+          <w:szCs w:val="18"/>
+        </w:rPr>
+        <w:t>//2. Set true if flow is app flow else set false</w:t>
+      </w:r>
+    </w:p>
+    <w:p>
+      <w:pPr>
+        <w:pStyle w:val="HTMLPreformatted"/>
+        <w:shd w:val="clear" w:color="auto" w:fill="FFFFFF"/>
+        <w:rPr>
+          <w:color w:val="000000"/>
+          <w:sz w:val="18"/>
+          <w:szCs w:val="18"/>
+        </w:rPr>
+      </w:pPr>
+      <w:r>
+        <w:rPr>
+          <w:color w:val="000000"/>
+          <w:sz w:val="18"/>
+          <w:szCs w:val="18"/>
+        </w:rPr>
+        <w:tab/>
+      </w:r>
+    </w:p>
+    <w:p>
+      <w:pPr>
+        <w:pStyle w:val="HTMLPreformatted"/>
+        <w:shd w:val="clear" w:color="auto" w:fill="FFFFFF"/>
+        <w:rPr>
+          <w:color w:val="000000"/>
+          <w:sz w:val="18"/>
+          <w:szCs w:val="18"/>
+        </w:rPr>
+      </w:pPr>
+      <w:r>
+        <w:rPr>
+          <w:color w:val="000000"/>
+          <w:sz w:val="18"/>
+          <w:szCs w:val="18"/>
+        </w:rPr>
+        <w:tab/>
+        <w:t>PR</w:t>
+      </w:r>
+      <w:r>
+        <w:rPr>
+          <w:color w:val="000000"/>
+          <w:sz w:val="18"/>
+          <w:szCs w:val="18"/>
+        </w:rPr>
+        <w:t xml:space="preserve">LaunchInput prodRegLaunchInput = new </w:t>
+      </w:r>
+      <w:r>
+        <w:rPr>
+          <w:color w:val="000000"/>
+          <w:sz w:val="18"/>
+          <w:szCs w:val="18"/>
+        </w:rPr>
+        <w:t>PR</w:t>
+      </w:r>
+      <w:r>
+        <w:rPr>
+          <w:color w:val="000000"/>
+          <w:sz w:val="18"/>
+          <w:szCs w:val="18"/>
+        </w:rPr>
+        <w:t xml:space="preserve">LaunchInput </w:t>
+      </w:r>
+      <w:r>
+        <w:rPr>
+          <w:color w:val="000000"/>
+          <w:sz w:val="18"/>
+          <w:szCs w:val="18"/>
+        </w:rPr>
+        <w:t>(products, true);</w:t>
+      </w:r>
+    </w:p>
+    <w:p>
+      <w:pPr>
+        <w:pStyle w:val="HTMLPreformatted"/>
+        <w:shd w:val="clear" w:color="auto" w:fill="FFFFFF"/>
+        <w:rPr>
+          <w:color w:val="000000"/>
+          <w:sz w:val="18"/>
+          <w:szCs w:val="18"/>
+        </w:rPr>
+      </w:pPr>
+    </w:p>
+    <w:p>
+      <w:pPr>
+        <w:pStyle w:val="HTMLPreformatted"/>
+        <w:shd w:val="clear" w:color="auto" w:fill="FFFFFF"/>
+        <w:rPr>
+          <w:color w:val="000000"/>
+          <w:sz w:val="18"/>
+          <w:szCs w:val="18"/>
+        </w:rPr>
+      </w:pPr>
+      <w:r>
+        <w:rPr>
+          <w:color w:val="000000"/>
+          <w:sz w:val="18"/>
+          <w:szCs w:val="18"/>
+        </w:rPr>
+        <w:t>// Set the call back listener or else library throws Runtime Exception</w:t>
+      </w:r>
+    </w:p>
+    <w:p>
+      <w:pPr>
+        <w:pStyle w:val="HTMLPreformatted"/>
+        <w:shd w:val="clear" w:color="auto" w:fill="FFFFFF"/>
+        <w:rPr>
+          <w:color w:val="000000"/>
+          <w:sz w:val="18"/>
+          <w:szCs w:val="18"/>
+        </w:rPr>
+      </w:pPr>
+    </w:p>
+    <w:p>
+      <w:pPr>
+        <w:pStyle w:val="HTMLPreformatted"/>
+        <w:shd w:val="clear" w:color="auto" w:fill="FFFFFF"/>
+        <w:rPr>
+          <w:color w:val="000000"/>
+          <w:sz w:val="18"/>
+          <w:szCs w:val="18"/>
+        </w:rPr>
+      </w:pPr>
+      <w:r>
+        <w:rPr>
+          <w:color w:val="000000"/>
+          <w:sz w:val="18"/>
+          <w:szCs w:val="18"/>
+        </w:rPr>
+        <w:tab/>
+        <w:t>prodRegLaunchInput.setProdRegUiListener( new ProdRegUiListener() {</w:t>
+      </w:r>
+    </w:p>
+    <w:p>
+      <w:pPr>
+        <w:pStyle w:val="HTMLPreformatted"/>
+        <w:shd w:val="clear" w:color="auto" w:fill="FFFFFF"/>
+        <w:rPr>
+          <w:color w:val="000000"/>
+          <w:sz w:val="18"/>
+          <w:szCs w:val="18"/>
+        </w:rPr>
+      </w:pPr>
+      <w:r>
+        <w:rPr>
+          <w:color w:val="000000"/>
+          <w:sz w:val="18"/>
+          <w:szCs w:val="18"/>
+        </w:rPr>
+        <w:t xml:space="preserve">            @Override</w:t>
+      </w:r>
+    </w:p>
+    <w:p>
+      <w:pPr>
+        <w:pStyle w:val="HTMLPreformatted"/>
+        <w:shd w:val="clear" w:color="auto" w:fill="FFFFFF"/>
+        <w:rPr>
+          <w:color w:val="000000"/>
+          <w:sz w:val="18"/>
+          <w:szCs w:val="18"/>
+        </w:rPr>
+      </w:pPr>
+      <w:r>
+        <w:rPr>
+          <w:color w:val="000000"/>
+          <w:sz w:val="18"/>
+          <w:szCs w:val="18"/>
+        </w:rPr>
+        <w:t xml:space="preserve">            public void onProdRegContinue(final List&lt;RegisteredProduct&gt; registeredProduct, final UserWithProducts userWithProduct) {</w:t>
+      </w:r>
+    </w:p>
+    <w:p>
+      <w:pPr>
+        <w:pStyle w:val="HTMLPreformatted"/>
+        <w:shd w:val="clear" w:color="auto" w:fill="FFFFFF"/>
+        <w:rPr>
+          <w:color w:val="000000"/>
+          <w:sz w:val="18"/>
+          <w:szCs w:val="18"/>
+        </w:rPr>
+      </w:pPr>
+      <w:r>
+        <w:rPr>
+          <w:color w:val="000000"/>
+          <w:sz w:val="18"/>
+          <w:szCs w:val="18"/>
+        </w:rPr>
+        <w:t xml:space="preserve">            }</w:t>
+      </w:r>
+    </w:p>
+    <w:p>
+      <w:pPr>
+        <w:pStyle w:val="HTMLPreformatted"/>
+        <w:shd w:val="clear" w:color="auto" w:fill="FFFFFF"/>
+        <w:rPr>
+          <w:color w:val="000000"/>
+          <w:sz w:val="18"/>
+          <w:szCs w:val="18"/>
+        </w:rPr>
+      </w:pPr>
+      <w:r>
+        <w:rPr>
+          <w:color w:val="000000"/>
+          <w:sz w:val="18"/>
+          <w:szCs w:val="18"/>
+        </w:rPr>
+        <w:lastRenderedPageBreak/>
+        <w:t xml:space="preserve">            @Override</w:t>
+      </w:r>
+    </w:p>
+    <w:p>
+      <w:pPr>
+        <w:pStyle w:val="HTMLPreformatted"/>
+        <w:shd w:val="clear" w:color="auto" w:fill="FFFFFF"/>
+        <w:rPr>
+          <w:color w:val="000000"/>
+          <w:sz w:val="18"/>
+          <w:szCs w:val="18"/>
+        </w:rPr>
+      </w:pPr>
+      <w:r>
+        <w:rPr>
+          <w:color w:val="000000"/>
+          <w:sz w:val="18"/>
+          <w:szCs w:val="18"/>
+        </w:rPr>
+        <w:t xml:space="preserve">            public void onProdRegBack(final List&lt;RegisteredProduct&gt; registeredProduct, final UserWithProducts userWithProduct) {</w:t>
+      </w:r>
+    </w:p>
+    <w:p>
+      <w:pPr>
+        <w:pStyle w:val="HTMLPreformatted"/>
+        <w:shd w:val="clear" w:color="auto" w:fill="FFFFFF"/>
+        <w:rPr>
+          <w:color w:val="000000"/>
+          <w:sz w:val="18"/>
+          <w:szCs w:val="18"/>
+        </w:rPr>
+      </w:pPr>
+      <w:r>
+        <w:rPr>
+          <w:color w:val="000000"/>
+          <w:sz w:val="18"/>
+          <w:szCs w:val="18"/>
+        </w:rPr>
+        <w:t xml:space="preserve">            }</w:t>
+      </w:r>
+    </w:p>
+    <w:p>
+      <w:pPr>
+        <w:pStyle w:val="HTMLPreformatted"/>
+        <w:shd w:val="clear" w:color="auto" w:fill="FFFFFF"/>
+        <w:rPr>
+          <w:color w:val="000000"/>
+          <w:sz w:val="18"/>
+          <w:szCs w:val="18"/>
+        </w:rPr>
+      </w:pPr>
+      <w:r>
+        <w:rPr>
+          <w:color w:val="000000"/>
+          <w:sz w:val="18"/>
+          <w:szCs w:val="18"/>
+        </w:rPr>
+        <w:t xml:space="preserve">            @Override</w:t>
+      </w:r>
+    </w:p>
+    <w:p>
+      <w:pPr>
+        <w:pStyle w:val="HTMLPreformatted"/>
+        <w:shd w:val="clear" w:color="auto" w:fill="FFFFFF"/>
+        <w:rPr>
+          <w:color w:val="000000"/>
+          <w:sz w:val="18"/>
+          <w:szCs w:val="18"/>
+        </w:rPr>
+      </w:pPr>
+      <w:r>
+        <w:rPr>
+          <w:color w:val="000000"/>
+          <w:sz w:val="18"/>
+          <w:szCs w:val="18"/>
+        </w:rPr>
+        <w:t xml:space="preserve">            public void onProdRegFailed(final ProdRegError prodRegError) {</w:t>
+      </w:r>
+    </w:p>
+    <w:p>
+      <w:pPr>
+        <w:pStyle w:val="HTMLPreformatted"/>
+        <w:shd w:val="clear" w:color="auto" w:fill="FFFFFF"/>
+        <w:rPr>
+          <w:color w:val="000000"/>
+          <w:sz w:val="18"/>
+          <w:szCs w:val="18"/>
+        </w:rPr>
+      </w:pPr>
+      <w:r>
+        <w:rPr>
+          <w:color w:val="000000"/>
+          <w:sz w:val="18"/>
+          <w:szCs w:val="18"/>
+        </w:rPr>
+        <w:t xml:space="preserve">            }</w:t>
+      </w:r>
+    </w:p>
+    <w:p>
+      <w:pPr>
+        <w:pStyle w:val="HTMLPreformatted"/>
+        <w:shd w:val="clear" w:color="auto" w:fill="FFFFFF"/>
+        <w:rPr>
+          <w:color w:val="000000"/>
+          <w:sz w:val="18"/>
+          <w:szCs w:val="18"/>
+        </w:rPr>
+      </w:pPr>
+      <w:r>
+        <w:rPr>
+          <w:color w:val="000000"/>
+          <w:sz w:val="18"/>
+          <w:szCs w:val="18"/>
+        </w:rPr>
+        <w:t xml:space="preserve">        });</w:t>
+      </w:r>
+    </w:p>
+    <w:p>
+      <w:pPr>
+        <w:pStyle w:val="HTMLPreformatted"/>
+        <w:shd w:val="clear" w:color="auto" w:fill="FFFFFF"/>
+        <w:rPr>
+          <w:color w:val="000000"/>
+          <w:sz w:val="18"/>
+          <w:szCs w:val="18"/>
+        </w:rPr>
+      </w:pPr>
+    </w:p>
+    <w:p>
+      <w:pPr>
+        <w:pStyle w:val="ListParagraph"/>
+        <w:numPr>
+          <w:ilvl w:val="2"/>
+          <w:numId w:val="11"/>
+        </w:numPr>
+        <w:shd w:val="clear" w:color="auto" w:fill="FFFFFF"/>
+        <w:tabs>
+          <w:tab w:val="left" w:pos="916"/>
+          <w:tab w:val="left" w:pos="1832"/>
+          <w:tab w:val="left" w:pos="2748"/>
+          <w:tab w:val="left" w:pos="3664"/>
+          <w:tab w:val="left" w:pos="4580"/>
+          <w:tab w:val="left" w:pos="5496"/>
+          <w:tab w:val="left" w:pos="6412"/>
+          <w:tab w:val="left" w:pos="7328"/>
+          <w:tab w:val="left" w:pos="8244"/>
+          <w:tab w:val="left" w:pos="9160"/>
+          <w:tab w:val="left" w:pos="10076"/>
+          <w:tab w:val="left" w:pos="10992"/>
+          <w:tab w:val="left" w:pos="11908"/>
+          <w:tab w:val="left" w:pos="12824"/>
+          <w:tab w:val="left" w:pos="13740"/>
+          <w:tab w:val="left" w:pos="14656"/>
+        </w:tabs>
+        <w:spacing w:after="0" w:line="240" w:lineRule="auto"/>
+        <w:rPr>
+          <w:b/>
+          <w:sz w:val="24"/>
+          <w:szCs w:val="24"/>
+        </w:rPr>
+      </w:pPr>
       <w:r>
         <w:rPr>
           <w:rFonts w:ascii="Times New Roman" w:eastAsia="Times New Roman" w:hAnsi="Times New Roman" w:cs="Times New Roman"/>
@@ -7668,6 +8383,121 @@
           <w:szCs w:val="24"/>
         </w:rPr>
         <w:t>:</w:t>
+      </w:r>
+    </w:p>
+    <w:p>
+      <w:pPr>
+        <w:pStyle w:val="ListParagraph"/>
+        <w:shd w:val="clear" w:color="auto" w:fill="FFFFFF"/>
+        <w:tabs>
+          <w:tab w:val="left" w:pos="916"/>
+          <w:tab w:val="left" w:pos="1832"/>
+          <w:tab w:val="left" w:pos="2748"/>
+          <w:tab w:val="left" w:pos="3664"/>
+          <w:tab w:val="left" w:pos="4580"/>
+          <w:tab w:val="left" w:pos="5496"/>
+          <w:tab w:val="left" w:pos="6412"/>
+          <w:tab w:val="left" w:pos="7328"/>
+          <w:tab w:val="left" w:pos="8244"/>
+          <w:tab w:val="left" w:pos="9160"/>
+          <w:tab w:val="left" w:pos="10076"/>
+          <w:tab w:val="left" w:pos="10992"/>
+          <w:tab w:val="left" w:pos="11908"/>
+          <w:tab w:val="left" w:pos="12824"/>
+          <w:tab w:val="left" w:pos="13740"/>
+          <w:tab w:val="left" w:pos="14656"/>
+        </w:tabs>
+        <w:spacing w:after="0" w:line="240" w:lineRule="auto"/>
+        <w:ind w:left="2325"/>
+        <w:rPr>
+          <w:b/>
+          <w:sz w:val="24"/>
+          <w:szCs w:val="24"/>
+        </w:rPr>
+      </w:pPr>
+    </w:p>
+    <w:p>
+      <w:pPr>
+        <w:shd w:val="clear" w:color="auto" w:fill="FFFFFF"/>
+        <w:tabs>
+          <w:tab w:val="left" w:pos="916"/>
+          <w:tab w:val="left" w:pos="1832"/>
+          <w:tab w:val="left" w:pos="2748"/>
+          <w:tab w:val="left" w:pos="3664"/>
+          <w:tab w:val="left" w:pos="4580"/>
+          <w:tab w:val="left" w:pos="5496"/>
+          <w:tab w:val="left" w:pos="6412"/>
+          <w:tab w:val="left" w:pos="7328"/>
+          <w:tab w:val="left" w:pos="8244"/>
+          <w:tab w:val="left" w:pos="9160"/>
+          <w:tab w:val="left" w:pos="10076"/>
+          <w:tab w:val="left" w:pos="10992"/>
+          <w:tab w:val="left" w:pos="11908"/>
+          <w:tab w:val="left" w:pos="12824"/>
+          <w:tab w:val="left" w:pos="13740"/>
+          <w:tab w:val="left" w:pos="14656"/>
+        </w:tabs>
+        <w:spacing w:after="0" w:line="240" w:lineRule="auto"/>
+        <w:rPr>
+          <w:rFonts w:ascii="Courier New" w:eastAsia="Times New Roman" w:hAnsi="Courier New" w:cs="Courier New"/>
+          <w:color w:val="000000"/>
+          <w:sz w:val="18"/>
+          <w:szCs w:val="18"/>
+        </w:rPr>
+      </w:pPr>
+      <w:r>
+        <w:rPr>
+          <w:rFonts w:ascii="Courier New" w:eastAsia="Times New Roman" w:hAnsi="Courier New" w:cs="Courier New"/>
+          <w:color w:val="000000"/>
+          <w:sz w:val="18"/>
+          <w:szCs w:val="18"/>
+        </w:rPr>
+        <w:tab/>
+      </w:r>
+      <w:r>
+        <w:rPr>
+          <w:rFonts w:ascii="Courier New" w:eastAsia="Times New Roman" w:hAnsi="Courier New" w:cs="Courier New"/>
+          <w:color w:val="000000"/>
+          <w:sz w:val="18"/>
+          <w:szCs w:val="18"/>
+        </w:rPr>
+        <w:tab/>
+      </w:r>
+      <w:r>
+        <w:rPr>
+          <w:rFonts w:ascii="Courier New" w:eastAsia="Times New Roman" w:hAnsi="Courier New" w:cs="Courier New"/>
+          <w:color w:val="000000"/>
+          <w:sz w:val="18"/>
+          <w:szCs w:val="18"/>
+        </w:rPr>
+        <w:t xml:space="preserve">PRInterface </w:t>
+      </w:r>
+      <w:r>
+        <w:rPr>
+          <w:rFonts w:ascii="Courier New" w:eastAsia="Times New Roman" w:hAnsi="Courier New" w:cs="Courier New"/>
+          <w:color w:val="000000"/>
+          <w:sz w:val="18"/>
+          <w:szCs w:val="18"/>
+        </w:rPr>
+        <w:t xml:space="preserve">prInterface = </w:t>
+      </w:r>
+      <w:r>
+        <w:rPr>
+          <w:rFonts w:ascii="Courier New" w:eastAsia="Times New Roman" w:hAnsi="Courier New" w:cs="Courier New"/>
+          <w:color w:val="000000"/>
+          <w:sz w:val="18"/>
+          <w:szCs w:val="18"/>
+        </w:rPr>
+        <w:t>new PRInterface()</w:t>
+      </w:r>
+      <w:r>
+        <w:rPr>
+          <w:rFonts w:ascii="Courier New" w:eastAsia="Times New Roman" w:hAnsi="Courier New" w:cs="Courier New"/>
+          <w:color w:val="000000"/>
+          <w:sz w:val="18"/>
+          <w:szCs w:val="18"/>
+        </w:rPr>
+        <w:t>;</w:t>
       </w:r>
     </w:p>
     <w:p>
@@ -7687,244 +8517,6 @@
           <w:sz w:val="18"/>
           <w:szCs w:val="18"/>
         </w:rPr>
-        <w:t>ProdRegUiHelper.</w:t>
-      </w:r>
-      <w:r>
-        <w:rPr>
-          <w:i/>
-          <w:iCs/>
-          <w:color w:val="000000"/>
-          <w:sz w:val="18"/>
-          <w:szCs w:val="18"/>
-        </w:rPr>
-        <w:t>getInstance</w:t>
-      </w:r>
-      <w:r>
-        <w:rPr>
-          <w:color w:val="000000"/>
-          <w:sz w:val="18"/>
-          <w:szCs w:val="18"/>
-        </w:rPr>
-        <w:t xml:space="preserve">().invokeProductRegistration(fragLauncher, prodRegConfig, </w:t>
-      </w:r>
-      <w:r>
-        <w:rPr>
-          <w:b/>
-          <w:bCs/>
-          <w:color w:val="000080"/>
-          <w:sz w:val="18"/>
-          <w:szCs w:val="18"/>
-        </w:rPr>
-        <w:t xml:space="preserve">new </w:t>
-      </w:r>
-      <w:r>
-        <w:rPr>
-          <w:color w:val="000000"/>
-          <w:sz w:val="18"/>
-          <w:szCs w:val="18"/>
-        </w:rPr>
-        <w:t>ProdRegUiListener() {</w:t>
-      </w:r>
-      <w:r>
-        <w:rPr>
-          <w:color w:val="000000"/>
-          <w:sz w:val="18"/>
-          <w:szCs w:val="18"/>
-        </w:rPr>
-        <w:br/>
-        <w:t xml:space="preserve">    </w:t>
-      </w:r>
-      <w:r>
-        <w:rPr>
-          <w:color w:val="808000"/>
-          <w:sz w:val="18"/>
-          <w:szCs w:val="18"/>
-        </w:rPr>
-        <w:t>@Override</w:t>
-      </w:r>
-      <w:r>
-        <w:rPr>
-          <w:color w:val="808000"/>
-          <w:sz w:val="18"/>
-          <w:szCs w:val="18"/>
-        </w:rPr>
-        <w:br/>
-        <w:t xml:space="preserve">    </w:t>
-      </w:r>
-      <w:r>
-        <w:rPr>
-          <w:b/>
-          <w:bCs/>
-          <w:color w:val="000080"/>
-          <w:sz w:val="18"/>
-          <w:szCs w:val="18"/>
-        </w:rPr>
-        <w:t xml:space="preserve">public void </w:t>
-      </w:r>
-      <w:r>
-        <w:rPr>
-          <w:color w:val="000000"/>
-          <w:sz w:val="18"/>
-          <w:szCs w:val="18"/>
-        </w:rPr>
-        <w:t>onProdRegContinue(</w:t>
-      </w:r>
-      <w:r>
-        <w:rPr>
-          <w:b/>
-          <w:bCs/>
-          <w:color w:val="000080"/>
-          <w:sz w:val="18"/>
-          <w:szCs w:val="18"/>
-        </w:rPr>
-        <w:t xml:space="preserve">final </w:t>
-      </w:r>
-      <w:r>
-        <w:rPr>
-          <w:color w:val="000000"/>
-          <w:sz w:val="18"/>
-          <w:szCs w:val="18"/>
-        </w:rPr>
-        <w:t xml:space="preserve">List&lt;RegisteredProduct&gt; registeredProducts, </w:t>
-      </w:r>
-      <w:r>
-        <w:rPr>
-          <w:b/>
-          <w:bCs/>
-          <w:color w:val="000080"/>
-          <w:sz w:val="18"/>
-          <w:szCs w:val="18"/>
-        </w:rPr>
-        <w:t xml:space="preserve">final </w:t>
-      </w:r>
-      <w:r>
-        <w:rPr>
-          <w:color w:val="000000"/>
-          <w:sz w:val="18"/>
-          <w:szCs w:val="18"/>
-        </w:rPr>
-        <w:t>UserWithProducts userWithProduct) {</w:t>
-      </w:r>
-      <w:r>
-        <w:rPr>
-          <w:color w:val="000000"/>
-          <w:sz w:val="18"/>
-          <w:szCs w:val="18"/>
-        </w:rPr>
-        <w:br/>
-        <w:t xml:space="preserve">        //Prod registration is successful and user has pressed continue button.</w:t>
-      </w:r>
-      <w:r>
-        <w:rPr>
-          <w:color w:val="000000"/>
-          <w:sz w:val="18"/>
-          <w:szCs w:val="18"/>
-        </w:rPr>
-        <w:br/>
-        <w:t xml:space="preserve">    }</w:t>
-      </w:r>
-      <w:r>
-        <w:rPr>
-          <w:color w:val="000000"/>
-          <w:sz w:val="18"/>
-          <w:szCs w:val="18"/>
-        </w:rPr>
-        <w:br/>
-      </w:r>
-      <w:r>
-        <w:rPr>
-          <w:color w:val="000000"/>
-          <w:sz w:val="18"/>
-          <w:szCs w:val="18"/>
-        </w:rPr>
-        <w:br/>
-        <w:t xml:space="preserve">    </w:t>
-      </w:r>
-      <w:r>
-        <w:rPr>
-          <w:color w:val="808000"/>
-          <w:sz w:val="18"/>
-          <w:szCs w:val="18"/>
-        </w:rPr>
-        <w:t>@Override</w:t>
-      </w:r>
-      <w:r>
-        <w:rPr>
-          <w:color w:val="808000"/>
-          <w:sz w:val="18"/>
-          <w:szCs w:val="18"/>
-        </w:rPr>
-        <w:br/>
-        <w:t xml:space="preserve">    </w:t>
-      </w:r>
-      <w:r>
-        <w:rPr>
-          <w:b/>
-          <w:bCs/>
-          <w:color w:val="000080"/>
-          <w:sz w:val="18"/>
-          <w:szCs w:val="18"/>
-        </w:rPr>
-        <w:t xml:space="preserve">public void </w:t>
-      </w:r>
-      <w:r>
-        <w:rPr>
-          <w:color w:val="000000"/>
-          <w:sz w:val="18"/>
-          <w:szCs w:val="18"/>
-        </w:rPr>
-        <w:t>onProdRegBack(</w:t>
-      </w:r>
-      <w:r>
-        <w:rPr>
-          <w:b/>
-          <w:bCs/>
-          <w:color w:val="000080"/>
-          <w:sz w:val="18"/>
-          <w:szCs w:val="18"/>
-        </w:rPr>
-        <w:t xml:space="preserve">final </w:t>
-      </w:r>
-      <w:r>
-        <w:rPr>
-          <w:color w:val="000000"/>
-          <w:sz w:val="18"/>
-          <w:szCs w:val="18"/>
-        </w:rPr>
-        <w:t xml:space="preserve">List&lt;RegisteredProduct&gt; registeredProducts, </w:t>
-      </w:r>
-      <w:r>
-        <w:rPr>
-          <w:b/>
-          <w:bCs/>
-          <w:color w:val="000080"/>
-          <w:sz w:val="18"/>
-          <w:szCs w:val="18"/>
-        </w:rPr>
-        <w:t xml:space="preserve">final </w:t>
-      </w:r>
-      <w:r>
-        <w:rPr>
-          <w:color w:val="000000"/>
-          <w:sz w:val="18"/>
-          <w:szCs w:val="18"/>
-        </w:rPr>
-        <w:t>UserWithProducts userWithProduct) {</w:t>
-      </w:r>
-      <w:r>
-        <w:rPr>
-          <w:color w:val="000000"/>
-          <w:sz w:val="18"/>
-          <w:szCs w:val="18"/>
-        </w:rPr>
-        <w:br/>
-      </w:r>
-      <w:r>
-        <w:rPr>
-          <w:color w:val="000000"/>
-          <w:sz w:val="18"/>
-          <w:szCs w:val="18"/>
-        </w:rPr>
         <w:tab/>
       </w:r>
       <w:r>
@@ -7934,41 +8526,23 @@
           <w:szCs w:val="18"/>
         </w:rPr>
         <w:tab/>
-        <w:t xml:space="preserve">// Pro </w:t>
-      </w:r>
-      <w:r>
-        <w:rPr>
-          <w:color w:val="000000"/>
-          <w:sz w:val="18"/>
-          <w:szCs w:val="18"/>
-        </w:rPr>
-        <w:t xml:space="preserve">registration </w:t>
-      </w:r>
-      <w:r>
-        <w:rPr>
-          <w:color w:val="000000"/>
-          <w:sz w:val="18"/>
-          <w:szCs w:val="18"/>
-        </w:rPr>
-        <w:t>is unsuccessful and user has pressed back key to exit prod reg.</w:t>
-      </w:r>
-      <w:r>
-        <w:rPr>
-          <w:color w:val="000000"/>
-          <w:sz w:val="18"/>
-          <w:szCs w:val="18"/>
-        </w:rPr>
-        <w:br/>
-        <w:t xml:space="preserve">    }</w:t>
-      </w:r>
-      <w:r>
-        <w:rPr>
-          <w:color w:val="000000"/>
-          <w:sz w:val="18"/>
-          <w:szCs w:val="18"/>
-        </w:rPr>
-        <w:br/>
-        <w:t>});</w:t>
+        <w:t>prInterface</w:t>
+      </w:r>
+      <w:r>
+        <w:rPr>
+          <w:color w:val="000000"/>
+          <w:sz w:val="18"/>
+          <w:szCs w:val="18"/>
+        </w:rPr>
+        <w:t>.launch</w:t>
+      </w:r>
+      <w:r>
+        <w:rPr>
+          <w:color w:val="000000"/>
+          <w:sz w:val="18"/>
+          <w:szCs w:val="18"/>
+        </w:rPr>
+        <w:t xml:space="preserve"> launch(activityLauncher, prodRegLaunchInput);</w:t>
       </w:r>
     </w:p>
     <w:p>
@@ -8110,266 +8684,226 @@
           <w:szCs w:val="18"/>
         </w:rPr>
         <w:br/>
-        <w:t xml:space="preserve">    FragmentManager fragmentManager = getSupportFragmentManager();</w:t>
-      </w:r>
-      <w:r>
-        <w:rPr>
-          <w:color w:val="000000"/>
-          <w:sz w:val="18"/>
-          <w:szCs w:val="18"/>
-        </w:rPr>
-        <w:br/>
         <w:t xml:space="preserve">    </w:t>
       </w:r>
       <w:r>
         <w:rPr>
-          <w:b/>
-          <w:bCs/>
-          <w:color w:val="000080"/>
-          <w:sz w:val="18"/>
-          <w:szCs w:val="18"/>
-        </w:rPr>
-        <w:t xml:space="preserve">boolean </w:t>
-      </w:r>
-      <w:r>
-        <w:rPr>
-          <w:color w:val="000000"/>
-          <w:sz w:val="18"/>
-          <w:szCs w:val="18"/>
-        </w:rPr>
-        <w:t xml:space="preserve">backState = </w:t>
-      </w:r>
-      <w:r>
-        <w:rPr>
-          <w:b/>
-          <w:bCs/>
-          <w:color w:val="000080"/>
-          <w:sz w:val="18"/>
-          <w:szCs w:val="18"/>
-        </w:rPr>
-        <w:t>false</w:t>
-      </w:r>
-      <w:r>
-        <w:rPr>
-          <w:color w:val="000000"/>
-          <w:sz w:val="18"/>
-          <w:szCs w:val="18"/>
-        </w:rPr>
-        <w:t>;</w:t>
-      </w:r>
-      <w:r>
-        <w:rPr>
-          <w:color w:val="000000"/>
-          <w:sz w:val="18"/>
-          <w:szCs w:val="18"/>
-        </w:rPr>
-        <w:br/>
-        <w:t xml:space="preserve">    Fragment currentFrag = fragmentManager</w:t>
-      </w:r>
-      <w:r>
-        <w:rPr>
-          <w:color w:val="000000"/>
-          <w:sz w:val="18"/>
-          <w:szCs w:val="18"/>
-        </w:rPr>
-        <w:br/>
-        <w:t xml:space="preserve">            .findFragmentById(R.id.</w:t>
-      </w:r>
-      <w:r>
-        <w:rPr>
-          <w:b/>
-          <w:bCs/>
-          <w:i/>
-          <w:iCs/>
-          <w:color w:val="660E7A"/>
-          <w:sz w:val="18"/>
-          <w:szCs w:val="18"/>
-        </w:rPr>
-        <w:t>parent_layout</w:t>
-      </w:r>
-      <w:r>
-        <w:rPr>
-          <w:color w:val="000000"/>
-          <w:sz w:val="18"/>
-          <w:szCs w:val="18"/>
-        </w:rPr>
-        <w:t>);</w:t>
-      </w:r>
-      <w:r>
-        <w:rPr>
-          <w:color w:val="000000"/>
-          <w:sz w:val="18"/>
-          <w:szCs w:val="18"/>
-        </w:rPr>
-        <w:br/>
-      </w:r>
-      <w:r>
-        <w:rPr>
-          <w:color w:val="000000"/>
-          <w:sz w:val="18"/>
-          <w:szCs w:val="18"/>
-        </w:rPr>
-        <w:lastRenderedPageBreak/>
-        <w:t xml:space="preserve">    </w:t>
-      </w:r>
-      <w:r>
-        <w:rPr>
-          <w:b/>
-          <w:bCs/>
-          <w:color w:val="000080"/>
-          <w:sz w:val="18"/>
-          <w:szCs w:val="18"/>
-        </w:rPr>
-        <w:t xml:space="preserve">if </w:t>
-      </w:r>
-      <w:r>
-        <w:rPr>
-          <w:color w:val="000000"/>
-          <w:sz w:val="18"/>
-          <w:szCs w:val="18"/>
-        </w:rPr>
-        <w:t xml:space="preserve">(currentFrag != </w:t>
-      </w:r>
-      <w:r>
-        <w:rPr>
-          <w:b/>
-          <w:bCs/>
-          <w:color w:val="000080"/>
-          <w:sz w:val="18"/>
-          <w:szCs w:val="18"/>
-        </w:rPr>
-        <w:t xml:space="preserve">null </w:t>
-      </w:r>
-      <w:r>
-        <w:rPr>
-          <w:color w:val="000000"/>
-          <w:sz w:val="18"/>
-          <w:szCs w:val="18"/>
-        </w:rPr>
-        <w:t xml:space="preserve">&amp;&amp; currentFrag </w:t>
-      </w:r>
-      <w:r>
-        <w:rPr>
-          <w:b/>
-          <w:bCs/>
-          <w:color w:val="000080"/>
-          <w:sz w:val="18"/>
-          <w:szCs w:val="18"/>
-        </w:rPr>
-        <w:t xml:space="preserve">instanceof </w:t>
-      </w:r>
-      <w:r>
-        <w:rPr>
-          <w:color w:val="000000"/>
-          <w:sz w:val="18"/>
-          <w:szCs w:val="18"/>
-        </w:rPr>
-        <w:t>ProdRegBackListener) {</w:t>
-      </w:r>
-      <w:r>
-        <w:rPr>
-          <w:color w:val="000000"/>
-          <w:sz w:val="18"/>
-          <w:szCs w:val="18"/>
-        </w:rPr>
-        <w:br/>
-        <w:t xml:space="preserve">        backState = ((ProdRegBackListener) currentFrag).onBackPressed();</w:t>
-      </w:r>
-      <w:r>
-        <w:rPr>
-          <w:color w:val="000000"/>
-          <w:sz w:val="18"/>
-          <w:szCs w:val="18"/>
-        </w:rPr>
-        <w:br/>
-        <w:t xml:space="preserve">    }</w:t>
-      </w:r>
-      <w:r>
-        <w:rPr>
-          <w:color w:val="000000"/>
-          <w:sz w:val="18"/>
-          <w:szCs w:val="18"/>
-        </w:rPr>
-        <w:br/>
-      </w:r>
-      <w:r>
-        <w:rPr>
-          <w:color w:val="000000"/>
-          <w:sz w:val="18"/>
-          <w:szCs w:val="18"/>
-        </w:rPr>
-        <w:t>// if backState is true , it means we are handling back event as required</w:t>
-      </w:r>
-      <w:r>
-        <w:rPr>
-          <w:color w:val="000000"/>
-          <w:sz w:val="18"/>
-          <w:szCs w:val="18"/>
-        </w:rPr>
-        <w:br/>
-        <w:t xml:space="preserve">    </w:t>
-      </w:r>
-      <w:r>
-        <w:rPr>
-          <w:b/>
-          <w:bCs/>
-          <w:color w:val="000080"/>
-          <w:sz w:val="18"/>
-          <w:szCs w:val="18"/>
-        </w:rPr>
-        <w:t xml:space="preserve">if </w:t>
-      </w:r>
-      <w:r>
-        <w:rPr>
-          <w:color w:val="000000"/>
-          <w:sz w:val="18"/>
-          <w:szCs w:val="18"/>
-        </w:rPr>
-        <w:t>(!backState) {</w:t>
-      </w:r>
-      <w:r>
-        <w:rPr>
-          <w:color w:val="000000"/>
-          <w:sz w:val="18"/>
-          <w:szCs w:val="18"/>
-        </w:rPr>
-        <w:br/>
-        <w:t xml:space="preserve">        </w:t>
-      </w:r>
-      <w:r>
-        <w:rPr>
-          <w:b/>
-          <w:bCs/>
-          <w:color w:val="000080"/>
-          <w:sz w:val="18"/>
-          <w:szCs w:val="18"/>
-        </w:rPr>
-        <w:t>super</w:t>
-      </w:r>
-      <w:r>
-        <w:rPr>
-          <w:color w:val="000000"/>
-          <w:sz w:val="18"/>
-          <w:szCs w:val="18"/>
-        </w:rPr>
-        <w:t>.onBackPressed();</w:t>
-      </w:r>
-      <w:r>
-        <w:rPr>
-          <w:color w:val="000000"/>
-          <w:sz w:val="18"/>
-          <w:szCs w:val="18"/>
-        </w:rPr>
-        <w:br/>
-        <w:t xml:space="preserve">    }</w:t>
-      </w:r>
-      <w:r>
-        <w:rPr>
-          <w:color w:val="000000"/>
-          <w:sz w:val="18"/>
-          <w:szCs w:val="18"/>
-        </w:rPr>
-        <w:br/>
+          <w:color w:val="000000"/>
+          <w:sz w:val="18"/>
+          <w:szCs w:val="18"/>
+        </w:rPr>
+        <w:t>FragmentManager fragmentManager = getSupportFragmentManager();</w:t>
+      </w:r>
+    </w:p>
+    <w:p>
+      <w:pPr>
+        <w:pStyle w:val="HTMLPreformatted"/>
+        <w:shd w:val="clear" w:color="auto" w:fill="FFFFFF"/>
+        <w:ind w:left="885"/>
+        <w:rPr>
+          <w:color w:val="000000"/>
+          <w:sz w:val="18"/>
+          <w:szCs w:val="18"/>
+        </w:rPr>
+      </w:pPr>
+      <w:r>
+        <w:rPr>
+          <w:color w:val="000000"/>
+          <w:sz w:val="18"/>
+          <w:szCs w:val="18"/>
+        </w:rPr>
+        <w:t xml:space="preserve">        boolean backState = false;</w:t>
+      </w:r>
+    </w:p>
+    <w:p>
+      <w:pPr>
+        <w:pStyle w:val="HTMLPreformatted"/>
+        <w:shd w:val="clear" w:color="auto" w:fill="FFFFFF"/>
+        <w:ind w:left="885"/>
+        <w:rPr>
+          <w:color w:val="000000"/>
+          <w:sz w:val="18"/>
+          <w:szCs w:val="18"/>
+        </w:rPr>
+      </w:pPr>
+      <w:r>
+        <w:rPr>
+          <w:color w:val="000000"/>
+          <w:sz w:val="18"/>
+          <w:szCs w:val="18"/>
+        </w:rPr>
+        <w:t xml:space="preserve">        Fragment currentFrag = fragmentManager</w:t>
+      </w:r>
+    </w:p>
+    <w:p>
+      <w:pPr>
+        <w:pStyle w:val="HTMLPreformatted"/>
+        <w:shd w:val="clear" w:color="auto" w:fill="FFFFFF"/>
+        <w:ind w:left="885"/>
+        <w:rPr>
+          <w:color w:val="000000"/>
+          <w:sz w:val="18"/>
+          <w:szCs w:val="18"/>
+        </w:rPr>
+      </w:pPr>
+      <w:r>
+        <w:rPr>
+          <w:color w:val="000000"/>
+          <w:sz w:val="18"/>
+          <w:szCs w:val="18"/>
+        </w:rPr>
+        <w:t xml:space="preserve">                .findFragmentById(R.id.parent_layout);</w:t>
+      </w:r>
+    </w:p>
+    <w:p>
+      <w:pPr>
+        <w:pStyle w:val="HTMLPreformatted"/>
+        <w:shd w:val="clear" w:color="auto" w:fill="FFFFFF"/>
+        <w:ind w:left="885"/>
+        <w:rPr>
+          <w:color w:val="000000"/>
+          <w:sz w:val="18"/>
+          <w:szCs w:val="18"/>
+        </w:rPr>
+      </w:pPr>
+      <w:r>
+        <w:rPr>
+          <w:color w:val="000000"/>
+          <w:sz w:val="18"/>
+          <w:szCs w:val="18"/>
+        </w:rPr>
+        <w:t xml:space="preserve">        if (currentFrag != null &amp;&amp; currentFrag instanceof BackEventListener) {</w:t>
+      </w:r>
+    </w:p>
+    <w:p>
+      <w:pPr>
+        <w:pStyle w:val="HTMLPreformatted"/>
+        <w:shd w:val="clear" w:color="auto" w:fill="FFFFFF"/>
+        <w:ind w:left="885"/>
+        <w:rPr>
+          <w:color w:val="000000"/>
+          <w:sz w:val="18"/>
+          <w:szCs w:val="18"/>
+        </w:rPr>
+      </w:pPr>
+      <w:r>
+        <w:rPr>
+          <w:color w:val="000000"/>
+          <w:sz w:val="18"/>
+          <w:szCs w:val="18"/>
+        </w:rPr>
+        <w:t xml:space="preserve">            backState = ((BackEventListener) currentFrag).handleBackEvent();</w:t>
+      </w:r>
+    </w:p>
+    <w:p>
+      <w:pPr>
+        <w:pStyle w:val="HTMLPreformatted"/>
+        <w:shd w:val="clear" w:color="auto" w:fill="FFFFFF"/>
+        <w:ind w:left="885"/>
+        <w:rPr>
+          <w:color w:val="000000"/>
+          <w:sz w:val="18"/>
+          <w:szCs w:val="18"/>
+        </w:rPr>
+      </w:pPr>
+      <w:r>
+        <w:rPr>
+          <w:color w:val="000000"/>
+          <w:sz w:val="18"/>
+          <w:szCs w:val="18"/>
+        </w:rPr>
+        <w:t xml:space="preserve">        }</w:t>
+      </w:r>
+    </w:p>
+    <w:p>
+      <w:pPr>
+        <w:pStyle w:val="HTMLPreformatted"/>
+        <w:shd w:val="clear" w:color="auto" w:fill="FFFFFF"/>
+        <w:ind w:left="885"/>
+        <w:rPr>
+          <w:color w:val="000000"/>
+          <w:sz w:val="18"/>
+          <w:szCs w:val="18"/>
+        </w:rPr>
+      </w:pPr>
+    </w:p>
+    <w:p>
+      <w:pPr>
+        <w:pStyle w:val="HTMLPreformatted"/>
+        <w:shd w:val="clear" w:color="auto" w:fill="FFFFFF"/>
+        <w:ind w:left="885"/>
+        <w:rPr>
+          <w:color w:val="000000"/>
+          <w:sz w:val="18"/>
+          <w:szCs w:val="18"/>
+        </w:rPr>
+      </w:pPr>
+      <w:r>
+        <w:rPr>
+          <w:color w:val="000000"/>
+          <w:sz w:val="18"/>
+          <w:szCs w:val="18"/>
+        </w:rPr>
+        <w:t xml:space="preserve">        if (!backState) {</w:t>
+      </w:r>
+    </w:p>
+    <w:p>
+      <w:pPr>
+        <w:pStyle w:val="HTMLPreformatted"/>
+        <w:shd w:val="clear" w:color="auto" w:fill="FFFFFF"/>
+        <w:ind w:left="885"/>
+        <w:rPr>
+          <w:color w:val="000000"/>
+          <w:sz w:val="18"/>
+          <w:szCs w:val="18"/>
+        </w:rPr>
+      </w:pPr>
+      <w:r>
+        <w:rPr>
+          <w:color w:val="000000"/>
+          <w:sz w:val="18"/>
+          <w:szCs w:val="18"/>
+        </w:rPr>
+        <w:t xml:space="preserve">            super.onBackPressed();</w:t>
+      </w:r>
+    </w:p>
+    <w:p>
+      <w:pPr>
+        <w:pStyle w:val="HTMLPreformatted"/>
+        <w:shd w:val="clear" w:color="auto" w:fill="FFFFFF"/>
+        <w:ind w:left="885"/>
+        <w:rPr>
+          <w:color w:val="000000"/>
+          <w:sz w:val="18"/>
+          <w:szCs w:val="18"/>
+        </w:rPr>
+      </w:pPr>
+      <w:r>
+        <w:rPr>
+          <w:color w:val="000000"/>
+          <w:sz w:val="18"/>
+          <w:szCs w:val="18"/>
+        </w:rPr>
+        <w:t xml:space="preserve">        } </w:t>
+      </w:r>
+    </w:p>
+    <w:p>
+      <w:pPr>
+        <w:pStyle w:val="HTMLPreformatted"/>
+        <w:shd w:val="clear" w:color="auto" w:fill="FFFFFF"/>
+        <w:ind w:left="885"/>
+        <w:rPr>
+          <w:color w:val="000000"/>
+          <w:sz w:val="18"/>
+          <w:szCs w:val="18"/>
+        </w:rPr>
+      </w:pPr>
+      <w:r>
+        <w:rPr>
+          <w:color w:val="000000"/>
+          <w:sz w:val="18"/>
+          <w:szCs w:val="18"/>
+        </w:rPr>
         <w:t>}</w:t>
       </w:r>
     </w:p>
@@ -8849,6 +9383,7 @@
           <w:sz w:val="24"/>
           <w:szCs w:val="24"/>
         </w:rPr>
+        <w:lastRenderedPageBreak/>
         <w:t xml:space="preserve">               //on sucess additional implementation</w:t>
       </w:r>
     </w:p>
@@ -9222,7 +9757,6 @@
           <w:sz w:val="24"/>
           <w:szCs w:val="24"/>
         </w:rPr>
-        <w:lastRenderedPageBreak/>
         <w:t>Note:</w:t>
       </w:r>
     </w:p>
@@ -9540,6 +10074,7 @@
           <w:sz w:val="24"/>
           <w:szCs w:val="24"/>
         </w:rPr>
+        <w:lastRenderedPageBreak/>
         <w:br/>
         <w:t xml:space="preserve">prodRegHelper.getSignedInUserWithProducts().getRegisteredProducts(registeredProductsListener, Sector.B2C, </w:t>
       </w:r>
@@ -9603,8 +10138,6 @@
         </w:rPr>
         <w:t xml:space="preserve">Pro-guard Scripts </w:t>
       </w:r>
-      <w:bookmarkStart w:id="12" w:name="_GoBack"/>
-      <w:bookmarkEnd w:id="12"/>
     </w:p>
     <w:p>
       <w:pPr>
@@ -13292,7 +13825,7 @@
 </file>
 
 <file path=customXml/itemProps1.xml><?xml version="1.0" encoding="utf-8"?>
-<ds:datastoreItem xmlns:ds="http://schemas.openxmlformats.org/officeDocument/2006/customXml" ds:itemID="{252E5359-420E-49F6-B539-223E4C97C3B9}">
+<ds:datastoreItem xmlns:ds="http://schemas.openxmlformats.org/officeDocument/2006/customXml" ds:itemID="{5243E24A-A331-45B2-9DD4-6D4B3D4C1D8E}">
   <ds:schemaRefs>
     <ds:schemaRef ds:uri="http://schemas.openxmlformats.org/officeDocument/2006/bibliography"/>
   </ds:schemaRefs>

</xml_diff>

<commit_message>
description -  Fixed tagging issues Bug - NA Reviewer - Deepthi Comments - NA
</commit_message>
<xml_diff>
--- a/Documents/External/Product Registration_IntegrationGuidelines_Android_PI16.2_V1.0.0.docx
+++ b/Documents/External/Product Registration_IntegrationGuidelines_Android_PI16.2_V1.0.0.docx
@@ -1,6 +1,6 @@
 
 <file path=word/document.xml><?xml version="1.0" encoding="utf-8"?>
-<w:document xmlns:wpc="http://schemas.microsoft.com/office/word/2010/wordprocessingCanvas" xmlns:mc="http://schemas.openxmlformats.org/markup-compatibility/2006" xmlns:o="urn:schemas-microsoft-com:office:office" xmlns:r="http://schemas.openxmlformats.org/officeDocument/2006/relationships" xmlns:m="http://schemas.openxmlformats.org/officeDocument/2006/math" xmlns:v="urn:schemas-microsoft-com:vml" xmlns:wp14="http://schemas.microsoft.com/office/word/2010/wordprocessingDrawing" xmlns:wp="http://schemas.openxmlformats.org/drawingml/2006/wordprocessingDrawing" xmlns:w10="urn:schemas-microsoft-com:office:word" xmlns:w="http://schemas.openxmlformats.org/wordprocessingml/2006/main" xmlns:w14="http://schemas.microsoft.com/office/word/2010/wordml" xmlns:w15="http://schemas.microsoft.com/office/word/2012/wordml" xmlns:wpg="http://schemas.microsoft.com/office/word/2010/wordprocessingGroup" xmlns:wpi="http://schemas.microsoft.com/office/word/2010/wordprocessingInk" xmlns:wne="http://schemas.microsoft.com/office/word/2006/wordml" xmlns:wps="http://schemas.microsoft.com/office/word/2010/wordprocessingShape" mc:Ignorable="w14 w15 wp14">
+<w:document xmlns:wpc="http://schemas.microsoft.com/office/word/2010/wordprocessingCanvas" xmlns:cx="http://schemas.microsoft.com/office/drawing/2014/chartex" xmlns:mc="http://schemas.openxmlformats.org/markup-compatibility/2006" xmlns:o="urn:schemas-microsoft-com:office:office" xmlns:r="http://schemas.openxmlformats.org/officeDocument/2006/relationships" xmlns:m="http://schemas.openxmlformats.org/officeDocument/2006/math" xmlns:v="urn:schemas-microsoft-com:vml" xmlns:wp14="http://schemas.microsoft.com/office/word/2010/wordprocessingDrawing" xmlns:wp="http://schemas.openxmlformats.org/drawingml/2006/wordprocessingDrawing" xmlns:w10="urn:schemas-microsoft-com:office:word" xmlns:w="http://schemas.openxmlformats.org/wordprocessingml/2006/main" xmlns:w14="http://schemas.microsoft.com/office/word/2010/wordml" xmlns:w15="http://schemas.microsoft.com/office/word/2012/wordml" xmlns:w16se="http://schemas.microsoft.com/office/word/2015/wordml/symex" xmlns:wpg="http://schemas.microsoft.com/office/word/2010/wordprocessingGroup" xmlns:wpi="http://schemas.microsoft.com/office/word/2010/wordprocessingInk" xmlns:wne="http://schemas.microsoft.com/office/word/2006/wordml" xmlns:wps="http://schemas.microsoft.com/office/word/2010/wordprocessingShape" mc:Ignorable="w14 w15 w16se wp14">
   <w:body>
     <w:p>
       <w:pPr>
@@ -526,13 +526,20 @@
           <w:p>
             <w:pPr>
               <w:pStyle w:val="NoSpacing"/>
-              <w:jc w:val="center"/>
               <w:rPr>
                 <w:rFonts w:eastAsia="Arial"/>
                 <w:sz w:val="24"/>
                 <w:szCs w:val="24"/>
               </w:rPr>
             </w:pPr>
+            <w:r>
+              <w:rPr>
+                <w:rFonts w:eastAsia="Arial"/>
+                <w:sz w:val="24"/>
+                <w:szCs w:val="24"/>
+              </w:rPr>
+              <w:t xml:space="preserve">     </w:t>
+            </w:r>
             <w:r>
               <w:rPr>
                 <w:rFonts w:eastAsia="Arial"/>
@@ -641,6 +648,134 @@
                 <w:szCs w:val="24"/>
               </w:rPr>
               <w:t>Introduced UI</w:t>
+            </w:r>
+          </w:p>
+        </w:tc>
+      </w:tr>
+      <w:tr>
+        <w:tc>
+          <w:tcPr>
+            <w:tcW w:w="1870" w:type="dxa"/>
+          </w:tcPr>
+          <w:p>
+            <w:pPr>
+              <w:pStyle w:val="NoSpacing"/>
+              <w:rPr>
+                <w:rFonts w:eastAsia="Arial"/>
+                <w:sz w:val="24"/>
+                <w:szCs w:val="24"/>
+              </w:rPr>
+            </w:pPr>
+            <w:r>
+              <w:rPr>
+                <w:rFonts w:eastAsia="Arial"/>
+                <w:sz w:val="24"/>
+                <w:szCs w:val="24"/>
+              </w:rPr>
+              <w:t xml:space="preserve">     </w:t>
+            </w:r>
+            <w:bookmarkStart w:id="1" w:name="_GoBack"/>
+            <w:bookmarkEnd w:id="1"/>
+            <w:r>
+              <w:rPr>
+                <w:rFonts w:eastAsia="Arial"/>
+                <w:sz w:val="24"/>
+                <w:szCs w:val="24"/>
+              </w:rPr>
+              <w:t>0.4</w:t>
+            </w:r>
+          </w:p>
+        </w:tc>
+        <w:tc>
+          <w:tcPr>
+            <w:tcW w:w="1870" w:type="dxa"/>
+          </w:tcPr>
+          <w:p>
+            <w:pPr>
+              <w:pStyle w:val="NoSpacing"/>
+              <w:rPr>
+                <w:rFonts w:eastAsia="Arial"/>
+                <w:sz w:val="24"/>
+                <w:szCs w:val="24"/>
+              </w:rPr>
+            </w:pPr>
+            <w:r>
+              <w:rPr>
+                <w:rFonts w:eastAsia="Arial"/>
+                <w:sz w:val="24"/>
+                <w:szCs w:val="24"/>
+              </w:rPr>
+              <w:t>22-09-2016</w:t>
+            </w:r>
+          </w:p>
+        </w:tc>
+        <w:tc>
+          <w:tcPr>
+            <w:tcW w:w="1870" w:type="dxa"/>
+          </w:tcPr>
+          <w:p>
+            <w:pPr>
+              <w:pStyle w:val="NoSpacing"/>
+              <w:rPr>
+                <w:rFonts w:eastAsia="Arial"/>
+                <w:sz w:val="24"/>
+                <w:szCs w:val="24"/>
+              </w:rPr>
+            </w:pPr>
+            <w:r>
+              <w:rPr>
+                <w:rFonts w:eastAsia="Arial"/>
+                <w:sz w:val="24"/>
+                <w:szCs w:val="24"/>
+              </w:rPr>
+              <w:t>Yogesh HS</w:t>
+            </w:r>
+          </w:p>
+        </w:tc>
+        <w:tc>
+          <w:tcPr>
+            <w:tcW w:w="1870" w:type="dxa"/>
+          </w:tcPr>
+          <w:p>
+            <w:pPr>
+              <w:pStyle w:val="NoSpacing"/>
+              <w:rPr>
+                <w:rFonts w:eastAsia="Arial"/>
+                <w:sz w:val="24"/>
+                <w:szCs w:val="24"/>
+              </w:rPr>
+            </w:pPr>
+            <w:r>
+              <w:rPr>
+                <w:rFonts w:eastAsia="Arial"/>
+                <w:sz w:val="24"/>
+                <w:szCs w:val="24"/>
+              </w:rPr>
+              <w:t xml:space="preserve">         All</w:t>
+            </w:r>
+          </w:p>
+        </w:tc>
+        <w:tc>
+          <w:tcPr>
+            <w:tcW w:w="1870" w:type="dxa"/>
+          </w:tcPr>
+          <w:p>
+            <w:pPr>
+              <w:pStyle w:val="NoSpacing"/>
+              <w:jc w:val="center"/>
+              <w:rPr>
+                <w:rFonts w:eastAsia="Arial"/>
+                <w:sz w:val="24"/>
+                <w:szCs w:val="24"/>
+              </w:rPr>
+            </w:pPr>
+            <w:r>
+              <w:rPr>
+                <w:rFonts w:eastAsia="Arial"/>
+                <w:sz w:val="24"/>
+                <w:szCs w:val="24"/>
+              </w:rPr>
+              <w:t>Incorporated one roof changes of App-framework</w:t>
             </w:r>
           </w:p>
         </w:tc>
@@ -2229,8 +2364,8 @@
           <w:szCs w:val="24"/>
         </w:rPr>
       </w:pPr>
-      <w:bookmarkStart w:id="1" w:name="page3"/>
-      <w:bookmarkEnd w:id="1"/>
+      <w:bookmarkStart w:id="2" w:name="page3"/>
+      <w:bookmarkEnd w:id="2"/>
       <w:r>
         <w:rPr>
           <w:rFonts w:ascii="Times New Roman" w:eastAsia="Arial" w:hAnsi="Times New Roman"/>
@@ -2239,7 +2374,7 @@
         </w:rPr>
         <w:t xml:space="preserve"> </w:t>
       </w:r>
-      <w:bookmarkStart w:id="2" w:name="_Toc451266879"/>
+      <w:bookmarkStart w:id="3" w:name="_Toc451266879"/>
       <w:r>
         <w:rPr>
           <w:rFonts w:ascii="Times New Roman" w:eastAsia="Arial" w:hAnsi="Times New Roman"/>
@@ -2248,7 +2383,7 @@
         </w:rPr>
         <w:t>Introduction</w:t>
       </w:r>
-      <w:bookmarkEnd w:id="2"/>
+      <w:bookmarkEnd w:id="3"/>
     </w:p>
     <w:p>
       <w:pPr>
@@ -2358,7 +2493,7 @@
         </w:rPr>
         <w:t xml:space="preserve"> </w:t>
       </w:r>
-      <w:bookmarkStart w:id="3" w:name="_Toc451266880"/>
+      <w:bookmarkStart w:id="4" w:name="_Toc451266880"/>
       <w:r>
         <w:rPr>
           <w:rFonts w:ascii="Times New Roman" w:eastAsia="Arial" w:hAnsi="Times New Roman"/>
@@ -2367,7 +2502,7 @@
         </w:rPr>
         <w:t>Integration</w:t>
       </w:r>
-      <w:bookmarkEnd w:id="3"/>
+      <w:bookmarkEnd w:id="4"/>
       <w:r>
         <w:rPr>
           <w:rFonts w:ascii="Times New Roman" w:eastAsia="Arial" w:hAnsi="Times New Roman"/>
@@ -2439,7 +2574,7 @@
         </w:rPr>
         <w:t xml:space="preserve"> </w:t>
       </w:r>
-      <w:bookmarkStart w:id="4" w:name="_Toc451266881"/>
+      <w:bookmarkStart w:id="5" w:name="_Toc451266881"/>
       <w:r>
         <w:rPr>
           <w:rFonts w:ascii="Times New Roman" w:eastAsia="Arial" w:hAnsi="Times New Roman"/>
@@ -2456,7 +2591,7 @@
         </w:rPr>
         <w:t>Artifactory</w:t>
       </w:r>
-      <w:bookmarkEnd w:id="4"/>
+      <w:bookmarkEnd w:id="5"/>
     </w:p>
     <w:p>
       <w:pPr>
@@ -2933,7 +3068,7 @@
         </w:rPr>
         <w:t xml:space="preserve">  </w:t>
       </w:r>
-      <w:bookmarkStart w:id="5" w:name="_Toc451266882"/>
+      <w:bookmarkStart w:id="6" w:name="_Toc451266882"/>
       <w:r>
         <w:rPr>
           <w:rFonts w:ascii="Times New Roman" w:hAnsi="Times New Roman"/>
@@ -2942,7 +3077,7 @@
         </w:rPr>
         <w:t>2.2 Root gradle changes</w:t>
       </w:r>
-      <w:bookmarkEnd w:id="5"/>
+      <w:bookmarkEnd w:id="6"/>
     </w:p>
     <w:p>
       <w:pPr>
@@ -3060,6 +3195,15 @@
           <w:szCs w:val="24"/>
         </w:rPr>
         <w:br/>
+      </w:r>
+      <w:r>
+        <w:rPr>
+          <w:rFonts w:ascii="Times New Roman" w:hAnsi="Times New Roman" w:cs="Times New Roman"/>
+          <w:color w:val="000000"/>
+          <w:sz w:val="24"/>
+          <w:szCs w:val="24"/>
+        </w:rPr>
+        <w:lastRenderedPageBreak/>
         <w:t xml:space="preserve">            classpath </w:t>
       </w:r>
       <w:r>
@@ -3147,17 +3291,6 @@
           <w:szCs w:val="24"/>
         </w:rPr>
         <w:br/>
-      </w:r>
-      <w:r>
-        <w:rPr>
-          <w:rFonts w:ascii="Times New Roman" w:hAnsi="Times New Roman" w:cs="Times New Roman"/>
-          <w:b/>
-          <w:bCs/>
-          <w:color w:val="008000"/>
-          <w:sz w:val="24"/>
-          <w:szCs w:val="24"/>
-        </w:rPr>
-        <w:lastRenderedPageBreak/>
         <w:t xml:space="preserve">        </w:t>
       </w:r>
       <w:r>
@@ -3492,7 +3625,7 @@
         </w:rPr>
         <w:t xml:space="preserve"> </w:t>
       </w:r>
-      <w:bookmarkStart w:id="6" w:name="_Toc451266883"/>
+      <w:bookmarkStart w:id="7" w:name="_Toc451266883"/>
       <w:r>
         <w:rPr>
           <w:rFonts w:ascii="Times New Roman" w:hAnsi="Times New Roman"/>
@@ -3501,7 +3634,7 @@
         </w:rPr>
         <w:t>2.3 Dependencies</w:t>
       </w:r>
-      <w:bookmarkEnd w:id="6"/>
+      <w:bookmarkEnd w:id="7"/>
     </w:p>
     <w:p>
       <w:pPr>
@@ -3524,7 +3657,7 @@
         </w:rPr>
         <w:t xml:space="preserve">                </w:t>
       </w:r>
-      <w:bookmarkStart w:id="7" w:name="_Toc451266884"/>
+      <w:bookmarkStart w:id="8" w:name="_Toc451266884"/>
       <w:r>
         <w:rPr>
           <w:rFonts w:ascii="Times New Roman" w:hAnsi="Times New Roman"/>
@@ -3541,7 +3674,7 @@
         </w:rPr>
         <w:t>Gradle dependencies</w:t>
       </w:r>
-      <w:bookmarkEnd w:id="7"/>
+      <w:bookmarkEnd w:id="8"/>
     </w:p>
     <w:p>
       <w:pPr>
@@ -3802,7 +3935,7 @@
         </w:rPr>
         <w:t xml:space="preserve">     </w:t>
       </w:r>
-      <w:bookmarkStart w:id="8" w:name="_Toc451266885"/>
+      <w:bookmarkStart w:id="9" w:name="_Toc451266885"/>
       <w:r>
         <w:rPr>
           <w:rFonts w:ascii="Times New Roman" w:hAnsi="Times New Roman"/>
@@ -3811,7 +3944,7 @@
         </w:rPr>
         <w:t>2.3.2 Library dependencies</w:t>
       </w:r>
-      <w:bookmarkEnd w:id="8"/>
+      <w:bookmarkEnd w:id="9"/>
     </w:p>
     <w:p>
       <w:pPr>
@@ -3972,6 +4105,7 @@
           <w:szCs w:val="24"/>
           <w:lang w:val="en-GB"/>
         </w:rPr>
+        <w:lastRenderedPageBreak/>
         <w:t xml:space="preserve">             </w:t>
       </w:r>
       <w:r>
@@ -4098,10 +4232,9 @@
           <w:sz w:val="24"/>
           <w:szCs w:val="24"/>
         </w:rPr>
-        <w:lastRenderedPageBreak/>
         <w:t xml:space="preserve">     </w:t>
       </w:r>
-      <w:bookmarkStart w:id="9" w:name="_Toc451266886"/>
+      <w:bookmarkStart w:id="10" w:name="_Toc451266886"/>
       <w:r>
         <w:rPr>
           <w:rFonts w:ascii="Times New Roman" w:hAnsi="Times New Roman"/>
@@ -4110,7 +4243,7 @@
         </w:rPr>
         <w:t>2.4 Proxy dependencies</w:t>
       </w:r>
-      <w:bookmarkEnd w:id="9"/>
+      <w:bookmarkEnd w:id="10"/>
     </w:p>
     <w:p>
       <w:pPr>
@@ -4401,7 +4534,7 @@
           <w:szCs w:val="24"/>
         </w:rPr>
       </w:pPr>
-      <w:bookmarkStart w:id="10" w:name="_Toc451266887"/>
+      <w:bookmarkStart w:id="11" w:name="_Toc451266887"/>
       <w:r>
         <w:rPr>
           <w:rFonts w:ascii="Times New Roman" w:hAnsi="Times New Roman"/>
@@ -4409,7 +4542,7 @@
         </w:rPr>
         <w:t>Prerequisites</w:t>
       </w:r>
-      <w:bookmarkEnd w:id="10"/>
+      <w:bookmarkEnd w:id="11"/>
     </w:p>
     <w:p>
       <w:pPr>
@@ -5029,7 +5162,7 @@
           <w:szCs w:val="24"/>
         </w:rPr>
       </w:pPr>
-      <w:bookmarkStart w:id="11" w:name="_Toc451266888"/>
+      <w:bookmarkStart w:id="12" w:name="_Toc451266888"/>
       <w:r>
         <w:rPr>
           <w:rFonts w:ascii="Times New Roman" w:hAnsi="Times New Roman"/>
@@ -5038,7 +5171,7 @@
         </w:rPr>
         <w:t>Steps for API integration</w:t>
       </w:r>
-      <w:bookmarkEnd w:id="11"/>
+      <w:bookmarkEnd w:id="12"/>
       <w:r>
         <w:rPr>
           <w:rFonts w:ascii="Times New Roman" w:hAnsi="Times New Roman"/>
@@ -5185,7 +5318,6 @@
           <w:sz w:val="18"/>
           <w:szCs w:val="18"/>
         </w:rPr>
-        <w:lastRenderedPageBreak/>
         <w:t>PR</w:t>
       </w:r>
       <w:r>
@@ -6679,7 +6811,6 @@
           <w:sz w:val="18"/>
           <w:szCs w:val="18"/>
         </w:rPr>
-        <w:lastRenderedPageBreak/>
         <w:t>//1. Product List to register</w:t>
       </w:r>
     </w:p>
@@ -6780,8 +6911,6 @@
         </w:rPr>
         <w:t xml:space="preserve">LaunchInput </w:t>
       </w:r>
-      <w:bookmarkStart w:id="12" w:name="_GoBack"/>
-      <w:bookmarkEnd w:id="12"/>
       <w:r>
         <w:rPr>
           <w:color w:val="000000"/>
@@ -8145,6 +8274,7 @@
           <w:sz w:val="18"/>
           <w:szCs w:val="18"/>
         </w:rPr>
+        <w:lastRenderedPageBreak/>
         <w:t xml:space="preserve">            @Override</w:t>
       </w:r>
     </w:p>
@@ -8202,7 +8332,6 @@
           <w:sz w:val="18"/>
           <w:szCs w:val="18"/>
         </w:rPr>
-        <w:lastRenderedPageBreak/>
         <w:t xml:space="preserve">            @Override</w:t>
       </w:r>
     </w:p>
@@ -9366,6 +9495,7 @@
           <w:sz w:val="24"/>
           <w:szCs w:val="24"/>
         </w:rPr>
+        <w:lastRenderedPageBreak/>
         <w:t xml:space="preserve">            public void onProdRegSuccess(RegisteredProduct registeredProduct, UserWithProducts      userWithProducts) {</w:t>
       </w:r>
     </w:p>
@@ -9383,7 +9513,6 @@
           <w:sz w:val="24"/>
           <w:szCs w:val="24"/>
         </w:rPr>
-        <w:lastRenderedPageBreak/>
         <w:t xml:space="preserve">               //on sucess additional implementation</w:t>
       </w:r>
     </w:p>
@@ -10564,7 +10693,7 @@
 </file>
 
 <file path=word/endnotes.xml><?xml version="1.0" encoding="utf-8"?>
-<w:endnotes xmlns:wpc="http://schemas.microsoft.com/office/word/2010/wordprocessingCanvas" xmlns:mc="http://schemas.openxmlformats.org/markup-compatibility/2006" xmlns:o="urn:schemas-microsoft-com:office:office" xmlns:r="http://schemas.openxmlformats.org/officeDocument/2006/relationships" xmlns:m="http://schemas.openxmlformats.org/officeDocument/2006/math" xmlns:v="urn:schemas-microsoft-com:vml" xmlns:wp14="http://schemas.microsoft.com/office/word/2010/wordprocessingDrawing" xmlns:wp="http://schemas.openxmlformats.org/drawingml/2006/wordprocessingDrawing" xmlns:w10="urn:schemas-microsoft-com:office:word" xmlns:w="http://schemas.openxmlformats.org/wordprocessingml/2006/main" xmlns:w14="http://schemas.microsoft.com/office/word/2010/wordml" xmlns:w15="http://schemas.microsoft.com/office/word/2012/wordml" xmlns:wpg="http://schemas.microsoft.com/office/word/2010/wordprocessingGroup" xmlns:wpi="http://schemas.microsoft.com/office/word/2010/wordprocessingInk" xmlns:wne="http://schemas.microsoft.com/office/word/2006/wordml" xmlns:wps="http://schemas.microsoft.com/office/word/2010/wordprocessingShape" mc:Ignorable="w14 w15 wp14">
+<w:endnotes xmlns:wpc="http://schemas.microsoft.com/office/word/2010/wordprocessingCanvas" xmlns:cx="http://schemas.microsoft.com/office/drawing/2014/chartex" xmlns:mc="http://schemas.openxmlformats.org/markup-compatibility/2006" xmlns:o="urn:schemas-microsoft-com:office:office" xmlns:r="http://schemas.openxmlformats.org/officeDocument/2006/relationships" xmlns:m="http://schemas.openxmlformats.org/officeDocument/2006/math" xmlns:v="urn:schemas-microsoft-com:vml" xmlns:wp14="http://schemas.microsoft.com/office/word/2010/wordprocessingDrawing" xmlns:wp="http://schemas.openxmlformats.org/drawingml/2006/wordprocessingDrawing" xmlns:w10="urn:schemas-microsoft-com:office:word" xmlns:w="http://schemas.openxmlformats.org/wordprocessingml/2006/main" xmlns:w14="http://schemas.microsoft.com/office/word/2010/wordml" xmlns:w15="http://schemas.microsoft.com/office/word/2012/wordml" xmlns:w16se="http://schemas.microsoft.com/office/word/2015/wordml/symex" xmlns:wpg="http://schemas.microsoft.com/office/word/2010/wordprocessingGroup" xmlns:wpi="http://schemas.microsoft.com/office/word/2010/wordprocessingInk" xmlns:wne="http://schemas.microsoft.com/office/word/2006/wordml" xmlns:wps="http://schemas.microsoft.com/office/word/2010/wordprocessingShape" mc:Ignorable="w14 w15 w16se wp14">
   <w:endnote w:type="separator" w:id="-1">
     <w:p>
       <w:pPr>
@@ -10589,7 +10718,7 @@
 </file>
 
 <file path=word/footer1.xml><?xml version="1.0" encoding="utf-8"?>
-<w:ftr xmlns:wpc="http://schemas.microsoft.com/office/word/2010/wordprocessingCanvas" xmlns:mc="http://schemas.openxmlformats.org/markup-compatibility/2006" xmlns:o="urn:schemas-microsoft-com:office:office" xmlns:r="http://schemas.openxmlformats.org/officeDocument/2006/relationships" xmlns:m="http://schemas.openxmlformats.org/officeDocument/2006/math" xmlns:v="urn:schemas-microsoft-com:vml" xmlns:wp14="http://schemas.microsoft.com/office/word/2010/wordprocessingDrawing" xmlns:wp="http://schemas.openxmlformats.org/drawingml/2006/wordprocessingDrawing" xmlns:w10="urn:schemas-microsoft-com:office:word" xmlns:w="http://schemas.openxmlformats.org/wordprocessingml/2006/main" xmlns:w14="http://schemas.microsoft.com/office/word/2010/wordml" xmlns:w15="http://schemas.microsoft.com/office/word/2012/wordml" xmlns:wpg="http://schemas.microsoft.com/office/word/2010/wordprocessingGroup" xmlns:wpi="http://schemas.microsoft.com/office/word/2010/wordprocessingInk" xmlns:wne="http://schemas.microsoft.com/office/word/2006/wordml" xmlns:wps="http://schemas.microsoft.com/office/word/2010/wordprocessingShape" mc:Ignorable="w14 w15 wp14">
+<w:ftr xmlns:wpc="http://schemas.microsoft.com/office/word/2010/wordprocessingCanvas" xmlns:cx="http://schemas.microsoft.com/office/drawing/2014/chartex" xmlns:mc="http://schemas.openxmlformats.org/markup-compatibility/2006" xmlns:o="urn:schemas-microsoft-com:office:office" xmlns:r="http://schemas.openxmlformats.org/officeDocument/2006/relationships" xmlns:m="http://schemas.openxmlformats.org/officeDocument/2006/math" xmlns:v="urn:schemas-microsoft-com:vml" xmlns:wp14="http://schemas.microsoft.com/office/word/2010/wordprocessingDrawing" xmlns:wp="http://schemas.openxmlformats.org/drawingml/2006/wordprocessingDrawing" xmlns:w10="urn:schemas-microsoft-com:office:word" xmlns:w="http://schemas.openxmlformats.org/wordprocessingml/2006/main" xmlns:w14="http://schemas.microsoft.com/office/word/2010/wordml" xmlns:w15="http://schemas.microsoft.com/office/word/2012/wordml" xmlns:w16se="http://schemas.microsoft.com/office/word/2015/wordml/symex" xmlns:wpg="http://schemas.microsoft.com/office/word/2010/wordprocessingGroup" xmlns:wpi="http://schemas.microsoft.com/office/word/2010/wordprocessingInk" xmlns:wne="http://schemas.microsoft.com/office/word/2006/wordml" xmlns:wps="http://schemas.microsoft.com/office/word/2010/wordprocessingShape" mc:Ignorable="w14 w15 w16se wp14">
   <w:p>
     <w:pPr>
       <w:pStyle w:val="Footer"/>
@@ -10678,7 +10807,7 @@
         <w:sz w:val="24"/>
         <w:szCs w:val="24"/>
       </w:rPr>
-      <w:t>5</w:t>
+      <w:t>1</w:t>
     </w:r>
     <w:r>
       <w:rPr>
@@ -10860,7 +10989,7 @@
 </file>
 
 <file path=word/footnotes.xml><?xml version="1.0" encoding="utf-8"?>
-<w:footnotes xmlns:wpc="http://schemas.microsoft.com/office/word/2010/wordprocessingCanvas" xmlns:mc="http://schemas.openxmlformats.org/markup-compatibility/2006" xmlns:o="urn:schemas-microsoft-com:office:office" xmlns:r="http://schemas.openxmlformats.org/officeDocument/2006/relationships" xmlns:m="http://schemas.openxmlformats.org/officeDocument/2006/math" xmlns:v="urn:schemas-microsoft-com:vml" xmlns:wp14="http://schemas.microsoft.com/office/word/2010/wordprocessingDrawing" xmlns:wp="http://schemas.openxmlformats.org/drawingml/2006/wordprocessingDrawing" xmlns:w10="urn:schemas-microsoft-com:office:word" xmlns:w="http://schemas.openxmlformats.org/wordprocessingml/2006/main" xmlns:w14="http://schemas.microsoft.com/office/word/2010/wordml" xmlns:w15="http://schemas.microsoft.com/office/word/2012/wordml" xmlns:wpg="http://schemas.microsoft.com/office/word/2010/wordprocessingGroup" xmlns:wpi="http://schemas.microsoft.com/office/word/2010/wordprocessingInk" xmlns:wne="http://schemas.microsoft.com/office/word/2006/wordml" xmlns:wps="http://schemas.microsoft.com/office/word/2010/wordprocessingShape" mc:Ignorable="w14 w15 wp14">
+<w:footnotes xmlns:wpc="http://schemas.microsoft.com/office/word/2010/wordprocessingCanvas" xmlns:cx="http://schemas.microsoft.com/office/drawing/2014/chartex" xmlns:mc="http://schemas.openxmlformats.org/markup-compatibility/2006" xmlns:o="urn:schemas-microsoft-com:office:office" xmlns:r="http://schemas.openxmlformats.org/officeDocument/2006/relationships" xmlns:m="http://schemas.openxmlformats.org/officeDocument/2006/math" xmlns:v="urn:schemas-microsoft-com:vml" xmlns:wp14="http://schemas.microsoft.com/office/word/2010/wordprocessingDrawing" xmlns:wp="http://schemas.openxmlformats.org/drawingml/2006/wordprocessingDrawing" xmlns:w10="urn:schemas-microsoft-com:office:word" xmlns:w="http://schemas.openxmlformats.org/wordprocessingml/2006/main" xmlns:w14="http://schemas.microsoft.com/office/word/2010/wordml" xmlns:w15="http://schemas.microsoft.com/office/word/2012/wordml" xmlns:w16se="http://schemas.microsoft.com/office/word/2015/wordml/symex" xmlns:wpg="http://schemas.microsoft.com/office/word/2010/wordprocessingGroup" xmlns:wpi="http://schemas.microsoft.com/office/word/2010/wordprocessingInk" xmlns:wne="http://schemas.microsoft.com/office/word/2006/wordml" xmlns:wps="http://schemas.microsoft.com/office/word/2010/wordprocessingShape" mc:Ignorable="w14 w15 w16se wp14">
   <w:footnote w:type="separator" w:id="-1">
     <w:p>
       <w:pPr>
@@ -10885,7 +11014,7 @@
 </file>
 
 <file path=word/header1.xml><?xml version="1.0" encoding="utf-8"?>
-<w:hdr xmlns:wpc="http://schemas.microsoft.com/office/word/2010/wordprocessingCanvas" xmlns:mc="http://schemas.openxmlformats.org/markup-compatibility/2006" xmlns:o="urn:schemas-microsoft-com:office:office" xmlns:r="http://schemas.openxmlformats.org/officeDocument/2006/relationships" xmlns:m="http://schemas.openxmlformats.org/officeDocument/2006/math" xmlns:v="urn:schemas-microsoft-com:vml" xmlns:wp14="http://schemas.microsoft.com/office/word/2010/wordprocessingDrawing" xmlns:wp="http://schemas.openxmlformats.org/drawingml/2006/wordprocessingDrawing" xmlns:w10="urn:schemas-microsoft-com:office:word" xmlns:w="http://schemas.openxmlformats.org/wordprocessingml/2006/main" xmlns:w14="http://schemas.microsoft.com/office/word/2010/wordml" xmlns:w15="http://schemas.microsoft.com/office/word/2012/wordml" xmlns:wpg="http://schemas.microsoft.com/office/word/2010/wordprocessingGroup" xmlns:wpi="http://schemas.microsoft.com/office/word/2010/wordprocessingInk" xmlns:wne="http://schemas.microsoft.com/office/word/2006/wordml" xmlns:wps="http://schemas.microsoft.com/office/word/2010/wordprocessingShape" mc:Ignorable="w14 w15 wp14">
+<w:hdr xmlns:wpc="http://schemas.microsoft.com/office/word/2010/wordprocessingCanvas" xmlns:cx="http://schemas.microsoft.com/office/drawing/2014/chartex" xmlns:mc="http://schemas.openxmlformats.org/markup-compatibility/2006" xmlns:o="urn:schemas-microsoft-com:office:office" xmlns:r="http://schemas.openxmlformats.org/officeDocument/2006/relationships" xmlns:m="http://schemas.openxmlformats.org/officeDocument/2006/math" xmlns:v="urn:schemas-microsoft-com:vml" xmlns:wp14="http://schemas.microsoft.com/office/word/2010/wordprocessingDrawing" xmlns:wp="http://schemas.openxmlformats.org/drawingml/2006/wordprocessingDrawing" xmlns:w10="urn:schemas-microsoft-com:office:word" xmlns:w="http://schemas.openxmlformats.org/wordprocessingml/2006/main" xmlns:w14="http://schemas.microsoft.com/office/word/2010/wordml" xmlns:w15="http://schemas.microsoft.com/office/word/2012/wordml" xmlns:w16se="http://schemas.microsoft.com/office/word/2015/wordml/symex" xmlns:wpg="http://schemas.microsoft.com/office/word/2010/wordprocessingGroup" xmlns:wpi="http://schemas.microsoft.com/office/word/2010/wordprocessingInk" xmlns:wne="http://schemas.microsoft.com/office/word/2006/wordml" xmlns:wps="http://schemas.microsoft.com/office/word/2010/wordprocessingShape" mc:Ignorable="w14 w15 w16se wp14">
   <w:p>
     <w:pPr>
       <w:pStyle w:val="Header"/>
@@ -10983,7 +11112,7 @@
 </file>
 
 <file path=word/numbering.xml><?xml version="1.0" encoding="utf-8"?>
-<w:numbering xmlns:wpc="http://schemas.microsoft.com/office/word/2010/wordprocessingCanvas" xmlns:mc="http://schemas.openxmlformats.org/markup-compatibility/2006" xmlns:o="urn:schemas-microsoft-com:office:office" xmlns:r="http://schemas.openxmlformats.org/officeDocument/2006/relationships" xmlns:m="http://schemas.openxmlformats.org/officeDocument/2006/math" xmlns:v="urn:schemas-microsoft-com:vml" xmlns:wp14="http://schemas.microsoft.com/office/word/2010/wordprocessingDrawing" xmlns:wp="http://schemas.openxmlformats.org/drawingml/2006/wordprocessingDrawing" xmlns:w10="urn:schemas-microsoft-com:office:word" xmlns:w="http://schemas.openxmlformats.org/wordprocessingml/2006/main" xmlns:w14="http://schemas.microsoft.com/office/word/2010/wordml" xmlns:w15="http://schemas.microsoft.com/office/word/2012/wordml" xmlns:wpg="http://schemas.microsoft.com/office/word/2010/wordprocessingGroup" xmlns:wpi="http://schemas.microsoft.com/office/word/2010/wordprocessingInk" xmlns:wne="http://schemas.microsoft.com/office/word/2006/wordml" xmlns:wps="http://schemas.microsoft.com/office/word/2010/wordprocessingShape" mc:Ignorable="w14 w15 wp14">
+<w:numbering xmlns:wpc="http://schemas.microsoft.com/office/word/2010/wordprocessingCanvas" xmlns:cx="http://schemas.microsoft.com/office/drawing/2014/chartex" xmlns:mc="http://schemas.openxmlformats.org/markup-compatibility/2006" xmlns:o="urn:schemas-microsoft-com:office:office" xmlns:r="http://schemas.openxmlformats.org/officeDocument/2006/relationships" xmlns:m="http://schemas.openxmlformats.org/officeDocument/2006/math" xmlns:v="urn:schemas-microsoft-com:vml" xmlns:wp14="http://schemas.microsoft.com/office/word/2010/wordprocessingDrawing" xmlns:wp="http://schemas.openxmlformats.org/drawingml/2006/wordprocessingDrawing" xmlns:w10="urn:schemas-microsoft-com:office:word" xmlns:w="http://schemas.openxmlformats.org/wordprocessingml/2006/main" xmlns:w14="http://schemas.microsoft.com/office/word/2010/wordml" xmlns:w15="http://schemas.microsoft.com/office/word/2012/wordml" xmlns:w16se="http://schemas.microsoft.com/office/word/2015/wordml/symex" xmlns:wpg="http://schemas.microsoft.com/office/word/2010/wordprocessingGroup" xmlns:wpi="http://schemas.microsoft.com/office/word/2010/wordprocessingInk" xmlns:wne="http://schemas.microsoft.com/office/word/2006/wordml" xmlns:wps="http://schemas.microsoft.com/office/word/2010/wordprocessingShape" mc:Ignorable="w14 w15 w16se wp14">
   <w:abstractNum w:abstractNumId="0" w15:restartNumberingAfterBreak="0">
     <w:nsid w:val="FFFFFFFB"/>
     <w:multiLevelType w:val="multilevel"/>
@@ -12537,7 +12666,7 @@
 </file>
 
 <file path=word/styles.xml><?xml version="1.0" encoding="utf-8"?>
-<w:styles xmlns:mc="http://schemas.openxmlformats.org/markup-compatibility/2006" xmlns:r="http://schemas.openxmlformats.org/officeDocument/2006/relationships" xmlns:w="http://schemas.openxmlformats.org/wordprocessingml/2006/main" xmlns:w14="http://schemas.microsoft.com/office/word/2010/wordml" xmlns:w15="http://schemas.microsoft.com/office/word/2012/wordml" mc:Ignorable="w14 w15">
+<w:styles xmlns:mc="http://schemas.openxmlformats.org/markup-compatibility/2006" xmlns:r="http://schemas.openxmlformats.org/officeDocument/2006/relationships" xmlns:w="http://schemas.openxmlformats.org/wordprocessingml/2006/main" xmlns:w14="http://schemas.microsoft.com/office/word/2010/wordml" xmlns:w15="http://schemas.microsoft.com/office/word/2012/wordml" xmlns:w16se="http://schemas.microsoft.com/office/word/2015/wordml/symex" mc:Ignorable="w14 w15 w16se">
   <w:docDefaults>
     <w:rPrDefault>
       <w:rPr>
@@ -13825,7 +13954,7 @@
 </file>
 
 <file path=customXml/itemProps1.xml><?xml version="1.0" encoding="utf-8"?>
-<ds:datastoreItem xmlns:ds="http://schemas.openxmlformats.org/officeDocument/2006/customXml" ds:itemID="{5243E24A-A331-45B2-9DD4-6D4B3D4C1D8E}">
+<ds:datastoreItem xmlns:ds="http://schemas.openxmlformats.org/officeDocument/2006/customXml" ds:itemID="{FF102F45-E2E0-4A22-810B-81D287B021AD}">
   <ds:schemaRefs>
     <ds:schemaRef ds:uri="http://schemas.openxmlformats.org/officeDocument/2006/bibliography"/>
   </ds:schemaRefs>

</xml_diff>